<commit_message>
HOTFIX: AEM 6.3 documentation updated by the link to a new repository.
</commit_message>
<xml_diff>
--- a/documentation/Ooyala-AdobeAEM-Documentation.docx
+++ b/documentation/Ooyala-AdobeAEM-Documentation.docx
@@ -14,8 +14,6 @@
           <w:szCs w:val="22"/>
         </w:rPr>
       </w:pPr>
-      <w:bookmarkStart w:id="0" w:name="_GoBack"/>
-      <w:bookmarkEnd w:id="0"/>
     </w:p>
     <w:p>
       <w:pPr>
@@ -1279,7 +1277,7 @@
           <w:szCs w:val="28"/>
         </w:rPr>
       </w:pPr>
-      <w:bookmarkStart w:id="1" w:name="_Toc489967521"/>
+      <w:bookmarkStart w:id="0" w:name="_Toc489967521"/>
       <w:r>
         <w:rPr>
           <w:rFonts w:eastAsia="Calibri" w:cs="Arial"/>
@@ -1289,7 +1287,7 @@
         </w:rPr>
         <w:t>OVERVIEW</w:t>
       </w:r>
-      <w:bookmarkEnd w:id="1"/>
+      <w:bookmarkEnd w:id="0"/>
     </w:p>
     <w:p>
       <w:pPr>
@@ -1370,7 +1368,27 @@
           <w:sz w:val="28"/>
           <w:szCs w:val="28"/>
         </w:rPr>
-        <w:t>. This functionality is packaged following the “Package Manager” tool embedded in Adobe’s AEM 6.</w:t>
+        <w:t xml:space="preserve">. This functionality </w:t>
+      </w:r>
+      <w:proofErr w:type="gramStart"/>
+      <w:r>
+        <w:rPr>
+          <w:rFonts w:ascii="Arial" w:hAnsi="Arial" w:cs="Arial"/>
+          <w:color w:val="3B3838" w:themeColor="background2" w:themeShade="40"/>
+          <w:sz w:val="28"/>
+          <w:szCs w:val="28"/>
+        </w:rPr>
+        <w:t>is packaged</w:t>
+      </w:r>
+      <w:proofErr w:type="gramEnd"/>
+      <w:r>
+        <w:rPr>
+          <w:rFonts w:ascii="Arial" w:hAnsi="Arial" w:cs="Arial"/>
+          <w:color w:val="3B3838" w:themeColor="background2" w:themeShade="40"/>
+          <w:sz w:val="28"/>
+          <w:szCs w:val="28"/>
+        </w:rPr>
+        <w:t xml:space="preserve"> following the “Package Manager” tool embedded in Adobe’s AEM 6.</w:t>
       </w:r>
       <w:r>
         <w:rPr>
@@ -1563,7 +1581,27 @@
           <w:sz w:val="28"/>
           <w:szCs w:val="28"/>
         </w:rPr>
-        <w:t xml:space="preserve">The Ooyala plugin enables content authors to find videos and playlists from Backlot and place those on pages.  Users can configure the video component with players and player sizes. The V2 API’s are used to create the Ooyala plugin and are detailed at the following location: </w:t>
+        <w:t xml:space="preserve">The Ooyala plugin enables content authors to find videos and playlists from Backlot and place those on pages.  Users can configure the video component with players and player sizes. The V2 API’s </w:t>
+      </w:r>
+      <w:proofErr w:type="gramStart"/>
+      <w:r>
+        <w:rPr>
+          <w:rFonts w:ascii="Arial" w:hAnsi="Arial" w:cs="Arial"/>
+          <w:color w:val="3B3838" w:themeColor="background2" w:themeShade="40"/>
+          <w:sz w:val="28"/>
+          <w:szCs w:val="28"/>
+        </w:rPr>
+        <w:t>are used</w:t>
+      </w:r>
+      <w:proofErr w:type="gramEnd"/>
+      <w:r>
+        <w:rPr>
+          <w:rFonts w:ascii="Arial" w:hAnsi="Arial" w:cs="Arial"/>
+          <w:color w:val="3B3838" w:themeColor="background2" w:themeShade="40"/>
+          <w:sz w:val="28"/>
+          <w:szCs w:val="28"/>
+        </w:rPr>
+        <w:t xml:space="preserve"> to create the Ooyala plugin and are detailed at the following location: </w:t>
       </w:r>
       <w:hyperlink r:id="rId7">
         <w:r>
@@ -1598,7 +1636,7 @@
           <w:szCs w:val="28"/>
         </w:rPr>
       </w:pPr>
-      <w:bookmarkStart w:id="2" w:name="_Toc489967522"/>
+      <w:bookmarkStart w:id="1" w:name="_Toc489967522"/>
       <w:r>
         <w:rPr>
           <w:rFonts w:eastAsia="Calibri" w:cs="Arial"/>
@@ -1608,7 +1646,7 @@
         </w:rPr>
         <w:t>INSTALL</w:t>
       </w:r>
-      <w:bookmarkEnd w:id="2"/>
+      <w:bookmarkEnd w:id="1"/>
     </w:p>
     <w:p>
       <w:pPr>
@@ -1627,7 +1665,67 @@
           <w:sz w:val="28"/>
           <w:szCs w:val="28"/>
         </w:rPr>
-        <w:t xml:space="preserve">The Ooyala AEM plugin (the plugin) has been developed using AEM's standard component model. The plugin consists of an OSGi bundle/module to handle Ooyala Backlot/REST API integration, the Ooyala Video Component (HTL and Dialog), Tools Configuration Page, Uploader Page and “Ooyala” assets search panel </w:t>
+        <w:t xml:space="preserve">The Ooyala AEM plugin (the plugin) </w:t>
+      </w:r>
+      <w:proofErr w:type="gramStart"/>
+      <w:r>
+        <w:rPr>
+          <w:rFonts w:ascii="Arial" w:hAnsi="Arial" w:cs="Arial"/>
+          <w:color w:val="3B3838" w:themeColor="background2" w:themeShade="40"/>
+          <w:sz w:val="28"/>
+          <w:szCs w:val="28"/>
+        </w:rPr>
+        <w:t>has been developed</w:t>
+      </w:r>
+      <w:proofErr w:type="gramEnd"/>
+      <w:r>
+        <w:rPr>
+          <w:rFonts w:ascii="Arial" w:hAnsi="Arial" w:cs="Arial"/>
+          <w:color w:val="3B3838" w:themeColor="background2" w:themeShade="40"/>
+          <w:sz w:val="28"/>
+          <w:szCs w:val="28"/>
+        </w:rPr>
+        <w:t xml:space="preserve"> using AEM's standard component model. The plugin consists of an </w:t>
+      </w:r>
+      <w:proofErr w:type="spellStart"/>
+      <w:r>
+        <w:rPr>
+          <w:rFonts w:ascii="Arial" w:hAnsi="Arial" w:cs="Arial"/>
+          <w:color w:val="3B3838" w:themeColor="background2" w:themeShade="40"/>
+          <w:sz w:val="28"/>
+          <w:szCs w:val="28"/>
+        </w:rPr>
+        <w:t>OSGi</w:t>
+      </w:r>
+      <w:proofErr w:type="spellEnd"/>
+      <w:r>
+        <w:rPr>
+          <w:rFonts w:ascii="Arial" w:hAnsi="Arial" w:cs="Arial"/>
+          <w:color w:val="3B3838" w:themeColor="background2" w:themeShade="40"/>
+          <w:sz w:val="28"/>
+          <w:szCs w:val="28"/>
+        </w:rPr>
+        <w:t xml:space="preserve"> bundle/module to handle Ooyala Backlot/REST API integration, the Ooyala Video Component (HTL and Dialog), Tools Configuration Page, </w:t>
+      </w:r>
+      <w:proofErr w:type="gramStart"/>
+      <w:r>
+        <w:rPr>
+          <w:rFonts w:ascii="Arial" w:hAnsi="Arial" w:cs="Arial"/>
+          <w:color w:val="3B3838" w:themeColor="background2" w:themeShade="40"/>
+          <w:sz w:val="28"/>
+          <w:szCs w:val="28"/>
+        </w:rPr>
+        <w:t>Uploader</w:t>
+      </w:r>
+      <w:proofErr w:type="gramEnd"/>
+      <w:r>
+        <w:rPr>
+          <w:rFonts w:ascii="Arial" w:hAnsi="Arial" w:cs="Arial"/>
+          <w:color w:val="3B3838" w:themeColor="background2" w:themeShade="40"/>
+          <w:sz w:val="28"/>
+          <w:szCs w:val="28"/>
+        </w:rPr>
+        <w:t xml:space="preserve"> Page and “Ooyala” assets search panel </w:t>
       </w:r>
       <w:r>
         <w:rPr>
@@ -1645,7 +1743,27 @@
           <w:sz w:val="28"/>
           <w:szCs w:val="28"/>
         </w:rPr>
-        <w:t xml:space="preserve">. The plugin is distributed as an AEM Package for easy installation. The source code is also available for download from </w:t>
+        <w:t xml:space="preserve">. The plugin </w:t>
+      </w:r>
+      <w:proofErr w:type="gramStart"/>
+      <w:r>
+        <w:rPr>
+          <w:rFonts w:ascii="Arial" w:hAnsi="Arial" w:cs="Arial"/>
+          <w:color w:val="3B3838" w:themeColor="background2" w:themeShade="40"/>
+          <w:sz w:val="28"/>
+          <w:szCs w:val="28"/>
+        </w:rPr>
+        <w:t>is distributed</w:t>
+      </w:r>
+      <w:proofErr w:type="gramEnd"/>
+      <w:r>
+        <w:rPr>
+          <w:rFonts w:ascii="Arial" w:hAnsi="Arial" w:cs="Arial"/>
+          <w:color w:val="3B3838" w:themeColor="background2" w:themeShade="40"/>
+          <w:sz w:val="28"/>
+          <w:szCs w:val="28"/>
+        </w:rPr>
+        <w:t xml:space="preserve"> as an AEM Package for easy installation. The source code is also available for download from </w:t>
       </w:r>
       <w:hyperlink r:id="rId8" w:history="1">
         <w:r>
@@ -1655,7 +1773,45 @@
             <w:sz w:val="28"/>
             <w:szCs w:val="28"/>
           </w:rPr>
-          <w:t>https://github.com/ooyala/Ooyala-AdobeCQ/</w:t>
+          <w:t>https://github.com/ooyala/Ooya</w:t>
+        </w:r>
+        <w:bookmarkStart w:id="2" w:name="_GoBack"/>
+        <w:bookmarkEnd w:id="2"/>
+        <w:r>
+          <w:rPr>
+            <w:rStyle w:val="Hyperlink"/>
+            <w:rFonts w:ascii="Arial" w:hAnsi="Arial" w:cs="Arial"/>
+            <w:sz w:val="28"/>
+            <w:szCs w:val="28"/>
+          </w:rPr>
+          <w:t>l</w:t>
+        </w:r>
+        <w:r>
+          <w:rPr>
+            <w:rStyle w:val="Hyperlink"/>
+            <w:rFonts w:ascii="Arial" w:hAnsi="Arial" w:cs="Arial"/>
+            <w:sz w:val="28"/>
+            <w:szCs w:val="28"/>
+          </w:rPr>
+          <w:t>aA</w:t>
+        </w:r>
+        <w:r>
+          <w:rPr>
+            <w:rStyle w:val="Hyperlink"/>
+            <w:rFonts w:ascii="Arial" w:hAnsi="Arial" w:cs="Arial"/>
+            <w:sz w:val="28"/>
+            <w:szCs w:val="28"/>
+          </w:rPr>
+          <w:t>E</w:t>
+        </w:r>
+        <w:r>
+          <w:rPr>
+            <w:rStyle w:val="Hyperlink"/>
+            <w:rFonts w:ascii="Arial" w:hAnsi="Arial" w:cs="Arial"/>
+            <w:sz w:val="28"/>
+            <w:szCs w:val="28"/>
+          </w:rPr>
+          <w:t>M</w:t>
         </w:r>
       </w:hyperlink>
       <w:r>
@@ -1686,7 +1842,47 @@
           <w:sz w:val="28"/>
           <w:szCs w:val="28"/>
         </w:rPr>
-        <w:t>The file is downloaded in zip. format.</w:t>
+        <w:t xml:space="preserve">The file </w:t>
+      </w:r>
+      <w:proofErr w:type="gramStart"/>
+      <w:r>
+        <w:rPr>
+          <w:rFonts w:ascii="Arial" w:hAnsi="Arial" w:cs="Arial"/>
+          <w:color w:val="3B3838" w:themeColor="background2" w:themeShade="40"/>
+          <w:sz w:val="28"/>
+          <w:szCs w:val="28"/>
+        </w:rPr>
+        <w:t>is downloaded</w:t>
+      </w:r>
+      <w:proofErr w:type="gramEnd"/>
+      <w:r>
+        <w:rPr>
+          <w:rFonts w:ascii="Arial" w:hAnsi="Arial" w:cs="Arial"/>
+          <w:color w:val="3B3838" w:themeColor="background2" w:themeShade="40"/>
+          <w:sz w:val="28"/>
+          <w:szCs w:val="28"/>
+        </w:rPr>
+        <w:t xml:space="preserve"> in zip. </w:t>
+      </w:r>
+      <w:proofErr w:type="gramStart"/>
+      <w:r>
+        <w:rPr>
+          <w:rFonts w:ascii="Arial" w:hAnsi="Arial" w:cs="Arial"/>
+          <w:color w:val="3B3838" w:themeColor="background2" w:themeShade="40"/>
+          <w:sz w:val="28"/>
+          <w:szCs w:val="28"/>
+        </w:rPr>
+        <w:t>format</w:t>
+      </w:r>
+      <w:proofErr w:type="gramEnd"/>
+      <w:r>
+        <w:rPr>
+          <w:rFonts w:ascii="Arial" w:hAnsi="Arial" w:cs="Arial"/>
+          <w:color w:val="3B3838" w:themeColor="background2" w:themeShade="40"/>
+          <w:sz w:val="28"/>
+          <w:szCs w:val="28"/>
+        </w:rPr>
+        <w:t>.</w:t>
       </w:r>
       <w:r>
         <w:br/>
@@ -1861,7 +2057,31 @@
                                 <w:sz w:val="28"/>
                                 <w:szCs w:val="28"/>
                               </w:rPr>
-                              <w:t>Do not unzip the file</w:t>
+                              <w:t xml:space="preserve">Do </w:t>
+                            </w:r>
+                            <w:proofErr w:type="gramStart"/>
+                            <w:r>
+                              <w:rPr>
+                                <w:rFonts w:ascii="Arial" w:hAnsi="Arial" w:cs="Arial"/>
+                                <w:i/>
+                                <w:iCs/>
+                                <w:color w:val="FF0000"/>
+                                <w:sz w:val="28"/>
+                                <w:szCs w:val="28"/>
+                              </w:rPr>
+                              <w:t>not unzip</w:t>
+                            </w:r>
+                            <w:proofErr w:type="gramEnd"/>
+                            <w:r>
+                              <w:rPr>
+                                <w:rFonts w:ascii="Arial" w:hAnsi="Arial" w:cs="Arial"/>
+                                <w:i/>
+                                <w:iCs/>
+                                <w:color w:val="FF0000"/>
+                                <w:sz w:val="28"/>
+                                <w:szCs w:val="28"/>
+                              </w:rPr>
+                              <w:t xml:space="preserve"> the file</w:t>
                             </w:r>
                             <w:r>
                               <w:rPr>
@@ -2074,7 +2294,27 @@
           <w:sz w:val="28"/>
           <w:szCs w:val="28"/>
         </w:rPr>
-        <w:t>/aem/start</w:t>
+        <w:t>/</w:t>
+      </w:r>
+      <w:proofErr w:type="spellStart"/>
+      <w:r>
+        <w:rPr>
+          <w:rFonts w:ascii="Arial" w:hAnsi="Arial" w:cs="Arial"/>
+          <w:color w:val="3B3838" w:themeColor="background2" w:themeShade="40"/>
+          <w:sz w:val="28"/>
+          <w:szCs w:val="28"/>
+        </w:rPr>
+        <w:t>aem</w:t>
+      </w:r>
+      <w:proofErr w:type="spellEnd"/>
+      <w:r>
+        <w:rPr>
+          <w:rFonts w:ascii="Arial" w:hAnsi="Arial" w:cs="Arial"/>
+          <w:color w:val="3B3838" w:themeColor="background2" w:themeShade="40"/>
+          <w:sz w:val="28"/>
+          <w:szCs w:val="28"/>
+        </w:rPr>
+        <w:t>/start</w:t>
       </w:r>
       <w:r>
         <w:rPr>
@@ -2092,7 +2332,29 @@
           <w:sz w:val="28"/>
           <w:szCs w:val="28"/>
         </w:rPr>
-        <w:t>) go to Tools -&gt; Deployment -&gt; Packages. To navigate directly to the Package Manager Page the url is http://[replace w</w:t>
+        <w:t xml:space="preserve">) go to Tools -&gt; Deployment -&gt; Packages. To navigate directly to the Package Manager Page the </w:t>
+      </w:r>
+      <w:proofErr w:type="spellStart"/>
+      <w:proofErr w:type="gramStart"/>
+      <w:r>
+        <w:rPr>
+          <w:rFonts w:ascii="Arial" w:hAnsi="Arial" w:cs="Arial"/>
+          <w:color w:val="3B3838" w:themeColor="background2" w:themeShade="40"/>
+          <w:sz w:val="28"/>
+          <w:szCs w:val="28"/>
+        </w:rPr>
+        <w:t>url</w:t>
+      </w:r>
+      <w:proofErr w:type="spellEnd"/>
+      <w:proofErr w:type="gramEnd"/>
+      <w:r>
+        <w:rPr>
+          <w:rFonts w:ascii="Arial" w:hAnsi="Arial" w:cs="Arial"/>
+          <w:color w:val="3B3838" w:themeColor="background2" w:themeShade="40"/>
+          <w:sz w:val="28"/>
+          <w:szCs w:val="28"/>
+        </w:rPr>
+        <w:t xml:space="preserve"> is http://[replace w</w:t>
       </w:r>
       <w:r>
         <w:rPr>
@@ -2110,8 +2372,59 @@
           <w:sz w:val="28"/>
           <w:szCs w:val="28"/>
         </w:rPr>
-        <w:t>/crx/packmgr/index.jsp</w:t>
-      </w:r>
+        <w:t>/</w:t>
+      </w:r>
+      <w:proofErr w:type="spellStart"/>
+      <w:r>
+        <w:rPr>
+          <w:rFonts w:ascii="Arial" w:hAnsi="Arial" w:cs="Arial"/>
+          <w:color w:val="3B3838" w:themeColor="background2" w:themeShade="40"/>
+          <w:sz w:val="28"/>
+          <w:szCs w:val="28"/>
+        </w:rPr>
+        <w:t>crx</w:t>
+      </w:r>
+      <w:proofErr w:type="spellEnd"/>
+      <w:r>
+        <w:rPr>
+          <w:rFonts w:ascii="Arial" w:hAnsi="Arial" w:cs="Arial"/>
+          <w:color w:val="3B3838" w:themeColor="background2" w:themeShade="40"/>
+          <w:sz w:val="28"/>
+          <w:szCs w:val="28"/>
+        </w:rPr>
+        <w:t>/</w:t>
+      </w:r>
+      <w:proofErr w:type="spellStart"/>
+      <w:r>
+        <w:rPr>
+          <w:rFonts w:ascii="Arial" w:hAnsi="Arial" w:cs="Arial"/>
+          <w:color w:val="3B3838" w:themeColor="background2" w:themeShade="40"/>
+          <w:sz w:val="28"/>
+          <w:szCs w:val="28"/>
+        </w:rPr>
+        <w:t>packmgr</w:t>
+      </w:r>
+      <w:proofErr w:type="spellEnd"/>
+      <w:r>
+        <w:rPr>
+          <w:rFonts w:ascii="Arial" w:hAnsi="Arial" w:cs="Arial"/>
+          <w:color w:val="3B3838" w:themeColor="background2" w:themeShade="40"/>
+          <w:sz w:val="28"/>
+          <w:szCs w:val="28"/>
+        </w:rPr>
+        <w:t>/</w:t>
+      </w:r>
+      <w:proofErr w:type="spellStart"/>
+      <w:r>
+        <w:rPr>
+          <w:rFonts w:ascii="Arial" w:hAnsi="Arial" w:cs="Arial"/>
+          <w:color w:val="3B3838" w:themeColor="background2" w:themeShade="40"/>
+          <w:sz w:val="28"/>
+          <w:szCs w:val="28"/>
+        </w:rPr>
+        <w:t>index.jsp</w:t>
+      </w:r>
+      <w:proofErr w:type="spellEnd"/>
     </w:p>
     <w:p>
       <w:pPr>
@@ -2225,7 +2538,87 @@
           <w:sz w:val="28"/>
           <w:szCs w:val="28"/>
         </w:rPr>
-        <w:t xml:space="preserve">On the package manager screen click “Upload Package” on the top menu bar; this will bring up a wizard to upload the package.  Navigate to the folder where the zip file is located.  Ensure the zip file is not unzipped.  When selected the name of the zip file will be displayed in the Package field.  If this is the first time the package is being uploaded, the “Force Upload” can be left blank.  In general, it is recommended to click this button to install new versions of the package.  Uninstalling the package will delete all the data as well. </w:t>
+        <w:t xml:space="preserve">On the package manager screen click “Upload Package” on the top menu bar; this will bring up a wizard to upload the package.  Navigate to the folder where the zip file is located.  Ensure the zip file is </w:t>
+      </w:r>
+      <w:proofErr w:type="gramStart"/>
+      <w:r>
+        <w:rPr>
+          <w:rFonts w:ascii="Arial" w:hAnsi="Arial" w:cs="Arial"/>
+          <w:color w:val="3B3838" w:themeColor="background2" w:themeShade="40"/>
+          <w:sz w:val="28"/>
+          <w:szCs w:val="28"/>
+        </w:rPr>
+        <w:t>not unzipped</w:t>
+      </w:r>
+      <w:proofErr w:type="gramEnd"/>
+      <w:r>
+        <w:rPr>
+          <w:rFonts w:ascii="Arial" w:hAnsi="Arial" w:cs="Arial"/>
+          <w:color w:val="3B3838" w:themeColor="background2" w:themeShade="40"/>
+          <w:sz w:val="28"/>
+          <w:szCs w:val="28"/>
+        </w:rPr>
+        <w:t xml:space="preserve">.  When selected the name of the zip file </w:t>
+      </w:r>
+      <w:proofErr w:type="gramStart"/>
+      <w:r>
+        <w:rPr>
+          <w:rFonts w:ascii="Arial" w:hAnsi="Arial" w:cs="Arial"/>
+          <w:color w:val="3B3838" w:themeColor="background2" w:themeShade="40"/>
+          <w:sz w:val="28"/>
+          <w:szCs w:val="28"/>
+        </w:rPr>
+        <w:t>will be displayed</w:t>
+      </w:r>
+      <w:proofErr w:type="gramEnd"/>
+      <w:r>
+        <w:rPr>
+          <w:rFonts w:ascii="Arial" w:hAnsi="Arial" w:cs="Arial"/>
+          <w:color w:val="3B3838" w:themeColor="background2" w:themeShade="40"/>
+          <w:sz w:val="28"/>
+          <w:szCs w:val="28"/>
+        </w:rPr>
+        <w:t xml:space="preserve"> in the Package field.  If this is the first time the package </w:t>
+      </w:r>
+      <w:proofErr w:type="gramStart"/>
+      <w:r>
+        <w:rPr>
+          <w:rFonts w:ascii="Arial" w:hAnsi="Arial" w:cs="Arial"/>
+          <w:color w:val="3B3838" w:themeColor="background2" w:themeShade="40"/>
+          <w:sz w:val="28"/>
+          <w:szCs w:val="28"/>
+        </w:rPr>
+        <w:t>is being uploaded</w:t>
+      </w:r>
+      <w:proofErr w:type="gramEnd"/>
+      <w:r>
+        <w:rPr>
+          <w:rFonts w:ascii="Arial" w:hAnsi="Arial" w:cs="Arial"/>
+          <w:color w:val="3B3838" w:themeColor="background2" w:themeShade="40"/>
+          <w:sz w:val="28"/>
+          <w:szCs w:val="28"/>
+        </w:rPr>
+        <w:t xml:space="preserve">, the “Force Upload” can be left blank.  In general, it </w:t>
+      </w:r>
+      <w:proofErr w:type="gramStart"/>
+      <w:r>
+        <w:rPr>
+          <w:rFonts w:ascii="Arial" w:hAnsi="Arial" w:cs="Arial"/>
+          <w:color w:val="3B3838" w:themeColor="background2" w:themeShade="40"/>
+          <w:sz w:val="28"/>
+          <w:szCs w:val="28"/>
+        </w:rPr>
+        <w:t>is recommended</w:t>
+      </w:r>
+      <w:proofErr w:type="gramEnd"/>
+      <w:r>
+        <w:rPr>
+          <w:rFonts w:ascii="Arial" w:hAnsi="Arial" w:cs="Arial"/>
+          <w:color w:val="3B3838" w:themeColor="background2" w:themeShade="40"/>
+          <w:sz w:val="28"/>
+          <w:szCs w:val="28"/>
+        </w:rPr>
+        <w:t xml:space="preserve"> to click this button to install new versions of the package.  Uninstalling the package will delete all the data as well. </w:t>
       </w:r>
     </w:p>
     <w:p>
@@ -2337,7 +2730,27 @@
           <w:sz w:val="28"/>
           <w:szCs w:val="28"/>
         </w:rPr>
-        <w:t>Once the zip file has been uploaded, it needs to be installed.  Click on the “install” button on the top right.</w:t>
+        <w:t xml:space="preserve">Once the zip file </w:t>
+      </w:r>
+      <w:proofErr w:type="gramStart"/>
+      <w:r>
+        <w:rPr>
+          <w:rFonts w:ascii="Arial" w:hAnsi="Arial" w:cs="Arial"/>
+          <w:color w:val="3B3838" w:themeColor="background2" w:themeShade="40"/>
+          <w:sz w:val="28"/>
+          <w:szCs w:val="28"/>
+        </w:rPr>
+        <w:t>has been uploaded</w:t>
+      </w:r>
+      <w:proofErr w:type="gramEnd"/>
+      <w:r>
+        <w:rPr>
+          <w:rFonts w:ascii="Arial" w:hAnsi="Arial" w:cs="Arial"/>
+          <w:color w:val="3B3838" w:themeColor="background2" w:themeShade="40"/>
+          <w:sz w:val="28"/>
+          <w:szCs w:val="28"/>
+        </w:rPr>
+        <w:t>, it needs to be installed.  Click on the “install” button on the top right.</w:t>
       </w:r>
     </w:p>
     <w:p>
@@ -2434,7 +2847,27 @@
           <w:sz w:val="28"/>
           <w:szCs w:val="28"/>
         </w:rPr>
-        <w:t>If the install was successful, the following message will be displayed at the bottom of the console.</w:t>
+        <w:t xml:space="preserve">If the install was successful, the following message </w:t>
+      </w:r>
+      <w:proofErr w:type="gramStart"/>
+      <w:r>
+        <w:rPr>
+          <w:rFonts w:ascii="Arial" w:hAnsi="Arial" w:cs="Arial"/>
+          <w:color w:val="3B3838" w:themeColor="background2" w:themeShade="40"/>
+          <w:sz w:val="28"/>
+          <w:szCs w:val="28"/>
+        </w:rPr>
+        <w:t>will be displayed</w:t>
+      </w:r>
+      <w:proofErr w:type="gramEnd"/>
+      <w:r>
+        <w:rPr>
+          <w:rFonts w:ascii="Arial" w:hAnsi="Arial" w:cs="Arial"/>
+          <w:color w:val="3B3838" w:themeColor="background2" w:themeShade="40"/>
+          <w:sz w:val="28"/>
+          <w:szCs w:val="28"/>
+        </w:rPr>
+        <w:t xml:space="preserve"> at the bottom of the console.</w:t>
       </w:r>
     </w:p>
     <w:p>
@@ -2675,7 +3108,27 @@
           <w:sz w:val="28"/>
           <w:szCs w:val="28"/>
         </w:rPr>
-        <w:t>The following fields are displayed when the dialog loads:</w:t>
+        <w:t xml:space="preserve">The following fields </w:t>
+      </w:r>
+      <w:proofErr w:type="gramStart"/>
+      <w:r>
+        <w:rPr>
+          <w:rFonts w:ascii="Arial" w:hAnsi="Arial" w:cs="Arial"/>
+          <w:color w:val="3B3838" w:themeColor="background2" w:themeShade="40"/>
+          <w:sz w:val="28"/>
+          <w:szCs w:val="28"/>
+        </w:rPr>
+        <w:t>are displayed</w:t>
+      </w:r>
+      <w:proofErr w:type="gramEnd"/>
+      <w:r>
+        <w:rPr>
+          <w:rFonts w:ascii="Arial" w:hAnsi="Arial" w:cs="Arial"/>
+          <w:color w:val="3B3838" w:themeColor="background2" w:themeShade="40"/>
+          <w:sz w:val="28"/>
+          <w:szCs w:val="28"/>
+        </w:rPr>
+        <w:t xml:space="preserve"> when the dialog loads:</w:t>
       </w:r>
     </w:p>
     <w:p>
@@ -2756,7 +3209,27 @@
           <w:sz w:val="28"/>
           <w:szCs w:val="28"/>
         </w:rPr>
-        <w:t>Metadata Keys: The Ooyala API matches metadata keys exactly, so a list of the actual key needs to be configured.  This list of keys will be displayed on the</w:t>
+        <w:t xml:space="preserve">Metadata Keys: The Ooyala API matches metadata keys exactly, so a list of the actual key needs to be configured.  This list of keys </w:t>
+      </w:r>
+      <w:proofErr w:type="gramStart"/>
+      <w:r>
+        <w:rPr>
+          <w:rFonts w:ascii="Arial" w:hAnsi="Arial" w:cs="Arial"/>
+          <w:color w:val="3B3838" w:themeColor="background2" w:themeShade="40"/>
+          <w:sz w:val="28"/>
+          <w:szCs w:val="28"/>
+        </w:rPr>
+        <w:t>will be displayed</w:t>
+      </w:r>
+      <w:proofErr w:type="gramEnd"/>
+      <w:r>
+        <w:rPr>
+          <w:rFonts w:ascii="Arial" w:hAnsi="Arial" w:cs="Arial"/>
+          <w:color w:val="3B3838" w:themeColor="background2" w:themeShade="40"/>
+          <w:sz w:val="28"/>
+          <w:szCs w:val="28"/>
+        </w:rPr>
+        <w:t xml:space="preserve"> on the</w:t>
       </w:r>
       <w:r>
         <w:rPr>
@@ -3107,7 +3580,27 @@
           <w:sz w:val="28"/>
           <w:szCs w:val="28"/>
         </w:rPr>
-        <w:t>Once the configuration is saved, confirmation message will be displayed.</w:t>
+        <w:t xml:space="preserve">Once the configuration </w:t>
+      </w:r>
+      <w:proofErr w:type="gramStart"/>
+      <w:r>
+        <w:rPr>
+          <w:rFonts w:ascii="Arial" w:hAnsi="Arial" w:cs="Arial"/>
+          <w:color w:val="3B3838" w:themeColor="background2" w:themeShade="40"/>
+          <w:sz w:val="28"/>
+          <w:szCs w:val="28"/>
+        </w:rPr>
+        <w:t>is saved</w:t>
+      </w:r>
+      <w:proofErr w:type="gramEnd"/>
+      <w:r>
+        <w:rPr>
+          <w:rFonts w:ascii="Arial" w:hAnsi="Arial" w:cs="Arial"/>
+          <w:color w:val="3B3838" w:themeColor="background2" w:themeShade="40"/>
+          <w:sz w:val="28"/>
+          <w:szCs w:val="28"/>
+        </w:rPr>
+        <w:t>, confirmation message will be displayed.</w:t>
       </w:r>
     </w:p>
     <w:p>
@@ -3242,7 +3735,67 @@
           <w:sz w:val="28"/>
           <w:szCs w:val="28"/>
         </w:rPr>
-        <w:t xml:space="preserve">Re-installation of the Ooyala package requires uninstalling the Ooyala OSGi bundle first. Once the OSGi bundle has been uninstalled, the package can be re-installed using the same instructions as the previous (Installation) section. </w:t>
+        <w:t xml:space="preserve">Re-installation of the Ooyala package requires uninstalling the Ooyala </w:t>
+      </w:r>
+      <w:proofErr w:type="spellStart"/>
+      <w:r>
+        <w:rPr>
+          <w:rFonts w:ascii="Arial" w:hAnsi="Arial" w:cs="Arial"/>
+          <w:color w:val="3B3838" w:themeColor="background2" w:themeShade="40"/>
+          <w:sz w:val="28"/>
+          <w:szCs w:val="28"/>
+        </w:rPr>
+        <w:t>OSGi</w:t>
+      </w:r>
+      <w:proofErr w:type="spellEnd"/>
+      <w:r>
+        <w:rPr>
+          <w:rFonts w:ascii="Arial" w:hAnsi="Arial" w:cs="Arial"/>
+          <w:color w:val="3B3838" w:themeColor="background2" w:themeShade="40"/>
+          <w:sz w:val="28"/>
+          <w:szCs w:val="28"/>
+        </w:rPr>
+        <w:t xml:space="preserve"> bundle first. Once the </w:t>
+      </w:r>
+      <w:proofErr w:type="spellStart"/>
+      <w:r>
+        <w:rPr>
+          <w:rFonts w:ascii="Arial" w:hAnsi="Arial" w:cs="Arial"/>
+          <w:color w:val="3B3838" w:themeColor="background2" w:themeShade="40"/>
+          <w:sz w:val="28"/>
+          <w:szCs w:val="28"/>
+        </w:rPr>
+        <w:t>OSGi</w:t>
+      </w:r>
+      <w:proofErr w:type="spellEnd"/>
+      <w:r>
+        <w:rPr>
+          <w:rFonts w:ascii="Arial" w:hAnsi="Arial" w:cs="Arial"/>
+          <w:color w:val="3B3838" w:themeColor="background2" w:themeShade="40"/>
+          <w:sz w:val="28"/>
+          <w:szCs w:val="28"/>
+        </w:rPr>
+        <w:t xml:space="preserve"> bundle </w:t>
+      </w:r>
+      <w:proofErr w:type="gramStart"/>
+      <w:r>
+        <w:rPr>
+          <w:rFonts w:ascii="Arial" w:hAnsi="Arial" w:cs="Arial"/>
+          <w:color w:val="3B3838" w:themeColor="background2" w:themeShade="40"/>
+          <w:sz w:val="28"/>
+          <w:szCs w:val="28"/>
+        </w:rPr>
+        <w:t>has been uninstalled</w:t>
+      </w:r>
+      <w:proofErr w:type="gramEnd"/>
+      <w:r>
+        <w:rPr>
+          <w:rFonts w:ascii="Arial" w:hAnsi="Arial" w:cs="Arial"/>
+          <w:color w:val="3B3838" w:themeColor="background2" w:themeShade="40"/>
+          <w:sz w:val="28"/>
+          <w:szCs w:val="28"/>
+        </w:rPr>
+        <w:t xml:space="preserve">, the package can be re-installed using the same instructions as the previous (Installation) section. </w:t>
       </w:r>
     </w:p>
     <w:p>
@@ -3335,7 +3888,29 @@
                                 <w:sz w:val="28"/>
                                 <w:szCs w:val="28"/>
                               </w:rPr>
-                              <w:t xml:space="preserve"> Re-installing the Ooyala AEM Package will erase the Ooyala Backlot API Credentials on the Ooyala Configuration Page. Make sure to backup your API Key/s, API Secret, and Metadata fields before re-installing the package.</w:t>
+                              <w:t xml:space="preserve"> Re-installing the Ooyala AEM Package will erase the Ooyala Backlot API Credentials on the Ooyala Configuration Page. Make sure to </w:t>
+                            </w:r>
+                            <w:proofErr w:type="spellStart"/>
+                            <w:r>
+                              <w:rPr>
+                                <w:rFonts w:ascii="Arial" w:hAnsi="Arial" w:cs="Arial"/>
+                                <w:i/>
+                                <w:color w:val="FF0000"/>
+                                <w:sz w:val="28"/>
+                                <w:szCs w:val="28"/>
+                              </w:rPr>
+                              <w:t>backup</w:t>
+                            </w:r>
+                            <w:proofErr w:type="spellEnd"/>
+                            <w:r>
+                              <w:rPr>
+                                <w:rFonts w:ascii="Arial" w:hAnsi="Arial" w:cs="Arial"/>
+                                <w:i/>
+                                <w:color w:val="FF0000"/>
+                                <w:sz w:val="28"/>
+                                <w:szCs w:val="28"/>
+                              </w:rPr>
+                              <w:t xml:space="preserve"> your API Key/s, API Secret, and Metadata fields before re-installing the package.</w:t>
                             </w:r>
                           </w:p>
                         </w:txbxContent>
@@ -3447,7 +4022,27 @@
           <w:szCs w:val="28"/>
         </w:rPr>
         <w:lastRenderedPageBreak/>
-        <w:t>Uninstall the Ooyala OSGi bundle:</w:t>
+        <w:t xml:space="preserve">Uninstall the Ooyala </w:t>
+      </w:r>
+      <w:proofErr w:type="spellStart"/>
+      <w:r>
+        <w:rPr>
+          <w:rFonts w:ascii="Arial" w:hAnsi="Arial" w:cs="Arial"/>
+          <w:color w:val="3B3838" w:themeColor="background2" w:themeShade="40"/>
+          <w:sz w:val="28"/>
+          <w:szCs w:val="28"/>
+        </w:rPr>
+        <w:t>OSGi</w:t>
+      </w:r>
+      <w:proofErr w:type="spellEnd"/>
+      <w:r>
+        <w:rPr>
+          <w:rFonts w:ascii="Arial" w:hAnsi="Arial" w:cs="Arial"/>
+          <w:color w:val="3B3838" w:themeColor="background2" w:themeShade="40"/>
+          <w:sz w:val="28"/>
+          <w:szCs w:val="28"/>
+        </w:rPr>
+        <w:t xml:space="preserve"> bundle:</w:t>
       </w:r>
     </w:p>
     <w:p>
@@ -3472,7 +4067,27 @@
           <w:sz w:val="28"/>
           <w:szCs w:val="28"/>
         </w:rPr>
-        <w:t>Navigate to the AEM OSGi Web Console: http://</w:t>
+        <w:t xml:space="preserve">Navigate to the AEM </w:t>
+      </w:r>
+      <w:proofErr w:type="spellStart"/>
+      <w:r>
+        <w:rPr>
+          <w:rFonts w:ascii="Arial" w:hAnsi="Arial" w:cs="Arial"/>
+          <w:color w:val="3B3838" w:themeColor="background2" w:themeShade="40"/>
+          <w:sz w:val="28"/>
+          <w:szCs w:val="28"/>
+        </w:rPr>
+        <w:t>OSGi</w:t>
+      </w:r>
+      <w:proofErr w:type="spellEnd"/>
+      <w:r>
+        <w:rPr>
+          <w:rFonts w:ascii="Arial" w:hAnsi="Arial" w:cs="Arial"/>
+          <w:color w:val="3B3838" w:themeColor="background2" w:themeShade="40"/>
+          <w:sz w:val="28"/>
+          <w:szCs w:val="28"/>
+        </w:rPr>
+        <w:t xml:space="preserve"> Web Console: http://</w:t>
       </w:r>
       <w:r>
         <w:rPr>
@@ -3524,7 +4139,47 @@
           <w:sz w:val="28"/>
           <w:szCs w:val="28"/>
         </w:rPr>
-        <w:t>Using your browser's search function, find the Ooyala OSGi bundle. Search for “ooyala”.</w:t>
+        <w:t xml:space="preserve">Using your browser's search function, find the Ooyala </w:t>
+      </w:r>
+      <w:proofErr w:type="spellStart"/>
+      <w:r>
+        <w:rPr>
+          <w:rFonts w:ascii="Arial" w:hAnsi="Arial" w:cs="Arial"/>
+          <w:color w:val="3B3838" w:themeColor="background2" w:themeShade="40"/>
+          <w:sz w:val="28"/>
+          <w:szCs w:val="28"/>
+        </w:rPr>
+        <w:t>OSGi</w:t>
+      </w:r>
+      <w:proofErr w:type="spellEnd"/>
+      <w:r>
+        <w:rPr>
+          <w:rFonts w:ascii="Arial" w:hAnsi="Arial" w:cs="Arial"/>
+          <w:color w:val="3B3838" w:themeColor="background2" w:themeShade="40"/>
+          <w:sz w:val="28"/>
+          <w:szCs w:val="28"/>
+        </w:rPr>
+        <w:t xml:space="preserve"> bundle. Search for “</w:t>
+      </w:r>
+      <w:proofErr w:type="spellStart"/>
+      <w:r>
+        <w:rPr>
+          <w:rFonts w:ascii="Arial" w:hAnsi="Arial" w:cs="Arial"/>
+          <w:color w:val="3B3838" w:themeColor="background2" w:themeShade="40"/>
+          <w:sz w:val="28"/>
+          <w:szCs w:val="28"/>
+        </w:rPr>
+        <w:t>ooyala</w:t>
+      </w:r>
+      <w:proofErr w:type="spellEnd"/>
+      <w:r>
+        <w:rPr>
+          <w:rFonts w:ascii="Arial" w:hAnsi="Arial" w:cs="Arial"/>
+          <w:color w:val="3B3838" w:themeColor="background2" w:themeShade="40"/>
+          <w:sz w:val="28"/>
+          <w:szCs w:val="28"/>
+        </w:rPr>
+        <w:t>”.</w:t>
       </w:r>
     </w:p>
     <w:p>
@@ -3572,7 +4227,47 @@
           <w:sz w:val="28"/>
           <w:szCs w:val="28"/>
         </w:rPr>
-        <w:t>Making sure you have selected the Ooyala OSGi bundle.</w:t>
+        <w:t xml:space="preserve">Making </w:t>
+      </w:r>
+      <w:proofErr w:type="gramStart"/>
+      <w:r>
+        <w:rPr>
+          <w:rFonts w:ascii="Arial" w:hAnsi="Arial" w:cs="Arial"/>
+          <w:color w:val="3B3838" w:themeColor="background2" w:themeShade="40"/>
+          <w:sz w:val="28"/>
+          <w:szCs w:val="28"/>
+        </w:rPr>
+        <w:t>sure</w:t>
+      </w:r>
+      <w:proofErr w:type="gramEnd"/>
+      <w:r>
+        <w:rPr>
+          <w:rFonts w:ascii="Arial" w:hAnsi="Arial" w:cs="Arial"/>
+          <w:color w:val="3B3838" w:themeColor="background2" w:themeShade="40"/>
+          <w:sz w:val="28"/>
+          <w:szCs w:val="28"/>
+        </w:rPr>
+        <w:t xml:space="preserve"> you have selected the Ooyala </w:t>
+      </w:r>
+      <w:proofErr w:type="spellStart"/>
+      <w:r>
+        <w:rPr>
+          <w:rFonts w:ascii="Arial" w:hAnsi="Arial" w:cs="Arial"/>
+          <w:color w:val="3B3838" w:themeColor="background2" w:themeShade="40"/>
+          <w:sz w:val="28"/>
+          <w:szCs w:val="28"/>
+        </w:rPr>
+        <w:t>OSGi</w:t>
+      </w:r>
+      <w:proofErr w:type="spellEnd"/>
+      <w:r>
+        <w:rPr>
+          <w:rFonts w:ascii="Arial" w:hAnsi="Arial" w:cs="Arial"/>
+          <w:color w:val="3B3838" w:themeColor="background2" w:themeShade="40"/>
+          <w:sz w:val="28"/>
+          <w:szCs w:val="28"/>
+        </w:rPr>
+        <w:t xml:space="preserve"> bundle.</w:t>
       </w:r>
     </w:p>
     <w:p>
@@ -3596,7 +4291,27 @@
           <w:sz w:val="28"/>
           <w:szCs w:val="28"/>
         </w:rPr>
-        <w:t>Click on the trash can icon/uninstall.</w:t>
+        <w:t xml:space="preserve">Click on the </w:t>
+      </w:r>
+      <w:proofErr w:type="gramStart"/>
+      <w:r>
+        <w:rPr>
+          <w:rFonts w:ascii="Arial" w:eastAsiaTheme="minorHAnsi" w:hAnsi="Arial" w:cs="Arial"/>
+          <w:color w:val="3B3838" w:themeColor="background2" w:themeShade="40"/>
+          <w:sz w:val="28"/>
+          <w:szCs w:val="28"/>
+        </w:rPr>
+        <w:t>trash can</w:t>
+      </w:r>
+      <w:proofErr w:type="gramEnd"/>
+      <w:r>
+        <w:rPr>
+          <w:rFonts w:ascii="Arial" w:eastAsiaTheme="minorHAnsi" w:hAnsi="Arial" w:cs="Arial"/>
+          <w:color w:val="3B3838" w:themeColor="background2" w:themeShade="40"/>
+          <w:sz w:val="28"/>
+          <w:szCs w:val="28"/>
+        </w:rPr>
+        <w:t xml:space="preserve"> icon/uninstall.</w:t>
       </w:r>
     </w:p>
     <w:p>
@@ -4285,7 +5000,27 @@
           <w:sz w:val="28"/>
           <w:szCs w:val="28"/>
         </w:rPr>
-        <w:t>In “Structure” mode select needed parsys to place component</w:t>
+        <w:t xml:space="preserve">In “Structure” mode select needed </w:t>
+      </w:r>
+      <w:proofErr w:type="spellStart"/>
+      <w:r>
+        <w:rPr>
+          <w:rFonts w:ascii="Arial" w:hAnsi="Arial" w:cs="Arial"/>
+          <w:color w:val="3B3838" w:themeColor="background2" w:themeShade="40"/>
+          <w:sz w:val="28"/>
+          <w:szCs w:val="28"/>
+        </w:rPr>
+        <w:t>parsys</w:t>
+      </w:r>
+      <w:proofErr w:type="spellEnd"/>
+      <w:r>
+        <w:rPr>
+          <w:rFonts w:ascii="Arial" w:hAnsi="Arial" w:cs="Arial"/>
+          <w:color w:val="3B3838" w:themeColor="background2" w:themeShade="40"/>
+          <w:sz w:val="28"/>
+          <w:szCs w:val="28"/>
+        </w:rPr>
+        <w:t xml:space="preserve"> to place component</w:t>
       </w:r>
     </w:p>
     <w:p>
@@ -4828,7 +5563,27 @@
           <w:sz w:val="28"/>
           <w:szCs w:val="28"/>
         </w:rPr>
-        <w:t>On the Start page (/aem/start) to Tools -&gt; General -&gt; Templates</w:t>
+        <w:t>On the Start page (/</w:t>
+      </w:r>
+      <w:proofErr w:type="spellStart"/>
+      <w:r>
+        <w:rPr>
+          <w:rFonts w:ascii="Arial" w:hAnsi="Arial" w:cs="Arial"/>
+          <w:color w:val="3B3838" w:themeColor="background2" w:themeShade="40"/>
+          <w:sz w:val="28"/>
+          <w:szCs w:val="28"/>
+        </w:rPr>
+        <w:t>aem</w:t>
+      </w:r>
+      <w:proofErr w:type="spellEnd"/>
+      <w:r>
+        <w:rPr>
+          <w:rFonts w:ascii="Arial" w:hAnsi="Arial" w:cs="Arial"/>
+          <w:color w:val="3B3838" w:themeColor="background2" w:themeShade="40"/>
+          <w:sz w:val="28"/>
+          <w:szCs w:val="28"/>
+        </w:rPr>
+        <w:t>/start) to Tools -&gt; General -&gt; Templates</w:t>
       </w:r>
     </w:p>
     <w:p>
@@ -4970,7 +5725,27 @@
           <w:sz w:val="28"/>
           <w:szCs w:val="28"/>
         </w:rPr>
-        <w:t>In “Structure” mode select needed parsys to place component</w:t>
+        <w:t xml:space="preserve">In “Structure” mode select needed </w:t>
+      </w:r>
+      <w:proofErr w:type="spellStart"/>
+      <w:r>
+        <w:rPr>
+          <w:rFonts w:ascii="Arial" w:hAnsi="Arial" w:cs="Arial"/>
+          <w:color w:val="3B3838" w:themeColor="background2" w:themeShade="40"/>
+          <w:sz w:val="28"/>
+          <w:szCs w:val="28"/>
+        </w:rPr>
+        <w:t>parsys</w:t>
+      </w:r>
+      <w:proofErr w:type="spellEnd"/>
+      <w:r>
+        <w:rPr>
+          <w:rFonts w:ascii="Arial" w:hAnsi="Arial" w:cs="Arial"/>
+          <w:color w:val="3B3838" w:themeColor="background2" w:themeShade="40"/>
+          <w:sz w:val="28"/>
+          <w:szCs w:val="28"/>
+        </w:rPr>
+        <w:t xml:space="preserve"> to place component</w:t>
       </w:r>
     </w:p>
     <w:p>
@@ -5801,8 +6576,19 @@
           <w:szCs w:val="28"/>
         </w:rPr>
         <w:lastRenderedPageBreak/>
-        <w:t>Click on “Configure” button of necessary parsys</w:t>
-      </w:r>
+        <w:t xml:space="preserve">Click on “Configure” button of necessary </w:t>
+      </w:r>
+      <w:proofErr w:type="spellStart"/>
+      <w:r>
+        <w:rPr>
+          <w:rFonts w:ascii="Arial" w:hAnsi="Arial" w:cs="Arial"/>
+          <w:color w:val="3B3838" w:themeColor="background2" w:themeShade="40"/>
+          <w:sz w:val="28"/>
+          <w:szCs w:val="28"/>
+        </w:rPr>
+        <w:t>parsys</w:t>
+      </w:r>
+      <w:proofErr w:type="spellEnd"/>
     </w:p>
     <w:p>
       <w:pPr>
@@ -5825,7 +6611,27 @@
           <w:sz w:val="28"/>
           <w:szCs w:val="28"/>
         </w:rPr>
-        <w:t>On “Parsys Design” popup expand “General” components group</w:t>
+        <w:t>On “</w:t>
+      </w:r>
+      <w:proofErr w:type="spellStart"/>
+      <w:r>
+        <w:rPr>
+          <w:rFonts w:ascii="Arial" w:hAnsi="Arial" w:cs="Arial"/>
+          <w:color w:val="3B3838" w:themeColor="background2" w:themeShade="40"/>
+          <w:sz w:val="28"/>
+          <w:szCs w:val="28"/>
+        </w:rPr>
+        <w:t>Parsys</w:t>
+      </w:r>
+      <w:proofErr w:type="spellEnd"/>
+      <w:r>
+        <w:rPr>
+          <w:rFonts w:ascii="Arial" w:hAnsi="Arial" w:cs="Arial"/>
+          <w:color w:val="3B3838" w:themeColor="background2" w:themeShade="40"/>
+          <w:sz w:val="28"/>
+          <w:szCs w:val="28"/>
+        </w:rPr>
+        <w:t xml:space="preserve"> Design” popup expand “General” components group</w:t>
       </w:r>
     </w:p>
     <w:p>
@@ -6209,8 +7015,19 @@
           <w:sz w:val="28"/>
           <w:szCs w:val="28"/>
         </w:rPr>
-        <w:t>Click on “Configure” button of necessary parsys</w:t>
-      </w:r>
+        <w:t xml:space="preserve">Click on “Configure” button of necessary </w:t>
+      </w:r>
+      <w:proofErr w:type="spellStart"/>
+      <w:r>
+        <w:rPr>
+          <w:rFonts w:ascii="Arial" w:hAnsi="Arial" w:cs="Arial"/>
+          <w:color w:val="3B3838" w:themeColor="background2" w:themeShade="40"/>
+          <w:sz w:val="28"/>
+          <w:szCs w:val="28"/>
+        </w:rPr>
+        <w:t>parsys</w:t>
+      </w:r>
+      <w:proofErr w:type="spellEnd"/>
     </w:p>
     <w:p>
       <w:pPr>
@@ -6322,7 +7139,27 @@
           <w:sz w:val="28"/>
           <w:szCs w:val="28"/>
         </w:rPr>
-        <w:t>On “Parsys Design” popup expand “General” components group</w:t>
+        <w:t>On “</w:t>
+      </w:r>
+      <w:proofErr w:type="spellStart"/>
+      <w:r>
+        <w:rPr>
+          <w:rFonts w:ascii="Arial" w:hAnsi="Arial" w:cs="Arial"/>
+          <w:color w:val="3B3838" w:themeColor="background2" w:themeShade="40"/>
+          <w:sz w:val="28"/>
+          <w:szCs w:val="28"/>
+        </w:rPr>
+        <w:t>Parsys</w:t>
+      </w:r>
+      <w:proofErr w:type="spellEnd"/>
+      <w:r>
+        <w:rPr>
+          <w:rFonts w:ascii="Arial" w:hAnsi="Arial" w:cs="Arial"/>
+          <w:color w:val="3B3838" w:themeColor="background2" w:themeShade="40"/>
+          <w:sz w:val="28"/>
+          <w:szCs w:val="28"/>
+        </w:rPr>
+        <w:t xml:space="preserve"> Design” popup expand “General” components group</w:t>
       </w:r>
     </w:p>
     <w:p>
@@ -6781,7 +7618,27 @@
           <w:szCs w:val="28"/>
         </w:rPr>
         <w:lastRenderedPageBreak/>
-        <w:t xml:space="preserve">When the Ooyala video component is dropped on a page, the component renders the following message. </w:t>
+        <w:t xml:space="preserve">When the Ooyala video component </w:t>
+      </w:r>
+      <w:proofErr w:type="gramStart"/>
+      <w:r>
+        <w:rPr>
+          <w:rFonts w:ascii="Arial" w:hAnsi="Arial" w:cs="Arial"/>
+          <w:color w:val="3B3838" w:themeColor="background2" w:themeShade="40"/>
+          <w:sz w:val="28"/>
+          <w:szCs w:val="28"/>
+        </w:rPr>
+        <w:t>is dropped</w:t>
+      </w:r>
+      <w:proofErr w:type="gramEnd"/>
+      <w:r>
+        <w:rPr>
+          <w:rFonts w:ascii="Arial" w:hAnsi="Arial" w:cs="Arial"/>
+          <w:color w:val="3B3838" w:themeColor="background2" w:themeShade="40"/>
+          <w:sz w:val="28"/>
+          <w:szCs w:val="28"/>
+        </w:rPr>
+        <w:t xml:space="preserve"> on a page, the component renders the following message. </w:t>
       </w:r>
       <w:r>
         <w:br/>
@@ -6913,26 +7770,86 @@
           <w:sz w:val="28"/>
           <w:szCs w:val="28"/>
         </w:rPr>
-        <w:t xml:space="preserve">‘Player properties’ tab allows to set width &amp; height for video container. Video will be stretched according to values set in these fields. </w:t>
-      </w:r>
-    </w:p>
-    <w:p>
-      <w:pPr>
-        <w:rPr>
-          <w:rFonts w:ascii="Arial" w:hAnsi="Arial" w:cs="Arial"/>
-          <w:color w:val="3B3838" w:themeColor="background2" w:themeShade="40"/>
-          <w:sz w:val="28"/>
-          <w:szCs w:val="28"/>
-        </w:rPr>
-      </w:pPr>
-      <w:r>
-        <w:rPr>
-          <w:rFonts w:ascii="Arial" w:hAnsi="Arial" w:cs="Arial"/>
-          <w:color w:val="3B3838" w:themeColor="background2" w:themeShade="40"/>
-          <w:sz w:val="28"/>
-          <w:szCs w:val="28"/>
-        </w:rPr>
-        <w:t xml:space="preserve">Clicking ‘Auto Play’ checkbox will trigger automatic video playing once the page is opened. </w:t>
+        <w:t xml:space="preserve">‘Player properties’ tab allows </w:t>
+      </w:r>
+      <w:proofErr w:type="gramStart"/>
+      <w:r>
+        <w:rPr>
+          <w:rFonts w:ascii="Arial" w:hAnsi="Arial" w:cs="Arial"/>
+          <w:color w:val="3B3838" w:themeColor="background2" w:themeShade="40"/>
+          <w:sz w:val="28"/>
+          <w:szCs w:val="28"/>
+        </w:rPr>
+        <w:t>to set</w:t>
+      </w:r>
+      <w:proofErr w:type="gramEnd"/>
+      <w:r>
+        <w:rPr>
+          <w:rFonts w:ascii="Arial" w:hAnsi="Arial" w:cs="Arial"/>
+          <w:color w:val="3B3838" w:themeColor="background2" w:themeShade="40"/>
+          <w:sz w:val="28"/>
+          <w:szCs w:val="28"/>
+        </w:rPr>
+        <w:t xml:space="preserve"> width &amp; height for video container. Video </w:t>
+      </w:r>
+      <w:proofErr w:type="gramStart"/>
+      <w:r>
+        <w:rPr>
+          <w:rFonts w:ascii="Arial" w:hAnsi="Arial" w:cs="Arial"/>
+          <w:color w:val="3B3838" w:themeColor="background2" w:themeShade="40"/>
+          <w:sz w:val="28"/>
+          <w:szCs w:val="28"/>
+        </w:rPr>
+        <w:t>will be stretched</w:t>
+      </w:r>
+      <w:proofErr w:type="gramEnd"/>
+      <w:r>
+        <w:rPr>
+          <w:rFonts w:ascii="Arial" w:hAnsi="Arial" w:cs="Arial"/>
+          <w:color w:val="3B3838" w:themeColor="background2" w:themeShade="40"/>
+          <w:sz w:val="28"/>
+          <w:szCs w:val="28"/>
+        </w:rPr>
+        <w:t xml:space="preserve"> according to values set in these fields. </w:t>
+      </w:r>
+    </w:p>
+    <w:p>
+      <w:pPr>
+        <w:rPr>
+          <w:rFonts w:ascii="Arial" w:hAnsi="Arial" w:cs="Arial"/>
+          <w:color w:val="3B3838" w:themeColor="background2" w:themeShade="40"/>
+          <w:sz w:val="28"/>
+          <w:szCs w:val="28"/>
+        </w:rPr>
+      </w:pPr>
+      <w:r>
+        <w:rPr>
+          <w:rFonts w:ascii="Arial" w:hAnsi="Arial" w:cs="Arial"/>
+          <w:color w:val="3B3838" w:themeColor="background2" w:themeShade="40"/>
+          <w:sz w:val="28"/>
+          <w:szCs w:val="28"/>
+        </w:rPr>
+        <w:t xml:space="preserve">Clicking ‘Auto Play’ checkbox will trigger automatic video playing once the page </w:t>
+      </w:r>
+      <w:proofErr w:type="gramStart"/>
+      <w:r>
+        <w:rPr>
+          <w:rFonts w:ascii="Arial" w:hAnsi="Arial" w:cs="Arial"/>
+          <w:color w:val="3B3838" w:themeColor="background2" w:themeShade="40"/>
+          <w:sz w:val="28"/>
+          <w:szCs w:val="28"/>
+        </w:rPr>
+        <w:t>is opened</w:t>
+      </w:r>
+      <w:proofErr w:type="gramEnd"/>
+      <w:r>
+        <w:rPr>
+          <w:rFonts w:ascii="Arial" w:hAnsi="Arial" w:cs="Arial"/>
+          <w:color w:val="3B3838" w:themeColor="background2" w:themeShade="40"/>
+          <w:sz w:val="28"/>
+          <w:szCs w:val="28"/>
+        </w:rPr>
+        <w:t xml:space="preserve">. </w:t>
       </w:r>
     </w:p>
     <w:p>
@@ -7156,7 +8073,27 @@
           <w:sz w:val="28"/>
           <w:szCs w:val="28"/>
         </w:rPr>
-        <w:t>‘Advanced Settings’ tab contains the field for Video Embed code to be placed. Choosing video player is also obligatory – ‘Choose Player’ dropdown displays the list of players set in Ooyala Backlot. Player V4 is chosen as the default one.</w:t>
+        <w:t xml:space="preserve">‘Advanced Settings’ tab contains the field for Video Embed code to be placed. Choosing video player is also obligatory – ‘Choose Player’ dropdown displays the list of players set in Ooyala Backlot. Player V4 </w:t>
+      </w:r>
+      <w:proofErr w:type="gramStart"/>
+      <w:r>
+        <w:rPr>
+          <w:rFonts w:ascii="Arial" w:hAnsi="Arial" w:cs="Arial"/>
+          <w:color w:val="3B3838" w:themeColor="background2" w:themeShade="40"/>
+          <w:sz w:val="28"/>
+          <w:szCs w:val="28"/>
+        </w:rPr>
+        <w:t>is chosen</w:t>
+      </w:r>
+      <w:proofErr w:type="gramEnd"/>
+      <w:r>
+        <w:rPr>
+          <w:rFonts w:ascii="Arial" w:hAnsi="Arial" w:cs="Arial"/>
+          <w:color w:val="3B3838" w:themeColor="background2" w:themeShade="40"/>
+          <w:sz w:val="28"/>
+          <w:szCs w:val="28"/>
+        </w:rPr>
+        <w:t xml:space="preserve"> as the default one.</w:t>
       </w:r>
     </w:p>
     <w:p>
@@ -7661,7 +8598,27 @@
           <w:sz w:val="28"/>
           <w:szCs w:val="28"/>
         </w:rPr>
-        <w:t xml:space="preserve">Assets browser can be used for searching and filtering through Ooyala videos for easy placement on </w:t>
+        <w:t xml:space="preserve">Assets browser </w:t>
+      </w:r>
+      <w:proofErr w:type="gramStart"/>
+      <w:r>
+        <w:rPr>
+          <w:rFonts w:ascii="Arial" w:hAnsi="Arial" w:cs="Arial"/>
+          <w:color w:val="3B3838" w:themeColor="background2" w:themeShade="40"/>
+          <w:sz w:val="28"/>
+          <w:szCs w:val="28"/>
+        </w:rPr>
+        <w:t>can be used</w:t>
+      </w:r>
+      <w:proofErr w:type="gramEnd"/>
+      <w:r>
+        <w:rPr>
+          <w:rFonts w:ascii="Arial" w:hAnsi="Arial" w:cs="Arial"/>
+          <w:color w:val="3B3838" w:themeColor="background2" w:themeShade="40"/>
+          <w:sz w:val="28"/>
+          <w:szCs w:val="28"/>
+        </w:rPr>
+        <w:t xml:space="preserve"> for searching and filtering through Ooyala videos for easy placement on </w:t>
       </w:r>
       <w:r>
         <w:rPr>
@@ -8104,7 +9061,27 @@
           <w:sz w:val="28"/>
           <w:szCs w:val="28"/>
         </w:rPr>
-        <w:t>Search by title and by description accept plain text queries and return the results that best match. Common words such as "a" and "the" are excluded from the search.</w:t>
+        <w:t xml:space="preserve">Search by title and by description accept plain text queries and return the results that best match. Common words such as "a" and "the" </w:t>
+      </w:r>
+      <w:proofErr w:type="gramStart"/>
+      <w:r>
+        <w:rPr>
+          <w:rFonts w:ascii="Arial" w:hAnsi="Arial" w:cs="Arial"/>
+          <w:color w:val="3B3838" w:themeColor="background2" w:themeShade="40"/>
+          <w:sz w:val="28"/>
+          <w:szCs w:val="28"/>
+        </w:rPr>
+        <w:t>are excluded</w:t>
+      </w:r>
+      <w:proofErr w:type="gramEnd"/>
+      <w:r>
+        <w:rPr>
+          <w:rFonts w:ascii="Arial" w:hAnsi="Arial" w:cs="Arial"/>
+          <w:color w:val="3B3838" w:themeColor="background2" w:themeShade="40"/>
+          <w:sz w:val="28"/>
+          <w:szCs w:val="28"/>
+        </w:rPr>
+        <w:t xml:space="preserve"> from the search.</w:t>
       </w:r>
     </w:p>
     <w:p>
@@ -8385,16 +9362,36 @@
           <w:sz w:val="28"/>
           <w:szCs w:val="28"/>
         </w:rPr>
-        <w:t xml:space="preserve"> Playlist items are dis</w:t>
-      </w:r>
-      <w:r>
-        <w:rPr>
-          <w:rFonts w:ascii="Arial" w:hAnsi="Arial" w:cs="Arial"/>
-          <w:color w:val="3B3838" w:themeColor="background2" w:themeShade="40"/>
-          <w:sz w:val="28"/>
-          <w:szCs w:val="28"/>
-        </w:rPr>
-        <w:t>played in search results with static</w:t>
+        <w:t xml:space="preserve"> Playlist items </w:t>
+      </w:r>
+      <w:proofErr w:type="gramStart"/>
+      <w:r>
+        <w:rPr>
+          <w:rFonts w:ascii="Arial" w:hAnsi="Arial" w:cs="Arial"/>
+          <w:color w:val="3B3838" w:themeColor="background2" w:themeShade="40"/>
+          <w:sz w:val="28"/>
+          <w:szCs w:val="28"/>
+        </w:rPr>
+        <w:t>are dis</w:t>
+      </w:r>
+      <w:r>
+        <w:rPr>
+          <w:rFonts w:ascii="Arial" w:hAnsi="Arial" w:cs="Arial"/>
+          <w:color w:val="3B3838" w:themeColor="background2" w:themeShade="40"/>
+          <w:sz w:val="28"/>
+          <w:szCs w:val="28"/>
+        </w:rPr>
+        <w:t>played</w:t>
+      </w:r>
+      <w:proofErr w:type="gramEnd"/>
+      <w:r>
+        <w:rPr>
+          <w:rFonts w:ascii="Arial" w:hAnsi="Arial" w:cs="Arial"/>
+          <w:color w:val="3B3838" w:themeColor="background2" w:themeShade="40"/>
+          <w:sz w:val="28"/>
+          <w:szCs w:val="28"/>
+        </w:rPr>
+        <w:t xml:space="preserve"> in search results with static</w:t>
       </w:r>
       <w:r>
         <w:rPr>
@@ -8612,7 +9609,27 @@
           <w:szCs w:val="28"/>
         </w:rPr>
         <w:lastRenderedPageBreak/>
-        <w:t xml:space="preserve">As a result, ‘Video Embed Code’ will be automatically populated. </w:t>
+        <w:t xml:space="preserve">As a result, ‘Video Embed Code’ </w:t>
+      </w:r>
+      <w:proofErr w:type="gramStart"/>
+      <w:r>
+        <w:rPr>
+          <w:rFonts w:ascii="Arial" w:hAnsi="Arial" w:cs="Arial"/>
+          <w:color w:val="3B3838" w:themeColor="background2" w:themeShade="40"/>
+          <w:sz w:val="28"/>
+          <w:szCs w:val="28"/>
+        </w:rPr>
+        <w:t>will be automatically populated</w:t>
+      </w:r>
+      <w:proofErr w:type="gramEnd"/>
+      <w:r>
+        <w:rPr>
+          <w:rFonts w:ascii="Arial" w:hAnsi="Arial" w:cs="Arial"/>
+          <w:color w:val="3B3838" w:themeColor="background2" w:themeShade="40"/>
+          <w:sz w:val="28"/>
+          <w:szCs w:val="28"/>
+        </w:rPr>
+        <w:t xml:space="preserve">. </w:t>
       </w:r>
     </w:p>
     <w:p>
@@ -8849,7 +9866,31 @@
                                 <w:sz w:val="28"/>
                                 <w:szCs w:val="28"/>
                               </w:rPr>
-                              <w:t xml:space="preserve"> Please, make sure that the player chosen has been configured to support playlists (in Ooyala Theme Builder). </w:t>
+                              <w:t xml:space="preserve"> Please, make sure that the player chosen </w:t>
+                            </w:r>
+                            <w:proofErr w:type="gramStart"/>
+                            <w:r>
+                              <w:rPr>
+                                <w:rFonts w:ascii="Arial" w:hAnsi="Arial" w:cs="Arial"/>
+                                <w:i/>
+                                <w:iCs/>
+                                <w:color w:val="2E74B5" w:themeColor="accent1" w:themeShade="BF"/>
+                                <w:sz w:val="28"/>
+                                <w:szCs w:val="28"/>
+                              </w:rPr>
+                              <w:t>has been configured</w:t>
+                            </w:r>
+                            <w:proofErr w:type="gramEnd"/>
+                            <w:r>
+                              <w:rPr>
+                                <w:rFonts w:ascii="Arial" w:hAnsi="Arial" w:cs="Arial"/>
+                                <w:i/>
+                                <w:iCs/>
+                                <w:color w:val="2E74B5" w:themeColor="accent1" w:themeShade="BF"/>
+                                <w:sz w:val="28"/>
+                                <w:szCs w:val="28"/>
+                              </w:rPr>
+                              <w:t xml:space="preserve"> to support playlists (in Ooyala Theme Builder). </w:t>
                             </w:r>
                           </w:p>
                         </w:txbxContent>
@@ -8962,7 +10003,67 @@
           <w:sz w:val="28"/>
           <w:szCs w:val="28"/>
         </w:rPr>
-        <w:t>Videos can be uploaded directly from AEM environment. On the Start Page (/aem/start) go to Tools section and select “Ooyala” panel. Open uploader page by clicking “Ooyala Uploader“ on the opened panel.</w:t>
+        <w:t xml:space="preserve">Videos </w:t>
+      </w:r>
+      <w:proofErr w:type="gramStart"/>
+      <w:r>
+        <w:rPr>
+          <w:rFonts w:ascii="Arial" w:hAnsi="Arial" w:cs="Arial"/>
+          <w:color w:val="3B3838" w:themeColor="background2" w:themeShade="40"/>
+          <w:sz w:val="28"/>
+          <w:szCs w:val="28"/>
+        </w:rPr>
+        <w:t>can be uploaded</w:t>
+      </w:r>
+      <w:proofErr w:type="gramEnd"/>
+      <w:r>
+        <w:rPr>
+          <w:rFonts w:ascii="Arial" w:hAnsi="Arial" w:cs="Arial"/>
+          <w:color w:val="3B3838" w:themeColor="background2" w:themeShade="40"/>
+          <w:sz w:val="28"/>
+          <w:szCs w:val="28"/>
+        </w:rPr>
+        <w:t xml:space="preserve"> directly from AEM environment. On the Start Page (/</w:t>
+      </w:r>
+      <w:proofErr w:type="spellStart"/>
+      <w:r>
+        <w:rPr>
+          <w:rFonts w:ascii="Arial" w:hAnsi="Arial" w:cs="Arial"/>
+          <w:color w:val="3B3838" w:themeColor="background2" w:themeShade="40"/>
+          <w:sz w:val="28"/>
+          <w:szCs w:val="28"/>
+        </w:rPr>
+        <w:t>aem</w:t>
+      </w:r>
+      <w:proofErr w:type="spellEnd"/>
+      <w:r>
+        <w:rPr>
+          <w:rFonts w:ascii="Arial" w:hAnsi="Arial" w:cs="Arial"/>
+          <w:color w:val="3B3838" w:themeColor="background2" w:themeShade="40"/>
+          <w:sz w:val="28"/>
+          <w:szCs w:val="28"/>
+        </w:rPr>
+        <w:t>/start) go to Tools section and select “Ooyala” panel. Open uploader page by clicking “Ooyala Uploader</w:t>
+      </w:r>
+      <w:proofErr w:type="gramStart"/>
+      <w:r>
+        <w:rPr>
+          <w:rFonts w:ascii="Arial" w:hAnsi="Arial" w:cs="Arial"/>
+          <w:color w:val="3B3838" w:themeColor="background2" w:themeShade="40"/>
+          <w:sz w:val="28"/>
+          <w:szCs w:val="28"/>
+        </w:rPr>
+        <w:t>“ on</w:t>
+      </w:r>
+      <w:proofErr w:type="gramEnd"/>
+      <w:r>
+        <w:rPr>
+          <w:rFonts w:ascii="Arial" w:hAnsi="Arial" w:cs="Arial"/>
+          <w:color w:val="3B3838" w:themeColor="background2" w:themeShade="40"/>
+          <w:sz w:val="28"/>
+          <w:szCs w:val="28"/>
+        </w:rPr>
+        <w:t xml:space="preserve"> the opened panel.</w:t>
       </w:r>
     </w:p>
     <w:p>
@@ -9318,7 +10419,27 @@
           <w:sz w:val="28"/>
           <w:szCs w:val="28"/>
         </w:rPr>
-        <w:t xml:space="preserve">Once the video has been selected and the proper name and description have been added, click the Upload button. The upload button will take the video, </w:t>
+        <w:t xml:space="preserve">Once the video </w:t>
+      </w:r>
+      <w:proofErr w:type="gramStart"/>
+      <w:r>
+        <w:rPr>
+          <w:rFonts w:ascii="Arial" w:hAnsi="Arial" w:cs="Arial"/>
+          <w:color w:val="3B3838" w:themeColor="background2" w:themeShade="40"/>
+          <w:sz w:val="28"/>
+          <w:szCs w:val="28"/>
+        </w:rPr>
+        <w:t>has been selected</w:t>
+      </w:r>
+      <w:proofErr w:type="gramEnd"/>
+      <w:r>
+        <w:rPr>
+          <w:rFonts w:ascii="Arial" w:hAnsi="Arial" w:cs="Arial"/>
+          <w:color w:val="3B3838" w:themeColor="background2" w:themeShade="40"/>
+          <w:sz w:val="28"/>
+          <w:szCs w:val="28"/>
+        </w:rPr>
+        <w:t xml:space="preserve"> and the proper name and description have been added, click the Upload button. The upload button will take the video, </w:t>
       </w:r>
       <w:r>
         <w:rPr>
@@ -9328,7 +10449,47 @@
           <w:szCs w:val="28"/>
         </w:rPr>
         <w:lastRenderedPageBreak/>
-        <w:t xml:space="preserve">and create chunks that will then be uploaded into Ooyala’s and in a few minutes, users could find the video in Backlot. </w:t>
+        <w:t xml:space="preserve">and create chunks that </w:t>
+      </w:r>
+      <w:proofErr w:type="gramStart"/>
+      <w:r>
+        <w:rPr>
+          <w:rFonts w:ascii="Arial" w:hAnsi="Arial" w:cs="Arial"/>
+          <w:color w:val="3B3838" w:themeColor="background2" w:themeShade="40"/>
+          <w:sz w:val="28"/>
+          <w:szCs w:val="28"/>
+        </w:rPr>
+        <w:t>will then be uploaded</w:t>
+      </w:r>
+      <w:proofErr w:type="gramEnd"/>
+      <w:r>
+        <w:rPr>
+          <w:rFonts w:ascii="Arial" w:hAnsi="Arial" w:cs="Arial"/>
+          <w:color w:val="3B3838" w:themeColor="background2" w:themeShade="40"/>
+          <w:sz w:val="28"/>
+          <w:szCs w:val="28"/>
+        </w:rPr>
+        <w:t xml:space="preserve"> into </w:t>
+      </w:r>
+      <w:proofErr w:type="spellStart"/>
+      <w:r>
+        <w:rPr>
+          <w:rFonts w:ascii="Arial" w:hAnsi="Arial" w:cs="Arial"/>
+          <w:color w:val="3B3838" w:themeColor="background2" w:themeShade="40"/>
+          <w:sz w:val="28"/>
+          <w:szCs w:val="28"/>
+        </w:rPr>
+        <w:t>Ooyala’s</w:t>
+      </w:r>
+      <w:proofErr w:type="spellEnd"/>
+      <w:r>
+        <w:rPr>
+          <w:rFonts w:ascii="Arial" w:hAnsi="Arial" w:cs="Arial"/>
+          <w:color w:val="3B3838" w:themeColor="background2" w:themeShade="40"/>
+          <w:sz w:val="28"/>
+          <w:szCs w:val="28"/>
+        </w:rPr>
+        <w:t xml:space="preserve"> and in a few minutes, users could find the video in Backlot. </w:t>
       </w:r>
     </w:p>
     <w:p>
@@ -9481,7 +10642,27 @@
           <w:sz w:val="28"/>
           <w:szCs w:val="28"/>
         </w:rPr>
-        <w:t>Once the video is uploaded Successful message will be displayed.</w:t>
+        <w:t xml:space="preserve">Once the video is </w:t>
+      </w:r>
+      <w:proofErr w:type="gramStart"/>
+      <w:r>
+        <w:rPr>
+          <w:rFonts w:ascii="Arial" w:hAnsi="Arial" w:cs="Arial"/>
+          <w:color w:val="3B3838" w:themeColor="background2" w:themeShade="40"/>
+          <w:sz w:val="28"/>
+          <w:szCs w:val="28"/>
+        </w:rPr>
+        <w:t>uploaded</w:t>
+      </w:r>
+      <w:proofErr w:type="gramEnd"/>
+      <w:r>
+        <w:rPr>
+          <w:rFonts w:ascii="Arial" w:hAnsi="Arial" w:cs="Arial"/>
+          <w:color w:val="3B3838" w:themeColor="background2" w:themeShade="40"/>
+          <w:sz w:val="28"/>
+          <w:szCs w:val="28"/>
+        </w:rPr>
+        <w:t xml:space="preserve"> Successful message will be displayed.</w:t>
       </w:r>
     </w:p>
     <w:p>
@@ -9769,16 +10950,36 @@
           <w:sz w:val="28"/>
           <w:szCs w:val="28"/>
         </w:rPr>
-        <w:t>If upload is fa</w:t>
-      </w:r>
-      <w:r>
-        <w:rPr>
-          <w:rFonts w:ascii="Arial" w:hAnsi="Arial" w:cs="Arial"/>
-          <w:color w:val="3B3838" w:themeColor="background2" w:themeShade="40"/>
-          <w:sz w:val="28"/>
-          <w:szCs w:val="28"/>
-        </w:rPr>
-        <w:t xml:space="preserve">iled the relevant message will </w:t>
+        <w:t xml:space="preserve">If upload is </w:t>
+      </w:r>
+      <w:proofErr w:type="gramStart"/>
+      <w:r>
+        <w:rPr>
+          <w:rFonts w:ascii="Arial" w:hAnsi="Arial" w:cs="Arial"/>
+          <w:color w:val="3B3838" w:themeColor="background2" w:themeShade="40"/>
+          <w:sz w:val="28"/>
+          <w:szCs w:val="28"/>
+        </w:rPr>
+        <w:t>fa</w:t>
+      </w:r>
+      <w:r>
+        <w:rPr>
+          <w:rFonts w:ascii="Arial" w:hAnsi="Arial" w:cs="Arial"/>
+          <w:color w:val="3B3838" w:themeColor="background2" w:themeShade="40"/>
+          <w:sz w:val="28"/>
+          <w:szCs w:val="28"/>
+        </w:rPr>
+        <w:t>iled</w:t>
+      </w:r>
+      <w:proofErr w:type="gramEnd"/>
+      <w:r>
+        <w:rPr>
+          <w:rFonts w:ascii="Arial" w:hAnsi="Arial" w:cs="Arial"/>
+          <w:color w:val="3B3838" w:themeColor="background2" w:themeShade="40"/>
+          <w:sz w:val="28"/>
+          <w:szCs w:val="28"/>
+        </w:rPr>
+        <w:t xml:space="preserve"> the relevant message will </w:t>
       </w:r>
       <w:r>
         <w:rPr>
@@ -9959,7 +11160,27 @@
           <w:sz w:val="28"/>
           <w:szCs w:val="28"/>
         </w:rPr>
-        <w:t>of ‘Name’ field to be filled out &amp; asset to be selected.</w:t>
+        <w:t xml:space="preserve">of ‘Name’ field to </w:t>
+      </w:r>
+      <w:proofErr w:type="gramStart"/>
+      <w:r>
+        <w:rPr>
+          <w:rFonts w:ascii="Arial" w:hAnsi="Arial" w:cs="Arial"/>
+          <w:color w:val="3B3838" w:themeColor="background2" w:themeShade="40"/>
+          <w:sz w:val="28"/>
+          <w:szCs w:val="28"/>
+        </w:rPr>
+        <w:t>be filled out</w:t>
+      </w:r>
+      <w:proofErr w:type="gramEnd"/>
+      <w:r>
+        <w:rPr>
+          <w:rFonts w:ascii="Arial" w:hAnsi="Arial" w:cs="Arial"/>
+          <w:color w:val="3B3838" w:themeColor="background2" w:themeShade="40"/>
+          <w:sz w:val="28"/>
+          <w:szCs w:val="28"/>
+        </w:rPr>
+        <w:t xml:space="preserve"> &amp; asset to be selected.</w:t>
       </w:r>
     </w:p>
     <w:p>
@@ -10192,27 +11413,349 @@
           <w:sz w:val="28"/>
           <w:szCs w:val="28"/>
         </w:rPr>
-        <w:t>AEM allows to upload video files with extensions supported by Backlot:</w:t>
-      </w:r>
-    </w:p>
-    <w:p>
-      <w:pPr>
-        <w:rPr>
-          <w:rFonts w:ascii="Arial" w:hAnsi="Arial" w:cs="Arial"/>
-          <w:color w:val="3B3838" w:themeColor="background2" w:themeShade="40"/>
-          <w:sz w:val="28"/>
-          <w:szCs w:val="28"/>
-        </w:rPr>
-      </w:pPr>
-      <w:r>
-        <w:rPr>
-          <w:rFonts w:ascii="Arial" w:hAnsi="Arial" w:cs="Arial"/>
-          <w:color w:val="3B3838" w:themeColor="background2" w:themeShade="40"/>
-          <w:sz w:val="28"/>
-          <w:szCs w:val="28"/>
-        </w:rPr>
-        <w:t>wmv, avi, mov, moov, mpg, mpeg, m2t, m2v, vob, flv, mp4, mpg4, mkv, asf, m4v, m2p, 3gp, 3g2, f4v, mp3, m4a, wma, aac, mxf, wav, gxf, fcp, dv, aif, pek, and cfa</w:t>
-      </w:r>
+        <w:t xml:space="preserve">AEM allows </w:t>
+      </w:r>
+      <w:proofErr w:type="gramStart"/>
+      <w:r>
+        <w:rPr>
+          <w:rFonts w:ascii="Arial" w:hAnsi="Arial" w:cs="Arial"/>
+          <w:color w:val="3B3838" w:themeColor="background2" w:themeShade="40"/>
+          <w:sz w:val="28"/>
+          <w:szCs w:val="28"/>
+        </w:rPr>
+        <w:t>to upload</w:t>
+      </w:r>
+      <w:proofErr w:type="gramEnd"/>
+      <w:r>
+        <w:rPr>
+          <w:rFonts w:ascii="Arial" w:hAnsi="Arial" w:cs="Arial"/>
+          <w:color w:val="3B3838" w:themeColor="background2" w:themeShade="40"/>
+          <w:sz w:val="28"/>
+          <w:szCs w:val="28"/>
+        </w:rPr>
+        <w:t xml:space="preserve"> video files with extensions supported by Backlot:</w:t>
+      </w:r>
+    </w:p>
+    <w:p>
+      <w:pPr>
+        <w:rPr>
+          <w:rFonts w:ascii="Arial" w:hAnsi="Arial" w:cs="Arial"/>
+          <w:color w:val="3B3838" w:themeColor="background2" w:themeShade="40"/>
+          <w:sz w:val="28"/>
+          <w:szCs w:val="28"/>
+        </w:rPr>
+      </w:pPr>
+      <w:proofErr w:type="spellStart"/>
+      <w:r>
+        <w:rPr>
+          <w:rFonts w:ascii="Arial" w:hAnsi="Arial" w:cs="Arial"/>
+          <w:color w:val="3B3838" w:themeColor="background2" w:themeShade="40"/>
+          <w:sz w:val="28"/>
+          <w:szCs w:val="28"/>
+        </w:rPr>
+        <w:t>wmv</w:t>
+      </w:r>
+      <w:proofErr w:type="spellEnd"/>
+      <w:r>
+        <w:rPr>
+          <w:rFonts w:ascii="Arial" w:hAnsi="Arial" w:cs="Arial"/>
+          <w:color w:val="3B3838" w:themeColor="background2" w:themeShade="40"/>
+          <w:sz w:val="28"/>
+          <w:szCs w:val="28"/>
+        </w:rPr>
+        <w:t xml:space="preserve">, </w:t>
+      </w:r>
+      <w:proofErr w:type="spellStart"/>
+      <w:r>
+        <w:rPr>
+          <w:rFonts w:ascii="Arial" w:hAnsi="Arial" w:cs="Arial"/>
+          <w:color w:val="3B3838" w:themeColor="background2" w:themeShade="40"/>
+          <w:sz w:val="28"/>
+          <w:szCs w:val="28"/>
+        </w:rPr>
+        <w:t>avi</w:t>
+      </w:r>
+      <w:proofErr w:type="spellEnd"/>
+      <w:r>
+        <w:rPr>
+          <w:rFonts w:ascii="Arial" w:hAnsi="Arial" w:cs="Arial"/>
+          <w:color w:val="3B3838" w:themeColor="background2" w:themeShade="40"/>
+          <w:sz w:val="28"/>
+          <w:szCs w:val="28"/>
+        </w:rPr>
+        <w:t xml:space="preserve">, </w:t>
+      </w:r>
+      <w:proofErr w:type="spellStart"/>
+      <w:r>
+        <w:rPr>
+          <w:rFonts w:ascii="Arial" w:hAnsi="Arial" w:cs="Arial"/>
+          <w:color w:val="3B3838" w:themeColor="background2" w:themeShade="40"/>
+          <w:sz w:val="28"/>
+          <w:szCs w:val="28"/>
+        </w:rPr>
+        <w:t>mov</w:t>
+      </w:r>
+      <w:proofErr w:type="spellEnd"/>
+      <w:r>
+        <w:rPr>
+          <w:rFonts w:ascii="Arial" w:hAnsi="Arial" w:cs="Arial"/>
+          <w:color w:val="3B3838" w:themeColor="background2" w:themeShade="40"/>
+          <w:sz w:val="28"/>
+          <w:szCs w:val="28"/>
+        </w:rPr>
+        <w:t xml:space="preserve">, </w:t>
+      </w:r>
+      <w:proofErr w:type="spellStart"/>
+      <w:r>
+        <w:rPr>
+          <w:rFonts w:ascii="Arial" w:hAnsi="Arial" w:cs="Arial"/>
+          <w:color w:val="3B3838" w:themeColor="background2" w:themeShade="40"/>
+          <w:sz w:val="28"/>
+          <w:szCs w:val="28"/>
+        </w:rPr>
+        <w:t>moov</w:t>
+      </w:r>
+      <w:proofErr w:type="spellEnd"/>
+      <w:r>
+        <w:rPr>
+          <w:rFonts w:ascii="Arial" w:hAnsi="Arial" w:cs="Arial"/>
+          <w:color w:val="3B3838" w:themeColor="background2" w:themeShade="40"/>
+          <w:sz w:val="28"/>
+          <w:szCs w:val="28"/>
+        </w:rPr>
+        <w:t xml:space="preserve">, mpg, mpeg, m2t, m2v, </w:t>
+      </w:r>
+      <w:proofErr w:type="spellStart"/>
+      <w:r>
+        <w:rPr>
+          <w:rFonts w:ascii="Arial" w:hAnsi="Arial" w:cs="Arial"/>
+          <w:color w:val="3B3838" w:themeColor="background2" w:themeShade="40"/>
+          <w:sz w:val="28"/>
+          <w:szCs w:val="28"/>
+        </w:rPr>
+        <w:t>vob</w:t>
+      </w:r>
+      <w:proofErr w:type="spellEnd"/>
+      <w:r>
+        <w:rPr>
+          <w:rFonts w:ascii="Arial" w:hAnsi="Arial" w:cs="Arial"/>
+          <w:color w:val="3B3838" w:themeColor="background2" w:themeShade="40"/>
+          <w:sz w:val="28"/>
+          <w:szCs w:val="28"/>
+        </w:rPr>
+        <w:t xml:space="preserve">, </w:t>
+      </w:r>
+      <w:proofErr w:type="spellStart"/>
+      <w:r>
+        <w:rPr>
+          <w:rFonts w:ascii="Arial" w:hAnsi="Arial" w:cs="Arial"/>
+          <w:color w:val="3B3838" w:themeColor="background2" w:themeShade="40"/>
+          <w:sz w:val="28"/>
+          <w:szCs w:val="28"/>
+        </w:rPr>
+        <w:t>flv</w:t>
+      </w:r>
+      <w:proofErr w:type="spellEnd"/>
+      <w:r>
+        <w:rPr>
+          <w:rFonts w:ascii="Arial" w:hAnsi="Arial" w:cs="Arial"/>
+          <w:color w:val="3B3838" w:themeColor="background2" w:themeShade="40"/>
+          <w:sz w:val="28"/>
+          <w:szCs w:val="28"/>
+        </w:rPr>
+        <w:t xml:space="preserve">, mp4, mpg4, </w:t>
+      </w:r>
+      <w:proofErr w:type="spellStart"/>
+      <w:r>
+        <w:rPr>
+          <w:rFonts w:ascii="Arial" w:hAnsi="Arial" w:cs="Arial"/>
+          <w:color w:val="3B3838" w:themeColor="background2" w:themeShade="40"/>
+          <w:sz w:val="28"/>
+          <w:szCs w:val="28"/>
+        </w:rPr>
+        <w:t>mkv</w:t>
+      </w:r>
+      <w:proofErr w:type="spellEnd"/>
+      <w:r>
+        <w:rPr>
+          <w:rFonts w:ascii="Arial" w:hAnsi="Arial" w:cs="Arial"/>
+          <w:color w:val="3B3838" w:themeColor="background2" w:themeShade="40"/>
+          <w:sz w:val="28"/>
+          <w:szCs w:val="28"/>
+        </w:rPr>
+        <w:t xml:space="preserve">, </w:t>
+      </w:r>
+      <w:proofErr w:type="spellStart"/>
+      <w:r>
+        <w:rPr>
+          <w:rFonts w:ascii="Arial" w:hAnsi="Arial" w:cs="Arial"/>
+          <w:color w:val="3B3838" w:themeColor="background2" w:themeShade="40"/>
+          <w:sz w:val="28"/>
+          <w:szCs w:val="28"/>
+        </w:rPr>
+        <w:t>asf</w:t>
+      </w:r>
+      <w:proofErr w:type="spellEnd"/>
+      <w:r>
+        <w:rPr>
+          <w:rFonts w:ascii="Arial" w:hAnsi="Arial" w:cs="Arial"/>
+          <w:color w:val="3B3838" w:themeColor="background2" w:themeShade="40"/>
+          <w:sz w:val="28"/>
+          <w:szCs w:val="28"/>
+        </w:rPr>
+        <w:t xml:space="preserve">, m4v, m2p, 3gp, 3g2, f4v, mp3, m4a, </w:t>
+      </w:r>
+      <w:proofErr w:type="spellStart"/>
+      <w:r>
+        <w:rPr>
+          <w:rFonts w:ascii="Arial" w:hAnsi="Arial" w:cs="Arial"/>
+          <w:color w:val="3B3838" w:themeColor="background2" w:themeShade="40"/>
+          <w:sz w:val="28"/>
+          <w:szCs w:val="28"/>
+        </w:rPr>
+        <w:t>wma</w:t>
+      </w:r>
+      <w:proofErr w:type="spellEnd"/>
+      <w:r>
+        <w:rPr>
+          <w:rFonts w:ascii="Arial" w:hAnsi="Arial" w:cs="Arial"/>
+          <w:color w:val="3B3838" w:themeColor="background2" w:themeShade="40"/>
+          <w:sz w:val="28"/>
+          <w:szCs w:val="28"/>
+        </w:rPr>
+        <w:t xml:space="preserve">, </w:t>
+      </w:r>
+      <w:proofErr w:type="spellStart"/>
+      <w:r>
+        <w:rPr>
+          <w:rFonts w:ascii="Arial" w:hAnsi="Arial" w:cs="Arial"/>
+          <w:color w:val="3B3838" w:themeColor="background2" w:themeShade="40"/>
+          <w:sz w:val="28"/>
+          <w:szCs w:val="28"/>
+        </w:rPr>
+        <w:t>aac</w:t>
+      </w:r>
+      <w:proofErr w:type="spellEnd"/>
+      <w:r>
+        <w:rPr>
+          <w:rFonts w:ascii="Arial" w:hAnsi="Arial" w:cs="Arial"/>
+          <w:color w:val="3B3838" w:themeColor="background2" w:themeShade="40"/>
+          <w:sz w:val="28"/>
+          <w:szCs w:val="28"/>
+        </w:rPr>
+        <w:t xml:space="preserve">, </w:t>
+      </w:r>
+      <w:proofErr w:type="spellStart"/>
+      <w:r>
+        <w:rPr>
+          <w:rFonts w:ascii="Arial" w:hAnsi="Arial" w:cs="Arial"/>
+          <w:color w:val="3B3838" w:themeColor="background2" w:themeShade="40"/>
+          <w:sz w:val="28"/>
+          <w:szCs w:val="28"/>
+        </w:rPr>
+        <w:t>mxf</w:t>
+      </w:r>
+      <w:proofErr w:type="spellEnd"/>
+      <w:r>
+        <w:rPr>
+          <w:rFonts w:ascii="Arial" w:hAnsi="Arial" w:cs="Arial"/>
+          <w:color w:val="3B3838" w:themeColor="background2" w:themeShade="40"/>
+          <w:sz w:val="28"/>
+          <w:szCs w:val="28"/>
+        </w:rPr>
+        <w:t xml:space="preserve">, wav, </w:t>
+      </w:r>
+      <w:proofErr w:type="spellStart"/>
+      <w:r>
+        <w:rPr>
+          <w:rFonts w:ascii="Arial" w:hAnsi="Arial" w:cs="Arial"/>
+          <w:color w:val="3B3838" w:themeColor="background2" w:themeShade="40"/>
+          <w:sz w:val="28"/>
+          <w:szCs w:val="28"/>
+        </w:rPr>
+        <w:t>gxf</w:t>
+      </w:r>
+      <w:proofErr w:type="spellEnd"/>
+      <w:r>
+        <w:rPr>
+          <w:rFonts w:ascii="Arial" w:hAnsi="Arial" w:cs="Arial"/>
+          <w:color w:val="3B3838" w:themeColor="background2" w:themeShade="40"/>
+          <w:sz w:val="28"/>
+          <w:szCs w:val="28"/>
+        </w:rPr>
+        <w:t xml:space="preserve">, </w:t>
+      </w:r>
+      <w:proofErr w:type="spellStart"/>
+      <w:r>
+        <w:rPr>
+          <w:rFonts w:ascii="Arial" w:hAnsi="Arial" w:cs="Arial"/>
+          <w:color w:val="3B3838" w:themeColor="background2" w:themeShade="40"/>
+          <w:sz w:val="28"/>
+          <w:szCs w:val="28"/>
+        </w:rPr>
+        <w:t>fcp</w:t>
+      </w:r>
+      <w:proofErr w:type="spellEnd"/>
+      <w:r>
+        <w:rPr>
+          <w:rFonts w:ascii="Arial" w:hAnsi="Arial" w:cs="Arial"/>
+          <w:color w:val="3B3838" w:themeColor="background2" w:themeShade="40"/>
+          <w:sz w:val="28"/>
+          <w:szCs w:val="28"/>
+        </w:rPr>
+        <w:t xml:space="preserve">, dv, </w:t>
+      </w:r>
+      <w:proofErr w:type="spellStart"/>
+      <w:r>
+        <w:rPr>
+          <w:rFonts w:ascii="Arial" w:hAnsi="Arial" w:cs="Arial"/>
+          <w:color w:val="3B3838" w:themeColor="background2" w:themeShade="40"/>
+          <w:sz w:val="28"/>
+          <w:szCs w:val="28"/>
+        </w:rPr>
+        <w:t>aif</w:t>
+      </w:r>
+      <w:proofErr w:type="spellEnd"/>
+      <w:r>
+        <w:rPr>
+          <w:rFonts w:ascii="Arial" w:hAnsi="Arial" w:cs="Arial"/>
+          <w:color w:val="3B3838" w:themeColor="background2" w:themeShade="40"/>
+          <w:sz w:val="28"/>
+          <w:szCs w:val="28"/>
+        </w:rPr>
+        <w:t xml:space="preserve">, </w:t>
+      </w:r>
+      <w:proofErr w:type="spellStart"/>
+      <w:r>
+        <w:rPr>
+          <w:rFonts w:ascii="Arial" w:hAnsi="Arial" w:cs="Arial"/>
+          <w:color w:val="3B3838" w:themeColor="background2" w:themeShade="40"/>
+          <w:sz w:val="28"/>
+          <w:szCs w:val="28"/>
+        </w:rPr>
+        <w:t>pek</w:t>
+      </w:r>
+      <w:proofErr w:type="spellEnd"/>
+      <w:r>
+        <w:rPr>
+          <w:rFonts w:ascii="Arial" w:hAnsi="Arial" w:cs="Arial"/>
+          <w:color w:val="3B3838" w:themeColor="background2" w:themeShade="40"/>
+          <w:sz w:val="28"/>
+          <w:szCs w:val="28"/>
+        </w:rPr>
+        <w:t xml:space="preserve">, and </w:t>
+      </w:r>
+      <w:proofErr w:type="spellStart"/>
+      <w:r>
+        <w:rPr>
+          <w:rFonts w:ascii="Arial" w:hAnsi="Arial" w:cs="Arial"/>
+          <w:color w:val="3B3838" w:themeColor="background2" w:themeShade="40"/>
+          <w:sz w:val="28"/>
+          <w:szCs w:val="28"/>
+        </w:rPr>
+        <w:t>cfa</w:t>
+      </w:r>
+      <w:proofErr w:type="spellEnd"/>
       <w:r>
         <w:rPr>
           <w:rFonts w:ascii="Arial" w:hAnsi="Arial" w:cs="Arial"/>
@@ -10248,7 +11791,17 @@
           <w:sz w:val="28"/>
           <w:szCs w:val="28"/>
         </w:rPr>
-        <w:t xml:space="preserve"> asset format</w:t>
+        <w:t xml:space="preserve"> asset </w:t>
+      </w:r>
+      <w:proofErr w:type="gramStart"/>
+      <w:r>
+        <w:rPr>
+          <w:rFonts w:ascii="Arial" w:hAnsi="Arial" w:cs="Arial"/>
+          <w:color w:val="3B3838" w:themeColor="background2" w:themeShade="40"/>
+          <w:sz w:val="28"/>
+          <w:szCs w:val="28"/>
+        </w:rPr>
+        <w:t>format</w:t>
       </w:r>
       <w:r>
         <w:rPr>
@@ -10284,7 +11837,17 @@
           <w:sz w:val="28"/>
           <w:szCs w:val="28"/>
         </w:rPr>
-        <w:t xml:space="preserve"> by Ooyala Backlot</w:t>
+        <w:t xml:space="preserve"> by Ooyala</w:t>
+      </w:r>
+      <w:proofErr w:type="gramEnd"/>
+      <w:r>
+        <w:rPr>
+          <w:rFonts w:ascii="Arial" w:hAnsi="Arial" w:cs="Arial"/>
+          <w:color w:val="3B3838" w:themeColor="background2" w:themeShade="40"/>
+          <w:sz w:val="28"/>
+          <w:szCs w:val="28"/>
+        </w:rPr>
+        <w:t xml:space="preserve"> Backlot</w:t>
       </w:r>
       <w:r>
         <w:rPr>
@@ -10431,7 +11994,27 @@
           <w:sz w:val="28"/>
           <w:szCs w:val="28"/>
         </w:rPr>
-        <w:t>If API Key and/or API Secret isn’t filled out ‘Ooyala Uploader’ page will be disabled.</w:t>
+        <w:t xml:space="preserve">If API Key and/or API Secret </w:t>
+      </w:r>
+      <w:proofErr w:type="gramStart"/>
+      <w:r>
+        <w:rPr>
+          <w:rFonts w:ascii="Arial" w:hAnsi="Arial" w:cs="Arial"/>
+          <w:color w:val="3B3838" w:themeColor="background2" w:themeShade="40"/>
+          <w:sz w:val="28"/>
+          <w:szCs w:val="28"/>
+        </w:rPr>
+        <w:t>isn’t</w:t>
+      </w:r>
+      <w:proofErr w:type="gramEnd"/>
+      <w:r>
+        <w:rPr>
+          <w:rFonts w:ascii="Arial" w:hAnsi="Arial" w:cs="Arial"/>
+          <w:color w:val="3B3838" w:themeColor="background2" w:themeShade="40"/>
+          <w:sz w:val="28"/>
+          <w:szCs w:val="28"/>
+        </w:rPr>
+        <w:t xml:space="preserve"> filled out ‘Ooyala Uploader’ page will be disabled.</w:t>
       </w:r>
     </w:p>
     <w:p>
@@ -10797,7 +12380,47 @@
                 <w:sz w:val="28"/>
                 <w:szCs w:val="28"/>
               </w:rPr>
-              <w:t>rovides methods to call Ooyala API (REST).  Has methods such as getVideos, getLabels, etc.</w:t>
+              <w:t xml:space="preserve">rovides methods to call Ooyala API (REST).  Has methods such as </w:t>
+            </w:r>
+            <w:proofErr w:type="spellStart"/>
+            <w:r>
+              <w:rPr>
+                <w:rFonts w:ascii="Arial" w:hAnsi="Arial" w:cs="Arial"/>
+                <w:color w:val="3B3838" w:themeColor="background2" w:themeShade="40"/>
+                <w:sz w:val="28"/>
+                <w:szCs w:val="28"/>
+              </w:rPr>
+              <w:t>getVideos</w:t>
+            </w:r>
+            <w:proofErr w:type="spellEnd"/>
+            <w:r>
+              <w:rPr>
+                <w:rFonts w:ascii="Arial" w:hAnsi="Arial" w:cs="Arial"/>
+                <w:color w:val="3B3838" w:themeColor="background2" w:themeShade="40"/>
+                <w:sz w:val="28"/>
+                <w:szCs w:val="28"/>
+              </w:rPr>
+              <w:t xml:space="preserve">, </w:t>
+            </w:r>
+            <w:proofErr w:type="spellStart"/>
+            <w:r>
+              <w:rPr>
+                <w:rFonts w:ascii="Arial" w:hAnsi="Arial" w:cs="Arial"/>
+                <w:color w:val="3B3838" w:themeColor="background2" w:themeShade="40"/>
+                <w:sz w:val="28"/>
+                <w:szCs w:val="28"/>
+              </w:rPr>
+              <w:t>getLabels</w:t>
+            </w:r>
+            <w:proofErr w:type="spellEnd"/>
+            <w:r>
+              <w:rPr>
+                <w:rFonts w:ascii="Arial" w:hAnsi="Arial" w:cs="Arial"/>
+                <w:color w:val="3B3838" w:themeColor="background2" w:themeShade="40"/>
+                <w:sz w:val="28"/>
+                <w:szCs w:val="28"/>
+              </w:rPr>
+              <w:t>, etc.</w:t>
             </w:r>
           </w:p>
           <w:p>
@@ -10846,7 +12469,27 @@
                 <w:sz w:val="28"/>
                 <w:szCs w:val="28"/>
               </w:rPr>
-              <w:t xml:space="preserve"> OoyalaApiCredential, this allows for multiple credentials (per site/path).</w:t>
+              <w:t xml:space="preserve"> </w:t>
+            </w:r>
+            <w:proofErr w:type="spellStart"/>
+            <w:r>
+              <w:rPr>
+                <w:rFonts w:ascii="Arial" w:hAnsi="Arial" w:cs="Arial"/>
+                <w:color w:val="3B3838" w:themeColor="background2" w:themeShade="40"/>
+                <w:sz w:val="28"/>
+                <w:szCs w:val="28"/>
+              </w:rPr>
+              <w:t>OoyalaApiCredential</w:t>
+            </w:r>
+            <w:proofErr w:type="spellEnd"/>
+            <w:r>
+              <w:rPr>
+                <w:rFonts w:ascii="Arial" w:hAnsi="Arial" w:cs="Arial"/>
+                <w:color w:val="3B3838" w:themeColor="background2" w:themeShade="40"/>
+                <w:sz w:val="28"/>
+                <w:szCs w:val="28"/>
+              </w:rPr>
+              <w:t>, this allows for multiple credentials (per site/path).</w:t>
             </w:r>
           </w:p>
         </w:tc>
@@ -10911,6 +12554,7 @@
               </w:rPr>
               <w:t xml:space="preserve">An implementation of </w:t>
             </w:r>
+            <w:proofErr w:type="spellStart"/>
             <w:r>
               <w:rPr>
                 <w:rFonts w:ascii="Arial" w:hAnsi="Arial" w:cs="Arial"/>
@@ -10920,14 +12564,35 @@
               </w:rPr>
               <w:t>OoyalaService</w:t>
             </w:r>
-            <w:r>
-              <w:rPr>
-                <w:rFonts w:ascii="Arial" w:hAnsi="Arial" w:cs="Arial"/>
-                <w:color w:val="3B3838" w:themeColor="background2" w:themeShade="40"/>
-                <w:sz w:val="28"/>
-                <w:szCs w:val="28"/>
-              </w:rPr>
-              <w:t xml:space="preserve"> interface, OSGi service.</w:t>
+            <w:proofErr w:type="spellEnd"/>
+            <w:r>
+              <w:rPr>
+                <w:rFonts w:ascii="Arial" w:hAnsi="Arial" w:cs="Arial"/>
+                <w:color w:val="3B3838" w:themeColor="background2" w:themeShade="40"/>
+                <w:sz w:val="28"/>
+                <w:szCs w:val="28"/>
+              </w:rPr>
+              <w:t xml:space="preserve"> interface, </w:t>
+            </w:r>
+            <w:proofErr w:type="spellStart"/>
+            <w:r>
+              <w:rPr>
+                <w:rFonts w:ascii="Arial" w:hAnsi="Arial" w:cs="Arial"/>
+                <w:color w:val="3B3838" w:themeColor="background2" w:themeShade="40"/>
+                <w:sz w:val="28"/>
+                <w:szCs w:val="28"/>
+              </w:rPr>
+              <w:t>OSGi</w:t>
+            </w:r>
+            <w:proofErr w:type="spellEnd"/>
+            <w:r>
+              <w:rPr>
+                <w:rFonts w:ascii="Arial" w:hAnsi="Arial" w:cs="Arial"/>
+                <w:color w:val="3B3838" w:themeColor="background2" w:themeShade="40"/>
+                <w:sz w:val="28"/>
+                <w:szCs w:val="28"/>
+              </w:rPr>
+              <w:t xml:space="preserve"> service.</w:t>
             </w:r>
           </w:p>
         </w:tc>
@@ -11064,6 +12729,7 @@
               </w:rPr>
               <w:t xml:space="preserve">An implementation of </w:t>
             </w:r>
+            <w:proofErr w:type="spellStart"/>
             <w:r>
               <w:rPr>
                 <w:rFonts w:ascii="Arial" w:hAnsi="Arial" w:cs="Arial"/>
@@ -11073,14 +12739,35 @@
               </w:rPr>
               <w:t>OoyalaClient</w:t>
             </w:r>
-            <w:r>
-              <w:rPr>
-                <w:rFonts w:ascii="Arial" w:hAnsi="Arial" w:cs="Arial"/>
-                <w:color w:val="3B3838" w:themeColor="background2" w:themeShade="40"/>
-                <w:sz w:val="28"/>
-                <w:szCs w:val="28"/>
-              </w:rPr>
-              <w:t xml:space="preserve"> interface, OSGi service.</w:t>
+            <w:proofErr w:type="spellEnd"/>
+            <w:r>
+              <w:rPr>
+                <w:rFonts w:ascii="Arial" w:hAnsi="Arial" w:cs="Arial"/>
+                <w:color w:val="3B3838" w:themeColor="background2" w:themeShade="40"/>
+                <w:sz w:val="28"/>
+                <w:szCs w:val="28"/>
+              </w:rPr>
+              <w:t xml:space="preserve"> interface, </w:t>
+            </w:r>
+            <w:proofErr w:type="spellStart"/>
+            <w:r>
+              <w:rPr>
+                <w:rFonts w:ascii="Arial" w:hAnsi="Arial" w:cs="Arial"/>
+                <w:color w:val="3B3838" w:themeColor="background2" w:themeShade="40"/>
+                <w:sz w:val="28"/>
+                <w:szCs w:val="28"/>
+              </w:rPr>
+              <w:t>OSGi</w:t>
+            </w:r>
+            <w:proofErr w:type="spellEnd"/>
+            <w:r>
+              <w:rPr>
+                <w:rFonts w:ascii="Arial" w:hAnsi="Arial" w:cs="Arial"/>
+                <w:color w:val="3B3838" w:themeColor="background2" w:themeShade="40"/>
+                <w:sz w:val="28"/>
+                <w:szCs w:val="28"/>
+              </w:rPr>
+              <w:t xml:space="preserve"> service.</w:t>
             </w:r>
           </w:p>
         </w:tc>
@@ -11133,7 +12820,27 @@
                 <w:sz w:val="28"/>
                 <w:szCs w:val="28"/>
               </w:rPr>
-              <w:t>These (abstract) classes encapsulate base parameters for a Ooyala REST API request.</w:t>
+              <w:t xml:space="preserve">These (abstract) classes encapsulate base parameters for </w:t>
+            </w:r>
+            <w:proofErr w:type="gramStart"/>
+            <w:r>
+              <w:rPr>
+                <w:rFonts w:ascii="Arial" w:hAnsi="Arial" w:cs="Arial"/>
+                <w:color w:val="3B3838" w:themeColor="background2" w:themeShade="40"/>
+                <w:sz w:val="28"/>
+                <w:szCs w:val="28"/>
+              </w:rPr>
+              <w:t>a</w:t>
+            </w:r>
+            <w:proofErr w:type="gramEnd"/>
+            <w:r>
+              <w:rPr>
+                <w:rFonts w:ascii="Arial" w:hAnsi="Arial" w:cs="Arial"/>
+                <w:color w:val="3B3838" w:themeColor="background2" w:themeShade="40"/>
+                <w:sz w:val="28"/>
+                <w:szCs w:val="28"/>
+              </w:rPr>
+              <w:t xml:space="preserve"> Ooyala REST API request.</w:t>
             </w:r>
           </w:p>
         </w:tc>
@@ -11248,7 +12955,27 @@
                 <w:sz w:val="28"/>
                 <w:szCs w:val="28"/>
               </w:rPr>
-              <w:t>Handles autocomplete/suggestion. Delegates to OoyalaService.</w:t>
+              <w:t xml:space="preserve">Handles autocomplete/suggestion. Delegates to </w:t>
+            </w:r>
+            <w:proofErr w:type="spellStart"/>
+            <w:r>
+              <w:rPr>
+                <w:rFonts w:ascii="Arial" w:hAnsi="Arial" w:cs="Arial"/>
+                <w:color w:val="3B3838" w:themeColor="background2" w:themeShade="40"/>
+                <w:sz w:val="28"/>
+                <w:szCs w:val="28"/>
+              </w:rPr>
+              <w:t>OoyalaService</w:t>
+            </w:r>
+            <w:proofErr w:type="spellEnd"/>
+            <w:r>
+              <w:rPr>
+                <w:rFonts w:ascii="Arial" w:hAnsi="Arial" w:cs="Arial"/>
+                <w:color w:val="3B3838" w:themeColor="background2" w:themeShade="40"/>
+                <w:sz w:val="28"/>
+                <w:szCs w:val="28"/>
+              </w:rPr>
+              <w:t>.</w:t>
             </w:r>
           </w:p>
           <w:p>
@@ -11275,7 +13002,67 @@
                 <w:sz w:val="28"/>
                 <w:szCs w:val="28"/>
               </w:rPr>
-              <w:t>responds to: GET /bin/wcm/ooyala/suggestions?query=[query]</w:t>
+              <w:t>responds to: GET /bin/</w:t>
+            </w:r>
+            <w:proofErr w:type="spellStart"/>
+            <w:r>
+              <w:rPr>
+                <w:rFonts w:ascii="Arial" w:hAnsi="Arial" w:cs="Arial"/>
+                <w:color w:val="3B3838" w:themeColor="background2" w:themeShade="40"/>
+                <w:sz w:val="28"/>
+                <w:szCs w:val="28"/>
+              </w:rPr>
+              <w:t>wcm</w:t>
+            </w:r>
+            <w:proofErr w:type="spellEnd"/>
+            <w:r>
+              <w:rPr>
+                <w:rFonts w:ascii="Arial" w:hAnsi="Arial" w:cs="Arial"/>
+                <w:color w:val="3B3838" w:themeColor="background2" w:themeShade="40"/>
+                <w:sz w:val="28"/>
+                <w:szCs w:val="28"/>
+              </w:rPr>
+              <w:t>/</w:t>
+            </w:r>
+            <w:proofErr w:type="spellStart"/>
+            <w:r>
+              <w:rPr>
+                <w:rFonts w:ascii="Arial" w:hAnsi="Arial" w:cs="Arial"/>
+                <w:color w:val="3B3838" w:themeColor="background2" w:themeShade="40"/>
+                <w:sz w:val="28"/>
+                <w:szCs w:val="28"/>
+              </w:rPr>
+              <w:t>ooyala</w:t>
+            </w:r>
+            <w:proofErr w:type="spellEnd"/>
+            <w:r>
+              <w:rPr>
+                <w:rFonts w:ascii="Arial" w:hAnsi="Arial" w:cs="Arial"/>
+                <w:color w:val="3B3838" w:themeColor="background2" w:themeShade="40"/>
+                <w:sz w:val="28"/>
+                <w:szCs w:val="28"/>
+              </w:rPr>
+              <w:t>/</w:t>
+            </w:r>
+            <w:proofErr w:type="spellStart"/>
+            <w:r>
+              <w:rPr>
+                <w:rFonts w:ascii="Arial" w:hAnsi="Arial" w:cs="Arial"/>
+                <w:color w:val="3B3838" w:themeColor="background2" w:themeShade="40"/>
+                <w:sz w:val="28"/>
+                <w:szCs w:val="28"/>
+              </w:rPr>
+              <w:t>suggestions?query</w:t>
+            </w:r>
+            <w:proofErr w:type="spellEnd"/>
+            <w:r>
+              <w:rPr>
+                <w:rFonts w:ascii="Arial" w:hAnsi="Arial" w:cs="Arial"/>
+                <w:color w:val="3B3838" w:themeColor="background2" w:themeShade="40"/>
+                <w:sz w:val="28"/>
+                <w:szCs w:val="28"/>
+              </w:rPr>
+              <w:t>=[query]</w:t>
             </w:r>
           </w:p>
           <w:p>
@@ -11295,14 +13082,25 @@
                 <w:szCs w:val="28"/>
               </w:rPr>
             </w:pPr>
-            <w:r>
-              <w:rPr>
-                <w:rFonts w:ascii="Arial" w:hAnsi="Arial" w:cs="Arial"/>
-                <w:color w:val="3B3838" w:themeColor="background2" w:themeShade="40"/>
-                <w:sz w:val="28"/>
-                <w:szCs w:val="28"/>
-              </w:rPr>
-              <w:t>returns JSON-formatted response.</w:t>
+            <w:proofErr w:type="gramStart"/>
+            <w:r>
+              <w:rPr>
+                <w:rFonts w:ascii="Arial" w:hAnsi="Arial" w:cs="Arial"/>
+                <w:color w:val="3B3838" w:themeColor="background2" w:themeShade="40"/>
+                <w:sz w:val="28"/>
+                <w:szCs w:val="28"/>
+              </w:rPr>
+              <w:t>returns</w:t>
+            </w:r>
+            <w:proofErr w:type="gramEnd"/>
+            <w:r>
+              <w:rPr>
+                <w:rFonts w:ascii="Arial" w:hAnsi="Arial" w:cs="Arial"/>
+                <w:color w:val="3B3838" w:themeColor="background2" w:themeShade="40"/>
+                <w:sz w:val="28"/>
+                <w:szCs w:val="28"/>
+              </w:rPr>
+              <w:t xml:space="preserve"> JSON-formatted response.</w:t>
             </w:r>
           </w:p>
         </w:tc>
@@ -11355,7 +13153,27 @@
                 <w:sz w:val="28"/>
                 <w:szCs w:val="28"/>
               </w:rPr>
-              <w:t>Handles playlist information requests from the Ooyala Video Component. Used to determine is the request parameter playlist id or single video id. Returns playlist information if request parameter is playlist id. Delegates to OoyalaService.</w:t>
+              <w:t xml:space="preserve">Handles playlist information requests from the Ooyala Video Component. Used to determine is the request parameter playlist id or single video id. Returns playlist information if request parameter is playlist id. Delegates to </w:t>
+            </w:r>
+            <w:proofErr w:type="spellStart"/>
+            <w:r>
+              <w:rPr>
+                <w:rFonts w:ascii="Arial" w:hAnsi="Arial" w:cs="Arial"/>
+                <w:color w:val="3B3838" w:themeColor="background2" w:themeShade="40"/>
+                <w:sz w:val="28"/>
+                <w:szCs w:val="28"/>
+              </w:rPr>
+              <w:t>OoyalaService</w:t>
+            </w:r>
+            <w:proofErr w:type="spellEnd"/>
+            <w:r>
+              <w:rPr>
+                <w:rFonts w:ascii="Arial" w:hAnsi="Arial" w:cs="Arial"/>
+                <w:color w:val="3B3838" w:themeColor="background2" w:themeShade="40"/>
+                <w:sz w:val="28"/>
+                <w:szCs w:val="28"/>
+              </w:rPr>
+              <w:t>.</w:t>
             </w:r>
           </w:p>
           <w:p>
@@ -11399,7 +13217,87 @@
                 <w:sz w:val="28"/>
                 <w:szCs w:val="28"/>
               </w:rPr>
-              <w:t>/bin/wcm/ooyala/playlist? playlistId=&lt;playlistId&gt;</w:t>
+              <w:t>/bin/</w:t>
+            </w:r>
+            <w:proofErr w:type="spellStart"/>
+            <w:r>
+              <w:rPr>
+                <w:rFonts w:ascii="Arial" w:hAnsi="Arial" w:cs="Arial"/>
+                <w:color w:val="3B3838" w:themeColor="background2" w:themeShade="40"/>
+                <w:sz w:val="28"/>
+                <w:szCs w:val="28"/>
+              </w:rPr>
+              <w:t>wcm</w:t>
+            </w:r>
+            <w:proofErr w:type="spellEnd"/>
+            <w:r>
+              <w:rPr>
+                <w:rFonts w:ascii="Arial" w:hAnsi="Arial" w:cs="Arial"/>
+                <w:color w:val="3B3838" w:themeColor="background2" w:themeShade="40"/>
+                <w:sz w:val="28"/>
+                <w:szCs w:val="28"/>
+              </w:rPr>
+              <w:t>/</w:t>
+            </w:r>
+            <w:proofErr w:type="spellStart"/>
+            <w:r>
+              <w:rPr>
+                <w:rFonts w:ascii="Arial" w:hAnsi="Arial" w:cs="Arial"/>
+                <w:color w:val="3B3838" w:themeColor="background2" w:themeShade="40"/>
+                <w:sz w:val="28"/>
+                <w:szCs w:val="28"/>
+              </w:rPr>
+              <w:t>ooyala</w:t>
+            </w:r>
+            <w:proofErr w:type="spellEnd"/>
+            <w:r>
+              <w:rPr>
+                <w:rFonts w:ascii="Arial" w:hAnsi="Arial" w:cs="Arial"/>
+                <w:color w:val="3B3838" w:themeColor="background2" w:themeShade="40"/>
+                <w:sz w:val="28"/>
+                <w:szCs w:val="28"/>
+              </w:rPr>
+              <w:t xml:space="preserve">/playlist? </w:t>
+            </w:r>
+            <w:proofErr w:type="spellStart"/>
+            <w:r>
+              <w:rPr>
+                <w:rFonts w:ascii="Arial" w:hAnsi="Arial" w:cs="Arial"/>
+                <w:color w:val="3B3838" w:themeColor="background2" w:themeShade="40"/>
+                <w:sz w:val="28"/>
+                <w:szCs w:val="28"/>
+              </w:rPr>
+              <w:t>playlistId</w:t>
+            </w:r>
+            <w:proofErr w:type="spellEnd"/>
+            <w:r>
+              <w:rPr>
+                <w:rFonts w:ascii="Arial" w:hAnsi="Arial" w:cs="Arial"/>
+                <w:color w:val="3B3838" w:themeColor="background2" w:themeShade="40"/>
+                <w:sz w:val="28"/>
+                <w:szCs w:val="28"/>
+              </w:rPr>
+              <w:t>=&lt;</w:t>
+            </w:r>
+            <w:proofErr w:type="spellStart"/>
+            <w:r>
+              <w:rPr>
+                <w:rFonts w:ascii="Arial" w:hAnsi="Arial" w:cs="Arial"/>
+                <w:color w:val="3B3838" w:themeColor="background2" w:themeShade="40"/>
+                <w:sz w:val="28"/>
+                <w:szCs w:val="28"/>
+              </w:rPr>
+              <w:t>playlistId</w:t>
+            </w:r>
+            <w:proofErr w:type="spellEnd"/>
+            <w:r>
+              <w:rPr>
+                <w:rFonts w:ascii="Arial" w:hAnsi="Arial" w:cs="Arial"/>
+                <w:color w:val="3B3838" w:themeColor="background2" w:themeShade="40"/>
+                <w:sz w:val="28"/>
+                <w:szCs w:val="28"/>
+              </w:rPr>
+              <w:t>&gt;</w:t>
             </w:r>
           </w:p>
           <w:p>
@@ -11416,14 +13314,25 @@
                 <w:szCs w:val="28"/>
               </w:rPr>
             </w:pPr>
-            <w:r>
-              <w:rPr>
-                <w:rFonts w:ascii="Arial" w:hAnsi="Arial" w:cs="Arial"/>
-                <w:color w:val="3B3838" w:themeColor="background2" w:themeShade="40"/>
-                <w:sz w:val="28"/>
-                <w:szCs w:val="28"/>
-              </w:rPr>
-              <w:t>returns JSON response from Backlot.</w:t>
+            <w:proofErr w:type="gramStart"/>
+            <w:r>
+              <w:rPr>
+                <w:rFonts w:ascii="Arial" w:hAnsi="Arial" w:cs="Arial"/>
+                <w:color w:val="3B3838" w:themeColor="background2" w:themeShade="40"/>
+                <w:sz w:val="28"/>
+                <w:szCs w:val="28"/>
+              </w:rPr>
+              <w:t>returns</w:t>
+            </w:r>
+            <w:proofErr w:type="gramEnd"/>
+            <w:r>
+              <w:rPr>
+                <w:rFonts w:ascii="Arial" w:hAnsi="Arial" w:cs="Arial"/>
+                <w:color w:val="3B3838" w:themeColor="background2" w:themeShade="40"/>
+                <w:sz w:val="28"/>
+                <w:szCs w:val="28"/>
+              </w:rPr>
+              <w:t xml:space="preserve"> JSON response from Backlot.</w:t>
             </w:r>
           </w:p>
         </w:tc>
@@ -11487,7 +13396,47 @@
                 <w:sz w:val="28"/>
                 <w:szCs w:val="28"/>
               </w:rPr>
-              <w:t>Matches to specific resource type, which is used in Ooyala Video component. Delegates to OoyalaService.</w:t>
+              <w:t xml:space="preserve">Matches to specific resource type, which </w:t>
+            </w:r>
+            <w:proofErr w:type="gramStart"/>
+            <w:r>
+              <w:rPr>
+                <w:rFonts w:ascii="Arial" w:hAnsi="Arial" w:cs="Arial"/>
+                <w:color w:val="3B3838" w:themeColor="background2" w:themeShade="40"/>
+                <w:sz w:val="28"/>
+                <w:szCs w:val="28"/>
+              </w:rPr>
+              <w:t>is used</w:t>
+            </w:r>
+            <w:proofErr w:type="gramEnd"/>
+            <w:r>
+              <w:rPr>
+                <w:rFonts w:ascii="Arial" w:hAnsi="Arial" w:cs="Arial"/>
+                <w:color w:val="3B3838" w:themeColor="background2" w:themeShade="40"/>
+                <w:sz w:val="28"/>
+                <w:szCs w:val="28"/>
+              </w:rPr>
+              <w:t xml:space="preserve"> in Ooyala Video component. Delegates to </w:t>
+            </w:r>
+            <w:proofErr w:type="spellStart"/>
+            <w:r>
+              <w:rPr>
+                <w:rFonts w:ascii="Arial" w:hAnsi="Arial" w:cs="Arial"/>
+                <w:color w:val="3B3838" w:themeColor="background2" w:themeShade="40"/>
+                <w:sz w:val="28"/>
+                <w:szCs w:val="28"/>
+              </w:rPr>
+              <w:t>OoyalaService</w:t>
+            </w:r>
+            <w:proofErr w:type="spellEnd"/>
+            <w:r>
+              <w:rPr>
+                <w:rFonts w:ascii="Arial" w:hAnsi="Arial" w:cs="Arial"/>
+                <w:color w:val="3B3838" w:themeColor="background2" w:themeShade="40"/>
+                <w:sz w:val="28"/>
+                <w:szCs w:val="28"/>
+              </w:rPr>
+              <w:t>.</w:t>
             </w:r>
           </w:p>
           <w:p>
@@ -11535,8 +13484,39 @@
                 <w:sz w:val="28"/>
                 <w:szCs w:val="28"/>
               </w:rPr>
-              <w:t>resource type: ooyala/components/playerListDataSource</w:t>
-            </w:r>
+              <w:t xml:space="preserve">resource type: </w:t>
+            </w:r>
+            <w:proofErr w:type="spellStart"/>
+            <w:r>
+              <w:rPr>
+                <w:rFonts w:ascii="Arial" w:hAnsi="Arial" w:cs="Arial"/>
+                <w:color w:val="3B3838" w:themeColor="background2" w:themeShade="40"/>
+                <w:sz w:val="28"/>
+                <w:szCs w:val="28"/>
+              </w:rPr>
+              <w:t>ooyala</w:t>
+            </w:r>
+            <w:proofErr w:type="spellEnd"/>
+            <w:r>
+              <w:rPr>
+                <w:rFonts w:ascii="Arial" w:hAnsi="Arial" w:cs="Arial"/>
+                <w:color w:val="3B3838" w:themeColor="background2" w:themeShade="40"/>
+                <w:sz w:val="28"/>
+                <w:szCs w:val="28"/>
+              </w:rPr>
+              <w:t>/components/</w:t>
+            </w:r>
+            <w:proofErr w:type="spellStart"/>
+            <w:r>
+              <w:rPr>
+                <w:rFonts w:ascii="Arial" w:hAnsi="Arial" w:cs="Arial"/>
+                <w:color w:val="3B3838" w:themeColor="background2" w:themeShade="40"/>
+                <w:sz w:val="28"/>
+                <w:szCs w:val="28"/>
+              </w:rPr>
+              <w:t>playerListDataSource</w:t>
+            </w:r>
+            <w:proofErr w:type="spellEnd"/>
           </w:p>
         </w:tc>
       </w:tr>
@@ -11598,7 +13578,27 @@
                 <w:sz w:val="28"/>
                 <w:szCs w:val="28"/>
               </w:rPr>
-              <w:t>Ooyala specific implementation, extending ViewHandler class to handle getting Backlot Video and Playlist asserts requests.</w:t>
+              <w:t xml:space="preserve">Ooyala specific implementation, extending </w:t>
+            </w:r>
+            <w:proofErr w:type="spellStart"/>
+            <w:r>
+              <w:rPr>
+                <w:rFonts w:ascii="Arial" w:hAnsi="Arial" w:cs="Arial"/>
+                <w:color w:val="3B3838" w:themeColor="background2" w:themeShade="40"/>
+                <w:sz w:val="28"/>
+                <w:szCs w:val="28"/>
+              </w:rPr>
+              <w:t>ViewHandler</w:t>
+            </w:r>
+            <w:proofErr w:type="spellEnd"/>
+            <w:r>
+              <w:rPr>
+                <w:rFonts w:ascii="Arial" w:hAnsi="Arial" w:cs="Arial"/>
+                <w:color w:val="3B3838" w:themeColor="background2" w:themeShade="40"/>
+                <w:sz w:val="28"/>
+                <w:szCs w:val="28"/>
+              </w:rPr>
+              <w:t xml:space="preserve"> class to handle getting Backlot Video and Playlist asserts requests.</w:t>
             </w:r>
           </w:p>
         </w:tc>
@@ -11664,7 +13664,47 @@
                 <w:sz w:val="28"/>
                 <w:szCs w:val="28"/>
               </w:rPr>
-              <w:t>Ooyala specific abstract implementation of ViewQuery interface. Used by OoyalaViewHandler class. Performs requests to Backlot, constructs result objects and delegates rendering of the search results.</w:t>
+              <w:t xml:space="preserve">Ooyala specific abstract implementation of </w:t>
+            </w:r>
+            <w:proofErr w:type="spellStart"/>
+            <w:r>
+              <w:rPr>
+                <w:rFonts w:ascii="Arial" w:hAnsi="Arial" w:cs="Arial"/>
+                <w:color w:val="3B3838" w:themeColor="background2" w:themeShade="40"/>
+                <w:sz w:val="28"/>
+                <w:szCs w:val="28"/>
+              </w:rPr>
+              <w:t>ViewQuery</w:t>
+            </w:r>
+            <w:proofErr w:type="spellEnd"/>
+            <w:r>
+              <w:rPr>
+                <w:rFonts w:ascii="Arial" w:hAnsi="Arial" w:cs="Arial"/>
+                <w:color w:val="3B3838" w:themeColor="background2" w:themeShade="40"/>
+                <w:sz w:val="28"/>
+                <w:szCs w:val="28"/>
+              </w:rPr>
+              <w:t xml:space="preserve"> interface. Used by </w:t>
+            </w:r>
+            <w:proofErr w:type="spellStart"/>
+            <w:r>
+              <w:rPr>
+                <w:rFonts w:ascii="Arial" w:hAnsi="Arial" w:cs="Arial"/>
+                <w:color w:val="3B3838" w:themeColor="background2" w:themeShade="40"/>
+                <w:sz w:val="28"/>
+                <w:szCs w:val="28"/>
+              </w:rPr>
+              <w:t>OoyalaViewHandler</w:t>
+            </w:r>
+            <w:proofErr w:type="spellEnd"/>
+            <w:r>
+              <w:rPr>
+                <w:rFonts w:ascii="Arial" w:hAnsi="Arial" w:cs="Arial"/>
+                <w:color w:val="3B3838" w:themeColor="background2" w:themeShade="40"/>
+                <w:sz w:val="28"/>
+                <w:szCs w:val="28"/>
+              </w:rPr>
+              <w:t xml:space="preserve"> class. Performs requests to Backlot, constructs result objects and delegates rendering of the search results.</w:t>
             </w:r>
           </w:p>
         </w:tc>
@@ -11718,7 +13758,47 @@
                 <w:sz w:val="28"/>
                 <w:szCs w:val="28"/>
               </w:rPr>
-              <w:t>Playlist specific implementation of OoyalaViewQuery class. Used by OoyalaViewHandler class.</w:t>
+              <w:t xml:space="preserve">Playlist specific implementation of </w:t>
+            </w:r>
+            <w:proofErr w:type="spellStart"/>
+            <w:r>
+              <w:rPr>
+                <w:rFonts w:ascii="Arial" w:hAnsi="Arial" w:cs="Arial"/>
+                <w:color w:val="3B3838" w:themeColor="background2" w:themeShade="40"/>
+                <w:sz w:val="28"/>
+                <w:szCs w:val="28"/>
+              </w:rPr>
+              <w:t>OoyalaViewQuery</w:t>
+            </w:r>
+            <w:proofErr w:type="spellEnd"/>
+            <w:r>
+              <w:rPr>
+                <w:rFonts w:ascii="Arial" w:hAnsi="Arial" w:cs="Arial"/>
+                <w:color w:val="3B3838" w:themeColor="background2" w:themeShade="40"/>
+                <w:sz w:val="28"/>
+                <w:szCs w:val="28"/>
+              </w:rPr>
+              <w:t xml:space="preserve"> class. Used by </w:t>
+            </w:r>
+            <w:proofErr w:type="spellStart"/>
+            <w:r>
+              <w:rPr>
+                <w:rFonts w:ascii="Arial" w:hAnsi="Arial" w:cs="Arial"/>
+                <w:color w:val="3B3838" w:themeColor="background2" w:themeShade="40"/>
+                <w:sz w:val="28"/>
+                <w:szCs w:val="28"/>
+              </w:rPr>
+              <w:t>OoyalaViewHandler</w:t>
+            </w:r>
+            <w:proofErr w:type="spellEnd"/>
+            <w:r>
+              <w:rPr>
+                <w:rFonts w:ascii="Arial" w:hAnsi="Arial" w:cs="Arial"/>
+                <w:color w:val="3B3838" w:themeColor="background2" w:themeShade="40"/>
+                <w:sz w:val="28"/>
+                <w:szCs w:val="28"/>
+              </w:rPr>
+              <w:t xml:space="preserve"> class.</w:t>
             </w:r>
           </w:p>
         </w:tc>
@@ -11773,7 +13853,47 @@
                 <w:sz w:val="28"/>
                 <w:szCs w:val="28"/>
               </w:rPr>
-              <w:t>Single video specific implementation of OoyalaViewQuery class. Used by OoyalaViewHandler class.</w:t>
+              <w:t xml:space="preserve">Single video specific implementation of </w:t>
+            </w:r>
+            <w:proofErr w:type="spellStart"/>
+            <w:r>
+              <w:rPr>
+                <w:rFonts w:ascii="Arial" w:hAnsi="Arial" w:cs="Arial"/>
+                <w:color w:val="3B3838" w:themeColor="background2" w:themeShade="40"/>
+                <w:sz w:val="28"/>
+                <w:szCs w:val="28"/>
+              </w:rPr>
+              <w:t>OoyalaViewQuery</w:t>
+            </w:r>
+            <w:proofErr w:type="spellEnd"/>
+            <w:r>
+              <w:rPr>
+                <w:rFonts w:ascii="Arial" w:hAnsi="Arial" w:cs="Arial"/>
+                <w:color w:val="3B3838" w:themeColor="background2" w:themeShade="40"/>
+                <w:sz w:val="28"/>
+                <w:szCs w:val="28"/>
+              </w:rPr>
+              <w:t xml:space="preserve"> class. Used by </w:t>
+            </w:r>
+            <w:proofErr w:type="spellStart"/>
+            <w:r>
+              <w:rPr>
+                <w:rFonts w:ascii="Arial" w:hAnsi="Arial" w:cs="Arial"/>
+                <w:color w:val="3B3838" w:themeColor="background2" w:themeShade="40"/>
+                <w:sz w:val="28"/>
+                <w:szCs w:val="28"/>
+              </w:rPr>
+              <w:t>OoyalaViewHandler</w:t>
+            </w:r>
+            <w:proofErr w:type="spellEnd"/>
+            <w:r>
+              <w:rPr>
+                <w:rFonts w:ascii="Arial" w:hAnsi="Arial" w:cs="Arial"/>
+                <w:color w:val="3B3838" w:themeColor="background2" w:themeShade="40"/>
+                <w:sz w:val="28"/>
+                <w:szCs w:val="28"/>
+              </w:rPr>
+              <w:t xml:space="preserve"> class.</w:t>
             </w:r>
           </w:p>
         </w:tc>
@@ -11827,7 +13947,47 @@
                 <w:sz w:val="28"/>
                 <w:szCs w:val="28"/>
               </w:rPr>
-              <w:t>The factory class to get necessary extension of OoyalaViewQuery class. Used by OoyalaViewHandler class.</w:t>
+              <w:t xml:space="preserve">The factory class to get necessary extension of </w:t>
+            </w:r>
+            <w:proofErr w:type="spellStart"/>
+            <w:r>
+              <w:rPr>
+                <w:rFonts w:ascii="Arial" w:hAnsi="Arial" w:cs="Arial"/>
+                <w:color w:val="3B3838" w:themeColor="background2" w:themeShade="40"/>
+                <w:sz w:val="28"/>
+                <w:szCs w:val="28"/>
+              </w:rPr>
+              <w:t>OoyalaViewQuery</w:t>
+            </w:r>
+            <w:proofErr w:type="spellEnd"/>
+            <w:r>
+              <w:rPr>
+                <w:rFonts w:ascii="Arial" w:hAnsi="Arial" w:cs="Arial"/>
+                <w:color w:val="3B3838" w:themeColor="background2" w:themeShade="40"/>
+                <w:sz w:val="28"/>
+                <w:szCs w:val="28"/>
+              </w:rPr>
+              <w:t xml:space="preserve"> class. Used by </w:t>
+            </w:r>
+            <w:proofErr w:type="spellStart"/>
+            <w:r>
+              <w:rPr>
+                <w:rFonts w:ascii="Arial" w:hAnsi="Arial" w:cs="Arial"/>
+                <w:color w:val="3B3838" w:themeColor="background2" w:themeShade="40"/>
+                <w:sz w:val="28"/>
+                <w:szCs w:val="28"/>
+              </w:rPr>
+              <w:t>OoyalaViewHandler</w:t>
+            </w:r>
+            <w:proofErr w:type="spellEnd"/>
+            <w:r>
+              <w:rPr>
+                <w:rFonts w:ascii="Arial" w:hAnsi="Arial" w:cs="Arial"/>
+                <w:color w:val="3B3838" w:themeColor="background2" w:themeShade="40"/>
+                <w:sz w:val="28"/>
+                <w:szCs w:val="28"/>
+              </w:rPr>
+              <w:t xml:space="preserve"> class.</w:t>
             </w:r>
           </w:p>
         </w:tc>
@@ -11881,7 +14041,67 @@
                 <w:sz w:val="28"/>
                 <w:szCs w:val="28"/>
               </w:rPr>
-              <w:t>The Sling Model for Backlot Video asset. Construct object by values of Hit object, which is located in SlingHttpServletRequest. Used by ooyalaPlaylistAsset and ooyalaAsset Resource types.</w:t>
+              <w:t xml:space="preserve">The Sling Model for Backlot Video asset. Construct object by values of Hit object, which is located in </w:t>
+            </w:r>
+            <w:proofErr w:type="spellStart"/>
+            <w:r>
+              <w:rPr>
+                <w:rFonts w:ascii="Arial" w:hAnsi="Arial" w:cs="Arial"/>
+                <w:color w:val="3B3838" w:themeColor="background2" w:themeShade="40"/>
+                <w:sz w:val="28"/>
+                <w:szCs w:val="28"/>
+              </w:rPr>
+              <w:t>SlingHttpServletRequest</w:t>
+            </w:r>
+            <w:proofErr w:type="spellEnd"/>
+            <w:r>
+              <w:rPr>
+                <w:rFonts w:ascii="Arial" w:hAnsi="Arial" w:cs="Arial"/>
+                <w:color w:val="3B3838" w:themeColor="background2" w:themeShade="40"/>
+                <w:sz w:val="28"/>
+                <w:szCs w:val="28"/>
+              </w:rPr>
+              <w:t xml:space="preserve">. Used by </w:t>
+            </w:r>
+            <w:proofErr w:type="spellStart"/>
+            <w:r>
+              <w:rPr>
+                <w:rFonts w:ascii="Arial" w:hAnsi="Arial" w:cs="Arial"/>
+                <w:color w:val="3B3838" w:themeColor="background2" w:themeShade="40"/>
+                <w:sz w:val="28"/>
+                <w:szCs w:val="28"/>
+              </w:rPr>
+              <w:t>ooyalaPlaylistAsset</w:t>
+            </w:r>
+            <w:proofErr w:type="spellEnd"/>
+            <w:r>
+              <w:rPr>
+                <w:rFonts w:ascii="Arial" w:hAnsi="Arial" w:cs="Arial"/>
+                <w:color w:val="3B3838" w:themeColor="background2" w:themeShade="40"/>
+                <w:sz w:val="28"/>
+                <w:szCs w:val="28"/>
+              </w:rPr>
+              <w:t xml:space="preserve"> and </w:t>
+            </w:r>
+            <w:proofErr w:type="spellStart"/>
+            <w:r>
+              <w:rPr>
+                <w:rFonts w:ascii="Arial" w:hAnsi="Arial" w:cs="Arial"/>
+                <w:color w:val="3B3838" w:themeColor="background2" w:themeShade="40"/>
+                <w:sz w:val="28"/>
+                <w:szCs w:val="28"/>
+              </w:rPr>
+              <w:t>ooyalaAsset</w:t>
+            </w:r>
+            <w:proofErr w:type="spellEnd"/>
+            <w:r>
+              <w:rPr>
+                <w:rFonts w:ascii="Arial" w:hAnsi="Arial" w:cs="Arial"/>
+                <w:color w:val="3B3838" w:themeColor="background2" w:themeShade="40"/>
+                <w:sz w:val="28"/>
+                <w:szCs w:val="28"/>
+              </w:rPr>
+              <w:t xml:space="preserve"> Resource types.</w:t>
             </w:r>
           </w:p>
         </w:tc>
@@ -11941,7 +14161,27 @@
                 <w:sz w:val="28"/>
                 <w:szCs w:val="28"/>
               </w:rPr>
-              <w:t>The Sling Model for Ooyala Video component. Construct object by dialog values. Used by ooyalaVideo component.</w:t>
+              <w:t xml:space="preserve">The Sling Model for Ooyala Video component. Construct object by dialog values. Used by </w:t>
+            </w:r>
+            <w:proofErr w:type="spellStart"/>
+            <w:r>
+              <w:rPr>
+                <w:rFonts w:ascii="Arial" w:hAnsi="Arial" w:cs="Arial"/>
+                <w:color w:val="3B3838" w:themeColor="background2" w:themeShade="40"/>
+                <w:sz w:val="28"/>
+                <w:szCs w:val="28"/>
+              </w:rPr>
+              <w:t>ooyalaVideo</w:t>
+            </w:r>
+            <w:proofErr w:type="spellEnd"/>
+            <w:r>
+              <w:rPr>
+                <w:rFonts w:ascii="Arial" w:hAnsi="Arial" w:cs="Arial"/>
+                <w:color w:val="3B3838" w:themeColor="background2" w:themeShade="40"/>
+                <w:sz w:val="28"/>
+                <w:szCs w:val="28"/>
+              </w:rPr>
+              <w:t xml:space="preserve"> component.</w:t>
             </w:r>
           </w:p>
         </w:tc>
@@ -12069,6 +14309,7 @@
               </w:rPr>
               <w:t xml:space="preserve">An implementation of </w:t>
             </w:r>
+            <w:proofErr w:type="spellStart"/>
             <w:r>
               <w:rPr>
                 <w:rFonts w:ascii="Arial" w:eastAsiaTheme="minorEastAsia" w:hAnsi="Arial" w:cs="Arial"/>
@@ -12078,6 +14319,7 @@
               </w:rPr>
               <w:t>OoyalaConfigurationService</w:t>
             </w:r>
+            <w:proofErr w:type="spellEnd"/>
             <w:r>
               <w:rPr>
                 <w:rFonts w:ascii="Arial" w:eastAsiaTheme="minorEastAsia" w:hAnsi="Arial" w:cs="Arial"/>
@@ -12085,7 +14327,27 @@
                 <w:sz w:val="28"/>
                 <w:szCs w:val="28"/>
               </w:rPr>
-              <w:t xml:space="preserve"> interface, OSGi service.</w:t>
+              <w:t xml:space="preserve"> interface, </w:t>
+            </w:r>
+            <w:proofErr w:type="spellStart"/>
+            <w:r>
+              <w:rPr>
+                <w:rFonts w:ascii="Arial" w:eastAsiaTheme="minorEastAsia" w:hAnsi="Arial" w:cs="Arial"/>
+                <w:color w:val="3B3838" w:themeColor="background2" w:themeShade="40"/>
+                <w:sz w:val="28"/>
+                <w:szCs w:val="28"/>
+              </w:rPr>
+              <w:t>OSGi</w:t>
+            </w:r>
+            <w:proofErr w:type="spellEnd"/>
+            <w:r>
+              <w:rPr>
+                <w:rFonts w:ascii="Arial" w:eastAsiaTheme="minorEastAsia" w:hAnsi="Arial" w:cs="Arial"/>
+                <w:color w:val="3B3838" w:themeColor="background2" w:themeShade="40"/>
+                <w:sz w:val="28"/>
+                <w:szCs w:val="28"/>
+              </w:rPr>
+              <w:t xml:space="preserve"> service.</w:t>
             </w:r>
           </w:p>
         </w:tc>
@@ -12238,7 +14500,27 @@
                 <w:sz w:val="28"/>
                 <w:szCs w:val="28"/>
               </w:rPr>
-              <w:t>An extension of AbstractValidationServlet class with credentials-specific validation implementation.</w:t>
+              <w:t xml:space="preserve">An extension of </w:t>
+            </w:r>
+            <w:proofErr w:type="spellStart"/>
+            <w:r>
+              <w:rPr>
+                <w:rFonts w:ascii="Arial" w:hAnsi="Arial" w:cs="Arial"/>
+                <w:color w:val="3B3838" w:themeColor="background2" w:themeShade="40"/>
+                <w:sz w:val="28"/>
+                <w:szCs w:val="28"/>
+              </w:rPr>
+              <w:t>AbstractValidationServlet</w:t>
+            </w:r>
+            <w:proofErr w:type="spellEnd"/>
+            <w:r>
+              <w:rPr>
+                <w:rFonts w:ascii="Arial" w:hAnsi="Arial" w:cs="Arial"/>
+                <w:color w:val="3B3838" w:themeColor="background2" w:themeShade="40"/>
+                <w:sz w:val="28"/>
+                <w:szCs w:val="28"/>
+              </w:rPr>
+              <w:t xml:space="preserve"> class with credentials-specific validation implementation.</w:t>
             </w:r>
           </w:p>
           <w:p>
@@ -12274,7 +14556,47 @@
                 <w:sz w:val="28"/>
                 <w:szCs w:val="28"/>
               </w:rPr>
-              <w:t>/bin/wcm/ooyala/validation/credentials</w:t>
+              <w:t>/bin/</w:t>
+            </w:r>
+            <w:proofErr w:type="spellStart"/>
+            <w:r>
+              <w:rPr>
+                <w:rFonts w:ascii="Arial" w:hAnsi="Arial" w:cs="Arial"/>
+                <w:color w:val="3B3838" w:themeColor="background2" w:themeShade="40"/>
+                <w:sz w:val="28"/>
+                <w:szCs w:val="28"/>
+              </w:rPr>
+              <w:t>wcm</w:t>
+            </w:r>
+            <w:proofErr w:type="spellEnd"/>
+            <w:r>
+              <w:rPr>
+                <w:rFonts w:ascii="Arial" w:hAnsi="Arial" w:cs="Arial"/>
+                <w:color w:val="3B3838" w:themeColor="background2" w:themeShade="40"/>
+                <w:sz w:val="28"/>
+                <w:szCs w:val="28"/>
+              </w:rPr>
+              <w:t>/</w:t>
+            </w:r>
+            <w:proofErr w:type="spellStart"/>
+            <w:r>
+              <w:rPr>
+                <w:rFonts w:ascii="Arial" w:hAnsi="Arial" w:cs="Arial"/>
+                <w:color w:val="3B3838" w:themeColor="background2" w:themeShade="40"/>
+                <w:sz w:val="28"/>
+                <w:szCs w:val="28"/>
+              </w:rPr>
+              <w:t>ooyala</w:t>
+            </w:r>
+            <w:proofErr w:type="spellEnd"/>
+            <w:r>
+              <w:rPr>
+                <w:rFonts w:ascii="Arial" w:hAnsi="Arial" w:cs="Arial"/>
+                <w:color w:val="3B3838" w:themeColor="background2" w:themeShade="40"/>
+                <w:sz w:val="28"/>
+                <w:szCs w:val="28"/>
+              </w:rPr>
+              <w:t>/validation/credentials</w:t>
             </w:r>
           </w:p>
           <w:p>
@@ -12291,6 +14613,7 @@
                 <w:szCs w:val="28"/>
               </w:rPr>
             </w:pPr>
+            <w:proofErr w:type="gramStart"/>
             <w:r>
               <w:rPr>
                 <w:rFonts w:ascii="Arial" w:hAnsi="Arial" w:cs="Arial"/>
@@ -12299,7 +14622,17 @@
                 <w:szCs w:val="28"/>
               </w:rPr>
               <w:lastRenderedPageBreak/>
-              <w:t>returns JSON-formatted response.</w:t>
+              <w:t>returns</w:t>
+            </w:r>
+            <w:proofErr w:type="gramEnd"/>
+            <w:r>
+              <w:rPr>
+                <w:rFonts w:ascii="Arial" w:hAnsi="Arial" w:cs="Arial"/>
+                <w:color w:val="3B3838" w:themeColor="background2" w:themeShade="40"/>
+                <w:sz w:val="28"/>
+                <w:szCs w:val="28"/>
+              </w:rPr>
+              <w:t xml:space="preserve"> JSON-formatted response.</w:t>
             </w:r>
           </w:p>
         </w:tc>
@@ -12365,14 +14698,25 @@
               </w:rPr>
               <w:t xml:space="preserve">An extension of </w:t>
             </w:r>
-            <w:r>
-              <w:rPr>
-                <w:rFonts w:ascii="Arial" w:hAnsi="Arial" w:cs="Arial"/>
-                <w:color w:val="3B3838" w:themeColor="background2" w:themeShade="40"/>
-                <w:sz w:val="28"/>
-                <w:szCs w:val="28"/>
-              </w:rPr>
-              <w:t>AbstractValidationServlet class with video name-specific validation implementation.</w:t>
+            <w:proofErr w:type="spellStart"/>
+            <w:r>
+              <w:rPr>
+                <w:rFonts w:ascii="Arial" w:hAnsi="Arial" w:cs="Arial"/>
+                <w:color w:val="3B3838" w:themeColor="background2" w:themeShade="40"/>
+                <w:sz w:val="28"/>
+                <w:szCs w:val="28"/>
+              </w:rPr>
+              <w:t>AbstractValidationServlet</w:t>
+            </w:r>
+            <w:proofErr w:type="spellEnd"/>
+            <w:r>
+              <w:rPr>
+                <w:rFonts w:ascii="Arial" w:hAnsi="Arial" w:cs="Arial"/>
+                <w:color w:val="3B3838" w:themeColor="background2" w:themeShade="40"/>
+                <w:sz w:val="28"/>
+                <w:szCs w:val="28"/>
+              </w:rPr>
+              <w:t xml:space="preserve"> class with video name-specific validation implementation.</w:t>
             </w:r>
             <w:r>
               <w:rPr>
@@ -12417,7 +14761,67 @@
                 <w:sz w:val="28"/>
                 <w:szCs w:val="28"/>
               </w:rPr>
-              <w:t>/bin/wcm/ooyala/validation/video?name=</w:t>
+              <w:t>/bin/</w:t>
+            </w:r>
+            <w:proofErr w:type="spellStart"/>
+            <w:r>
+              <w:rPr>
+                <w:rFonts w:ascii="Arial" w:hAnsi="Arial" w:cs="Arial"/>
+                <w:color w:val="3B3838" w:themeColor="background2" w:themeShade="40"/>
+                <w:sz w:val="28"/>
+                <w:szCs w:val="28"/>
+              </w:rPr>
+              <w:t>wcm</w:t>
+            </w:r>
+            <w:proofErr w:type="spellEnd"/>
+            <w:r>
+              <w:rPr>
+                <w:rFonts w:ascii="Arial" w:hAnsi="Arial" w:cs="Arial"/>
+                <w:color w:val="3B3838" w:themeColor="background2" w:themeShade="40"/>
+                <w:sz w:val="28"/>
+                <w:szCs w:val="28"/>
+              </w:rPr>
+              <w:t>/</w:t>
+            </w:r>
+            <w:proofErr w:type="spellStart"/>
+            <w:r>
+              <w:rPr>
+                <w:rFonts w:ascii="Arial" w:hAnsi="Arial" w:cs="Arial"/>
+                <w:color w:val="3B3838" w:themeColor="background2" w:themeShade="40"/>
+                <w:sz w:val="28"/>
+                <w:szCs w:val="28"/>
+              </w:rPr>
+              <w:t>ooyala</w:t>
+            </w:r>
+            <w:proofErr w:type="spellEnd"/>
+            <w:r>
+              <w:rPr>
+                <w:rFonts w:ascii="Arial" w:hAnsi="Arial" w:cs="Arial"/>
+                <w:color w:val="3B3838" w:themeColor="background2" w:themeShade="40"/>
+                <w:sz w:val="28"/>
+                <w:szCs w:val="28"/>
+              </w:rPr>
+              <w:t>/validation/</w:t>
+            </w:r>
+            <w:proofErr w:type="spellStart"/>
+            <w:r>
+              <w:rPr>
+                <w:rFonts w:ascii="Arial" w:hAnsi="Arial" w:cs="Arial"/>
+                <w:color w:val="3B3838" w:themeColor="background2" w:themeShade="40"/>
+                <w:sz w:val="28"/>
+                <w:szCs w:val="28"/>
+              </w:rPr>
+              <w:t>video?name</w:t>
+            </w:r>
+            <w:proofErr w:type="spellEnd"/>
+            <w:r>
+              <w:rPr>
+                <w:rFonts w:ascii="Arial" w:hAnsi="Arial" w:cs="Arial"/>
+                <w:color w:val="3B3838" w:themeColor="background2" w:themeShade="40"/>
+                <w:sz w:val="28"/>
+                <w:szCs w:val="28"/>
+              </w:rPr>
+              <w:t>=</w:t>
             </w:r>
             <w:r>
               <w:rPr>
@@ -12443,14 +14847,25 @@
                 <w:szCs w:val="28"/>
               </w:rPr>
             </w:pPr>
-            <w:r>
-              <w:rPr>
-                <w:rFonts w:ascii="Arial" w:hAnsi="Arial" w:cs="Arial"/>
-                <w:color w:val="3B3838" w:themeColor="background2" w:themeShade="40"/>
-                <w:sz w:val="28"/>
-                <w:szCs w:val="28"/>
-              </w:rPr>
-              <w:t>returns JSON-formatted response.</w:t>
+            <w:proofErr w:type="gramStart"/>
+            <w:r>
+              <w:rPr>
+                <w:rFonts w:ascii="Arial" w:hAnsi="Arial" w:cs="Arial"/>
+                <w:color w:val="3B3838" w:themeColor="background2" w:themeShade="40"/>
+                <w:sz w:val="28"/>
+                <w:szCs w:val="28"/>
+              </w:rPr>
+              <w:t>returns</w:t>
+            </w:r>
+            <w:proofErr w:type="gramEnd"/>
+            <w:r>
+              <w:rPr>
+                <w:rFonts w:ascii="Arial" w:hAnsi="Arial" w:cs="Arial"/>
+                <w:color w:val="3B3838" w:themeColor="background2" w:themeShade="40"/>
+                <w:sz w:val="28"/>
+                <w:szCs w:val="28"/>
+              </w:rPr>
+              <w:t xml:space="preserve"> JSON-formatted response.</w:t>
             </w:r>
           </w:p>
         </w:tc>
@@ -12497,14 +14912,65 @@
                 <w:szCs w:val="28"/>
               </w:rPr>
             </w:pPr>
-            <w:r>
-              <w:rPr>
-                <w:rFonts w:ascii="Arial" w:hAnsi="Arial" w:cs="Arial"/>
-                <w:color w:val="3B3838" w:themeColor="background2" w:themeShade="40"/>
-                <w:sz w:val="28"/>
-                <w:szCs w:val="28"/>
-              </w:rPr>
-              <w:t>OSGi service to distribute Service ResourceResolver based on AEM Service user with specific JCR privileges. Avoids usage of Administrative ResourceResolver an</w:t>
+            <w:proofErr w:type="spellStart"/>
+            <w:r>
+              <w:rPr>
+                <w:rFonts w:ascii="Arial" w:hAnsi="Arial" w:cs="Arial"/>
+                <w:color w:val="3B3838" w:themeColor="background2" w:themeShade="40"/>
+                <w:sz w:val="28"/>
+                <w:szCs w:val="28"/>
+              </w:rPr>
+              <w:t>OSGi</w:t>
+            </w:r>
+            <w:proofErr w:type="spellEnd"/>
+            <w:r>
+              <w:rPr>
+                <w:rFonts w:ascii="Arial" w:hAnsi="Arial" w:cs="Arial"/>
+                <w:color w:val="3B3838" w:themeColor="background2" w:themeShade="40"/>
+                <w:sz w:val="28"/>
+                <w:szCs w:val="28"/>
+              </w:rPr>
+              <w:t xml:space="preserve"> service to distribute Service </w:t>
+            </w:r>
+            <w:proofErr w:type="spellStart"/>
+            <w:r>
+              <w:rPr>
+                <w:rFonts w:ascii="Arial" w:hAnsi="Arial" w:cs="Arial"/>
+                <w:color w:val="3B3838" w:themeColor="background2" w:themeShade="40"/>
+                <w:sz w:val="28"/>
+                <w:szCs w:val="28"/>
+              </w:rPr>
+              <w:t>ResourceResolver</w:t>
+            </w:r>
+            <w:proofErr w:type="spellEnd"/>
+            <w:r>
+              <w:rPr>
+                <w:rFonts w:ascii="Arial" w:hAnsi="Arial" w:cs="Arial"/>
+                <w:color w:val="3B3838" w:themeColor="background2" w:themeShade="40"/>
+                <w:sz w:val="28"/>
+                <w:szCs w:val="28"/>
+              </w:rPr>
+              <w:t xml:space="preserve"> based on AEM Service user with specific JCR privileges. Avoids usage of Administrative </w:t>
+            </w:r>
+            <w:proofErr w:type="spellStart"/>
+            <w:r>
+              <w:rPr>
+                <w:rFonts w:ascii="Arial" w:hAnsi="Arial" w:cs="Arial"/>
+                <w:color w:val="3B3838" w:themeColor="background2" w:themeShade="40"/>
+                <w:sz w:val="28"/>
+                <w:szCs w:val="28"/>
+              </w:rPr>
+              <w:t>ResourceResolver</w:t>
+            </w:r>
+            <w:proofErr w:type="spellEnd"/>
+            <w:r>
+              <w:rPr>
+                <w:rFonts w:ascii="Arial" w:hAnsi="Arial" w:cs="Arial"/>
+                <w:color w:val="3B3838" w:themeColor="background2" w:themeShade="40"/>
+                <w:sz w:val="28"/>
+                <w:szCs w:val="28"/>
+              </w:rPr>
+              <w:t xml:space="preserve"> an</w:t>
             </w:r>
             <w:r>
               <w:rPr>
@@ -12762,6 +15228,7 @@
               </w:rPr>
               <w:t xml:space="preserve">of </w:t>
             </w:r>
+            <w:proofErr w:type="spellStart"/>
             <w:r>
               <w:rPr>
                 <w:rFonts w:ascii="Arial" w:eastAsiaTheme="minorEastAsia" w:hAnsi="Arial" w:cs="Arial"/>
@@ -12780,6 +15247,7 @@
               </w:rPr>
               <w:t>Client</w:t>
             </w:r>
+            <w:proofErr w:type="spellEnd"/>
             <w:r>
               <w:rPr>
                 <w:rFonts w:ascii="Arial" w:eastAsiaTheme="minorEastAsia" w:hAnsi="Arial" w:cs="Arial"/>
@@ -12854,7 +15322,27 @@
                 <w:sz w:val="28"/>
                 <w:szCs w:val="28"/>
               </w:rPr>
-              <w:t>Produce Ooyala REST API POST request. Extension of OoyalaRequest class.</w:t>
+              <w:t xml:space="preserve">Produce Ooyala REST API POST request. Extension of </w:t>
+            </w:r>
+            <w:proofErr w:type="spellStart"/>
+            <w:r>
+              <w:rPr>
+                <w:rFonts w:ascii="Arial" w:hAnsi="Arial" w:cs="Arial"/>
+                <w:color w:val="3B3838" w:themeColor="background2" w:themeShade="40"/>
+                <w:sz w:val="28"/>
+                <w:szCs w:val="28"/>
+              </w:rPr>
+              <w:t>OoyalaRequest</w:t>
+            </w:r>
+            <w:proofErr w:type="spellEnd"/>
+            <w:r>
+              <w:rPr>
+                <w:rFonts w:ascii="Arial" w:hAnsi="Arial" w:cs="Arial"/>
+                <w:color w:val="3B3838" w:themeColor="background2" w:themeShade="40"/>
+                <w:sz w:val="28"/>
+                <w:szCs w:val="28"/>
+              </w:rPr>
+              <w:t xml:space="preserve"> class.</w:t>
             </w:r>
           </w:p>
         </w:tc>
@@ -12920,7 +15408,27 @@
                 <w:sz w:val="28"/>
                 <w:szCs w:val="28"/>
               </w:rPr>
-              <w:t>Produce Ooyala REST API PUT request. Extension of OoyalaRequest class.</w:t>
+              <w:t xml:space="preserve">Produce Ooyala REST API PUT request. Extension of </w:t>
+            </w:r>
+            <w:proofErr w:type="spellStart"/>
+            <w:r>
+              <w:rPr>
+                <w:rFonts w:ascii="Arial" w:hAnsi="Arial" w:cs="Arial"/>
+                <w:color w:val="3B3838" w:themeColor="background2" w:themeShade="40"/>
+                <w:sz w:val="28"/>
+                <w:szCs w:val="28"/>
+              </w:rPr>
+              <w:t>OoyalaRequest</w:t>
+            </w:r>
+            <w:proofErr w:type="spellEnd"/>
+            <w:r>
+              <w:rPr>
+                <w:rFonts w:ascii="Arial" w:hAnsi="Arial" w:cs="Arial"/>
+                <w:color w:val="3B3838" w:themeColor="background2" w:themeShade="40"/>
+                <w:sz w:val="28"/>
+                <w:szCs w:val="28"/>
+              </w:rPr>
+              <w:t xml:space="preserve"> class.</w:t>
             </w:r>
           </w:p>
         </w:tc>
@@ -12986,7 +15494,27 @@
                 <w:sz w:val="28"/>
                 <w:szCs w:val="28"/>
               </w:rPr>
-              <w:t>An extension of OoyalaRequest class for retrieving URLs for a given asset.</w:t>
+              <w:t xml:space="preserve">An extension of </w:t>
+            </w:r>
+            <w:proofErr w:type="spellStart"/>
+            <w:r>
+              <w:rPr>
+                <w:rFonts w:ascii="Arial" w:hAnsi="Arial" w:cs="Arial"/>
+                <w:color w:val="3B3838" w:themeColor="background2" w:themeShade="40"/>
+                <w:sz w:val="28"/>
+                <w:szCs w:val="28"/>
+              </w:rPr>
+              <w:t>OoyalaRequest</w:t>
+            </w:r>
+            <w:proofErr w:type="spellEnd"/>
+            <w:r>
+              <w:rPr>
+                <w:rFonts w:ascii="Arial" w:hAnsi="Arial" w:cs="Arial"/>
+                <w:color w:val="3B3838" w:themeColor="background2" w:themeShade="40"/>
+                <w:sz w:val="28"/>
+                <w:szCs w:val="28"/>
+              </w:rPr>
+              <w:t xml:space="preserve"> class for retrieving URLs for a given asset.</w:t>
             </w:r>
           </w:p>
         </w:tc>
@@ -13053,7 +15581,47 @@
                 <w:sz w:val="28"/>
                 <w:szCs w:val="28"/>
               </w:rPr>
-              <w:t>An extension of OoyalaRequest class for retrieving labels via Ooyala's RESTful API.</w:t>
+              <w:t xml:space="preserve">An extension of </w:t>
+            </w:r>
+            <w:proofErr w:type="spellStart"/>
+            <w:r>
+              <w:rPr>
+                <w:rFonts w:ascii="Arial" w:hAnsi="Arial" w:cs="Arial"/>
+                <w:color w:val="3B3838" w:themeColor="background2" w:themeShade="40"/>
+                <w:sz w:val="28"/>
+                <w:szCs w:val="28"/>
+              </w:rPr>
+              <w:t>OoyalaRequest</w:t>
+            </w:r>
+            <w:proofErr w:type="spellEnd"/>
+            <w:r>
+              <w:rPr>
+                <w:rFonts w:ascii="Arial" w:hAnsi="Arial" w:cs="Arial"/>
+                <w:color w:val="3B3838" w:themeColor="background2" w:themeShade="40"/>
+                <w:sz w:val="28"/>
+                <w:szCs w:val="28"/>
+              </w:rPr>
+              <w:t xml:space="preserve"> class for retrieving labels via </w:t>
+            </w:r>
+            <w:proofErr w:type="spellStart"/>
+            <w:r>
+              <w:rPr>
+                <w:rFonts w:ascii="Arial" w:hAnsi="Arial" w:cs="Arial"/>
+                <w:color w:val="3B3838" w:themeColor="background2" w:themeShade="40"/>
+                <w:sz w:val="28"/>
+                <w:szCs w:val="28"/>
+              </w:rPr>
+              <w:t>Ooyala's</w:t>
+            </w:r>
+            <w:proofErr w:type="spellEnd"/>
+            <w:r>
+              <w:rPr>
+                <w:rFonts w:ascii="Arial" w:hAnsi="Arial" w:cs="Arial"/>
+                <w:color w:val="3B3838" w:themeColor="background2" w:themeShade="40"/>
+                <w:sz w:val="28"/>
+                <w:szCs w:val="28"/>
+              </w:rPr>
+              <w:t xml:space="preserve"> RESTful API.</w:t>
             </w:r>
           </w:p>
         </w:tc>
@@ -13119,7 +15687,47 @@
                 <w:sz w:val="28"/>
                 <w:szCs w:val="28"/>
               </w:rPr>
-              <w:t>An extension of OoyalaRequest class for retrieving players via Ooyala's RESTful API.</w:t>
+              <w:t xml:space="preserve">An extension of </w:t>
+            </w:r>
+            <w:proofErr w:type="spellStart"/>
+            <w:r>
+              <w:rPr>
+                <w:rFonts w:ascii="Arial" w:hAnsi="Arial" w:cs="Arial"/>
+                <w:color w:val="3B3838" w:themeColor="background2" w:themeShade="40"/>
+                <w:sz w:val="28"/>
+                <w:szCs w:val="28"/>
+              </w:rPr>
+              <w:t>OoyalaRequest</w:t>
+            </w:r>
+            <w:proofErr w:type="spellEnd"/>
+            <w:r>
+              <w:rPr>
+                <w:rFonts w:ascii="Arial" w:hAnsi="Arial" w:cs="Arial"/>
+                <w:color w:val="3B3838" w:themeColor="background2" w:themeShade="40"/>
+                <w:sz w:val="28"/>
+                <w:szCs w:val="28"/>
+              </w:rPr>
+              <w:t xml:space="preserve"> class for retrieving players via </w:t>
+            </w:r>
+            <w:proofErr w:type="spellStart"/>
+            <w:r>
+              <w:rPr>
+                <w:rFonts w:ascii="Arial" w:hAnsi="Arial" w:cs="Arial"/>
+                <w:color w:val="3B3838" w:themeColor="background2" w:themeShade="40"/>
+                <w:sz w:val="28"/>
+                <w:szCs w:val="28"/>
+              </w:rPr>
+              <w:t>Ooyala's</w:t>
+            </w:r>
+            <w:proofErr w:type="spellEnd"/>
+            <w:r>
+              <w:rPr>
+                <w:rFonts w:ascii="Arial" w:hAnsi="Arial" w:cs="Arial"/>
+                <w:color w:val="3B3838" w:themeColor="background2" w:themeShade="40"/>
+                <w:sz w:val="28"/>
+                <w:szCs w:val="28"/>
+              </w:rPr>
+              <w:t xml:space="preserve"> RESTful API.</w:t>
             </w:r>
           </w:p>
         </w:tc>
@@ -13185,7 +15793,47 @@
                 <w:sz w:val="28"/>
                 <w:szCs w:val="28"/>
               </w:rPr>
-              <w:t>An extension of OoyalaRequest class for retrieving playlist information via Ooyala's RESTful API.</w:t>
+              <w:t xml:space="preserve">An extension of </w:t>
+            </w:r>
+            <w:proofErr w:type="spellStart"/>
+            <w:r>
+              <w:rPr>
+                <w:rFonts w:ascii="Arial" w:hAnsi="Arial" w:cs="Arial"/>
+                <w:color w:val="3B3838" w:themeColor="background2" w:themeShade="40"/>
+                <w:sz w:val="28"/>
+                <w:szCs w:val="28"/>
+              </w:rPr>
+              <w:t>OoyalaRequest</w:t>
+            </w:r>
+            <w:proofErr w:type="spellEnd"/>
+            <w:r>
+              <w:rPr>
+                <w:rFonts w:ascii="Arial" w:hAnsi="Arial" w:cs="Arial"/>
+                <w:color w:val="3B3838" w:themeColor="background2" w:themeShade="40"/>
+                <w:sz w:val="28"/>
+                <w:szCs w:val="28"/>
+              </w:rPr>
+              <w:t xml:space="preserve"> class for retrieving playlist information via </w:t>
+            </w:r>
+            <w:proofErr w:type="spellStart"/>
+            <w:r>
+              <w:rPr>
+                <w:rFonts w:ascii="Arial" w:hAnsi="Arial" w:cs="Arial"/>
+                <w:color w:val="3B3838" w:themeColor="background2" w:themeShade="40"/>
+                <w:sz w:val="28"/>
+                <w:szCs w:val="28"/>
+              </w:rPr>
+              <w:t>Ooyala's</w:t>
+            </w:r>
+            <w:proofErr w:type="spellEnd"/>
+            <w:r>
+              <w:rPr>
+                <w:rFonts w:ascii="Arial" w:hAnsi="Arial" w:cs="Arial"/>
+                <w:color w:val="3B3838" w:themeColor="background2" w:themeShade="40"/>
+                <w:sz w:val="28"/>
+                <w:szCs w:val="28"/>
+              </w:rPr>
+              <w:t xml:space="preserve"> RESTful API.</w:t>
             </w:r>
           </w:p>
         </w:tc>
@@ -13251,7 +15899,47 @@
                 <w:sz w:val="28"/>
                 <w:szCs w:val="28"/>
               </w:rPr>
-              <w:t>An extension of OoyalaRequest class for retrieving playlists via Ooyala's RESTful API.</w:t>
+              <w:t xml:space="preserve">An extension of </w:t>
+            </w:r>
+            <w:proofErr w:type="spellStart"/>
+            <w:r>
+              <w:rPr>
+                <w:rFonts w:ascii="Arial" w:hAnsi="Arial" w:cs="Arial"/>
+                <w:color w:val="3B3838" w:themeColor="background2" w:themeShade="40"/>
+                <w:sz w:val="28"/>
+                <w:szCs w:val="28"/>
+              </w:rPr>
+              <w:t>OoyalaRequest</w:t>
+            </w:r>
+            <w:proofErr w:type="spellEnd"/>
+            <w:r>
+              <w:rPr>
+                <w:rFonts w:ascii="Arial" w:hAnsi="Arial" w:cs="Arial"/>
+                <w:color w:val="3B3838" w:themeColor="background2" w:themeShade="40"/>
+                <w:sz w:val="28"/>
+                <w:szCs w:val="28"/>
+              </w:rPr>
+              <w:t xml:space="preserve"> class for retrieving playlists via </w:t>
+            </w:r>
+            <w:proofErr w:type="spellStart"/>
+            <w:r>
+              <w:rPr>
+                <w:rFonts w:ascii="Arial" w:hAnsi="Arial" w:cs="Arial"/>
+                <w:color w:val="3B3838" w:themeColor="background2" w:themeShade="40"/>
+                <w:sz w:val="28"/>
+                <w:szCs w:val="28"/>
+              </w:rPr>
+              <w:t>Ooyala's</w:t>
+            </w:r>
+            <w:proofErr w:type="spellEnd"/>
+            <w:r>
+              <w:rPr>
+                <w:rFonts w:ascii="Arial" w:hAnsi="Arial" w:cs="Arial"/>
+                <w:color w:val="3B3838" w:themeColor="background2" w:themeShade="40"/>
+                <w:sz w:val="28"/>
+                <w:szCs w:val="28"/>
+              </w:rPr>
+              <w:t xml:space="preserve"> RESTful API.</w:t>
             </w:r>
           </w:p>
         </w:tc>
@@ -13317,7 +16005,47 @@
                 <w:sz w:val="28"/>
                 <w:szCs w:val="28"/>
               </w:rPr>
-              <w:t>An extension of OoyalaRequest class for retrieving videos via Ooyala's RESTful API.</w:t>
+              <w:t xml:space="preserve">An extension of </w:t>
+            </w:r>
+            <w:proofErr w:type="spellStart"/>
+            <w:r>
+              <w:rPr>
+                <w:rFonts w:ascii="Arial" w:hAnsi="Arial" w:cs="Arial"/>
+                <w:color w:val="3B3838" w:themeColor="background2" w:themeShade="40"/>
+                <w:sz w:val="28"/>
+                <w:szCs w:val="28"/>
+              </w:rPr>
+              <w:t>OoyalaRequest</w:t>
+            </w:r>
+            <w:proofErr w:type="spellEnd"/>
+            <w:r>
+              <w:rPr>
+                <w:rFonts w:ascii="Arial" w:hAnsi="Arial" w:cs="Arial"/>
+                <w:color w:val="3B3838" w:themeColor="background2" w:themeShade="40"/>
+                <w:sz w:val="28"/>
+                <w:szCs w:val="28"/>
+              </w:rPr>
+              <w:t xml:space="preserve"> class for retrieving videos via </w:t>
+            </w:r>
+            <w:proofErr w:type="spellStart"/>
+            <w:r>
+              <w:rPr>
+                <w:rFonts w:ascii="Arial" w:hAnsi="Arial" w:cs="Arial"/>
+                <w:color w:val="3B3838" w:themeColor="background2" w:themeShade="40"/>
+                <w:sz w:val="28"/>
+                <w:szCs w:val="28"/>
+              </w:rPr>
+              <w:t>Ooyala's</w:t>
+            </w:r>
+            <w:proofErr w:type="spellEnd"/>
+            <w:r>
+              <w:rPr>
+                <w:rFonts w:ascii="Arial" w:hAnsi="Arial" w:cs="Arial"/>
+                <w:color w:val="3B3838" w:themeColor="background2" w:themeShade="40"/>
+                <w:sz w:val="28"/>
+                <w:szCs w:val="28"/>
+              </w:rPr>
+              <w:t xml:space="preserve"> RESTful API.</w:t>
             </w:r>
           </w:p>
         </w:tc>
@@ -13473,14 +16201,65 @@
                 <w:szCs w:val="28"/>
               </w:rPr>
             </w:pPr>
-            <w:r>
-              <w:rPr>
-                <w:rFonts w:ascii="Arial" w:hAnsi="Arial" w:cs="Arial"/>
-                <w:color w:val="3B3838" w:themeColor="background2" w:themeShade="40"/>
-                <w:sz w:val="28"/>
-                <w:szCs w:val="28"/>
-              </w:rPr>
-              <w:t>ooyalaVideo (apps/ooyala/components/content/ooyalaVideo)</w:t>
+            <w:proofErr w:type="spellStart"/>
+            <w:r>
+              <w:rPr>
+                <w:rFonts w:ascii="Arial" w:hAnsi="Arial" w:cs="Arial"/>
+                <w:color w:val="3B3838" w:themeColor="background2" w:themeShade="40"/>
+                <w:sz w:val="28"/>
+                <w:szCs w:val="28"/>
+              </w:rPr>
+              <w:t>ooyalaVideo</w:t>
+            </w:r>
+            <w:proofErr w:type="spellEnd"/>
+            <w:r>
+              <w:rPr>
+                <w:rFonts w:ascii="Arial" w:hAnsi="Arial" w:cs="Arial"/>
+                <w:color w:val="3B3838" w:themeColor="background2" w:themeShade="40"/>
+                <w:sz w:val="28"/>
+                <w:szCs w:val="28"/>
+              </w:rPr>
+              <w:t xml:space="preserve"> (apps/</w:t>
+            </w:r>
+            <w:proofErr w:type="spellStart"/>
+            <w:r>
+              <w:rPr>
+                <w:rFonts w:ascii="Arial" w:hAnsi="Arial" w:cs="Arial"/>
+                <w:color w:val="3B3838" w:themeColor="background2" w:themeShade="40"/>
+                <w:sz w:val="28"/>
+                <w:szCs w:val="28"/>
+              </w:rPr>
+              <w:t>ooyala</w:t>
+            </w:r>
+            <w:proofErr w:type="spellEnd"/>
+            <w:r>
+              <w:rPr>
+                <w:rFonts w:ascii="Arial" w:hAnsi="Arial" w:cs="Arial"/>
+                <w:color w:val="3B3838" w:themeColor="background2" w:themeShade="40"/>
+                <w:sz w:val="28"/>
+                <w:szCs w:val="28"/>
+              </w:rPr>
+              <w:t>/components/content/</w:t>
+            </w:r>
+            <w:proofErr w:type="spellStart"/>
+            <w:r>
+              <w:rPr>
+                <w:rFonts w:ascii="Arial" w:hAnsi="Arial" w:cs="Arial"/>
+                <w:color w:val="3B3838" w:themeColor="background2" w:themeShade="40"/>
+                <w:sz w:val="28"/>
+                <w:szCs w:val="28"/>
+              </w:rPr>
+              <w:t>ooyalaVideo</w:t>
+            </w:r>
+            <w:proofErr w:type="spellEnd"/>
+            <w:r>
+              <w:rPr>
+                <w:rFonts w:ascii="Arial" w:hAnsi="Arial" w:cs="Arial"/>
+                <w:color w:val="3B3838" w:themeColor="background2" w:themeShade="40"/>
+                <w:sz w:val="28"/>
+                <w:szCs w:val="28"/>
+              </w:rPr>
+              <w:t>)</w:t>
             </w:r>
           </w:p>
           <w:p>
@@ -13516,7 +16295,38 @@
                 <w:sz w:val="28"/>
                 <w:szCs w:val="28"/>
               </w:rPr>
-              <w:t>A Standard methodology to creating AEM components. When used on a page, It is placed on a cq:Page wherever a Video should be displayed.</w:t>
+              <w:t xml:space="preserve">A Standard methodology to creating AEM components. When used on a page, It is placed on a </w:t>
+            </w:r>
+            <w:proofErr w:type="spellStart"/>
+            <w:r>
+              <w:rPr>
+                <w:rFonts w:ascii="Arial" w:hAnsi="Arial" w:cs="Arial"/>
+                <w:color w:val="3B3838" w:themeColor="background2" w:themeShade="40"/>
+                <w:sz w:val="28"/>
+                <w:szCs w:val="28"/>
+              </w:rPr>
+              <w:t>cq</w:t>
+            </w:r>
+            <w:proofErr w:type="gramStart"/>
+            <w:r>
+              <w:rPr>
+                <w:rFonts w:ascii="Arial" w:hAnsi="Arial" w:cs="Arial"/>
+                <w:color w:val="3B3838" w:themeColor="background2" w:themeShade="40"/>
+                <w:sz w:val="28"/>
+                <w:szCs w:val="28"/>
+              </w:rPr>
+              <w:t>:Page</w:t>
+            </w:r>
+            <w:proofErr w:type="spellEnd"/>
+            <w:proofErr w:type="gramEnd"/>
+            <w:r>
+              <w:rPr>
+                <w:rFonts w:ascii="Arial" w:hAnsi="Arial" w:cs="Arial"/>
+                <w:color w:val="3B3838" w:themeColor="background2" w:themeShade="40"/>
+                <w:sz w:val="28"/>
+                <w:szCs w:val="28"/>
+              </w:rPr>
+              <w:t xml:space="preserve"> wherever a Video should be displayed.</w:t>
             </w:r>
           </w:p>
         </w:tc>
@@ -13540,6 +16350,7 @@
                 <w:szCs w:val="28"/>
               </w:rPr>
             </w:pPr>
+            <w:proofErr w:type="spellStart"/>
             <w:r>
               <w:rPr>
                 <w:rFonts w:ascii="Arial" w:hAnsi="Arial" w:cs="Arial"/>
@@ -13549,6 +16360,7 @@
               </w:rPr>
               <w:t>ooyalaAsset</w:t>
             </w:r>
+            <w:proofErr w:type="spellEnd"/>
           </w:p>
           <w:p>
             <w:pPr>
@@ -13567,7 +16379,47 @@
                 <w:sz w:val="28"/>
                 <w:szCs w:val="28"/>
               </w:rPr>
-              <w:t>(apps/ooyala/components/content/ooyalaAsset)</w:t>
+              <w:t>(apps/</w:t>
+            </w:r>
+            <w:proofErr w:type="spellStart"/>
+            <w:r>
+              <w:rPr>
+                <w:rFonts w:ascii="Arial" w:hAnsi="Arial" w:cs="Arial"/>
+                <w:color w:val="3B3838" w:themeColor="background2" w:themeShade="40"/>
+                <w:sz w:val="28"/>
+                <w:szCs w:val="28"/>
+              </w:rPr>
+              <w:t>ooyala</w:t>
+            </w:r>
+            <w:proofErr w:type="spellEnd"/>
+            <w:r>
+              <w:rPr>
+                <w:rFonts w:ascii="Arial" w:hAnsi="Arial" w:cs="Arial"/>
+                <w:color w:val="3B3838" w:themeColor="background2" w:themeShade="40"/>
+                <w:sz w:val="28"/>
+                <w:szCs w:val="28"/>
+              </w:rPr>
+              <w:t>/components/content/</w:t>
+            </w:r>
+            <w:proofErr w:type="spellStart"/>
+            <w:r>
+              <w:rPr>
+                <w:rFonts w:ascii="Arial" w:hAnsi="Arial" w:cs="Arial"/>
+                <w:color w:val="3B3838" w:themeColor="background2" w:themeShade="40"/>
+                <w:sz w:val="28"/>
+                <w:szCs w:val="28"/>
+              </w:rPr>
+              <w:t>ooyalaAsset</w:t>
+            </w:r>
+            <w:proofErr w:type="spellEnd"/>
+            <w:r>
+              <w:rPr>
+                <w:rFonts w:ascii="Arial" w:hAnsi="Arial" w:cs="Arial"/>
+                <w:color w:val="3B3838" w:themeColor="background2" w:themeShade="40"/>
+                <w:sz w:val="28"/>
+                <w:szCs w:val="28"/>
+              </w:rPr>
+              <w:t>)</w:t>
             </w:r>
           </w:p>
         </w:tc>
@@ -13644,6 +16496,7 @@
                 <w:szCs w:val="28"/>
               </w:rPr>
             </w:pPr>
+            <w:proofErr w:type="spellStart"/>
             <w:r>
               <w:rPr>
                 <w:rFonts w:ascii="Arial" w:hAnsi="Arial" w:cs="Arial"/>
@@ -13653,6 +16506,7 @@
               </w:rPr>
               <w:t>ooyalaPlaylistAsset</w:t>
             </w:r>
+            <w:proofErr w:type="spellEnd"/>
           </w:p>
           <w:p>
             <w:pPr>
@@ -13671,7 +16525,47 @@
                 <w:sz w:val="28"/>
                 <w:szCs w:val="28"/>
               </w:rPr>
-              <w:t>(apps/ooyala/components/content/ooyalaPlaylistAsset)</w:t>
+              <w:t>(apps/</w:t>
+            </w:r>
+            <w:proofErr w:type="spellStart"/>
+            <w:r>
+              <w:rPr>
+                <w:rFonts w:ascii="Arial" w:hAnsi="Arial" w:cs="Arial"/>
+                <w:color w:val="3B3838" w:themeColor="background2" w:themeShade="40"/>
+                <w:sz w:val="28"/>
+                <w:szCs w:val="28"/>
+              </w:rPr>
+              <w:t>ooyala</w:t>
+            </w:r>
+            <w:proofErr w:type="spellEnd"/>
+            <w:r>
+              <w:rPr>
+                <w:rFonts w:ascii="Arial" w:hAnsi="Arial" w:cs="Arial"/>
+                <w:color w:val="3B3838" w:themeColor="background2" w:themeShade="40"/>
+                <w:sz w:val="28"/>
+                <w:szCs w:val="28"/>
+              </w:rPr>
+              <w:t>/components/content/</w:t>
+            </w:r>
+            <w:proofErr w:type="spellStart"/>
+            <w:r>
+              <w:rPr>
+                <w:rFonts w:ascii="Arial" w:hAnsi="Arial" w:cs="Arial"/>
+                <w:color w:val="3B3838" w:themeColor="background2" w:themeShade="40"/>
+                <w:sz w:val="28"/>
+                <w:szCs w:val="28"/>
+              </w:rPr>
+              <w:t>ooyalaPlaylistAsset</w:t>
+            </w:r>
+            <w:proofErr w:type="spellEnd"/>
+            <w:r>
+              <w:rPr>
+                <w:rFonts w:ascii="Arial" w:hAnsi="Arial" w:cs="Arial"/>
+                <w:color w:val="3B3838" w:themeColor="background2" w:themeShade="40"/>
+                <w:sz w:val="28"/>
+                <w:szCs w:val="28"/>
+              </w:rPr>
+              <w:t>)</w:t>
             </w:r>
           </w:p>
         </w:tc>
@@ -13748,6 +16642,7 @@
                 <w:szCs w:val="28"/>
               </w:rPr>
             </w:pPr>
+            <w:proofErr w:type="spellStart"/>
             <w:r>
               <w:rPr>
                 <w:rFonts w:ascii="Arial" w:hAnsi="Arial" w:cs="Arial"/>
@@ -13756,7 +16651,57 @@
                 <w:szCs w:val="28"/>
               </w:rPr>
               <w:lastRenderedPageBreak/>
-              <w:t>suggestpredicate (apps/ooyala/components/content/suggestpredicate)</w:t>
+              <w:t>suggestpredicate</w:t>
+            </w:r>
+            <w:proofErr w:type="spellEnd"/>
+            <w:r>
+              <w:rPr>
+                <w:rFonts w:ascii="Arial" w:hAnsi="Arial" w:cs="Arial"/>
+                <w:color w:val="3B3838" w:themeColor="background2" w:themeShade="40"/>
+                <w:sz w:val="28"/>
+                <w:szCs w:val="28"/>
+              </w:rPr>
+              <w:t xml:space="preserve"> (apps/</w:t>
+            </w:r>
+            <w:proofErr w:type="spellStart"/>
+            <w:r>
+              <w:rPr>
+                <w:rFonts w:ascii="Arial" w:hAnsi="Arial" w:cs="Arial"/>
+                <w:color w:val="3B3838" w:themeColor="background2" w:themeShade="40"/>
+                <w:sz w:val="28"/>
+                <w:szCs w:val="28"/>
+              </w:rPr>
+              <w:t>ooyala</w:t>
+            </w:r>
+            <w:proofErr w:type="spellEnd"/>
+            <w:r>
+              <w:rPr>
+                <w:rFonts w:ascii="Arial" w:hAnsi="Arial" w:cs="Arial"/>
+                <w:color w:val="3B3838" w:themeColor="background2" w:themeShade="40"/>
+                <w:sz w:val="28"/>
+                <w:szCs w:val="28"/>
+              </w:rPr>
+              <w:t>/components/content/</w:t>
+            </w:r>
+            <w:proofErr w:type="spellStart"/>
+            <w:r>
+              <w:rPr>
+                <w:rFonts w:ascii="Arial" w:hAnsi="Arial" w:cs="Arial"/>
+                <w:color w:val="3B3838" w:themeColor="background2" w:themeShade="40"/>
+                <w:sz w:val="28"/>
+                <w:szCs w:val="28"/>
+              </w:rPr>
+              <w:t>suggestpredicate</w:t>
+            </w:r>
+            <w:proofErr w:type="spellEnd"/>
+            <w:r>
+              <w:rPr>
+                <w:rFonts w:ascii="Arial" w:hAnsi="Arial" w:cs="Arial"/>
+                <w:color w:val="3B3838" w:themeColor="background2" w:themeShade="40"/>
+                <w:sz w:val="28"/>
+                <w:szCs w:val="28"/>
+              </w:rPr>
+              <w:t>)</w:t>
             </w:r>
           </w:p>
         </w:tc>
@@ -13813,7 +16758,47 @@
                 <w:sz w:val="28"/>
                 <w:szCs w:val="28"/>
               </w:rPr>
-              <w:t>/apps/ooyala/clientlib/</w:t>
+              <w:t>/apps/</w:t>
+            </w:r>
+            <w:proofErr w:type="spellStart"/>
+            <w:r>
+              <w:rPr>
+                <w:rFonts w:ascii="Arial" w:hAnsi="Arial" w:cs="Arial"/>
+                <w:color w:val="3B3838" w:themeColor="background2" w:themeShade="40"/>
+                <w:sz w:val="28"/>
+                <w:szCs w:val="28"/>
+              </w:rPr>
+              <w:t>ooyala</w:t>
+            </w:r>
+            <w:proofErr w:type="spellEnd"/>
+            <w:r>
+              <w:rPr>
+                <w:rFonts w:ascii="Arial" w:hAnsi="Arial" w:cs="Arial"/>
+                <w:color w:val="3B3838" w:themeColor="background2" w:themeShade="40"/>
+                <w:sz w:val="28"/>
+                <w:szCs w:val="28"/>
+              </w:rPr>
+              <w:t>/</w:t>
+            </w:r>
+            <w:proofErr w:type="spellStart"/>
+            <w:r>
+              <w:rPr>
+                <w:rFonts w:ascii="Arial" w:hAnsi="Arial" w:cs="Arial"/>
+                <w:color w:val="3B3838" w:themeColor="background2" w:themeShade="40"/>
+                <w:sz w:val="28"/>
+                <w:szCs w:val="28"/>
+              </w:rPr>
+              <w:t>clientlib</w:t>
+            </w:r>
+            <w:proofErr w:type="spellEnd"/>
+            <w:r>
+              <w:rPr>
+                <w:rFonts w:ascii="Arial" w:hAnsi="Arial" w:cs="Arial"/>
+                <w:color w:val="3B3838" w:themeColor="background2" w:themeShade="40"/>
+                <w:sz w:val="28"/>
+                <w:szCs w:val="28"/>
+              </w:rPr>
+              <w:t>/</w:t>
             </w:r>
             <w:r>
               <w:rPr>
@@ -13876,7 +16861,47 @@
                 <w:sz w:val="28"/>
                 <w:szCs w:val="28"/>
               </w:rPr>
-              <w:t>/apps/ooyala/clientlib/</w:t>
+              <w:t>/apps/</w:t>
+            </w:r>
+            <w:proofErr w:type="spellStart"/>
+            <w:r>
+              <w:rPr>
+                <w:rFonts w:ascii="Arial" w:hAnsi="Arial" w:cs="Arial"/>
+                <w:color w:val="3B3838" w:themeColor="background2" w:themeShade="40"/>
+                <w:sz w:val="28"/>
+                <w:szCs w:val="28"/>
+              </w:rPr>
+              <w:t>ooyala</w:t>
+            </w:r>
+            <w:proofErr w:type="spellEnd"/>
+            <w:r>
+              <w:rPr>
+                <w:rFonts w:ascii="Arial" w:hAnsi="Arial" w:cs="Arial"/>
+                <w:color w:val="3B3838" w:themeColor="background2" w:themeShade="40"/>
+                <w:sz w:val="28"/>
+                <w:szCs w:val="28"/>
+              </w:rPr>
+              <w:t>/</w:t>
+            </w:r>
+            <w:proofErr w:type="spellStart"/>
+            <w:r>
+              <w:rPr>
+                <w:rFonts w:ascii="Arial" w:hAnsi="Arial" w:cs="Arial"/>
+                <w:color w:val="3B3838" w:themeColor="background2" w:themeShade="40"/>
+                <w:sz w:val="28"/>
+                <w:szCs w:val="28"/>
+              </w:rPr>
+              <w:t>clientlib</w:t>
+            </w:r>
+            <w:proofErr w:type="spellEnd"/>
+            <w:r>
+              <w:rPr>
+                <w:rFonts w:ascii="Arial" w:hAnsi="Arial" w:cs="Arial"/>
+                <w:color w:val="3B3838" w:themeColor="background2" w:themeShade="40"/>
+                <w:sz w:val="28"/>
+                <w:szCs w:val="28"/>
+              </w:rPr>
+              <w:t>/</w:t>
             </w:r>
             <w:r>
               <w:rPr>
@@ -13939,7 +16964,67 @@
                 <w:sz w:val="28"/>
                 <w:szCs w:val="28"/>
               </w:rPr>
-              <w:t>/apps/ooyala/clientlib/ooyala-backlot-sync</w:t>
+              <w:t>/apps/</w:t>
+            </w:r>
+            <w:proofErr w:type="spellStart"/>
+            <w:r>
+              <w:rPr>
+                <w:rFonts w:ascii="Arial" w:hAnsi="Arial" w:cs="Arial"/>
+                <w:color w:val="3B3838" w:themeColor="background2" w:themeShade="40"/>
+                <w:sz w:val="28"/>
+                <w:szCs w:val="28"/>
+              </w:rPr>
+              <w:t>ooyala</w:t>
+            </w:r>
+            <w:proofErr w:type="spellEnd"/>
+            <w:r>
+              <w:rPr>
+                <w:rFonts w:ascii="Arial" w:hAnsi="Arial" w:cs="Arial"/>
+                <w:color w:val="3B3838" w:themeColor="background2" w:themeShade="40"/>
+                <w:sz w:val="28"/>
+                <w:szCs w:val="28"/>
+              </w:rPr>
+              <w:t>/</w:t>
+            </w:r>
+            <w:proofErr w:type="spellStart"/>
+            <w:r>
+              <w:rPr>
+                <w:rFonts w:ascii="Arial" w:hAnsi="Arial" w:cs="Arial"/>
+                <w:color w:val="3B3838" w:themeColor="background2" w:themeShade="40"/>
+                <w:sz w:val="28"/>
+                <w:szCs w:val="28"/>
+              </w:rPr>
+              <w:t>clientlib</w:t>
+            </w:r>
+            <w:proofErr w:type="spellEnd"/>
+            <w:r>
+              <w:rPr>
+                <w:rFonts w:ascii="Arial" w:hAnsi="Arial" w:cs="Arial"/>
+                <w:color w:val="3B3838" w:themeColor="background2" w:themeShade="40"/>
+                <w:sz w:val="28"/>
+                <w:szCs w:val="28"/>
+              </w:rPr>
+              <w:t>/</w:t>
+            </w:r>
+            <w:proofErr w:type="spellStart"/>
+            <w:r>
+              <w:rPr>
+                <w:rFonts w:ascii="Arial" w:hAnsi="Arial" w:cs="Arial"/>
+                <w:color w:val="3B3838" w:themeColor="background2" w:themeShade="40"/>
+                <w:sz w:val="28"/>
+                <w:szCs w:val="28"/>
+              </w:rPr>
+              <w:t>ooyala</w:t>
+            </w:r>
+            <w:proofErr w:type="spellEnd"/>
+            <w:r>
+              <w:rPr>
+                <w:rFonts w:ascii="Arial" w:hAnsi="Arial" w:cs="Arial"/>
+                <w:color w:val="3B3838" w:themeColor="background2" w:themeShade="40"/>
+                <w:sz w:val="28"/>
+                <w:szCs w:val="28"/>
+              </w:rPr>
+              <w:t>-backlot-sync</w:t>
             </w:r>
           </w:p>
         </w:tc>
@@ -13993,8 +17078,59 @@
                 <w:sz w:val="28"/>
                 <w:szCs w:val="28"/>
               </w:rPr>
-              <w:t>/apps/ooyala/clientlib/suggestpredicate</w:t>
-            </w:r>
+              <w:t>/apps/</w:t>
+            </w:r>
+            <w:proofErr w:type="spellStart"/>
+            <w:r>
+              <w:rPr>
+                <w:rFonts w:ascii="Arial" w:hAnsi="Arial" w:cs="Arial"/>
+                <w:color w:val="3B3838" w:themeColor="background2" w:themeShade="40"/>
+                <w:sz w:val="28"/>
+                <w:szCs w:val="28"/>
+              </w:rPr>
+              <w:t>ooyala</w:t>
+            </w:r>
+            <w:proofErr w:type="spellEnd"/>
+            <w:r>
+              <w:rPr>
+                <w:rFonts w:ascii="Arial" w:hAnsi="Arial" w:cs="Arial"/>
+                <w:color w:val="3B3838" w:themeColor="background2" w:themeShade="40"/>
+                <w:sz w:val="28"/>
+                <w:szCs w:val="28"/>
+              </w:rPr>
+              <w:t>/</w:t>
+            </w:r>
+            <w:proofErr w:type="spellStart"/>
+            <w:r>
+              <w:rPr>
+                <w:rFonts w:ascii="Arial" w:hAnsi="Arial" w:cs="Arial"/>
+                <w:color w:val="3B3838" w:themeColor="background2" w:themeShade="40"/>
+                <w:sz w:val="28"/>
+                <w:szCs w:val="28"/>
+              </w:rPr>
+              <w:t>clientlib</w:t>
+            </w:r>
+            <w:proofErr w:type="spellEnd"/>
+            <w:r>
+              <w:rPr>
+                <w:rFonts w:ascii="Arial" w:hAnsi="Arial" w:cs="Arial"/>
+                <w:color w:val="3B3838" w:themeColor="background2" w:themeShade="40"/>
+                <w:sz w:val="28"/>
+                <w:szCs w:val="28"/>
+              </w:rPr>
+              <w:t>/</w:t>
+            </w:r>
+            <w:proofErr w:type="spellStart"/>
+            <w:r>
+              <w:rPr>
+                <w:rFonts w:ascii="Arial" w:hAnsi="Arial" w:cs="Arial"/>
+                <w:color w:val="3B3838" w:themeColor="background2" w:themeShade="40"/>
+                <w:sz w:val="28"/>
+                <w:szCs w:val="28"/>
+              </w:rPr>
+              <w:t>suggestpredicate</w:t>
+            </w:r>
+            <w:proofErr w:type="spellEnd"/>
           </w:p>
         </w:tc>
         <w:tc>
@@ -14047,7 +17183,47 @@
                 <w:sz w:val="28"/>
                 <w:szCs w:val="28"/>
               </w:rPr>
-              <w:t>/apps/ooyala/clientlib/uploader</w:t>
+              <w:t>/apps/</w:t>
+            </w:r>
+            <w:proofErr w:type="spellStart"/>
+            <w:r>
+              <w:rPr>
+                <w:rFonts w:ascii="Arial" w:hAnsi="Arial" w:cs="Arial"/>
+                <w:color w:val="3B3838" w:themeColor="background2" w:themeShade="40"/>
+                <w:sz w:val="28"/>
+                <w:szCs w:val="28"/>
+              </w:rPr>
+              <w:t>ooyala</w:t>
+            </w:r>
+            <w:proofErr w:type="spellEnd"/>
+            <w:r>
+              <w:rPr>
+                <w:rFonts w:ascii="Arial" w:hAnsi="Arial" w:cs="Arial"/>
+                <w:color w:val="3B3838" w:themeColor="background2" w:themeShade="40"/>
+                <w:sz w:val="28"/>
+                <w:szCs w:val="28"/>
+              </w:rPr>
+              <w:t>/</w:t>
+            </w:r>
+            <w:proofErr w:type="spellStart"/>
+            <w:r>
+              <w:rPr>
+                <w:rFonts w:ascii="Arial" w:hAnsi="Arial" w:cs="Arial"/>
+                <w:color w:val="3B3838" w:themeColor="background2" w:themeShade="40"/>
+                <w:sz w:val="28"/>
+                <w:szCs w:val="28"/>
+              </w:rPr>
+              <w:t>clientlib</w:t>
+            </w:r>
+            <w:proofErr w:type="spellEnd"/>
+            <w:r>
+              <w:rPr>
+                <w:rFonts w:ascii="Arial" w:hAnsi="Arial" w:cs="Arial"/>
+                <w:color w:val="3B3838" w:themeColor="background2" w:themeShade="40"/>
+                <w:sz w:val="28"/>
+                <w:szCs w:val="28"/>
+              </w:rPr>
+              <w:t>/uploader</w:t>
             </w:r>
           </w:p>
         </w:tc>
@@ -14101,7 +17277,47 @@
                 <w:sz w:val="28"/>
                 <w:szCs w:val="28"/>
               </w:rPr>
-              <w:t>/apps/ooyala/clientlib/</w:t>
+              <w:t>/apps/</w:t>
+            </w:r>
+            <w:proofErr w:type="spellStart"/>
+            <w:r>
+              <w:rPr>
+                <w:rFonts w:ascii="Arial" w:hAnsi="Arial" w:cs="Arial"/>
+                <w:color w:val="3B3838" w:themeColor="background2" w:themeShade="40"/>
+                <w:sz w:val="28"/>
+                <w:szCs w:val="28"/>
+              </w:rPr>
+              <w:t>ooyala</w:t>
+            </w:r>
+            <w:proofErr w:type="spellEnd"/>
+            <w:r>
+              <w:rPr>
+                <w:rFonts w:ascii="Arial" w:hAnsi="Arial" w:cs="Arial"/>
+                <w:color w:val="3B3838" w:themeColor="background2" w:themeShade="40"/>
+                <w:sz w:val="28"/>
+                <w:szCs w:val="28"/>
+              </w:rPr>
+              <w:t>/</w:t>
+            </w:r>
+            <w:proofErr w:type="spellStart"/>
+            <w:r>
+              <w:rPr>
+                <w:rFonts w:ascii="Arial" w:hAnsi="Arial" w:cs="Arial"/>
+                <w:color w:val="3B3838" w:themeColor="background2" w:themeShade="40"/>
+                <w:sz w:val="28"/>
+                <w:szCs w:val="28"/>
+              </w:rPr>
+              <w:t>clientlib</w:t>
+            </w:r>
+            <w:proofErr w:type="spellEnd"/>
+            <w:r>
+              <w:rPr>
+                <w:rFonts w:ascii="Arial" w:hAnsi="Arial" w:cs="Arial"/>
+                <w:color w:val="3B3838" w:themeColor="background2" w:themeShade="40"/>
+                <w:sz w:val="28"/>
+                <w:szCs w:val="28"/>
+              </w:rPr>
+              <w:t>/</w:t>
             </w:r>
             <w:r>
               <w:rPr>
@@ -14182,8 +17398,29 @@
                 <w:sz w:val="28"/>
                 <w:szCs w:val="28"/>
               </w:rPr>
-              <w:t>/etc/</w:t>
-            </w:r>
+              <w:t>/</w:t>
+            </w:r>
+            <w:proofErr w:type="spellStart"/>
+            <w:r>
+              <w:rPr>
+                <w:rFonts w:ascii="Arial" w:hAnsi="Arial" w:cs="Arial"/>
+                <w:color w:val="3B3838" w:themeColor="background2" w:themeShade="40"/>
+                <w:sz w:val="28"/>
+                <w:szCs w:val="28"/>
+              </w:rPr>
+              <w:t>etc</w:t>
+            </w:r>
+            <w:proofErr w:type="spellEnd"/>
+            <w:r>
+              <w:rPr>
+                <w:rFonts w:ascii="Arial" w:hAnsi="Arial" w:cs="Arial"/>
+                <w:color w:val="3B3838" w:themeColor="background2" w:themeShade="40"/>
+                <w:sz w:val="28"/>
+                <w:szCs w:val="28"/>
+              </w:rPr>
+              <w:t>/</w:t>
+            </w:r>
+            <w:proofErr w:type="spellStart"/>
             <w:r>
               <w:rPr>
                 <w:rFonts w:ascii="Arial" w:hAnsi="Arial" w:cs="Arial"/>
@@ -14193,6 +17430,7 @@
               </w:rPr>
               <w:t>ooyala</w:t>
             </w:r>
+            <w:proofErr w:type="spellEnd"/>
             <w:r>
               <w:rPr>
                 <w:rFonts w:ascii="Arial" w:hAnsi="Arial" w:cs="Arial"/>
@@ -14202,14 +17440,25 @@
               </w:rPr>
               <w:t>/</w:t>
             </w:r>
-            <w:r>
-              <w:rPr>
-                <w:rFonts w:ascii="Arial" w:hAnsi="Arial" w:cs="Arial"/>
-                <w:color w:val="3B3838" w:themeColor="background2" w:themeShade="40"/>
-                <w:sz w:val="28"/>
-                <w:szCs w:val="28"/>
-              </w:rPr>
-              <w:t>ooyala-configuration</w:t>
+            <w:proofErr w:type="spellStart"/>
+            <w:r>
+              <w:rPr>
+                <w:rFonts w:ascii="Arial" w:hAnsi="Arial" w:cs="Arial"/>
+                <w:color w:val="3B3838" w:themeColor="background2" w:themeShade="40"/>
+                <w:sz w:val="28"/>
+                <w:szCs w:val="28"/>
+              </w:rPr>
+              <w:t>ooyala</w:t>
+            </w:r>
+            <w:proofErr w:type="spellEnd"/>
+            <w:r>
+              <w:rPr>
+                <w:rFonts w:ascii="Arial" w:hAnsi="Arial" w:cs="Arial"/>
+                <w:color w:val="3B3838" w:themeColor="background2" w:themeShade="40"/>
+                <w:sz w:val="28"/>
+                <w:szCs w:val="28"/>
+              </w:rPr>
+              <w:t>-configuration</w:t>
             </w:r>
           </w:p>
         </w:tc>
@@ -14290,7 +17539,67 @@
                 <w:sz w:val="28"/>
                 <w:szCs w:val="28"/>
               </w:rPr>
-              <w:t>/etc/ooyala/ooyala-uploader</w:t>
+              <w:t>/</w:t>
+            </w:r>
+            <w:proofErr w:type="spellStart"/>
+            <w:r>
+              <w:rPr>
+                <w:rFonts w:ascii="Arial" w:hAnsi="Arial" w:cs="Arial"/>
+                <w:color w:val="3B3838" w:themeColor="background2" w:themeShade="40"/>
+                <w:sz w:val="28"/>
+                <w:szCs w:val="28"/>
+              </w:rPr>
+              <w:t>etc</w:t>
+            </w:r>
+            <w:proofErr w:type="spellEnd"/>
+            <w:r>
+              <w:rPr>
+                <w:rFonts w:ascii="Arial" w:hAnsi="Arial" w:cs="Arial"/>
+                <w:color w:val="3B3838" w:themeColor="background2" w:themeShade="40"/>
+                <w:sz w:val="28"/>
+                <w:szCs w:val="28"/>
+              </w:rPr>
+              <w:t>/</w:t>
+            </w:r>
+            <w:proofErr w:type="spellStart"/>
+            <w:r>
+              <w:rPr>
+                <w:rFonts w:ascii="Arial" w:hAnsi="Arial" w:cs="Arial"/>
+                <w:color w:val="3B3838" w:themeColor="background2" w:themeShade="40"/>
+                <w:sz w:val="28"/>
+                <w:szCs w:val="28"/>
+              </w:rPr>
+              <w:t>ooyala</w:t>
+            </w:r>
+            <w:proofErr w:type="spellEnd"/>
+            <w:r>
+              <w:rPr>
+                <w:rFonts w:ascii="Arial" w:hAnsi="Arial" w:cs="Arial"/>
+                <w:color w:val="3B3838" w:themeColor="background2" w:themeShade="40"/>
+                <w:sz w:val="28"/>
+                <w:szCs w:val="28"/>
+              </w:rPr>
+              <w:t>/</w:t>
+            </w:r>
+            <w:proofErr w:type="spellStart"/>
+            <w:r>
+              <w:rPr>
+                <w:rFonts w:ascii="Arial" w:hAnsi="Arial" w:cs="Arial"/>
+                <w:color w:val="3B3838" w:themeColor="background2" w:themeShade="40"/>
+                <w:sz w:val="28"/>
+                <w:szCs w:val="28"/>
+              </w:rPr>
+              <w:t>ooyala</w:t>
+            </w:r>
+            <w:proofErr w:type="spellEnd"/>
+            <w:r>
+              <w:rPr>
+                <w:rFonts w:ascii="Arial" w:hAnsi="Arial" w:cs="Arial"/>
+                <w:color w:val="3B3838" w:themeColor="background2" w:themeShade="40"/>
+                <w:sz w:val="28"/>
+                <w:szCs w:val="28"/>
+              </w:rPr>
+              <w:t>-uploader</w:t>
             </w:r>
           </w:p>
         </w:tc>
@@ -14345,7 +17654,47 @@
                 <w:szCs w:val="28"/>
               </w:rPr>
               <w:lastRenderedPageBreak/>
-              <w:t>/etc/ooyala/</w:t>
+              <w:t>/</w:t>
+            </w:r>
+            <w:proofErr w:type="spellStart"/>
+            <w:r>
+              <w:rPr>
+                <w:rFonts w:ascii="Arial" w:hAnsi="Arial" w:cs="Arial"/>
+                <w:color w:val="3B3838" w:themeColor="background2" w:themeShade="40"/>
+                <w:sz w:val="28"/>
+                <w:szCs w:val="28"/>
+              </w:rPr>
+              <w:t>etc</w:t>
+            </w:r>
+            <w:proofErr w:type="spellEnd"/>
+            <w:r>
+              <w:rPr>
+                <w:rFonts w:ascii="Arial" w:hAnsi="Arial" w:cs="Arial"/>
+                <w:color w:val="3B3838" w:themeColor="background2" w:themeShade="40"/>
+                <w:sz w:val="28"/>
+                <w:szCs w:val="28"/>
+              </w:rPr>
+              <w:t>/</w:t>
+            </w:r>
+            <w:proofErr w:type="spellStart"/>
+            <w:r>
+              <w:rPr>
+                <w:rFonts w:ascii="Arial" w:hAnsi="Arial" w:cs="Arial"/>
+                <w:color w:val="3B3838" w:themeColor="background2" w:themeShade="40"/>
+                <w:sz w:val="28"/>
+                <w:szCs w:val="28"/>
+              </w:rPr>
+              <w:t>ooyala</w:t>
+            </w:r>
+            <w:proofErr w:type="spellEnd"/>
+            <w:r>
+              <w:rPr>
+                <w:rFonts w:ascii="Arial" w:hAnsi="Arial" w:cs="Arial"/>
+                <w:color w:val="3B3838" w:themeColor="background2" w:themeShade="40"/>
+                <w:sz w:val="28"/>
+                <w:szCs w:val="28"/>
+              </w:rPr>
+              <w:t>/</w:t>
             </w:r>
             <w:r>
               <w:rPr>
@@ -14382,6 +17731,7 @@
               </w:rPr>
               <w:t xml:space="preserve">A JCR resource to </w:t>
             </w:r>
+            <w:proofErr w:type="spellStart"/>
             <w:r>
               <w:rPr>
                 <w:rFonts w:ascii="Arial" w:hAnsi="Arial" w:cs="Arial"/>
@@ -14391,6 +17741,7 @@
               </w:rPr>
               <w:t>OoyalaViewHandler</w:t>
             </w:r>
+            <w:proofErr w:type="spellEnd"/>
             <w:r>
               <w:rPr>
                 <w:rFonts w:ascii="Arial" w:hAnsi="Arial" w:cs="Arial"/>
@@ -14766,7 +18117,47 @@
           <w:sz w:val="28"/>
           <w:szCs w:val="28"/>
         </w:rPr>
-        <w:t>To compile the code, a mvn clean install in the parent directory of where the code is checked out.  Navigate to deploy/target directory to get a zip file to deploy into AEM 6.3 instance.</w:t>
+        <w:t xml:space="preserve">To compile the code, </w:t>
+      </w:r>
+      <w:proofErr w:type="gramStart"/>
+      <w:r>
+        <w:rPr>
+          <w:rFonts w:ascii="Arial" w:hAnsi="Arial" w:cs="Arial"/>
+          <w:color w:val="3B3838" w:themeColor="background2" w:themeShade="40"/>
+          <w:sz w:val="28"/>
+          <w:szCs w:val="28"/>
+        </w:rPr>
+        <w:t>a</w:t>
+      </w:r>
+      <w:proofErr w:type="gramEnd"/>
+      <w:r>
+        <w:rPr>
+          <w:rFonts w:ascii="Arial" w:hAnsi="Arial" w:cs="Arial"/>
+          <w:color w:val="3B3838" w:themeColor="background2" w:themeShade="40"/>
+          <w:sz w:val="28"/>
+          <w:szCs w:val="28"/>
+        </w:rPr>
+        <w:t xml:space="preserve"> </w:t>
+      </w:r>
+      <w:proofErr w:type="spellStart"/>
+      <w:r>
+        <w:rPr>
+          <w:rFonts w:ascii="Arial" w:hAnsi="Arial" w:cs="Arial"/>
+          <w:color w:val="3B3838" w:themeColor="background2" w:themeShade="40"/>
+          <w:sz w:val="28"/>
+          <w:szCs w:val="28"/>
+        </w:rPr>
+        <w:t>mvn</w:t>
+      </w:r>
+      <w:proofErr w:type="spellEnd"/>
+      <w:r>
+        <w:rPr>
+          <w:rFonts w:ascii="Arial" w:hAnsi="Arial" w:cs="Arial"/>
+          <w:color w:val="3B3838" w:themeColor="background2" w:themeShade="40"/>
+          <w:sz w:val="28"/>
+          <w:szCs w:val="28"/>
+        </w:rPr>
+        <w:t xml:space="preserve"> clean install in the parent directory of where the code is checked out.  Navigate to deploy/target directory to get a zip file to deploy into AEM 6.3 instance.</w:t>
       </w:r>
     </w:p>
     <w:p>
@@ -14994,7 +18385,27 @@
                 <w:sz w:val="28"/>
                 <w:szCs w:val="28"/>
               </w:rPr>
-              <w:t>AEM_HOME/crx-quickstart/logs</w:t>
+              <w:t>AEM_HOME/</w:t>
+            </w:r>
+            <w:proofErr w:type="spellStart"/>
+            <w:r>
+              <w:rPr>
+                <w:rFonts w:ascii="Arial" w:hAnsi="Arial" w:cs="Arial"/>
+                <w:color w:val="3B3838" w:themeColor="background2" w:themeShade="40"/>
+                <w:sz w:val="28"/>
+                <w:szCs w:val="28"/>
+              </w:rPr>
+              <w:t>crx-quickstart</w:t>
+            </w:r>
+            <w:proofErr w:type="spellEnd"/>
+            <w:r>
+              <w:rPr>
+                <w:rFonts w:ascii="Arial" w:hAnsi="Arial" w:cs="Arial"/>
+                <w:color w:val="3B3838" w:themeColor="background2" w:themeShade="40"/>
+                <w:sz w:val="28"/>
+                <w:szCs w:val="28"/>
+              </w:rPr>
+              <w:t>/logs</w:t>
             </w:r>
           </w:p>
         </w:tc>
@@ -15076,7 +18487,27 @@
                 <w:sz w:val="28"/>
                 <w:szCs w:val="28"/>
               </w:rPr>
-              <w:t>AEM_HOME/crx-quickstart/logs</w:t>
+              <w:t>AEM_HOME/</w:t>
+            </w:r>
+            <w:proofErr w:type="spellStart"/>
+            <w:r>
+              <w:rPr>
+                <w:rFonts w:ascii="Arial" w:hAnsi="Arial" w:cs="Arial"/>
+                <w:color w:val="3B3838" w:themeColor="background2" w:themeShade="40"/>
+                <w:sz w:val="28"/>
+                <w:szCs w:val="28"/>
+              </w:rPr>
+              <w:t>crx-quickstart</w:t>
+            </w:r>
+            <w:proofErr w:type="spellEnd"/>
+            <w:r>
+              <w:rPr>
+                <w:rFonts w:ascii="Arial" w:hAnsi="Arial" w:cs="Arial"/>
+                <w:color w:val="3B3838" w:themeColor="background2" w:themeShade="40"/>
+                <w:sz w:val="28"/>
+                <w:szCs w:val="28"/>
+              </w:rPr>
+              <w:t>/logs</w:t>
             </w:r>
           </w:p>
         </w:tc>
@@ -15157,7 +18588,27 @@
                 <w:sz w:val="28"/>
                 <w:szCs w:val="28"/>
               </w:rPr>
-              <w:t>AEM_HOME/crx-quickstart /logs</w:t>
+              <w:t>AEM_HOME/</w:t>
+            </w:r>
+            <w:proofErr w:type="spellStart"/>
+            <w:r>
+              <w:rPr>
+                <w:rFonts w:ascii="Arial" w:hAnsi="Arial" w:cs="Arial"/>
+                <w:color w:val="3B3838" w:themeColor="background2" w:themeShade="40"/>
+                <w:sz w:val="28"/>
+                <w:szCs w:val="28"/>
+              </w:rPr>
+              <w:t>crx-quickstart</w:t>
+            </w:r>
+            <w:proofErr w:type="spellEnd"/>
+            <w:r>
+              <w:rPr>
+                <w:rFonts w:ascii="Arial" w:hAnsi="Arial" w:cs="Arial"/>
+                <w:color w:val="3B3838" w:themeColor="background2" w:themeShade="40"/>
+                <w:sz w:val="28"/>
+                <w:szCs w:val="28"/>
+              </w:rPr>
+              <w:t xml:space="preserve"> /logs</w:t>
             </w:r>
           </w:p>
         </w:tc>
@@ -17789,7 +21240,7 @@
 </file>
 
 <file path=customXml/itemProps1.xml><?xml version="1.0" encoding="utf-8"?>
-<ds:datastoreItem xmlns:ds="http://schemas.openxmlformats.org/officeDocument/2006/customXml" ds:itemID="{C390CD6B-3B33-4D8B-A512-F65ED329D310}">
+<ds:datastoreItem xmlns:ds="http://schemas.openxmlformats.org/officeDocument/2006/customXml" ds:itemID="{20D2DB28-4D88-47F8-B10A-15B7BEC44C82}">
   <ds:schemaRefs>
     <ds:schemaRef ds:uri="http://schemas.openxmlformats.org/officeDocument/2006/bibliography"/>
   </ds:schemaRefs>

</xml_diff>

<commit_message>
HOTFIX: AEM 6.2 documentation updated by the link to a new repository.
</commit_message>
<xml_diff>
--- a/documentation/Ooyala-AdobeAEM-Documentation.docx
+++ b/documentation/Ooyala-AdobeAEM-Documentation.docx
@@ -14,8 +14,6 @@
           <w:szCs w:val="22"/>
         </w:rPr>
       </w:pPr>
-      <w:bookmarkStart w:id="0" w:name="_GoBack"/>
-      <w:bookmarkEnd w:id="0"/>
     </w:p>
     <w:p>
       <w:pPr>
@@ -1279,7 +1277,7 @@
           <w:szCs w:val="28"/>
         </w:rPr>
       </w:pPr>
-      <w:bookmarkStart w:id="1" w:name="_Toc489967521"/>
+      <w:bookmarkStart w:id="0" w:name="_Toc489967521"/>
       <w:r>
         <w:rPr>
           <w:rFonts w:eastAsia="Calibri" w:cs="Arial"/>
@@ -1289,7 +1287,7 @@
         </w:rPr>
         <w:t>OVERVIEW</w:t>
       </w:r>
-      <w:bookmarkEnd w:id="1"/>
+      <w:bookmarkEnd w:id="0"/>
     </w:p>
     <w:p>
       <w:pPr>
@@ -1370,7 +1368,27 @@
           <w:sz w:val="28"/>
           <w:szCs w:val="28"/>
         </w:rPr>
-        <w:t>. This functionality is packaged following the “Package Manager” tool embedded in Adobe’s AEM 6.</w:t>
+        <w:t xml:space="preserve">. This functionality </w:t>
+      </w:r>
+      <w:proofErr w:type="gramStart"/>
+      <w:r>
+        <w:rPr>
+          <w:rFonts w:ascii="Arial" w:hAnsi="Arial" w:cs="Arial"/>
+          <w:color w:val="3B3838" w:themeColor="background2" w:themeShade="40"/>
+          <w:sz w:val="28"/>
+          <w:szCs w:val="28"/>
+        </w:rPr>
+        <w:t>is packaged</w:t>
+      </w:r>
+      <w:proofErr w:type="gramEnd"/>
+      <w:r>
+        <w:rPr>
+          <w:rFonts w:ascii="Arial" w:hAnsi="Arial" w:cs="Arial"/>
+          <w:color w:val="3B3838" w:themeColor="background2" w:themeShade="40"/>
+          <w:sz w:val="28"/>
+          <w:szCs w:val="28"/>
+        </w:rPr>
+        <w:t xml:space="preserve"> following the “Package Manager” tool embedded in Adobe’s AEM 6.</w:t>
       </w:r>
       <w:r>
         <w:rPr>
@@ -1563,7 +1581,27 @@
           <w:sz w:val="28"/>
           <w:szCs w:val="28"/>
         </w:rPr>
-        <w:t xml:space="preserve">The Ooyala plugin enables content authors to find videos and playlists from Backlot and place those on pages.  Users can configure the video component with players and player sizes. The V2 API’s are used to create the Ooyala plugin and are detailed at the following location: </w:t>
+        <w:t xml:space="preserve">The Ooyala plugin enables content authors to find videos and playlists from Backlot and place those on pages.  Users can configure the video component with players and player sizes. The V2 API’s </w:t>
+      </w:r>
+      <w:proofErr w:type="gramStart"/>
+      <w:r>
+        <w:rPr>
+          <w:rFonts w:ascii="Arial" w:hAnsi="Arial" w:cs="Arial"/>
+          <w:color w:val="3B3838" w:themeColor="background2" w:themeShade="40"/>
+          <w:sz w:val="28"/>
+          <w:szCs w:val="28"/>
+        </w:rPr>
+        <w:t>are used</w:t>
+      </w:r>
+      <w:proofErr w:type="gramEnd"/>
+      <w:r>
+        <w:rPr>
+          <w:rFonts w:ascii="Arial" w:hAnsi="Arial" w:cs="Arial"/>
+          <w:color w:val="3B3838" w:themeColor="background2" w:themeShade="40"/>
+          <w:sz w:val="28"/>
+          <w:szCs w:val="28"/>
+        </w:rPr>
+        <w:t xml:space="preserve"> to create the Ooyala plugin and are detailed at the following location: </w:t>
       </w:r>
       <w:hyperlink r:id="rId7">
         <w:r>
@@ -1598,7 +1636,7 @@
           <w:szCs w:val="28"/>
         </w:rPr>
       </w:pPr>
-      <w:bookmarkStart w:id="2" w:name="_Toc489967522"/>
+      <w:bookmarkStart w:id="1" w:name="_Toc489967522"/>
       <w:r>
         <w:rPr>
           <w:rFonts w:eastAsia="Calibri" w:cs="Arial"/>
@@ -1608,7 +1646,7 @@
         </w:rPr>
         <w:t>INSTALL</w:t>
       </w:r>
-      <w:bookmarkEnd w:id="2"/>
+      <w:bookmarkEnd w:id="1"/>
     </w:p>
     <w:p>
       <w:pPr>
@@ -1627,7 +1665,67 @@
           <w:sz w:val="28"/>
           <w:szCs w:val="28"/>
         </w:rPr>
-        <w:t xml:space="preserve">The Ooyala AEM plugin (the plugin) has been developed using AEM's standard component model. The plugin consists of an OSGi bundle/module to handle Ooyala Backlot/REST API integration, the Ooyala Video Component (HTL and Dialog), Tools Configuration Page, Uploader Page and “Ooyala” assets search panel </w:t>
+        <w:t xml:space="preserve">The Ooyala AEM plugin (the plugin) </w:t>
+      </w:r>
+      <w:proofErr w:type="gramStart"/>
+      <w:r>
+        <w:rPr>
+          <w:rFonts w:ascii="Arial" w:hAnsi="Arial" w:cs="Arial"/>
+          <w:color w:val="3B3838" w:themeColor="background2" w:themeShade="40"/>
+          <w:sz w:val="28"/>
+          <w:szCs w:val="28"/>
+        </w:rPr>
+        <w:t>has been developed</w:t>
+      </w:r>
+      <w:proofErr w:type="gramEnd"/>
+      <w:r>
+        <w:rPr>
+          <w:rFonts w:ascii="Arial" w:hAnsi="Arial" w:cs="Arial"/>
+          <w:color w:val="3B3838" w:themeColor="background2" w:themeShade="40"/>
+          <w:sz w:val="28"/>
+          <w:szCs w:val="28"/>
+        </w:rPr>
+        <w:t xml:space="preserve"> using AEM's standard component model. The plugin consists of an </w:t>
+      </w:r>
+      <w:proofErr w:type="spellStart"/>
+      <w:r>
+        <w:rPr>
+          <w:rFonts w:ascii="Arial" w:hAnsi="Arial" w:cs="Arial"/>
+          <w:color w:val="3B3838" w:themeColor="background2" w:themeShade="40"/>
+          <w:sz w:val="28"/>
+          <w:szCs w:val="28"/>
+        </w:rPr>
+        <w:t>OSGi</w:t>
+      </w:r>
+      <w:proofErr w:type="spellEnd"/>
+      <w:r>
+        <w:rPr>
+          <w:rFonts w:ascii="Arial" w:hAnsi="Arial" w:cs="Arial"/>
+          <w:color w:val="3B3838" w:themeColor="background2" w:themeShade="40"/>
+          <w:sz w:val="28"/>
+          <w:szCs w:val="28"/>
+        </w:rPr>
+        <w:t xml:space="preserve"> bundle/module to handle Ooyala Backlot/REST API integration, the Ooyala Video Component (HTL and Dialog), Tools Configuration Page, </w:t>
+      </w:r>
+      <w:proofErr w:type="gramStart"/>
+      <w:r>
+        <w:rPr>
+          <w:rFonts w:ascii="Arial" w:hAnsi="Arial" w:cs="Arial"/>
+          <w:color w:val="3B3838" w:themeColor="background2" w:themeShade="40"/>
+          <w:sz w:val="28"/>
+          <w:szCs w:val="28"/>
+        </w:rPr>
+        <w:t>Uploader</w:t>
+      </w:r>
+      <w:proofErr w:type="gramEnd"/>
+      <w:r>
+        <w:rPr>
+          <w:rFonts w:ascii="Arial" w:hAnsi="Arial" w:cs="Arial"/>
+          <w:color w:val="3B3838" w:themeColor="background2" w:themeShade="40"/>
+          <w:sz w:val="28"/>
+          <w:szCs w:val="28"/>
+        </w:rPr>
+        <w:t xml:space="preserve"> Page and “Ooyala” assets search panel </w:t>
       </w:r>
       <w:r>
         <w:rPr>
@@ -1645,7 +1743,27 @@
           <w:sz w:val="28"/>
           <w:szCs w:val="28"/>
         </w:rPr>
-        <w:t xml:space="preserve">. The plugin is distributed as an AEM Package for easy installation. The source code is also available for download from </w:t>
+        <w:t xml:space="preserve">. The plugin </w:t>
+      </w:r>
+      <w:proofErr w:type="gramStart"/>
+      <w:r>
+        <w:rPr>
+          <w:rFonts w:ascii="Arial" w:hAnsi="Arial" w:cs="Arial"/>
+          <w:color w:val="3B3838" w:themeColor="background2" w:themeShade="40"/>
+          <w:sz w:val="28"/>
+          <w:szCs w:val="28"/>
+        </w:rPr>
+        <w:t>is distributed</w:t>
+      </w:r>
+      <w:proofErr w:type="gramEnd"/>
+      <w:r>
+        <w:rPr>
+          <w:rFonts w:ascii="Arial" w:hAnsi="Arial" w:cs="Arial"/>
+          <w:color w:val="3B3838" w:themeColor="background2" w:themeShade="40"/>
+          <w:sz w:val="28"/>
+          <w:szCs w:val="28"/>
+        </w:rPr>
+        <w:t xml:space="preserve"> as an AEM Package for easy installation. The source code is also available for download from </w:t>
       </w:r>
       <w:hyperlink r:id="rId8" w:history="1">
         <w:r>
@@ -1655,7 +1773,27 @@
             <w:sz w:val="28"/>
             <w:szCs w:val="28"/>
           </w:rPr>
-          <w:t>https://github.com/ooyala/Ooyala-AdobeCQ/</w:t>
+          <w:t>https://github.com/ooyala/Ooyala</w:t>
+        </w:r>
+        <w:bookmarkStart w:id="2" w:name="_GoBack"/>
+        <w:bookmarkEnd w:id="2"/>
+        <w:r>
+          <w:rPr>
+            <w:rStyle w:val="Hyperlink"/>
+            <w:rFonts w:ascii="Arial" w:hAnsi="Arial" w:cs="Arial"/>
+            <w:sz w:val="28"/>
+            <w:szCs w:val="28"/>
+          </w:rPr>
+          <w:t>A</w:t>
+        </w:r>
+        <w:r>
+          <w:rPr>
+            <w:rStyle w:val="Hyperlink"/>
+            <w:rFonts w:ascii="Arial" w:hAnsi="Arial" w:cs="Arial"/>
+            <w:sz w:val="28"/>
+            <w:szCs w:val="28"/>
+          </w:rPr>
+          <w:t>EM</w:t>
         </w:r>
       </w:hyperlink>
       <w:r>
@@ -1686,7 +1824,47 @@
           <w:sz w:val="28"/>
           <w:szCs w:val="28"/>
         </w:rPr>
-        <w:t>The file is downloaded in zip. format.</w:t>
+        <w:t xml:space="preserve">The file </w:t>
+      </w:r>
+      <w:proofErr w:type="gramStart"/>
+      <w:r>
+        <w:rPr>
+          <w:rFonts w:ascii="Arial" w:hAnsi="Arial" w:cs="Arial"/>
+          <w:color w:val="3B3838" w:themeColor="background2" w:themeShade="40"/>
+          <w:sz w:val="28"/>
+          <w:szCs w:val="28"/>
+        </w:rPr>
+        <w:t>is downloaded</w:t>
+      </w:r>
+      <w:proofErr w:type="gramEnd"/>
+      <w:r>
+        <w:rPr>
+          <w:rFonts w:ascii="Arial" w:hAnsi="Arial" w:cs="Arial"/>
+          <w:color w:val="3B3838" w:themeColor="background2" w:themeShade="40"/>
+          <w:sz w:val="28"/>
+          <w:szCs w:val="28"/>
+        </w:rPr>
+        <w:t xml:space="preserve"> in zip. </w:t>
+      </w:r>
+      <w:proofErr w:type="gramStart"/>
+      <w:r>
+        <w:rPr>
+          <w:rFonts w:ascii="Arial" w:hAnsi="Arial" w:cs="Arial"/>
+          <w:color w:val="3B3838" w:themeColor="background2" w:themeShade="40"/>
+          <w:sz w:val="28"/>
+          <w:szCs w:val="28"/>
+        </w:rPr>
+        <w:t>format</w:t>
+      </w:r>
+      <w:proofErr w:type="gramEnd"/>
+      <w:r>
+        <w:rPr>
+          <w:rFonts w:ascii="Arial" w:hAnsi="Arial" w:cs="Arial"/>
+          <w:color w:val="3B3838" w:themeColor="background2" w:themeShade="40"/>
+          <w:sz w:val="28"/>
+          <w:szCs w:val="28"/>
+        </w:rPr>
+        <w:t>.</w:t>
       </w:r>
       <w:r>
         <w:br/>
@@ -1861,7 +2039,31 @@
                                 <w:sz w:val="28"/>
                                 <w:szCs w:val="28"/>
                               </w:rPr>
-                              <w:t>Do not unzip the file</w:t>
+                              <w:t xml:space="preserve">Do </w:t>
+                            </w:r>
+                            <w:proofErr w:type="gramStart"/>
+                            <w:r>
+                              <w:rPr>
+                                <w:rFonts w:ascii="Arial" w:hAnsi="Arial" w:cs="Arial"/>
+                                <w:i/>
+                                <w:iCs/>
+                                <w:color w:val="FF0000"/>
+                                <w:sz w:val="28"/>
+                                <w:szCs w:val="28"/>
+                              </w:rPr>
+                              <w:t>not unzip</w:t>
+                            </w:r>
+                            <w:proofErr w:type="gramEnd"/>
+                            <w:r>
+                              <w:rPr>
+                                <w:rFonts w:ascii="Arial" w:hAnsi="Arial" w:cs="Arial"/>
+                                <w:i/>
+                                <w:iCs/>
+                                <w:color w:val="FF0000"/>
+                                <w:sz w:val="28"/>
+                                <w:szCs w:val="28"/>
+                              </w:rPr>
+                              <w:t xml:space="preserve"> the file</w:t>
                             </w:r>
                             <w:r>
                               <w:rPr>
@@ -2074,7 +2276,27 @@
           <w:sz w:val="28"/>
           <w:szCs w:val="28"/>
         </w:rPr>
-        <w:t>/aem/start</w:t>
+        <w:t>/</w:t>
+      </w:r>
+      <w:proofErr w:type="spellStart"/>
+      <w:r>
+        <w:rPr>
+          <w:rFonts w:ascii="Arial" w:hAnsi="Arial" w:cs="Arial"/>
+          <w:color w:val="3B3838" w:themeColor="background2" w:themeShade="40"/>
+          <w:sz w:val="28"/>
+          <w:szCs w:val="28"/>
+        </w:rPr>
+        <w:t>aem</w:t>
+      </w:r>
+      <w:proofErr w:type="spellEnd"/>
+      <w:r>
+        <w:rPr>
+          <w:rFonts w:ascii="Arial" w:hAnsi="Arial" w:cs="Arial"/>
+          <w:color w:val="3B3838" w:themeColor="background2" w:themeShade="40"/>
+          <w:sz w:val="28"/>
+          <w:szCs w:val="28"/>
+        </w:rPr>
+        <w:t>/start</w:t>
       </w:r>
       <w:r>
         <w:rPr>
@@ -2092,7 +2314,29 @@
           <w:sz w:val="28"/>
           <w:szCs w:val="28"/>
         </w:rPr>
-        <w:t>) go to Tools -&gt; Deployment -&gt; Packages. To navigate directly to the Package Manager Page the url is http://[replace w</w:t>
+        <w:t xml:space="preserve">) go to Tools -&gt; Deployment -&gt; Packages. To navigate directly to the Package Manager Page the </w:t>
+      </w:r>
+      <w:proofErr w:type="spellStart"/>
+      <w:proofErr w:type="gramStart"/>
+      <w:r>
+        <w:rPr>
+          <w:rFonts w:ascii="Arial" w:hAnsi="Arial" w:cs="Arial"/>
+          <w:color w:val="3B3838" w:themeColor="background2" w:themeShade="40"/>
+          <w:sz w:val="28"/>
+          <w:szCs w:val="28"/>
+        </w:rPr>
+        <w:t>url</w:t>
+      </w:r>
+      <w:proofErr w:type="spellEnd"/>
+      <w:proofErr w:type="gramEnd"/>
+      <w:r>
+        <w:rPr>
+          <w:rFonts w:ascii="Arial" w:hAnsi="Arial" w:cs="Arial"/>
+          <w:color w:val="3B3838" w:themeColor="background2" w:themeShade="40"/>
+          <w:sz w:val="28"/>
+          <w:szCs w:val="28"/>
+        </w:rPr>
+        <w:t xml:space="preserve"> is http://[replace w</w:t>
       </w:r>
       <w:r>
         <w:rPr>
@@ -2110,8 +2354,59 @@
           <w:sz w:val="28"/>
           <w:szCs w:val="28"/>
         </w:rPr>
-        <w:t>/crx/packmgr/index.jsp</w:t>
-      </w:r>
+        <w:t>/</w:t>
+      </w:r>
+      <w:proofErr w:type="spellStart"/>
+      <w:r>
+        <w:rPr>
+          <w:rFonts w:ascii="Arial" w:hAnsi="Arial" w:cs="Arial"/>
+          <w:color w:val="3B3838" w:themeColor="background2" w:themeShade="40"/>
+          <w:sz w:val="28"/>
+          <w:szCs w:val="28"/>
+        </w:rPr>
+        <w:t>crx</w:t>
+      </w:r>
+      <w:proofErr w:type="spellEnd"/>
+      <w:r>
+        <w:rPr>
+          <w:rFonts w:ascii="Arial" w:hAnsi="Arial" w:cs="Arial"/>
+          <w:color w:val="3B3838" w:themeColor="background2" w:themeShade="40"/>
+          <w:sz w:val="28"/>
+          <w:szCs w:val="28"/>
+        </w:rPr>
+        <w:t>/</w:t>
+      </w:r>
+      <w:proofErr w:type="spellStart"/>
+      <w:r>
+        <w:rPr>
+          <w:rFonts w:ascii="Arial" w:hAnsi="Arial" w:cs="Arial"/>
+          <w:color w:val="3B3838" w:themeColor="background2" w:themeShade="40"/>
+          <w:sz w:val="28"/>
+          <w:szCs w:val="28"/>
+        </w:rPr>
+        <w:t>packmgr</w:t>
+      </w:r>
+      <w:proofErr w:type="spellEnd"/>
+      <w:r>
+        <w:rPr>
+          <w:rFonts w:ascii="Arial" w:hAnsi="Arial" w:cs="Arial"/>
+          <w:color w:val="3B3838" w:themeColor="background2" w:themeShade="40"/>
+          <w:sz w:val="28"/>
+          <w:szCs w:val="28"/>
+        </w:rPr>
+        <w:t>/</w:t>
+      </w:r>
+      <w:proofErr w:type="spellStart"/>
+      <w:r>
+        <w:rPr>
+          <w:rFonts w:ascii="Arial" w:hAnsi="Arial" w:cs="Arial"/>
+          <w:color w:val="3B3838" w:themeColor="background2" w:themeShade="40"/>
+          <w:sz w:val="28"/>
+          <w:szCs w:val="28"/>
+        </w:rPr>
+        <w:t>index.jsp</w:t>
+      </w:r>
+      <w:proofErr w:type="spellEnd"/>
     </w:p>
     <w:p>
       <w:pPr>
@@ -2225,7 +2520,87 @@
           <w:sz w:val="28"/>
           <w:szCs w:val="28"/>
         </w:rPr>
-        <w:t xml:space="preserve">On the package manager screen click “Upload Package” on the top menu bar; this will bring up a wizard to upload the package.  Navigate to the folder where the zip file is located.  Ensure the zip file is not unzipped.  When selected the name of the zip file will be displayed in the Package field.  If this is the first time the package is being uploaded, the “Force Upload” can be left blank.  In general, it is recommended to click this button to install new versions of the package.  Uninstalling the package will delete all the data as well. </w:t>
+        <w:t xml:space="preserve">On the package manager screen click “Upload Package” on the top menu bar; this will bring up a wizard to upload the package.  Navigate to the folder where the zip file is located.  Ensure the zip file is </w:t>
+      </w:r>
+      <w:proofErr w:type="gramStart"/>
+      <w:r>
+        <w:rPr>
+          <w:rFonts w:ascii="Arial" w:hAnsi="Arial" w:cs="Arial"/>
+          <w:color w:val="3B3838" w:themeColor="background2" w:themeShade="40"/>
+          <w:sz w:val="28"/>
+          <w:szCs w:val="28"/>
+        </w:rPr>
+        <w:t>not unzipped</w:t>
+      </w:r>
+      <w:proofErr w:type="gramEnd"/>
+      <w:r>
+        <w:rPr>
+          <w:rFonts w:ascii="Arial" w:hAnsi="Arial" w:cs="Arial"/>
+          <w:color w:val="3B3838" w:themeColor="background2" w:themeShade="40"/>
+          <w:sz w:val="28"/>
+          <w:szCs w:val="28"/>
+        </w:rPr>
+        <w:t xml:space="preserve">.  When selected the name of the zip file </w:t>
+      </w:r>
+      <w:proofErr w:type="gramStart"/>
+      <w:r>
+        <w:rPr>
+          <w:rFonts w:ascii="Arial" w:hAnsi="Arial" w:cs="Arial"/>
+          <w:color w:val="3B3838" w:themeColor="background2" w:themeShade="40"/>
+          <w:sz w:val="28"/>
+          <w:szCs w:val="28"/>
+        </w:rPr>
+        <w:t>will be displayed</w:t>
+      </w:r>
+      <w:proofErr w:type="gramEnd"/>
+      <w:r>
+        <w:rPr>
+          <w:rFonts w:ascii="Arial" w:hAnsi="Arial" w:cs="Arial"/>
+          <w:color w:val="3B3838" w:themeColor="background2" w:themeShade="40"/>
+          <w:sz w:val="28"/>
+          <w:szCs w:val="28"/>
+        </w:rPr>
+        <w:t xml:space="preserve"> in the Package field.  If this is the first time the package </w:t>
+      </w:r>
+      <w:proofErr w:type="gramStart"/>
+      <w:r>
+        <w:rPr>
+          <w:rFonts w:ascii="Arial" w:hAnsi="Arial" w:cs="Arial"/>
+          <w:color w:val="3B3838" w:themeColor="background2" w:themeShade="40"/>
+          <w:sz w:val="28"/>
+          <w:szCs w:val="28"/>
+        </w:rPr>
+        <w:t>is being uploaded</w:t>
+      </w:r>
+      <w:proofErr w:type="gramEnd"/>
+      <w:r>
+        <w:rPr>
+          <w:rFonts w:ascii="Arial" w:hAnsi="Arial" w:cs="Arial"/>
+          <w:color w:val="3B3838" w:themeColor="background2" w:themeShade="40"/>
+          <w:sz w:val="28"/>
+          <w:szCs w:val="28"/>
+        </w:rPr>
+        <w:t xml:space="preserve">, the “Force Upload” can be left blank.  In general, it </w:t>
+      </w:r>
+      <w:proofErr w:type="gramStart"/>
+      <w:r>
+        <w:rPr>
+          <w:rFonts w:ascii="Arial" w:hAnsi="Arial" w:cs="Arial"/>
+          <w:color w:val="3B3838" w:themeColor="background2" w:themeShade="40"/>
+          <w:sz w:val="28"/>
+          <w:szCs w:val="28"/>
+        </w:rPr>
+        <w:t>is recommended</w:t>
+      </w:r>
+      <w:proofErr w:type="gramEnd"/>
+      <w:r>
+        <w:rPr>
+          <w:rFonts w:ascii="Arial" w:hAnsi="Arial" w:cs="Arial"/>
+          <w:color w:val="3B3838" w:themeColor="background2" w:themeShade="40"/>
+          <w:sz w:val="28"/>
+          <w:szCs w:val="28"/>
+        </w:rPr>
+        <w:t xml:space="preserve"> to click this button to install new versions of the package.  Uninstalling the package will delete all the data as well. </w:t>
       </w:r>
     </w:p>
     <w:p>
@@ -2337,7 +2712,27 @@
           <w:sz w:val="28"/>
           <w:szCs w:val="28"/>
         </w:rPr>
-        <w:t>Once the zip file has been uploaded, it needs to be installed.  Click on the “install” button on the top right.</w:t>
+        <w:t xml:space="preserve">Once the zip file </w:t>
+      </w:r>
+      <w:proofErr w:type="gramStart"/>
+      <w:r>
+        <w:rPr>
+          <w:rFonts w:ascii="Arial" w:hAnsi="Arial" w:cs="Arial"/>
+          <w:color w:val="3B3838" w:themeColor="background2" w:themeShade="40"/>
+          <w:sz w:val="28"/>
+          <w:szCs w:val="28"/>
+        </w:rPr>
+        <w:t>has been uploaded</w:t>
+      </w:r>
+      <w:proofErr w:type="gramEnd"/>
+      <w:r>
+        <w:rPr>
+          <w:rFonts w:ascii="Arial" w:hAnsi="Arial" w:cs="Arial"/>
+          <w:color w:val="3B3838" w:themeColor="background2" w:themeShade="40"/>
+          <w:sz w:val="28"/>
+          <w:szCs w:val="28"/>
+        </w:rPr>
+        <w:t>, it needs to be installed.  Click on the “install” button on the top right.</w:t>
       </w:r>
     </w:p>
     <w:p>
@@ -2434,7 +2829,27 @@
           <w:sz w:val="28"/>
           <w:szCs w:val="28"/>
         </w:rPr>
-        <w:t>If the install was successful, the following message will be displayed at the bottom of the console.</w:t>
+        <w:t xml:space="preserve">If the install was successful, the following message </w:t>
+      </w:r>
+      <w:proofErr w:type="gramStart"/>
+      <w:r>
+        <w:rPr>
+          <w:rFonts w:ascii="Arial" w:hAnsi="Arial" w:cs="Arial"/>
+          <w:color w:val="3B3838" w:themeColor="background2" w:themeShade="40"/>
+          <w:sz w:val="28"/>
+          <w:szCs w:val="28"/>
+        </w:rPr>
+        <w:t>will be displayed</w:t>
+      </w:r>
+      <w:proofErr w:type="gramEnd"/>
+      <w:r>
+        <w:rPr>
+          <w:rFonts w:ascii="Arial" w:hAnsi="Arial" w:cs="Arial"/>
+          <w:color w:val="3B3838" w:themeColor="background2" w:themeShade="40"/>
+          <w:sz w:val="28"/>
+          <w:szCs w:val="28"/>
+        </w:rPr>
+        <w:t xml:space="preserve"> at the bottom of the console.</w:t>
       </w:r>
     </w:p>
     <w:p>
@@ -2675,7 +3090,27 @@
           <w:sz w:val="28"/>
           <w:szCs w:val="28"/>
         </w:rPr>
-        <w:t>The following fields are displayed when the dialog loads:</w:t>
+        <w:t xml:space="preserve">The following fields </w:t>
+      </w:r>
+      <w:proofErr w:type="gramStart"/>
+      <w:r>
+        <w:rPr>
+          <w:rFonts w:ascii="Arial" w:hAnsi="Arial" w:cs="Arial"/>
+          <w:color w:val="3B3838" w:themeColor="background2" w:themeShade="40"/>
+          <w:sz w:val="28"/>
+          <w:szCs w:val="28"/>
+        </w:rPr>
+        <w:t>are displayed</w:t>
+      </w:r>
+      <w:proofErr w:type="gramEnd"/>
+      <w:r>
+        <w:rPr>
+          <w:rFonts w:ascii="Arial" w:hAnsi="Arial" w:cs="Arial"/>
+          <w:color w:val="3B3838" w:themeColor="background2" w:themeShade="40"/>
+          <w:sz w:val="28"/>
+          <w:szCs w:val="28"/>
+        </w:rPr>
+        <w:t xml:space="preserve"> when the dialog loads:</w:t>
       </w:r>
     </w:p>
     <w:p>
@@ -2756,7 +3191,27 @@
           <w:sz w:val="28"/>
           <w:szCs w:val="28"/>
         </w:rPr>
-        <w:t>Metadata Keys: The Ooyala API matches metadata keys exactly, so a list of the actual key needs to be configured.  This list of keys will be displayed on the</w:t>
+        <w:t xml:space="preserve">Metadata Keys: The Ooyala API matches metadata keys exactly, so a list of the actual key needs to be configured.  This list of keys </w:t>
+      </w:r>
+      <w:proofErr w:type="gramStart"/>
+      <w:r>
+        <w:rPr>
+          <w:rFonts w:ascii="Arial" w:hAnsi="Arial" w:cs="Arial"/>
+          <w:color w:val="3B3838" w:themeColor="background2" w:themeShade="40"/>
+          <w:sz w:val="28"/>
+          <w:szCs w:val="28"/>
+        </w:rPr>
+        <w:t>will be displayed</w:t>
+      </w:r>
+      <w:proofErr w:type="gramEnd"/>
+      <w:r>
+        <w:rPr>
+          <w:rFonts w:ascii="Arial" w:hAnsi="Arial" w:cs="Arial"/>
+          <w:color w:val="3B3838" w:themeColor="background2" w:themeShade="40"/>
+          <w:sz w:val="28"/>
+          <w:szCs w:val="28"/>
+        </w:rPr>
+        <w:t xml:space="preserve"> on the</w:t>
       </w:r>
       <w:r>
         <w:rPr>
@@ -3107,7 +3562,27 @@
           <w:sz w:val="28"/>
           <w:szCs w:val="28"/>
         </w:rPr>
-        <w:t>Once the configuration is saved, confirmation message will be displayed.</w:t>
+        <w:t xml:space="preserve">Once the configuration </w:t>
+      </w:r>
+      <w:proofErr w:type="gramStart"/>
+      <w:r>
+        <w:rPr>
+          <w:rFonts w:ascii="Arial" w:hAnsi="Arial" w:cs="Arial"/>
+          <w:color w:val="3B3838" w:themeColor="background2" w:themeShade="40"/>
+          <w:sz w:val="28"/>
+          <w:szCs w:val="28"/>
+        </w:rPr>
+        <w:t>is saved</w:t>
+      </w:r>
+      <w:proofErr w:type="gramEnd"/>
+      <w:r>
+        <w:rPr>
+          <w:rFonts w:ascii="Arial" w:hAnsi="Arial" w:cs="Arial"/>
+          <w:color w:val="3B3838" w:themeColor="background2" w:themeShade="40"/>
+          <w:sz w:val="28"/>
+          <w:szCs w:val="28"/>
+        </w:rPr>
+        <w:t>, confirmation message will be displayed.</w:t>
       </w:r>
     </w:p>
     <w:p>
@@ -3242,7 +3717,67 @@
           <w:sz w:val="28"/>
           <w:szCs w:val="28"/>
         </w:rPr>
-        <w:t xml:space="preserve">Re-installation of the Ooyala package requires uninstalling the Ooyala OSGi bundle first. Once the OSGi bundle has been uninstalled, the package can be re-installed using the same instructions as the previous (Installation) section. </w:t>
+        <w:t xml:space="preserve">Re-installation of the Ooyala package requires uninstalling the Ooyala </w:t>
+      </w:r>
+      <w:proofErr w:type="spellStart"/>
+      <w:r>
+        <w:rPr>
+          <w:rFonts w:ascii="Arial" w:hAnsi="Arial" w:cs="Arial"/>
+          <w:color w:val="3B3838" w:themeColor="background2" w:themeShade="40"/>
+          <w:sz w:val="28"/>
+          <w:szCs w:val="28"/>
+        </w:rPr>
+        <w:t>OSGi</w:t>
+      </w:r>
+      <w:proofErr w:type="spellEnd"/>
+      <w:r>
+        <w:rPr>
+          <w:rFonts w:ascii="Arial" w:hAnsi="Arial" w:cs="Arial"/>
+          <w:color w:val="3B3838" w:themeColor="background2" w:themeShade="40"/>
+          <w:sz w:val="28"/>
+          <w:szCs w:val="28"/>
+        </w:rPr>
+        <w:t xml:space="preserve"> bundle first. Once the </w:t>
+      </w:r>
+      <w:proofErr w:type="spellStart"/>
+      <w:r>
+        <w:rPr>
+          <w:rFonts w:ascii="Arial" w:hAnsi="Arial" w:cs="Arial"/>
+          <w:color w:val="3B3838" w:themeColor="background2" w:themeShade="40"/>
+          <w:sz w:val="28"/>
+          <w:szCs w:val="28"/>
+        </w:rPr>
+        <w:t>OSGi</w:t>
+      </w:r>
+      <w:proofErr w:type="spellEnd"/>
+      <w:r>
+        <w:rPr>
+          <w:rFonts w:ascii="Arial" w:hAnsi="Arial" w:cs="Arial"/>
+          <w:color w:val="3B3838" w:themeColor="background2" w:themeShade="40"/>
+          <w:sz w:val="28"/>
+          <w:szCs w:val="28"/>
+        </w:rPr>
+        <w:t xml:space="preserve"> bundle </w:t>
+      </w:r>
+      <w:proofErr w:type="gramStart"/>
+      <w:r>
+        <w:rPr>
+          <w:rFonts w:ascii="Arial" w:hAnsi="Arial" w:cs="Arial"/>
+          <w:color w:val="3B3838" w:themeColor="background2" w:themeShade="40"/>
+          <w:sz w:val="28"/>
+          <w:szCs w:val="28"/>
+        </w:rPr>
+        <w:t>has been uninstalled</w:t>
+      </w:r>
+      <w:proofErr w:type="gramEnd"/>
+      <w:r>
+        <w:rPr>
+          <w:rFonts w:ascii="Arial" w:hAnsi="Arial" w:cs="Arial"/>
+          <w:color w:val="3B3838" w:themeColor="background2" w:themeShade="40"/>
+          <w:sz w:val="28"/>
+          <w:szCs w:val="28"/>
+        </w:rPr>
+        <w:t xml:space="preserve">, the package can be re-installed using the same instructions as the previous (Installation) section. </w:t>
       </w:r>
     </w:p>
     <w:p>
@@ -3335,7 +3870,29 @@
                                 <w:sz w:val="28"/>
                                 <w:szCs w:val="28"/>
                               </w:rPr>
-                              <w:t xml:space="preserve"> Re-installing the Ooyala AEM Package will erase the Ooyala Backlot API Credentials on the Ooyala Configuration Page. Make sure to backup your API Key/s, API Secret, and Metadata fields before re-installing the package.</w:t>
+                              <w:t xml:space="preserve"> Re-installing the Ooyala AEM Package will erase the Ooyala Backlot API Credentials on the Ooyala Configuration Page. Make sure to </w:t>
+                            </w:r>
+                            <w:proofErr w:type="spellStart"/>
+                            <w:r>
+                              <w:rPr>
+                                <w:rFonts w:ascii="Arial" w:hAnsi="Arial" w:cs="Arial"/>
+                                <w:i/>
+                                <w:color w:val="FF0000"/>
+                                <w:sz w:val="28"/>
+                                <w:szCs w:val="28"/>
+                              </w:rPr>
+                              <w:t>backup</w:t>
+                            </w:r>
+                            <w:proofErr w:type="spellEnd"/>
+                            <w:r>
+                              <w:rPr>
+                                <w:rFonts w:ascii="Arial" w:hAnsi="Arial" w:cs="Arial"/>
+                                <w:i/>
+                                <w:color w:val="FF0000"/>
+                                <w:sz w:val="28"/>
+                                <w:szCs w:val="28"/>
+                              </w:rPr>
+                              <w:t xml:space="preserve"> your API Key/s, API Secret, and Metadata fields before re-installing the package.</w:t>
                             </w:r>
                           </w:p>
                         </w:txbxContent>
@@ -3447,7 +4004,27 @@
           <w:szCs w:val="28"/>
         </w:rPr>
         <w:lastRenderedPageBreak/>
-        <w:t>Uninstall the Ooyala OSGi bundle:</w:t>
+        <w:t xml:space="preserve">Uninstall the Ooyala </w:t>
+      </w:r>
+      <w:proofErr w:type="spellStart"/>
+      <w:r>
+        <w:rPr>
+          <w:rFonts w:ascii="Arial" w:hAnsi="Arial" w:cs="Arial"/>
+          <w:color w:val="3B3838" w:themeColor="background2" w:themeShade="40"/>
+          <w:sz w:val="28"/>
+          <w:szCs w:val="28"/>
+        </w:rPr>
+        <w:t>OSGi</w:t>
+      </w:r>
+      <w:proofErr w:type="spellEnd"/>
+      <w:r>
+        <w:rPr>
+          <w:rFonts w:ascii="Arial" w:hAnsi="Arial" w:cs="Arial"/>
+          <w:color w:val="3B3838" w:themeColor="background2" w:themeShade="40"/>
+          <w:sz w:val="28"/>
+          <w:szCs w:val="28"/>
+        </w:rPr>
+        <w:t xml:space="preserve"> bundle:</w:t>
       </w:r>
     </w:p>
     <w:p>
@@ -3472,7 +4049,27 @@
           <w:sz w:val="28"/>
           <w:szCs w:val="28"/>
         </w:rPr>
-        <w:t>Navigate to the AEM OSGi Web Console: http://</w:t>
+        <w:t xml:space="preserve">Navigate to the AEM </w:t>
+      </w:r>
+      <w:proofErr w:type="spellStart"/>
+      <w:r>
+        <w:rPr>
+          <w:rFonts w:ascii="Arial" w:hAnsi="Arial" w:cs="Arial"/>
+          <w:color w:val="3B3838" w:themeColor="background2" w:themeShade="40"/>
+          <w:sz w:val="28"/>
+          <w:szCs w:val="28"/>
+        </w:rPr>
+        <w:t>OSGi</w:t>
+      </w:r>
+      <w:proofErr w:type="spellEnd"/>
+      <w:r>
+        <w:rPr>
+          <w:rFonts w:ascii="Arial" w:hAnsi="Arial" w:cs="Arial"/>
+          <w:color w:val="3B3838" w:themeColor="background2" w:themeShade="40"/>
+          <w:sz w:val="28"/>
+          <w:szCs w:val="28"/>
+        </w:rPr>
+        <w:t xml:space="preserve"> Web Console: http://</w:t>
       </w:r>
       <w:r>
         <w:rPr>
@@ -3524,7 +4121,47 @@
           <w:sz w:val="28"/>
           <w:szCs w:val="28"/>
         </w:rPr>
-        <w:t>Using your browser's search function, find the Ooyala OSGi bundle. Search for “ooyala”.</w:t>
+        <w:t xml:space="preserve">Using your browser's search function, find the Ooyala </w:t>
+      </w:r>
+      <w:proofErr w:type="spellStart"/>
+      <w:r>
+        <w:rPr>
+          <w:rFonts w:ascii="Arial" w:hAnsi="Arial" w:cs="Arial"/>
+          <w:color w:val="3B3838" w:themeColor="background2" w:themeShade="40"/>
+          <w:sz w:val="28"/>
+          <w:szCs w:val="28"/>
+        </w:rPr>
+        <w:t>OSGi</w:t>
+      </w:r>
+      <w:proofErr w:type="spellEnd"/>
+      <w:r>
+        <w:rPr>
+          <w:rFonts w:ascii="Arial" w:hAnsi="Arial" w:cs="Arial"/>
+          <w:color w:val="3B3838" w:themeColor="background2" w:themeShade="40"/>
+          <w:sz w:val="28"/>
+          <w:szCs w:val="28"/>
+        </w:rPr>
+        <w:t xml:space="preserve"> bundle. Search for “</w:t>
+      </w:r>
+      <w:proofErr w:type="spellStart"/>
+      <w:r>
+        <w:rPr>
+          <w:rFonts w:ascii="Arial" w:hAnsi="Arial" w:cs="Arial"/>
+          <w:color w:val="3B3838" w:themeColor="background2" w:themeShade="40"/>
+          <w:sz w:val="28"/>
+          <w:szCs w:val="28"/>
+        </w:rPr>
+        <w:t>ooyala</w:t>
+      </w:r>
+      <w:proofErr w:type="spellEnd"/>
+      <w:r>
+        <w:rPr>
+          <w:rFonts w:ascii="Arial" w:hAnsi="Arial" w:cs="Arial"/>
+          <w:color w:val="3B3838" w:themeColor="background2" w:themeShade="40"/>
+          <w:sz w:val="28"/>
+          <w:szCs w:val="28"/>
+        </w:rPr>
+        <w:t>”.</w:t>
       </w:r>
     </w:p>
     <w:p>
@@ -3572,7 +4209,47 @@
           <w:sz w:val="28"/>
           <w:szCs w:val="28"/>
         </w:rPr>
-        <w:t>Making sure you have selected the Ooyala OSGi bundle.</w:t>
+        <w:t xml:space="preserve">Making </w:t>
+      </w:r>
+      <w:proofErr w:type="gramStart"/>
+      <w:r>
+        <w:rPr>
+          <w:rFonts w:ascii="Arial" w:hAnsi="Arial" w:cs="Arial"/>
+          <w:color w:val="3B3838" w:themeColor="background2" w:themeShade="40"/>
+          <w:sz w:val="28"/>
+          <w:szCs w:val="28"/>
+        </w:rPr>
+        <w:t>sure</w:t>
+      </w:r>
+      <w:proofErr w:type="gramEnd"/>
+      <w:r>
+        <w:rPr>
+          <w:rFonts w:ascii="Arial" w:hAnsi="Arial" w:cs="Arial"/>
+          <w:color w:val="3B3838" w:themeColor="background2" w:themeShade="40"/>
+          <w:sz w:val="28"/>
+          <w:szCs w:val="28"/>
+        </w:rPr>
+        <w:t xml:space="preserve"> you have selected the Ooyala </w:t>
+      </w:r>
+      <w:proofErr w:type="spellStart"/>
+      <w:r>
+        <w:rPr>
+          <w:rFonts w:ascii="Arial" w:hAnsi="Arial" w:cs="Arial"/>
+          <w:color w:val="3B3838" w:themeColor="background2" w:themeShade="40"/>
+          <w:sz w:val="28"/>
+          <w:szCs w:val="28"/>
+        </w:rPr>
+        <w:t>OSGi</w:t>
+      </w:r>
+      <w:proofErr w:type="spellEnd"/>
+      <w:r>
+        <w:rPr>
+          <w:rFonts w:ascii="Arial" w:hAnsi="Arial" w:cs="Arial"/>
+          <w:color w:val="3B3838" w:themeColor="background2" w:themeShade="40"/>
+          <w:sz w:val="28"/>
+          <w:szCs w:val="28"/>
+        </w:rPr>
+        <w:t xml:space="preserve"> bundle.</w:t>
       </w:r>
     </w:p>
     <w:p>
@@ -3596,7 +4273,27 @@
           <w:sz w:val="28"/>
           <w:szCs w:val="28"/>
         </w:rPr>
-        <w:t>Click on the trash can icon/uninstall.</w:t>
+        <w:t xml:space="preserve">Click on the </w:t>
+      </w:r>
+      <w:proofErr w:type="gramStart"/>
+      <w:r>
+        <w:rPr>
+          <w:rFonts w:ascii="Arial" w:eastAsiaTheme="minorHAnsi" w:hAnsi="Arial" w:cs="Arial"/>
+          <w:color w:val="3B3838" w:themeColor="background2" w:themeShade="40"/>
+          <w:sz w:val="28"/>
+          <w:szCs w:val="28"/>
+        </w:rPr>
+        <w:t>trash can</w:t>
+      </w:r>
+      <w:proofErr w:type="gramEnd"/>
+      <w:r>
+        <w:rPr>
+          <w:rFonts w:ascii="Arial" w:eastAsiaTheme="minorHAnsi" w:hAnsi="Arial" w:cs="Arial"/>
+          <w:color w:val="3B3838" w:themeColor="background2" w:themeShade="40"/>
+          <w:sz w:val="28"/>
+          <w:szCs w:val="28"/>
+        </w:rPr>
+        <w:t xml:space="preserve"> icon/uninstall.</w:t>
       </w:r>
     </w:p>
     <w:p>
@@ -4285,7 +4982,27 @@
           <w:sz w:val="28"/>
           <w:szCs w:val="28"/>
         </w:rPr>
-        <w:t>In “Structure” mode select needed parsys to place component</w:t>
+        <w:t xml:space="preserve">In “Structure” mode select needed </w:t>
+      </w:r>
+      <w:proofErr w:type="spellStart"/>
+      <w:r>
+        <w:rPr>
+          <w:rFonts w:ascii="Arial" w:hAnsi="Arial" w:cs="Arial"/>
+          <w:color w:val="3B3838" w:themeColor="background2" w:themeShade="40"/>
+          <w:sz w:val="28"/>
+          <w:szCs w:val="28"/>
+        </w:rPr>
+        <w:t>parsys</w:t>
+      </w:r>
+      <w:proofErr w:type="spellEnd"/>
+      <w:r>
+        <w:rPr>
+          <w:rFonts w:ascii="Arial" w:hAnsi="Arial" w:cs="Arial"/>
+          <w:color w:val="3B3838" w:themeColor="background2" w:themeShade="40"/>
+          <w:sz w:val="28"/>
+          <w:szCs w:val="28"/>
+        </w:rPr>
+        <w:t xml:space="preserve"> to place component</w:t>
       </w:r>
     </w:p>
     <w:p>
@@ -4828,7 +5545,27 @@
           <w:sz w:val="28"/>
           <w:szCs w:val="28"/>
         </w:rPr>
-        <w:t>On the Start page (/aem/start) to Tools -&gt; General -&gt; Templates</w:t>
+        <w:t>On the Start page (/</w:t>
+      </w:r>
+      <w:proofErr w:type="spellStart"/>
+      <w:r>
+        <w:rPr>
+          <w:rFonts w:ascii="Arial" w:hAnsi="Arial" w:cs="Arial"/>
+          <w:color w:val="3B3838" w:themeColor="background2" w:themeShade="40"/>
+          <w:sz w:val="28"/>
+          <w:szCs w:val="28"/>
+        </w:rPr>
+        <w:t>aem</w:t>
+      </w:r>
+      <w:proofErr w:type="spellEnd"/>
+      <w:r>
+        <w:rPr>
+          <w:rFonts w:ascii="Arial" w:hAnsi="Arial" w:cs="Arial"/>
+          <w:color w:val="3B3838" w:themeColor="background2" w:themeShade="40"/>
+          <w:sz w:val="28"/>
+          <w:szCs w:val="28"/>
+        </w:rPr>
+        <w:t>/start) to Tools -&gt; General -&gt; Templates</w:t>
       </w:r>
     </w:p>
     <w:p>
@@ -4970,7 +5707,27 @@
           <w:sz w:val="28"/>
           <w:szCs w:val="28"/>
         </w:rPr>
-        <w:t>In “Structure” mode select needed parsys to place component</w:t>
+        <w:t xml:space="preserve">In “Structure” mode select needed </w:t>
+      </w:r>
+      <w:proofErr w:type="spellStart"/>
+      <w:r>
+        <w:rPr>
+          <w:rFonts w:ascii="Arial" w:hAnsi="Arial" w:cs="Arial"/>
+          <w:color w:val="3B3838" w:themeColor="background2" w:themeShade="40"/>
+          <w:sz w:val="28"/>
+          <w:szCs w:val="28"/>
+        </w:rPr>
+        <w:t>parsys</w:t>
+      </w:r>
+      <w:proofErr w:type="spellEnd"/>
+      <w:r>
+        <w:rPr>
+          <w:rFonts w:ascii="Arial" w:hAnsi="Arial" w:cs="Arial"/>
+          <w:color w:val="3B3838" w:themeColor="background2" w:themeShade="40"/>
+          <w:sz w:val="28"/>
+          <w:szCs w:val="28"/>
+        </w:rPr>
+        <w:t xml:space="preserve"> to place component</w:t>
       </w:r>
     </w:p>
     <w:p>
@@ -5801,8 +6558,19 @@
           <w:szCs w:val="28"/>
         </w:rPr>
         <w:lastRenderedPageBreak/>
-        <w:t>Click on “Configure” button of necessary parsys</w:t>
-      </w:r>
+        <w:t xml:space="preserve">Click on “Configure” button of necessary </w:t>
+      </w:r>
+      <w:proofErr w:type="spellStart"/>
+      <w:r>
+        <w:rPr>
+          <w:rFonts w:ascii="Arial" w:hAnsi="Arial" w:cs="Arial"/>
+          <w:color w:val="3B3838" w:themeColor="background2" w:themeShade="40"/>
+          <w:sz w:val="28"/>
+          <w:szCs w:val="28"/>
+        </w:rPr>
+        <w:t>parsys</w:t>
+      </w:r>
+      <w:proofErr w:type="spellEnd"/>
     </w:p>
     <w:p>
       <w:pPr>
@@ -5825,7 +6593,27 @@
           <w:sz w:val="28"/>
           <w:szCs w:val="28"/>
         </w:rPr>
-        <w:t>On “Parsys Design” popup expand “General” components group</w:t>
+        <w:t>On “</w:t>
+      </w:r>
+      <w:proofErr w:type="spellStart"/>
+      <w:r>
+        <w:rPr>
+          <w:rFonts w:ascii="Arial" w:hAnsi="Arial" w:cs="Arial"/>
+          <w:color w:val="3B3838" w:themeColor="background2" w:themeShade="40"/>
+          <w:sz w:val="28"/>
+          <w:szCs w:val="28"/>
+        </w:rPr>
+        <w:t>Parsys</w:t>
+      </w:r>
+      <w:proofErr w:type="spellEnd"/>
+      <w:r>
+        <w:rPr>
+          <w:rFonts w:ascii="Arial" w:hAnsi="Arial" w:cs="Arial"/>
+          <w:color w:val="3B3838" w:themeColor="background2" w:themeShade="40"/>
+          <w:sz w:val="28"/>
+          <w:szCs w:val="28"/>
+        </w:rPr>
+        <w:t xml:space="preserve"> Design” popup expand “General” components group</w:t>
       </w:r>
     </w:p>
     <w:p>
@@ -6209,8 +6997,19 @@
           <w:sz w:val="28"/>
           <w:szCs w:val="28"/>
         </w:rPr>
-        <w:t>Click on “Configure” button of necessary parsys</w:t>
-      </w:r>
+        <w:t xml:space="preserve">Click on “Configure” button of necessary </w:t>
+      </w:r>
+      <w:proofErr w:type="spellStart"/>
+      <w:r>
+        <w:rPr>
+          <w:rFonts w:ascii="Arial" w:hAnsi="Arial" w:cs="Arial"/>
+          <w:color w:val="3B3838" w:themeColor="background2" w:themeShade="40"/>
+          <w:sz w:val="28"/>
+          <w:szCs w:val="28"/>
+        </w:rPr>
+        <w:t>parsys</w:t>
+      </w:r>
+      <w:proofErr w:type="spellEnd"/>
     </w:p>
     <w:p>
       <w:pPr>
@@ -6322,7 +7121,27 @@
           <w:sz w:val="28"/>
           <w:szCs w:val="28"/>
         </w:rPr>
-        <w:t>On “Parsys Design” popup expand “General” components group</w:t>
+        <w:t>On “</w:t>
+      </w:r>
+      <w:proofErr w:type="spellStart"/>
+      <w:r>
+        <w:rPr>
+          <w:rFonts w:ascii="Arial" w:hAnsi="Arial" w:cs="Arial"/>
+          <w:color w:val="3B3838" w:themeColor="background2" w:themeShade="40"/>
+          <w:sz w:val="28"/>
+          <w:szCs w:val="28"/>
+        </w:rPr>
+        <w:t>Parsys</w:t>
+      </w:r>
+      <w:proofErr w:type="spellEnd"/>
+      <w:r>
+        <w:rPr>
+          <w:rFonts w:ascii="Arial" w:hAnsi="Arial" w:cs="Arial"/>
+          <w:color w:val="3B3838" w:themeColor="background2" w:themeShade="40"/>
+          <w:sz w:val="28"/>
+          <w:szCs w:val="28"/>
+        </w:rPr>
+        <w:t xml:space="preserve"> Design” popup expand “General” components group</w:t>
       </w:r>
     </w:p>
     <w:p>
@@ -6781,7 +7600,27 @@
           <w:szCs w:val="28"/>
         </w:rPr>
         <w:lastRenderedPageBreak/>
-        <w:t xml:space="preserve">When the Ooyala video component is dropped on a page, the component renders the following message. </w:t>
+        <w:t xml:space="preserve">When the Ooyala video component </w:t>
+      </w:r>
+      <w:proofErr w:type="gramStart"/>
+      <w:r>
+        <w:rPr>
+          <w:rFonts w:ascii="Arial" w:hAnsi="Arial" w:cs="Arial"/>
+          <w:color w:val="3B3838" w:themeColor="background2" w:themeShade="40"/>
+          <w:sz w:val="28"/>
+          <w:szCs w:val="28"/>
+        </w:rPr>
+        <w:t>is dropped</w:t>
+      </w:r>
+      <w:proofErr w:type="gramEnd"/>
+      <w:r>
+        <w:rPr>
+          <w:rFonts w:ascii="Arial" w:hAnsi="Arial" w:cs="Arial"/>
+          <w:color w:val="3B3838" w:themeColor="background2" w:themeShade="40"/>
+          <w:sz w:val="28"/>
+          <w:szCs w:val="28"/>
+        </w:rPr>
+        <w:t xml:space="preserve"> on a page, the component renders the following message. </w:t>
       </w:r>
       <w:r>
         <w:br/>
@@ -6913,26 +7752,86 @@
           <w:sz w:val="28"/>
           <w:szCs w:val="28"/>
         </w:rPr>
-        <w:t xml:space="preserve">‘Player properties’ tab allows to set width &amp; height for video container. Video will be stretched according to values set in these fields. </w:t>
-      </w:r>
-    </w:p>
-    <w:p>
-      <w:pPr>
-        <w:rPr>
-          <w:rFonts w:ascii="Arial" w:hAnsi="Arial" w:cs="Arial"/>
-          <w:color w:val="3B3838" w:themeColor="background2" w:themeShade="40"/>
-          <w:sz w:val="28"/>
-          <w:szCs w:val="28"/>
-        </w:rPr>
-      </w:pPr>
-      <w:r>
-        <w:rPr>
-          <w:rFonts w:ascii="Arial" w:hAnsi="Arial" w:cs="Arial"/>
-          <w:color w:val="3B3838" w:themeColor="background2" w:themeShade="40"/>
-          <w:sz w:val="28"/>
-          <w:szCs w:val="28"/>
-        </w:rPr>
-        <w:t xml:space="preserve">Clicking ‘Auto Play’ checkbox will trigger automatic video playing once the page is opened. </w:t>
+        <w:t xml:space="preserve">‘Player properties’ tab allows </w:t>
+      </w:r>
+      <w:proofErr w:type="gramStart"/>
+      <w:r>
+        <w:rPr>
+          <w:rFonts w:ascii="Arial" w:hAnsi="Arial" w:cs="Arial"/>
+          <w:color w:val="3B3838" w:themeColor="background2" w:themeShade="40"/>
+          <w:sz w:val="28"/>
+          <w:szCs w:val="28"/>
+        </w:rPr>
+        <w:t>to set</w:t>
+      </w:r>
+      <w:proofErr w:type="gramEnd"/>
+      <w:r>
+        <w:rPr>
+          <w:rFonts w:ascii="Arial" w:hAnsi="Arial" w:cs="Arial"/>
+          <w:color w:val="3B3838" w:themeColor="background2" w:themeShade="40"/>
+          <w:sz w:val="28"/>
+          <w:szCs w:val="28"/>
+        </w:rPr>
+        <w:t xml:space="preserve"> width &amp; height for video container. Video </w:t>
+      </w:r>
+      <w:proofErr w:type="gramStart"/>
+      <w:r>
+        <w:rPr>
+          <w:rFonts w:ascii="Arial" w:hAnsi="Arial" w:cs="Arial"/>
+          <w:color w:val="3B3838" w:themeColor="background2" w:themeShade="40"/>
+          <w:sz w:val="28"/>
+          <w:szCs w:val="28"/>
+        </w:rPr>
+        <w:t>will be stretched</w:t>
+      </w:r>
+      <w:proofErr w:type="gramEnd"/>
+      <w:r>
+        <w:rPr>
+          <w:rFonts w:ascii="Arial" w:hAnsi="Arial" w:cs="Arial"/>
+          <w:color w:val="3B3838" w:themeColor="background2" w:themeShade="40"/>
+          <w:sz w:val="28"/>
+          <w:szCs w:val="28"/>
+        </w:rPr>
+        <w:t xml:space="preserve"> according to values set in these fields. </w:t>
+      </w:r>
+    </w:p>
+    <w:p>
+      <w:pPr>
+        <w:rPr>
+          <w:rFonts w:ascii="Arial" w:hAnsi="Arial" w:cs="Arial"/>
+          <w:color w:val="3B3838" w:themeColor="background2" w:themeShade="40"/>
+          <w:sz w:val="28"/>
+          <w:szCs w:val="28"/>
+        </w:rPr>
+      </w:pPr>
+      <w:r>
+        <w:rPr>
+          <w:rFonts w:ascii="Arial" w:hAnsi="Arial" w:cs="Arial"/>
+          <w:color w:val="3B3838" w:themeColor="background2" w:themeShade="40"/>
+          <w:sz w:val="28"/>
+          <w:szCs w:val="28"/>
+        </w:rPr>
+        <w:t xml:space="preserve">Clicking ‘Auto Play’ checkbox will trigger automatic video playing once the page </w:t>
+      </w:r>
+      <w:proofErr w:type="gramStart"/>
+      <w:r>
+        <w:rPr>
+          <w:rFonts w:ascii="Arial" w:hAnsi="Arial" w:cs="Arial"/>
+          <w:color w:val="3B3838" w:themeColor="background2" w:themeShade="40"/>
+          <w:sz w:val="28"/>
+          <w:szCs w:val="28"/>
+        </w:rPr>
+        <w:t>is opened</w:t>
+      </w:r>
+      <w:proofErr w:type="gramEnd"/>
+      <w:r>
+        <w:rPr>
+          <w:rFonts w:ascii="Arial" w:hAnsi="Arial" w:cs="Arial"/>
+          <w:color w:val="3B3838" w:themeColor="background2" w:themeShade="40"/>
+          <w:sz w:val="28"/>
+          <w:szCs w:val="28"/>
+        </w:rPr>
+        <w:t xml:space="preserve">. </w:t>
       </w:r>
     </w:p>
     <w:p>
@@ -7156,7 +8055,27 @@
           <w:sz w:val="28"/>
           <w:szCs w:val="28"/>
         </w:rPr>
-        <w:t>‘Advanced Settings’ tab contains the field for Video Embed code to be placed. Choosing video player is also obligatory – ‘Choose Player’ dropdown displays the list of players set in Ooyala Backlot. Player V4 is chosen as the default one.</w:t>
+        <w:t xml:space="preserve">‘Advanced Settings’ tab contains the field for Video Embed code to be placed. Choosing video player is also obligatory – ‘Choose Player’ dropdown displays the list of players set in Ooyala Backlot. Player V4 </w:t>
+      </w:r>
+      <w:proofErr w:type="gramStart"/>
+      <w:r>
+        <w:rPr>
+          <w:rFonts w:ascii="Arial" w:hAnsi="Arial" w:cs="Arial"/>
+          <w:color w:val="3B3838" w:themeColor="background2" w:themeShade="40"/>
+          <w:sz w:val="28"/>
+          <w:szCs w:val="28"/>
+        </w:rPr>
+        <w:t>is chosen</w:t>
+      </w:r>
+      <w:proofErr w:type="gramEnd"/>
+      <w:r>
+        <w:rPr>
+          <w:rFonts w:ascii="Arial" w:hAnsi="Arial" w:cs="Arial"/>
+          <w:color w:val="3B3838" w:themeColor="background2" w:themeShade="40"/>
+          <w:sz w:val="28"/>
+          <w:szCs w:val="28"/>
+        </w:rPr>
+        <w:t xml:space="preserve"> as the default one.</w:t>
       </w:r>
     </w:p>
     <w:p>
@@ -7661,7 +8580,27 @@
           <w:sz w:val="28"/>
           <w:szCs w:val="28"/>
         </w:rPr>
-        <w:t xml:space="preserve">Assets browser can be used for searching and filtering through Ooyala videos for easy placement on </w:t>
+        <w:t xml:space="preserve">Assets browser </w:t>
+      </w:r>
+      <w:proofErr w:type="gramStart"/>
+      <w:r>
+        <w:rPr>
+          <w:rFonts w:ascii="Arial" w:hAnsi="Arial" w:cs="Arial"/>
+          <w:color w:val="3B3838" w:themeColor="background2" w:themeShade="40"/>
+          <w:sz w:val="28"/>
+          <w:szCs w:val="28"/>
+        </w:rPr>
+        <w:t>can be used</w:t>
+      </w:r>
+      <w:proofErr w:type="gramEnd"/>
+      <w:r>
+        <w:rPr>
+          <w:rFonts w:ascii="Arial" w:hAnsi="Arial" w:cs="Arial"/>
+          <w:color w:val="3B3838" w:themeColor="background2" w:themeShade="40"/>
+          <w:sz w:val="28"/>
+          <w:szCs w:val="28"/>
+        </w:rPr>
+        <w:t xml:space="preserve"> for searching and filtering through Ooyala videos for easy placement on </w:t>
       </w:r>
       <w:r>
         <w:rPr>
@@ -8104,7 +9043,27 @@
           <w:sz w:val="28"/>
           <w:szCs w:val="28"/>
         </w:rPr>
-        <w:t>Search by title and by description accept plain text queries and return the results that best match. Common words such as "a" and "the" are excluded from the search.</w:t>
+        <w:t xml:space="preserve">Search by title and by description accept plain text queries and return the results that best match. Common words such as "a" and "the" </w:t>
+      </w:r>
+      <w:proofErr w:type="gramStart"/>
+      <w:r>
+        <w:rPr>
+          <w:rFonts w:ascii="Arial" w:hAnsi="Arial" w:cs="Arial"/>
+          <w:color w:val="3B3838" w:themeColor="background2" w:themeShade="40"/>
+          <w:sz w:val="28"/>
+          <w:szCs w:val="28"/>
+        </w:rPr>
+        <w:t>are excluded</w:t>
+      </w:r>
+      <w:proofErr w:type="gramEnd"/>
+      <w:r>
+        <w:rPr>
+          <w:rFonts w:ascii="Arial" w:hAnsi="Arial" w:cs="Arial"/>
+          <w:color w:val="3B3838" w:themeColor="background2" w:themeShade="40"/>
+          <w:sz w:val="28"/>
+          <w:szCs w:val="28"/>
+        </w:rPr>
+        <w:t xml:space="preserve"> from the search.</w:t>
       </w:r>
     </w:p>
     <w:p>
@@ -8385,16 +9344,36 @@
           <w:sz w:val="28"/>
           <w:szCs w:val="28"/>
         </w:rPr>
-        <w:t xml:space="preserve"> Playlist items are dis</w:t>
-      </w:r>
-      <w:r>
-        <w:rPr>
-          <w:rFonts w:ascii="Arial" w:hAnsi="Arial" w:cs="Arial"/>
-          <w:color w:val="3B3838" w:themeColor="background2" w:themeShade="40"/>
-          <w:sz w:val="28"/>
-          <w:szCs w:val="28"/>
-        </w:rPr>
-        <w:t>played in search results with static</w:t>
+        <w:t xml:space="preserve"> Playlist items </w:t>
+      </w:r>
+      <w:proofErr w:type="gramStart"/>
+      <w:r>
+        <w:rPr>
+          <w:rFonts w:ascii="Arial" w:hAnsi="Arial" w:cs="Arial"/>
+          <w:color w:val="3B3838" w:themeColor="background2" w:themeShade="40"/>
+          <w:sz w:val="28"/>
+          <w:szCs w:val="28"/>
+        </w:rPr>
+        <w:t>are dis</w:t>
+      </w:r>
+      <w:r>
+        <w:rPr>
+          <w:rFonts w:ascii="Arial" w:hAnsi="Arial" w:cs="Arial"/>
+          <w:color w:val="3B3838" w:themeColor="background2" w:themeShade="40"/>
+          <w:sz w:val="28"/>
+          <w:szCs w:val="28"/>
+        </w:rPr>
+        <w:t>played</w:t>
+      </w:r>
+      <w:proofErr w:type="gramEnd"/>
+      <w:r>
+        <w:rPr>
+          <w:rFonts w:ascii="Arial" w:hAnsi="Arial" w:cs="Arial"/>
+          <w:color w:val="3B3838" w:themeColor="background2" w:themeShade="40"/>
+          <w:sz w:val="28"/>
+          <w:szCs w:val="28"/>
+        </w:rPr>
+        <w:t xml:space="preserve"> in search results with static</w:t>
       </w:r>
       <w:r>
         <w:rPr>
@@ -8612,7 +9591,27 @@
           <w:szCs w:val="28"/>
         </w:rPr>
         <w:lastRenderedPageBreak/>
-        <w:t xml:space="preserve">As a result, ‘Video Embed Code’ will be automatically populated. </w:t>
+        <w:t xml:space="preserve">As a result, ‘Video Embed Code’ </w:t>
+      </w:r>
+      <w:proofErr w:type="gramStart"/>
+      <w:r>
+        <w:rPr>
+          <w:rFonts w:ascii="Arial" w:hAnsi="Arial" w:cs="Arial"/>
+          <w:color w:val="3B3838" w:themeColor="background2" w:themeShade="40"/>
+          <w:sz w:val="28"/>
+          <w:szCs w:val="28"/>
+        </w:rPr>
+        <w:t>will be automatically populated</w:t>
+      </w:r>
+      <w:proofErr w:type="gramEnd"/>
+      <w:r>
+        <w:rPr>
+          <w:rFonts w:ascii="Arial" w:hAnsi="Arial" w:cs="Arial"/>
+          <w:color w:val="3B3838" w:themeColor="background2" w:themeShade="40"/>
+          <w:sz w:val="28"/>
+          <w:szCs w:val="28"/>
+        </w:rPr>
+        <w:t xml:space="preserve">. </w:t>
       </w:r>
     </w:p>
     <w:p>
@@ -8849,7 +9848,31 @@
                                 <w:sz w:val="28"/>
                                 <w:szCs w:val="28"/>
                               </w:rPr>
-                              <w:t xml:space="preserve"> Please, make sure that the player chosen has been configured to support playlists (in Ooyala Theme Builder). </w:t>
+                              <w:t xml:space="preserve"> Please, make sure that the player chosen </w:t>
+                            </w:r>
+                            <w:proofErr w:type="gramStart"/>
+                            <w:r>
+                              <w:rPr>
+                                <w:rFonts w:ascii="Arial" w:hAnsi="Arial" w:cs="Arial"/>
+                                <w:i/>
+                                <w:iCs/>
+                                <w:color w:val="2E74B5" w:themeColor="accent1" w:themeShade="BF"/>
+                                <w:sz w:val="28"/>
+                                <w:szCs w:val="28"/>
+                              </w:rPr>
+                              <w:t>has been configured</w:t>
+                            </w:r>
+                            <w:proofErr w:type="gramEnd"/>
+                            <w:r>
+                              <w:rPr>
+                                <w:rFonts w:ascii="Arial" w:hAnsi="Arial" w:cs="Arial"/>
+                                <w:i/>
+                                <w:iCs/>
+                                <w:color w:val="2E74B5" w:themeColor="accent1" w:themeShade="BF"/>
+                                <w:sz w:val="28"/>
+                                <w:szCs w:val="28"/>
+                              </w:rPr>
+                              <w:t xml:space="preserve"> to support playlists (in Ooyala Theme Builder). </w:t>
                             </w:r>
                           </w:p>
                         </w:txbxContent>
@@ -8962,7 +9985,67 @@
           <w:sz w:val="28"/>
           <w:szCs w:val="28"/>
         </w:rPr>
-        <w:t>Videos can be uploaded directly from AEM environment. On the Start Page (/aem/start) go to Tools section and select “Ooyala” panel. Open uploader page by clicking “Ooyala Uploader“ on the opened panel.</w:t>
+        <w:t xml:space="preserve">Videos </w:t>
+      </w:r>
+      <w:proofErr w:type="gramStart"/>
+      <w:r>
+        <w:rPr>
+          <w:rFonts w:ascii="Arial" w:hAnsi="Arial" w:cs="Arial"/>
+          <w:color w:val="3B3838" w:themeColor="background2" w:themeShade="40"/>
+          <w:sz w:val="28"/>
+          <w:szCs w:val="28"/>
+        </w:rPr>
+        <w:t>can be uploaded</w:t>
+      </w:r>
+      <w:proofErr w:type="gramEnd"/>
+      <w:r>
+        <w:rPr>
+          <w:rFonts w:ascii="Arial" w:hAnsi="Arial" w:cs="Arial"/>
+          <w:color w:val="3B3838" w:themeColor="background2" w:themeShade="40"/>
+          <w:sz w:val="28"/>
+          <w:szCs w:val="28"/>
+        </w:rPr>
+        <w:t xml:space="preserve"> directly from AEM environment. On the Start Page (/</w:t>
+      </w:r>
+      <w:proofErr w:type="spellStart"/>
+      <w:r>
+        <w:rPr>
+          <w:rFonts w:ascii="Arial" w:hAnsi="Arial" w:cs="Arial"/>
+          <w:color w:val="3B3838" w:themeColor="background2" w:themeShade="40"/>
+          <w:sz w:val="28"/>
+          <w:szCs w:val="28"/>
+        </w:rPr>
+        <w:t>aem</w:t>
+      </w:r>
+      <w:proofErr w:type="spellEnd"/>
+      <w:r>
+        <w:rPr>
+          <w:rFonts w:ascii="Arial" w:hAnsi="Arial" w:cs="Arial"/>
+          <w:color w:val="3B3838" w:themeColor="background2" w:themeShade="40"/>
+          <w:sz w:val="28"/>
+          <w:szCs w:val="28"/>
+        </w:rPr>
+        <w:t>/start) go to Tools section and select “Ooyala” panel. Open uploader page by clicking “Ooyala Uploader</w:t>
+      </w:r>
+      <w:proofErr w:type="gramStart"/>
+      <w:r>
+        <w:rPr>
+          <w:rFonts w:ascii="Arial" w:hAnsi="Arial" w:cs="Arial"/>
+          <w:color w:val="3B3838" w:themeColor="background2" w:themeShade="40"/>
+          <w:sz w:val="28"/>
+          <w:szCs w:val="28"/>
+        </w:rPr>
+        <w:t>“ on</w:t>
+      </w:r>
+      <w:proofErr w:type="gramEnd"/>
+      <w:r>
+        <w:rPr>
+          <w:rFonts w:ascii="Arial" w:hAnsi="Arial" w:cs="Arial"/>
+          <w:color w:val="3B3838" w:themeColor="background2" w:themeShade="40"/>
+          <w:sz w:val="28"/>
+          <w:szCs w:val="28"/>
+        </w:rPr>
+        <w:t xml:space="preserve"> the opened panel.</w:t>
       </w:r>
     </w:p>
     <w:p>
@@ -9318,7 +10401,27 @@
           <w:sz w:val="28"/>
           <w:szCs w:val="28"/>
         </w:rPr>
-        <w:t xml:space="preserve">Once the video has been selected and the proper name and description have been added, click the Upload button. The upload button will take the video, </w:t>
+        <w:t xml:space="preserve">Once the video </w:t>
+      </w:r>
+      <w:proofErr w:type="gramStart"/>
+      <w:r>
+        <w:rPr>
+          <w:rFonts w:ascii="Arial" w:hAnsi="Arial" w:cs="Arial"/>
+          <w:color w:val="3B3838" w:themeColor="background2" w:themeShade="40"/>
+          <w:sz w:val="28"/>
+          <w:szCs w:val="28"/>
+        </w:rPr>
+        <w:t>has been selected</w:t>
+      </w:r>
+      <w:proofErr w:type="gramEnd"/>
+      <w:r>
+        <w:rPr>
+          <w:rFonts w:ascii="Arial" w:hAnsi="Arial" w:cs="Arial"/>
+          <w:color w:val="3B3838" w:themeColor="background2" w:themeShade="40"/>
+          <w:sz w:val="28"/>
+          <w:szCs w:val="28"/>
+        </w:rPr>
+        <w:t xml:space="preserve"> and the proper name and description have been added, click the Upload button. The upload button will take the video, </w:t>
       </w:r>
       <w:r>
         <w:rPr>
@@ -9328,7 +10431,47 @@
           <w:szCs w:val="28"/>
         </w:rPr>
         <w:lastRenderedPageBreak/>
-        <w:t xml:space="preserve">and create chunks that will then be uploaded into Ooyala’s and in a few minutes, users could find the video in Backlot. </w:t>
+        <w:t xml:space="preserve">and create chunks that </w:t>
+      </w:r>
+      <w:proofErr w:type="gramStart"/>
+      <w:r>
+        <w:rPr>
+          <w:rFonts w:ascii="Arial" w:hAnsi="Arial" w:cs="Arial"/>
+          <w:color w:val="3B3838" w:themeColor="background2" w:themeShade="40"/>
+          <w:sz w:val="28"/>
+          <w:szCs w:val="28"/>
+        </w:rPr>
+        <w:t>will then be uploaded</w:t>
+      </w:r>
+      <w:proofErr w:type="gramEnd"/>
+      <w:r>
+        <w:rPr>
+          <w:rFonts w:ascii="Arial" w:hAnsi="Arial" w:cs="Arial"/>
+          <w:color w:val="3B3838" w:themeColor="background2" w:themeShade="40"/>
+          <w:sz w:val="28"/>
+          <w:szCs w:val="28"/>
+        </w:rPr>
+        <w:t xml:space="preserve"> into </w:t>
+      </w:r>
+      <w:proofErr w:type="spellStart"/>
+      <w:r>
+        <w:rPr>
+          <w:rFonts w:ascii="Arial" w:hAnsi="Arial" w:cs="Arial"/>
+          <w:color w:val="3B3838" w:themeColor="background2" w:themeShade="40"/>
+          <w:sz w:val="28"/>
+          <w:szCs w:val="28"/>
+        </w:rPr>
+        <w:t>Ooyala’s</w:t>
+      </w:r>
+      <w:proofErr w:type="spellEnd"/>
+      <w:r>
+        <w:rPr>
+          <w:rFonts w:ascii="Arial" w:hAnsi="Arial" w:cs="Arial"/>
+          <w:color w:val="3B3838" w:themeColor="background2" w:themeShade="40"/>
+          <w:sz w:val="28"/>
+          <w:szCs w:val="28"/>
+        </w:rPr>
+        <w:t xml:space="preserve"> and in a few minutes, users could find the video in Backlot. </w:t>
       </w:r>
     </w:p>
     <w:p>
@@ -9481,7 +10624,27 @@
           <w:sz w:val="28"/>
           <w:szCs w:val="28"/>
         </w:rPr>
-        <w:t>Once the video is uploaded Successful message will be displayed.</w:t>
+        <w:t xml:space="preserve">Once the video is </w:t>
+      </w:r>
+      <w:proofErr w:type="gramStart"/>
+      <w:r>
+        <w:rPr>
+          <w:rFonts w:ascii="Arial" w:hAnsi="Arial" w:cs="Arial"/>
+          <w:color w:val="3B3838" w:themeColor="background2" w:themeShade="40"/>
+          <w:sz w:val="28"/>
+          <w:szCs w:val="28"/>
+        </w:rPr>
+        <w:t>uploaded</w:t>
+      </w:r>
+      <w:proofErr w:type="gramEnd"/>
+      <w:r>
+        <w:rPr>
+          <w:rFonts w:ascii="Arial" w:hAnsi="Arial" w:cs="Arial"/>
+          <w:color w:val="3B3838" w:themeColor="background2" w:themeShade="40"/>
+          <w:sz w:val="28"/>
+          <w:szCs w:val="28"/>
+        </w:rPr>
+        <w:t xml:space="preserve"> Successful message will be displayed.</w:t>
       </w:r>
     </w:p>
     <w:p>
@@ -9769,16 +10932,36 @@
           <w:sz w:val="28"/>
           <w:szCs w:val="28"/>
         </w:rPr>
-        <w:t>If upload is fa</w:t>
-      </w:r>
-      <w:r>
-        <w:rPr>
-          <w:rFonts w:ascii="Arial" w:hAnsi="Arial" w:cs="Arial"/>
-          <w:color w:val="3B3838" w:themeColor="background2" w:themeShade="40"/>
-          <w:sz w:val="28"/>
-          <w:szCs w:val="28"/>
-        </w:rPr>
-        <w:t xml:space="preserve">iled the relevant message will </w:t>
+        <w:t xml:space="preserve">If upload is </w:t>
+      </w:r>
+      <w:proofErr w:type="gramStart"/>
+      <w:r>
+        <w:rPr>
+          <w:rFonts w:ascii="Arial" w:hAnsi="Arial" w:cs="Arial"/>
+          <w:color w:val="3B3838" w:themeColor="background2" w:themeShade="40"/>
+          <w:sz w:val="28"/>
+          <w:szCs w:val="28"/>
+        </w:rPr>
+        <w:t>fa</w:t>
+      </w:r>
+      <w:r>
+        <w:rPr>
+          <w:rFonts w:ascii="Arial" w:hAnsi="Arial" w:cs="Arial"/>
+          <w:color w:val="3B3838" w:themeColor="background2" w:themeShade="40"/>
+          <w:sz w:val="28"/>
+          <w:szCs w:val="28"/>
+        </w:rPr>
+        <w:t>iled</w:t>
+      </w:r>
+      <w:proofErr w:type="gramEnd"/>
+      <w:r>
+        <w:rPr>
+          <w:rFonts w:ascii="Arial" w:hAnsi="Arial" w:cs="Arial"/>
+          <w:color w:val="3B3838" w:themeColor="background2" w:themeShade="40"/>
+          <w:sz w:val="28"/>
+          <w:szCs w:val="28"/>
+        </w:rPr>
+        <w:t xml:space="preserve"> the relevant message will </w:t>
       </w:r>
       <w:r>
         <w:rPr>
@@ -9959,7 +11142,27 @@
           <w:sz w:val="28"/>
           <w:szCs w:val="28"/>
         </w:rPr>
-        <w:t>of ‘Name’ field to be filled out &amp; asset to be selected.</w:t>
+        <w:t xml:space="preserve">of ‘Name’ field to </w:t>
+      </w:r>
+      <w:proofErr w:type="gramStart"/>
+      <w:r>
+        <w:rPr>
+          <w:rFonts w:ascii="Arial" w:hAnsi="Arial" w:cs="Arial"/>
+          <w:color w:val="3B3838" w:themeColor="background2" w:themeShade="40"/>
+          <w:sz w:val="28"/>
+          <w:szCs w:val="28"/>
+        </w:rPr>
+        <w:t>be filled out</w:t>
+      </w:r>
+      <w:proofErr w:type="gramEnd"/>
+      <w:r>
+        <w:rPr>
+          <w:rFonts w:ascii="Arial" w:hAnsi="Arial" w:cs="Arial"/>
+          <w:color w:val="3B3838" w:themeColor="background2" w:themeShade="40"/>
+          <w:sz w:val="28"/>
+          <w:szCs w:val="28"/>
+        </w:rPr>
+        <w:t xml:space="preserve"> &amp; asset to be selected.</w:t>
       </w:r>
     </w:p>
     <w:p>
@@ -10192,27 +11395,349 @@
           <w:sz w:val="28"/>
           <w:szCs w:val="28"/>
         </w:rPr>
-        <w:t>AEM allows to upload video files with extensions supported by Backlot:</w:t>
-      </w:r>
-    </w:p>
-    <w:p>
-      <w:pPr>
-        <w:rPr>
-          <w:rFonts w:ascii="Arial" w:hAnsi="Arial" w:cs="Arial"/>
-          <w:color w:val="3B3838" w:themeColor="background2" w:themeShade="40"/>
-          <w:sz w:val="28"/>
-          <w:szCs w:val="28"/>
-        </w:rPr>
-      </w:pPr>
-      <w:r>
-        <w:rPr>
-          <w:rFonts w:ascii="Arial" w:hAnsi="Arial" w:cs="Arial"/>
-          <w:color w:val="3B3838" w:themeColor="background2" w:themeShade="40"/>
-          <w:sz w:val="28"/>
-          <w:szCs w:val="28"/>
-        </w:rPr>
-        <w:t>wmv, avi, mov, moov, mpg, mpeg, m2t, m2v, vob, flv, mp4, mpg4, mkv, asf, m4v, m2p, 3gp, 3g2, f4v, mp3, m4a, wma, aac, mxf, wav, gxf, fcp, dv, aif, pek, and cfa</w:t>
-      </w:r>
+        <w:t xml:space="preserve">AEM allows </w:t>
+      </w:r>
+      <w:proofErr w:type="gramStart"/>
+      <w:r>
+        <w:rPr>
+          <w:rFonts w:ascii="Arial" w:hAnsi="Arial" w:cs="Arial"/>
+          <w:color w:val="3B3838" w:themeColor="background2" w:themeShade="40"/>
+          <w:sz w:val="28"/>
+          <w:szCs w:val="28"/>
+        </w:rPr>
+        <w:t>to upload</w:t>
+      </w:r>
+      <w:proofErr w:type="gramEnd"/>
+      <w:r>
+        <w:rPr>
+          <w:rFonts w:ascii="Arial" w:hAnsi="Arial" w:cs="Arial"/>
+          <w:color w:val="3B3838" w:themeColor="background2" w:themeShade="40"/>
+          <w:sz w:val="28"/>
+          <w:szCs w:val="28"/>
+        </w:rPr>
+        <w:t xml:space="preserve"> video files with extensions supported by Backlot:</w:t>
+      </w:r>
+    </w:p>
+    <w:p>
+      <w:pPr>
+        <w:rPr>
+          <w:rFonts w:ascii="Arial" w:hAnsi="Arial" w:cs="Arial"/>
+          <w:color w:val="3B3838" w:themeColor="background2" w:themeShade="40"/>
+          <w:sz w:val="28"/>
+          <w:szCs w:val="28"/>
+        </w:rPr>
+      </w:pPr>
+      <w:proofErr w:type="spellStart"/>
+      <w:r>
+        <w:rPr>
+          <w:rFonts w:ascii="Arial" w:hAnsi="Arial" w:cs="Arial"/>
+          <w:color w:val="3B3838" w:themeColor="background2" w:themeShade="40"/>
+          <w:sz w:val="28"/>
+          <w:szCs w:val="28"/>
+        </w:rPr>
+        <w:t>wmv</w:t>
+      </w:r>
+      <w:proofErr w:type="spellEnd"/>
+      <w:r>
+        <w:rPr>
+          <w:rFonts w:ascii="Arial" w:hAnsi="Arial" w:cs="Arial"/>
+          <w:color w:val="3B3838" w:themeColor="background2" w:themeShade="40"/>
+          <w:sz w:val="28"/>
+          <w:szCs w:val="28"/>
+        </w:rPr>
+        <w:t xml:space="preserve">, </w:t>
+      </w:r>
+      <w:proofErr w:type="spellStart"/>
+      <w:r>
+        <w:rPr>
+          <w:rFonts w:ascii="Arial" w:hAnsi="Arial" w:cs="Arial"/>
+          <w:color w:val="3B3838" w:themeColor="background2" w:themeShade="40"/>
+          <w:sz w:val="28"/>
+          <w:szCs w:val="28"/>
+        </w:rPr>
+        <w:t>avi</w:t>
+      </w:r>
+      <w:proofErr w:type="spellEnd"/>
+      <w:r>
+        <w:rPr>
+          <w:rFonts w:ascii="Arial" w:hAnsi="Arial" w:cs="Arial"/>
+          <w:color w:val="3B3838" w:themeColor="background2" w:themeShade="40"/>
+          <w:sz w:val="28"/>
+          <w:szCs w:val="28"/>
+        </w:rPr>
+        <w:t xml:space="preserve">, </w:t>
+      </w:r>
+      <w:proofErr w:type="spellStart"/>
+      <w:r>
+        <w:rPr>
+          <w:rFonts w:ascii="Arial" w:hAnsi="Arial" w:cs="Arial"/>
+          <w:color w:val="3B3838" w:themeColor="background2" w:themeShade="40"/>
+          <w:sz w:val="28"/>
+          <w:szCs w:val="28"/>
+        </w:rPr>
+        <w:t>mov</w:t>
+      </w:r>
+      <w:proofErr w:type="spellEnd"/>
+      <w:r>
+        <w:rPr>
+          <w:rFonts w:ascii="Arial" w:hAnsi="Arial" w:cs="Arial"/>
+          <w:color w:val="3B3838" w:themeColor="background2" w:themeShade="40"/>
+          <w:sz w:val="28"/>
+          <w:szCs w:val="28"/>
+        </w:rPr>
+        <w:t xml:space="preserve">, </w:t>
+      </w:r>
+      <w:proofErr w:type="spellStart"/>
+      <w:r>
+        <w:rPr>
+          <w:rFonts w:ascii="Arial" w:hAnsi="Arial" w:cs="Arial"/>
+          <w:color w:val="3B3838" w:themeColor="background2" w:themeShade="40"/>
+          <w:sz w:val="28"/>
+          <w:szCs w:val="28"/>
+        </w:rPr>
+        <w:t>moov</w:t>
+      </w:r>
+      <w:proofErr w:type="spellEnd"/>
+      <w:r>
+        <w:rPr>
+          <w:rFonts w:ascii="Arial" w:hAnsi="Arial" w:cs="Arial"/>
+          <w:color w:val="3B3838" w:themeColor="background2" w:themeShade="40"/>
+          <w:sz w:val="28"/>
+          <w:szCs w:val="28"/>
+        </w:rPr>
+        <w:t xml:space="preserve">, mpg, mpeg, m2t, m2v, </w:t>
+      </w:r>
+      <w:proofErr w:type="spellStart"/>
+      <w:r>
+        <w:rPr>
+          <w:rFonts w:ascii="Arial" w:hAnsi="Arial" w:cs="Arial"/>
+          <w:color w:val="3B3838" w:themeColor="background2" w:themeShade="40"/>
+          <w:sz w:val="28"/>
+          <w:szCs w:val="28"/>
+        </w:rPr>
+        <w:t>vob</w:t>
+      </w:r>
+      <w:proofErr w:type="spellEnd"/>
+      <w:r>
+        <w:rPr>
+          <w:rFonts w:ascii="Arial" w:hAnsi="Arial" w:cs="Arial"/>
+          <w:color w:val="3B3838" w:themeColor="background2" w:themeShade="40"/>
+          <w:sz w:val="28"/>
+          <w:szCs w:val="28"/>
+        </w:rPr>
+        <w:t xml:space="preserve">, </w:t>
+      </w:r>
+      <w:proofErr w:type="spellStart"/>
+      <w:r>
+        <w:rPr>
+          <w:rFonts w:ascii="Arial" w:hAnsi="Arial" w:cs="Arial"/>
+          <w:color w:val="3B3838" w:themeColor="background2" w:themeShade="40"/>
+          <w:sz w:val="28"/>
+          <w:szCs w:val="28"/>
+        </w:rPr>
+        <w:t>flv</w:t>
+      </w:r>
+      <w:proofErr w:type="spellEnd"/>
+      <w:r>
+        <w:rPr>
+          <w:rFonts w:ascii="Arial" w:hAnsi="Arial" w:cs="Arial"/>
+          <w:color w:val="3B3838" w:themeColor="background2" w:themeShade="40"/>
+          <w:sz w:val="28"/>
+          <w:szCs w:val="28"/>
+        </w:rPr>
+        <w:t xml:space="preserve">, mp4, mpg4, </w:t>
+      </w:r>
+      <w:proofErr w:type="spellStart"/>
+      <w:r>
+        <w:rPr>
+          <w:rFonts w:ascii="Arial" w:hAnsi="Arial" w:cs="Arial"/>
+          <w:color w:val="3B3838" w:themeColor="background2" w:themeShade="40"/>
+          <w:sz w:val="28"/>
+          <w:szCs w:val="28"/>
+        </w:rPr>
+        <w:t>mkv</w:t>
+      </w:r>
+      <w:proofErr w:type="spellEnd"/>
+      <w:r>
+        <w:rPr>
+          <w:rFonts w:ascii="Arial" w:hAnsi="Arial" w:cs="Arial"/>
+          <w:color w:val="3B3838" w:themeColor="background2" w:themeShade="40"/>
+          <w:sz w:val="28"/>
+          <w:szCs w:val="28"/>
+        </w:rPr>
+        <w:t xml:space="preserve">, </w:t>
+      </w:r>
+      <w:proofErr w:type="spellStart"/>
+      <w:r>
+        <w:rPr>
+          <w:rFonts w:ascii="Arial" w:hAnsi="Arial" w:cs="Arial"/>
+          <w:color w:val="3B3838" w:themeColor="background2" w:themeShade="40"/>
+          <w:sz w:val="28"/>
+          <w:szCs w:val="28"/>
+        </w:rPr>
+        <w:t>asf</w:t>
+      </w:r>
+      <w:proofErr w:type="spellEnd"/>
+      <w:r>
+        <w:rPr>
+          <w:rFonts w:ascii="Arial" w:hAnsi="Arial" w:cs="Arial"/>
+          <w:color w:val="3B3838" w:themeColor="background2" w:themeShade="40"/>
+          <w:sz w:val="28"/>
+          <w:szCs w:val="28"/>
+        </w:rPr>
+        <w:t xml:space="preserve">, m4v, m2p, 3gp, 3g2, f4v, mp3, m4a, </w:t>
+      </w:r>
+      <w:proofErr w:type="spellStart"/>
+      <w:r>
+        <w:rPr>
+          <w:rFonts w:ascii="Arial" w:hAnsi="Arial" w:cs="Arial"/>
+          <w:color w:val="3B3838" w:themeColor="background2" w:themeShade="40"/>
+          <w:sz w:val="28"/>
+          <w:szCs w:val="28"/>
+        </w:rPr>
+        <w:t>wma</w:t>
+      </w:r>
+      <w:proofErr w:type="spellEnd"/>
+      <w:r>
+        <w:rPr>
+          <w:rFonts w:ascii="Arial" w:hAnsi="Arial" w:cs="Arial"/>
+          <w:color w:val="3B3838" w:themeColor="background2" w:themeShade="40"/>
+          <w:sz w:val="28"/>
+          <w:szCs w:val="28"/>
+        </w:rPr>
+        <w:t xml:space="preserve">, </w:t>
+      </w:r>
+      <w:proofErr w:type="spellStart"/>
+      <w:r>
+        <w:rPr>
+          <w:rFonts w:ascii="Arial" w:hAnsi="Arial" w:cs="Arial"/>
+          <w:color w:val="3B3838" w:themeColor="background2" w:themeShade="40"/>
+          <w:sz w:val="28"/>
+          <w:szCs w:val="28"/>
+        </w:rPr>
+        <w:t>aac</w:t>
+      </w:r>
+      <w:proofErr w:type="spellEnd"/>
+      <w:r>
+        <w:rPr>
+          <w:rFonts w:ascii="Arial" w:hAnsi="Arial" w:cs="Arial"/>
+          <w:color w:val="3B3838" w:themeColor="background2" w:themeShade="40"/>
+          <w:sz w:val="28"/>
+          <w:szCs w:val="28"/>
+        </w:rPr>
+        <w:t xml:space="preserve">, </w:t>
+      </w:r>
+      <w:proofErr w:type="spellStart"/>
+      <w:r>
+        <w:rPr>
+          <w:rFonts w:ascii="Arial" w:hAnsi="Arial" w:cs="Arial"/>
+          <w:color w:val="3B3838" w:themeColor="background2" w:themeShade="40"/>
+          <w:sz w:val="28"/>
+          <w:szCs w:val="28"/>
+        </w:rPr>
+        <w:t>mxf</w:t>
+      </w:r>
+      <w:proofErr w:type="spellEnd"/>
+      <w:r>
+        <w:rPr>
+          <w:rFonts w:ascii="Arial" w:hAnsi="Arial" w:cs="Arial"/>
+          <w:color w:val="3B3838" w:themeColor="background2" w:themeShade="40"/>
+          <w:sz w:val="28"/>
+          <w:szCs w:val="28"/>
+        </w:rPr>
+        <w:t xml:space="preserve">, wav, </w:t>
+      </w:r>
+      <w:proofErr w:type="spellStart"/>
+      <w:r>
+        <w:rPr>
+          <w:rFonts w:ascii="Arial" w:hAnsi="Arial" w:cs="Arial"/>
+          <w:color w:val="3B3838" w:themeColor="background2" w:themeShade="40"/>
+          <w:sz w:val="28"/>
+          <w:szCs w:val="28"/>
+        </w:rPr>
+        <w:t>gxf</w:t>
+      </w:r>
+      <w:proofErr w:type="spellEnd"/>
+      <w:r>
+        <w:rPr>
+          <w:rFonts w:ascii="Arial" w:hAnsi="Arial" w:cs="Arial"/>
+          <w:color w:val="3B3838" w:themeColor="background2" w:themeShade="40"/>
+          <w:sz w:val="28"/>
+          <w:szCs w:val="28"/>
+        </w:rPr>
+        <w:t xml:space="preserve">, </w:t>
+      </w:r>
+      <w:proofErr w:type="spellStart"/>
+      <w:r>
+        <w:rPr>
+          <w:rFonts w:ascii="Arial" w:hAnsi="Arial" w:cs="Arial"/>
+          <w:color w:val="3B3838" w:themeColor="background2" w:themeShade="40"/>
+          <w:sz w:val="28"/>
+          <w:szCs w:val="28"/>
+        </w:rPr>
+        <w:t>fcp</w:t>
+      </w:r>
+      <w:proofErr w:type="spellEnd"/>
+      <w:r>
+        <w:rPr>
+          <w:rFonts w:ascii="Arial" w:hAnsi="Arial" w:cs="Arial"/>
+          <w:color w:val="3B3838" w:themeColor="background2" w:themeShade="40"/>
+          <w:sz w:val="28"/>
+          <w:szCs w:val="28"/>
+        </w:rPr>
+        <w:t xml:space="preserve">, dv, </w:t>
+      </w:r>
+      <w:proofErr w:type="spellStart"/>
+      <w:r>
+        <w:rPr>
+          <w:rFonts w:ascii="Arial" w:hAnsi="Arial" w:cs="Arial"/>
+          <w:color w:val="3B3838" w:themeColor="background2" w:themeShade="40"/>
+          <w:sz w:val="28"/>
+          <w:szCs w:val="28"/>
+        </w:rPr>
+        <w:t>aif</w:t>
+      </w:r>
+      <w:proofErr w:type="spellEnd"/>
+      <w:r>
+        <w:rPr>
+          <w:rFonts w:ascii="Arial" w:hAnsi="Arial" w:cs="Arial"/>
+          <w:color w:val="3B3838" w:themeColor="background2" w:themeShade="40"/>
+          <w:sz w:val="28"/>
+          <w:szCs w:val="28"/>
+        </w:rPr>
+        <w:t xml:space="preserve">, </w:t>
+      </w:r>
+      <w:proofErr w:type="spellStart"/>
+      <w:r>
+        <w:rPr>
+          <w:rFonts w:ascii="Arial" w:hAnsi="Arial" w:cs="Arial"/>
+          <w:color w:val="3B3838" w:themeColor="background2" w:themeShade="40"/>
+          <w:sz w:val="28"/>
+          <w:szCs w:val="28"/>
+        </w:rPr>
+        <w:t>pek</w:t>
+      </w:r>
+      <w:proofErr w:type="spellEnd"/>
+      <w:r>
+        <w:rPr>
+          <w:rFonts w:ascii="Arial" w:hAnsi="Arial" w:cs="Arial"/>
+          <w:color w:val="3B3838" w:themeColor="background2" w:themeShade="40"/>
+          <w:sz w:val="28"/>
+          <w:szCs w:val="28"/>
+        </w:rPr>
+        <w:t xml:space="preserve">, and </w:t>
+      </w:r>
+      <w:proofErr w:type="spellStart"/>
+      <w:r>
+        <w:rPr>
+          <w:rFonts w:ascii="Arial" w:hAnsi="Arial" w:cs="Arial"/>
+          <w:color w:val="3B3838" w:themeColor="background2" w:themeShade="40"/>
+          <w:sz w:val="28"/>
+          <w:szCs w:val="28"/>
+        </w:rPr>
+        <w:t>cfa</w:t>
+      </w:r>
+      <w:proofErr w:type="spellEnd"/>
       <w:r>
         <w:rPr>
           <w:rFonts w:ascii="Arial" w:hAnsi="Arial" w:cs="Arial"/>
@@ -10248,7 +11773,17 @@
           <w:sz w:val="28"/>
           <w:szCs w:val="28"/>
         </w:rPr>
-        <w:t xml:space="preserve"> asset format</w:t>
+        <w:t xml:space="preserve"> asset </w:t>
+      </w:r>
+      <w:proofErr w:type="gramStart"/>
+      <w:r>
+        <w:rPr>
+          <w:rFonts w:ascii="Arial" w:hAnsi="Arial" w:cs="Arial"/>
+          <w:color w:val="3B3838" w:themeColor="background2" w:themeShade="40"/>
+          <w:sz w:val="28"/>
+          <w:szCs w:val="28"/>
+        </w:rPr>
+        <w:t>format</w:t>
       </w:r>
       <w:r>
         <w:rPr>
@@ -10284,7 +11819,17 @@
           <w:sz w:val="28"/>
           <w:szCs w:val="28"/>
         </w:rPr>
-        <w:t xml:space="preserve"> by Ooyala Backlot</w:t>
+        <w:t xml:space="preserve"> by Ooyala</w:t>
+      </w:r>
+      <w:proofErr w:type="gramEnd"/>
+      <w:r>
+        <w:rPr>
+          <w:rFonts w:ascii="Arial" w:hAnsi="Arial" w:cs="Arial"/>
+          <w:color w:val="3B3838" w:themeColor="background2" w:themeShade="40"/>
+          <w:sz w:val="28"/>
+          <w:szCs w:val="28"/>
+        </w:rPr>
+        <w:t xml:space="preserve"> Backlot</w:t>
       </w:r>
       <w:r>
         <w:rPr>
@@ -10431,7 +11976,27 @@
           <w:sz w:val="28"/>
           <w:szCs w:val="28"/>
         </w:rPr>
-        <w:t>If API Key and/or API Secret isn’t filled out ‘Ooyala Uploader’ page will be disabled.</w:t>
+        <w:t xml:space="preserve">If API Key and/or API Secret </w:t>
+      </w:r>
+      <w:proofErr w:type="gramStart"/>
+      <w:r>
+        <w:rPr>
+          <w:rFonts w:ascii="Arial" w:hAnsi="Arial" w:cs="Arial"/>
+          <w:color w:val="3B3838" w:themeColor="background2" w:themeShade="40"/>
+          <w:sz w:val="28"/>
+          <w:szCs w:val="28"/>
+        </w:rPr>
+        <w:t>isn’t</w:t>
+      </w:r>
+      <w:proofErr w:type="gramEnd"/>
+      <w:r>
+        <w:rPr>
+          <w:rFonts w:ascii="Arial" w:hAnsi="Arial" w:cs="Arial"/>
+          <w:color w:val="3B3838" w:themeColor="background2" w:themeShade="40"/>
+          <w:sz w:val="28"/>
+          <w:szCs w:val="28"/>
+        </w:rPr>
+        <w:t xml:space="preserve"> filled out ‘Ooyala Uploader’ page will be disabled.</w:t>
       </w:r>
     </w:p>
     <w:p>
@@ -10797,7 +12362,47 @@
                 <w:sz w:val="28"/>
                 <w:szCs w:val="28"/>
               </w:rPr>
-              <w:t>rovides methods to call Ooyala API (REST).  Has methods such as getVideos, getLabels, etc.</w:t>
+              <w:t xml:space="preserve">rovides methods to call Ooyala API (REST).  Has methods such as </w:t>
+            </w:r>
+            <w:proofErr w:type="spellStart"/>
+            <w:r>
+              <w:rPr>
+                <w:rFonts w:ascii="Arial" w:hAnsi="Arial" w:cs="Arial"/>
+                <w:color w:val="3B3838" w:themeColor="background2" w:themeShade="40"/>
+                <w:sz w:val="28"/>
+                <w:szCs w:val="28"/>
+              </w:rPr>
+              <w:t>getVideos</w:t>
+            </w:r>
+            <w:proofErr w:type="spellEnd"/>
+            <w:r>
+              <w:rPr>
+                <w:rFonts w:ascii="Arial" w:hAnsi="Arial" w:cs="Arial"/>
+                <w:color w:val="3B3838" w:themeColor="background2" w:themeShade="40"/>
+                <w:sz w:val="28"/>
+                <w:szCs w:val="28"/>
+              </w:rPr>
+              <w:t xml:space="preserve">, </w:t>
+            </w:r>
+            <w:proofErr w:type="spellStart"/>
+            <w:r>
+              <w:rPr>
+                <w:rFonts w:ascii="Arial" w:hAnsi="Arial" w:cs="Arial"/>
+                <w:color w:val="3B3838" w:themeColor="background2" w:themeShade="40"/>
+                <w:sz w:val="28"/>
+                <w:szCs w:val="28"/>
+              </w:rPr>
+              <w:t>getLabels</w:t>
+            </w:r>
+            <w:proofErr w:type="spellEnd"/>
+            <w:r>
+              <w:rPr>
+                <w:rFonts w:ascii="Arial" w:hAnsi="Arial" w:cs="Arial"/>
+                <w:color w:val="3B3838" w:themeColor="background2" w:themeShade="40"/>
+                <w:sz w:val="28"/>
+                <w:szCs w:val="28"/>
+              </w:rPr>
+              <w:t>, etc.</w:t>
             </w:r>
           </w:p>
           <w:p>
@@ -10846,7 +12451,27 @@
                 <w:sz w:val="28"/>
                 <w:szCs w:val="28"/>
               </w:rPr>
-              <w:t xml:space="preserve"> OoyalaApiCredential, this allows for multiple credentials (per site/path).</w:t>
+              <w:t xml:space="preserve"> </w:t>
+            </w:r>
+            <w:proofErr w:type="spellStart"/>
+            <w:r>
+              <w:rPr>
+                <w:rFonts w:ascii="Arial" w:hAnsi="Arial" w:cs="Arial"/>
+                <w:color w:val="3B3838" w:themeColor="background2" w:themeShade="40"/>
+                <w:sz w:val="28"/>
+                <w:szCs w:val="28"/>
+              </w:rPr>
+              <w:t>OoyalaApiCredential</w:t>
+            </w:r>
+            <w:proofErr w:type="spellEnd"/>
+            <w:r>
+              <w:rPr>
+                <w:rFonts w:ascii="Arial" w:hAnsi="Arial" w:cs="Arial"/>
+                <w:color w:val="3B3838" w:themeColor="background2" w:themeShade="40"/>
+                <w:sz w:val="28"/>
+                <w:szCs w:val="28"/>
+              </w:rPr>
+              <w:t>, this allows for multiple credentials (per site/path).</w:t>
             </w:r>
           </w:p>
         </w:tc>
@@ -10911,6 +12536,7 @@
               </w:rPr>
               <w:t xml:space="preserve">An implementation of </w:t>
             </w:r>
+            <w:proofErr w:type="spellStart"/>
             <w:r>
               <w:rPr>
                 <w:rFonts w:ascii="Arial" w:hAnsi="Arial" w:cs="Arial"/>
@@ -10920,14 +12546,35 @@
               </w:rPr>
               <w:t>OoyalaService</w:t>
             </w:r>
-            <w:r>
-              <w:rPr>
-                <w:rFonts w:ascii="Arial" w:hAnsi="Arial" w:cs="Arial"/>
-                <w:color w:val="3B3838" w:themeColor="background2" w:themeShade="40"/>
-                <w:sz w:val="28"/>
-                <w:szCs w:val="28"/>
-              </w:rPr>
-              <w:t xml:space="preserve"> interface, OSGi service.</w:t>
+            <w:proofErr w:type="spellEnd"/>
+            <w:r>
+              <w:rPr>
+                <w:rFonts w:ascii="Arial" w:hAnsi="Arial" w:cs="Arial"/>
+                <w:color w:val="3B3838" w:themeColor="background2" w:themeShade="40"/>
+                <w:sz w:val="28"/>
+                <w:szCs w:val="28"/>
+              </w:rPr>
+              <w:t xml:space="preserve"> interface, </w:t>
+            </w:r>
+            <w:proofErr w:type="spellStart"/>
+            <w:r>
+              <w:rPr>
+                <w:rFonts w:ascii="Arial" w:hAnsi="Arial" w:cs="Arial"/>
+                <w:color w:val="3B3838" w:themeColor="background2" w:themeShade="40"/>
+                <w:sz w:val="28"/>
+                <w:szCs w:val="28"/>
+              </w:rPr>
+              <w:t>OSGi</w:t>
+            </w:r>
+            <w:proofErr w:type="spellEnd"/>
+            <w:r>
+              <w:rPr>
+                <w:rFonts w:ascii="Arial" w:hAnsi="Arial" w:cs="Arial"/>
+                <w:color w:val="3B3838" w:themeColor="background2" w:themeShade="40"/>
+                <w:sz w:val="28"/>
+                <w:szCs w:val="28"/>
+              </w:rPr>
+              <w:t xml:space="preserve"> service.</w:t>
             </w:r>
           </w:p>
         </w:tc>
@@ -11064,6 +12711,7 @@
               </w:rPr>
               <w:t xml:space="preserve">An implementation of </w:t>
             </w:r>
+            <w:proofErr w:type="spellStart"/>
             <w:r>
               <w:rPr>
                 <w:rFonts w:ascii="Arial" w:hAnsi="Arial" w:cs="Arial"/>
@@ -11073,14 +12721,35 @@
               </w:rPr>
               <w:t>OoyalaClient</w:t>
             </w:r>
-            <w:r>
-              <w:rPr>
-                <w:rFonts w:ascii="Arial" w:hAnsi="Arial" w:cs="Arial"/>
-                <w:color w:val="3B3838" w:themeColor="background2" w:themeShade="40"/>
-                <w:sz w:val="28"/>
-                <w:szCs w:val="28"/>
-              </w:rPr>
-              <w:t xml:space="preserve"> interface, OSGi service.</w:t>
+            <w:proofErr w:type="spellEnd"/>
+            <w:r>
+              <w:rPr>
+                <w:rFonts w:ascii="Arial" w:hAnsi="Arial" w:cs="Arial"/>
+                <w:color w:val="3B3838" w:themeColor="background2" w:themeShade="40"/>
+                <w:sz w:val="28"/>
+                <w:szCs w:val="28"/>
+              </w:rPr>
+              <w:t xml:space="preserve"> interface, </w:t>
+            </w:r>
+            <w:proofErr w:type="spellStart"/>
+            <w:r>
+              <w:rPr>
+                <w:rFonts w:ascii="Arial" w:hAnsi="Arial" w:cs="Arial"/>
+                <w:color w:val="3B3838" w:themeColor="background2" w:themeShade="40"/>
+                <w:sz w:val="28"/>
+                <w:szCs w:val="28"/>
+              </w:rPr>
+              <w:t>OSGi</w:t>
+            </w:r>
+            <w:proofErr w:type="spellEnd"/>
+            <w:r>
+              <w:rPr>
+                <w:rFonts w:ascii="Arial" w:hAnsi="Arial" w:cs="Arial"/>
+                <w:color w:val="3B3838" w:themeColor="background2" w:themeShade="40"/>
+                <w:sz w:val="28"/>
+                <w:szCs w:val="28"/>
+              </w:rPr>
+              <w:t xml:space="preserve"> service.</w:t>
             </w:r>
           </w:p>
         </w:tc>
@@ -11133,7 +12802,27 @@
                 <w:sz w:val="28"/>
                 <w:szCs w:val="28"/>
               </w:rPr>
-              <w:t>These (abstract) classes encapsulate base parameters for a Ooyala REST API request.</w:t>
+              <w:t xml:space="preserve">These (abstract) classes encapsulate base parameters for </w:t>
+            </w:r>
+            <w:proofErr w:type="gramStart"/>
+            <w:r>
+              <w:rPr>
+                <w:rFonts w:ascii="Arial" w:hAnsi="Arial" w:cs="Arial"/>
+                <w:color w:val="3B3838" w:themeColor="background2" w:themeShade="40"/>
+                <w:sz w:val="28"/>
+                <w:szCs w:val="28"/>
+              </w:rPr>
+              <w:t>a</w:t>
+            </w:r>
+            <w:proofErr w:type="gramEnd"/>
+            <w:r>
+              <w:rPr>
+                <w:rFonts w:ascii="Arial" w:hAnsi="Arial" w:cs="Arial"/>
+                <w:color w:val="3B3838" w:themeColor="background2" w:themeShade="40"/>
+                <w:sz w:val="28"/>
+                <w:szCs w:val="28"/>
+              </w:rPr>
+              <w:t xml:space="preserve"> Ooyala REST API request.</w:t>
             </w:r>
           </w:p>
         </w:tc>
@@ -11248,7 +12937,27 @@
                 <w:sz w:val="28"/>
                 <w:szCs w:val="28"/>
               </w:rPr>
-              <w:t>Handles autocomplete/suggestion. Delegates to OoyalaService.</w:t>
+              <w:t xml:space="preserve">Handles autocomplete/suggestion. Delegates to </w:t>
+            </w:r>
+            <w:proofErr w:type="spellStart"/>
+            <w:r>
+              <w:rPr>
+                <w:rFonts w:ascii="Arial" w:hAnsi="Arial" w:cs="Arial"/>
+                <w:color w:val="3B3838" w:themeColor="background2" w:themeShade="40"/>
+                <w:sz w:val="28"/>
+                <w:szCs w:val="28"/>
+              </w:rPr>
+              <w:t>OoyalaService</w:t>
+            </w:r>
+            <w:proofErr w:type="spellEnd"/>
+            <w:r>
+              <w:rPr>
+                <w:rFonts w:ascii="Arial" w:hAnsi="Arial" w:cs="Arial"/>
+                <w:color w:val="3B3838" w:themeColor="background2" w:themeShade="40"/>
+                <w:sz w:val="28"/>
+                <w:szCs w:val="28"/>
+              </w:rPr>
+              <w:t>.</w:t>
             </w:r>
           </w:p>
           <w:p>
@@ -11275,7 +12984,67 @@
                 <w:sz w:val="28"/>
                 <w:szCs w:val="28"/>
               </w:rPr>
-              <w:t>responds to: GET /bin/wcm/ooyala/suggestions?query=[query]</w:t>
+              <w:t>responds to: GET /bin/</w:t>
+            </w:r>
+            <w:proofErr w:type="spellStart"/>
+            <w:r>
+              <w:rPr>
+                <w:rFonts w:ascii="Arial" w:hAnsi="Arial" w:cs="Arial"/>
+                <w:color w:val="3B3838" w:themeColor="background2" w:themeShade="40"/>
+                <w:sz w:val="28"/>
+                <w:szCs w:val="28"/>
+              </w:rPr>
+              <w:t>wcm</w:t>
+            </w:r>
+            <w:proofErr w:type="spellEnd"/>
+            <w:r>
+              <w:rPr>
+                <w:rFonts w:ascii="Arial" w:hAnsi="Arial" w:cs="Arial"/>
+                <w:color w:val="3B3838" w:themeColor="background2" w:themeShade="40"/>
+                <w:sz w:val="28"/>
+                <w:szCs w:val="28"/>
+              </w:rPr>
+              <w:t>/</w:t>
+            </w:r>
+            <w:proofErr w:type="spellStart"/>
+            <w:r>
+              <w:rPr>
+                <w:rFonts w:ascii="Arial" w:hAnsi="Arial" w:cs="Arial"/>
+                <w:color w:val="3B3838" w:themeColor="background2" w:themeShade="40"/>
+                <w:sz w:val="28"/>
+                <w:szCs w:val="28"/>
+              </w:rPr>
+              <w:t>ooyala</w:t>
+            </w:r>
+            <w:proofErr w:type="spellEnd"/>
+            <w:r>
+              <w:rPr>
+                <w:rFonts w:ascii="Arial" w:hAnsi="Arial" w:cs="Arial"/>
+                <w:color w:val="3B3838" w:themeColor="background2" w:themeShade="40"/>
+                <w:sz w:val="28"/>
+                <w:szCs w:val="28"/>
+              </w:rPr>
+              <w:t>/</w:t>
+            </w:r>
+            <w:proofErr w:type="spellStart"/>
+            <w:r>
+              <w:rPr>
+                <w:rFonts w:ascii="Arial" w:hAnsi="Arial" w:cs="Arial"/>
+                <w:color w:val="3B3838" w:themeColor="background2" w:themeShade="40"/>
+                <w:sz w:val="28"/>
+                <w:szCs w:val="28"/>
+              </w:rPr>
+              <w:t>suggestions?query</w:t>
+            </w:r>
+            <w:proofErr w:type="spellEnd"/>
+            <w:r>
+              <w:rPr>
+                <w:rFonts w:ascii="Arial" w:hAnsi="Arial" w:cs="Arial"/>
+                <w:color w:val="3B3838" w:themeColor="background2" w:themeShade="40"/>
+                <w:sz w:val="28"/>
+                <w:szCs w:val="28"/>
+              </w:rPr>
+              <w:t>=[query]</w:t>
             </w:r>
           </w:p>
           <w:p>
@@ -11295,14 +13064,25 @@
                 <w:szCs w:val="28"/>
               </w:rPr>
             </w:pPr>
-            <w:r>
-              <w:rPr>
-                <w:rFonts w:ascii="Arial" w:hAnsi="Arial" w:cs="Arial"/>
-                <w:color w:val="3B3838" w:themeColor="background2" w:themeShade="40"/>
-                <w:sz w:val="28"/>
-                <w:szCs w:val="28"/>
-              </w:rPr>
-              <w:t>returns JSON-formatted response.</w:t>
+            <w:proofErr w:type="gramStart"/>
+            <w:r>
+              <w:rPr>
+                <w:rFonts w:ascii="Arial" w:hAnsi="Arial" w:cs="Arial"/>
+                <w:color w:val="3B3838" w:themeColor="background2" w:themeShade="40"/>
+                <w:sz w:val="28"/>
+                <w:szCs w:val="28"/>
+              </w:rPr>
+              <w:t>returns</w:t>
+            </w:r>
+            <w:proofErr w:type="gramEnd"/>
+            <w:r>
+              <w:rPr>
+                <w:rFonts w:ascii="Arial" w:hAnsi="Arial" w:cs="Arial"/>
+                <w:color w:val="3B3838" w:themeColor="background2" w:themeShade="40"/>
+                <w:sz w:val="28"/>
+                <w:szCs w:val="28"/>
+              </w:rPr>
+              <w:t xml:space="preserve"> JSON-formatted response.</w:t>
             </w:r>
           </w:p>
         </w:tc>
@@ -11355,7 +13135,27 @@
                 <w:sz w:val="28"/>
                 <w:szCs w:val="28"/>
               </w:rPr>
-              <w:t>Handles playlist information requests from the Ooyala Video Component. Used to determine is the request parameter playlist id or single video id. Returns playlist information if request parameter is playlist id. Delegates to OoyalaService.</w:t>
+              <w:t xml:space="preserve">Handles playlist information requests from the Ooyala Video Component. Used to determine is the request parameter playlist id or single video id. Returns playlist information if request parameter is playlist id. Delegates to </w:t>
+            </w:r>
+            <w:proofErr w:type="spellStart"/>
+            <w:r>
+              <w:rPr>
+                <w:rFonts w:ascii="Arial" w:hAnsi="Arial" w:cs="Arial"/>
+                <w:color w:val="3B3838" w:themeColor="background2" w:themeShade="40"/>
+                <w:sz w:val="28"/>
+                <w:szCs w:val="28"/>
+              </w:rPr>
+              <w:t>OoyalaService</w:t>
+            </w:r>
+            <w:proofErr w:type="spellEnd"/>
+            <w:r>
+              <w:rPr>
+                <w:rFonts w:ascii="Arial" w:hAnsi="Arial" w:cs="Arial"/>
+                <w:color w:val="3B3838" w:themeColor="background2" w:themeShade="40"/>
+                <w:sz w:val="28"/>
+                <w:szCs w:val="28"/>
+              </w:rPr>
+              <w:t>.</w:t>
             </w:r>
           </w:p>
           <w:p>
@@ -11399,7 +13199,87 @@
                 <w:sz w:val="28"/>
                 <w:szCs w:val="28"/>
               </w:rPr>
-              <w:t>/bin/wcm/ooyala/playlist? playlistId=&lt;playlistId&gt;</w:t>
+              <w:t>/bin/</w:t>
+            </w:r>
+            <w:proofErr w:type="spellStart"/>
+            <w:r>
+              <w:rPr>
+                <w:rFonts w:ascii="Arial" w:hAnsi="Arial" w:cs="Arial"/>
+                <w:color w:val="3B3838" w:themeColor="background2" w:themeShade="40"/>
+                <w:sz w:val="28"/>
+                <w:szCs w:val="28"/>
+              </w:rPr>
+              <w:t>wcm</w:t>
+            </w:r>
+            <w:proofErr w:type="spellEnd"/>
+            <w:r>
+              <w:rPr>
+                <w:rFonts w:ascii="Arial" w:hAnsi="Arial" w:cs="Arial"/>
+                <w:color w:val="3B3838" w:themeColor="background2" w:themeShade="40"/>
+                <w:sz w:val="28"/>
+                <w:szCs w:val="28"/>
+              </w:rPr>
+              <w:t>/</w:t>
+            </w:r>
+            <w:proofErr w:type="spellStart"/>
+            <w:r>
+              <w:rPr>
+                <w:rFonts w:ascii="Arial" w:hAnsi="Arial" w:cs="Arial"/>
+                <w:color w:val="3B3838" w:themeColor="background2" w:themeShade="40"/>
+                <w:sz w:val="28"/>
+                <w:szCs w:val="28"/>
+              </w:rPr>
+              <w:t>ooyala</w:t>
+            </w:r>
+            <w:proofErr w:type="spellEnd"/>
+            <w:r>
+              <w:rPr>
+                <w:rFonts w:ascii="Arial" w:hAnsi="Arial" w:cs="Arial"/>
+                <w:color w:val="3B3838" w:themeColor="background2" w:themeShade="40"/>
+                <w:sz w:val="28"/>
+                <w:szCs w:val="28"/>
+              </w:rPr>
+              <w:t xml:space="preserve">/playlist? </w:t>
+            </w:r>
+            <w:proofErr w:type="spellStart"/>
+            <w:r>
+              <w:rPr>
+                <w:rFonts w:ascii="Arial" w:hAnsi="Arial" w:cs="Arial"/>
+                <w:color w:val="3B3838" w:themeColor="background2" w:themeShade="40"/>
+                <w:sz w:val="28"/>
+                <w:szCs w:val="28"/>
+              </w:rPr>
+              <w:t>playlistId</w:t>
+            </w:r>
+            <w:proofErr w:type="spellEnd"/>
+            <w:r>
+              <w:rPr>
+                <w:rFonts w:ascii="Arial" w:hAnsi="Arial" w:cs="Arial"/>
+                <w:color w:val="3B3838" w:themeColor="background2" w:themeShade="40"/>
+                <w:sz w:val="28"/>
+                <w:szCs w:val="28"/>
+              </w:rPr>
+              <w:t>=&lt;</w:t>
+            </w:r>
+            <w:proofErr w:type="spellStart"/>
+            <w:r>
+              <w:rPr>
+                <w:rFonts w:ascii="Arial" w:hAnsi="Arial" w:cs="Arial"/>
+                <w:color w:val="3B3838" w:themeColor="background2" w:themeShade="40"/>
+                <w:sz w:val="28"/>
+                <w:szCs w:val="28"/>
+              </w:rPr>
+              <w:t>playlistId</w:t>
+            </w:r>
+            <w:proofErr w:type="spellEnd"/>
+            <w:r>
+              <w:rPr>
+                <w:rFonts w:ascii="Arial" w:hAnsi="Arial" w:cs="Arial"/>
+                <w:color w:val="3B3838" w:themeColor="background2" w:themeShade="40"/>
+                <w:sz w:val="28"/>
+                <w:szCs w:val="28"/>
+              </w:rPr>
+              <w:t>&gt;</w:t>
             </w:r>
           </w:p>
           <w:p>
@@ -11416,14 +13296,25 @@
                 <w:szCs w:val="28"/>
               </w:rPr>
             </w:pPr>
-            <w:r>
-              <w:rPr>
-                <w:rFonts w:ascii="Arial" w:hAnsi="Arial" w:cs="Arial"/>
-                <w:color w:val="3B3838" w:themeColor="background2" w:themeShade="40"/>
-                <w:sz w:val="28"/>
-                <w:szCs w:val="28"/>
-              </w:rPr>
-              <w:t>returns JSON response from Backlot.</w:t>
+            <w:proofErr w:type="gramStart"/>
+            <w:r>
+              <w:rPr>
+                <w:rFonts w:ascii="Arial" w:hAnsi="Arial" w:cs="Arial"/>
+                <w:color w:val="3B3838" w:themeColor="background2" w:themeShade="40"/>
+                <w:sz w:val="28"/>
+                <w:szCs w:val="28"/>
+              </w:rPr>
+              <w:t>returns</w:t>
+            </w:r>
+            <w:proofErr w:type="gramEnd"/>
+            <w:r>
+              <w:rPr>
+                <w:rFonts w:ascii="Arial" w:hAnsi="Arial" w:cs="Arial"/>
+                <w:color w:val="3B3838" w:themeColor="background2" w:themeShade="40"/>
+                <w:sz w:val="28"/>
+                <w:szCs w:val="28"/>
+              </w:rPr>
+              <w:t xml:space="preserve"> JSON response from Backlot.</w:t>
             </w:r>
           </w:p>
         </w:tc>
@@ -11487,7 +13378,47 @@
                 <w:sz w:val="28"/>
                 <w:szCs w:val="28"/>
               </w:rPr>
-              <w:t>Matches to specific resource type, which is used in Ooyala Video component. Delegates to OoyalaService.</w:t>
+              <w:t xml:space="preserve">Matches to specific resource type, which </w:t>
+            </w:r>
+            <w:proofErr w:type="gramStart"/>
+            <w:r>
+              <w:rPr>
+                <w:rFonts w:ascii="Arial" w:hAnsi="Arial" w:cs="Arial"/>
+                <w:color w:val="3B3838" w:themeColor="background2" w:themeShade="40"/>
+                <w:sz w:val="28"/>
+                <w:szCs w:val="28"/>
+              </w:rPr>
+              <w:t>is used</w:t>
+            </w:r>
+            <w:proofErr w:type="gramEnd"/>
+            <w:r>
+              <w:rPr>
+                <w:rFonts w:ascii="Arial" w:hAnsi="Arial" w:cs="Arial"/>
+                <w:color w:val="3B3838" w:themeColor="background2" w:themeShade="40"/>
+                <w:sz w:val="28"/>
+                <w:szCs w:val="28"/>
+              </w:rPr>
+              <w:t xml:space="preserve"> in Ooyala Video component. Delegates to </w:t>
+            </w:r>
+            <w:proofErr w:type="spellStart"/>
+            <w:r>
+              <w:rPr>
+                <w:rFonts w:ascii="Arial" w:hAnsi="Arial" w:cs="Arial"/>
+                <w:color w:val="3B3838" w:themeColor="background2" w:themeShade="40"/>
+                <w:sz w:val="28"/>
+                <w:szCs w:val="28"/>
+              </w:rPr>
+              <w:t>OoyalaService</w:t>
+            </w:r>
+            <w:proofErr w:type="spellEnd"/>
+            <w:r>
+              <w:rPr>
+                <w:rFonts w:ascii="Arial" w:hAnsi="Arial" w:cs="Arial"/>
+                <w:color w:val="3B3838" w:themeColor="background2" w:themeShade="40"/>
+                <w:sz w:val="28"/>
+                <w:szCs w:val="28"/>
+              </w:rPr>
+              <w:t>.</w:t>
             </w:r>
           </w:p>
           <w:p>
@@ -11535,8 +13466,39 @@
                 <w:sz w:val="28"/>
                 <w:szCs w:val="28"/>
               </w:rPr>
-              <w:t>resource type: ooyala/components/playerListDataSource</w:t>
-            </w:r>
+              <w:t xml:space="preserve">resource type: </w:t>
+            </w:r>
+            <w:proofErr w:type="spellStart"/>
+            <w:r>
+              <w:rPr>
+                <w:rFonts w:ascii="Arial" w:hAnsi="Arial" w:cs="Arial"/>
+                <w:color w:val="3B3838" w:themeColor="background2" w:themeShade="40"/>
+                <w:sz w:val="28"/>
+                <w:szCs w:val="28"/>
+              </w:rPr>
+              <w:t>ooyala</w:t>
+            </w:r>
+            <w:proofErr w:type="spellEnd"/>
+            <w:r>
+              <w:rPr>
+                <w:rFonts w:ascii="Arial" w:hAnsi="Arial" w:cs="Arial"/>
+                <w:color w:val="3B3838" w:themeColor="background2" w:themeShade="40"/>
+                <w:sz w:val="28"/>
+                <w:szCs w:val="28"/>
+              </w:rPr>
+              <w:t>/components/</w:t>
+            </w:r>
+            <w:proofErr w:type="spellStart"/>
+            <w:r>
+              <w:rPr>
+                <w:rFonts w:ascii="Arial" w:hAnsi="Arial" w:cs="Arial"/>
+                <w:color w:val="3B3838" w:themeColor="background2" w:themeShade="40"/>
+                <w:sz w:val="28"/>
+                <w:szCs w:val="28"/>
+              </w:rPr>
+              <w:t>playerListDataSource</w:t>
+            </w:r>
+            <w:proofErr w:type="spellEnd"/>
           </w:p>
         </w:tc>
       </w:tr>
@@ -11598,7 +13560,27 @@
                 <w:sz w:val="28"/>
                 <w:szCs w:val="28"/>
               </w:rPr>
-              <w:t>Ooyala specific implementation, extending ViewHandler class to handle getting Backlot Video and Playlist asserts requests.</w:t>
+              <w:t xml:space="preserve">Ooyala specific implementation, extending </w:t>
+            </w:r>
+            <w:proofErr w:type="spellStart"/>
+            <w:r>
+              <w:rPr>
+                <w:rFonts w:ascii="Arial" w:hAnsi="Arial" w:cs="Arial"/>
+                <w:color w:val="3B3838" w:themeColor="background2" w:themeShade="40"/>
+                <w:sz w:val="28"/>
+                <w:szCs w:val="28"/>
+              </w:rPr>
+              <w:t>ViewHandler</w:t>
+            </w:r>
+            <w:proofErr w:type="spellEnd"/>
+            <w:r>
+              <w:rPr>
+                <w:rFonts w:ascii="Arial" w:hAnsi="Arial" w:cs="Arial"/>
+                <w:color w:val="3B3838" w:themeColor="background2" w:themeShade="40"/>
+                <w:sz w:val="28"/>
+                <w:szCs w:val="28"/>
+              </w:rPr>
+              <w:t xml:space="preserve"> class to handle getting Backlot Video and Playlist asserts requests.</w:t>
             </w:r>
           </w:p>
         </w:tc>
@@ -11664,7 +13646,47 @@
                 <w:sz w:val="28"/>
                 <w:szCs w:val="28"/>
               </w:rPr>
-              <w:t>Ooyala specific abstract implementation of ViewQuery interface. Used by OoyalaViewHandler class. Performs requests to Backlot, constructs result objects and delegates rendering of the search results.</w:t>
+              <w:t xml:space="preserve">Ooyala specific abstract implementation of </w:t>
+            </w:r>
+            <w:proofErr w:type="spellStart"/>
+            <w:r>
+              <w:rPr>
+                <w:rFonts w:ascii="Arial" w:hAnsi="Arial" w:cs="Arial"/>
+                <w:color w:val="3B3838" w:themeColor="background2" w:themeShade="40"/>
+                <w:sz w:val="28"/>
+                <w:szCs w:val="28"/>
+              </w:rPr>
+              <w:t>ViewQuery</w:t>
+            </w:r>
+            <w:proofErr w:type="spellEnd"/>
+            <w:r>
+              <w:rPr>
+                <w:rFonts w:ascii="Arial" w:hAnsi="Arial" w:cs="Arial"/>
+                <w:color w:val="3B3838" w:themeColor="background2" w:themeShade="40"/>
+                <w:sz w:val="28"/>
+                <w:szCs w:val="28"/>
+              </w:rPr>
+              <w:t xml:space="preserve"> interface. Used by </w:t>
+            </w:r>
+            <w:proofErr w:type="spellStart"/>
+            <w:r>
+              <w:rPr>
+                <w:rFonts w:ascii="Arial" w:hAnsi="Arial" w:cs="Arial"/>
+                <w:color w:val="3B3838" w:themeColor="background2" w:themeShade="40"/>
+                <w:sz w:val="28"/>
+                <w:szCs w:val="28"/>
+              </w:rPr>
+              <w:t>OoyalaViewHandler</w:t>
+            </w:r>
+            <w:proofErr w:type="spellEnd"/>
+            <w:r>
+              <w:rPr>
+                <w:rFonts w:ascii="Arial" w:hAnsi="Arial" w:cs="Arial"/>
+                <w:color w:val="3B3838" w:themeColor="background2" w:themeShade="40"/>
+                <w:sz w:val="28"/>
+                <w:szCs w:val="28"/>
+              </w:rPr>
+              <w:t xml:space="preserve"> class. Performs requests to Backlot, constructs result objects and delegates rendering of the search results.</w:t>
             </w:r>
           </w:p>
         </w:tc>
@@ -11718,7 +13740,47 @@
                 <w:sz w:val="28"/>
                 <w:szCs w:val="28"/>
               </w:rPr>
-              <w:t>Playlist specific implementation of OoyalaViewQuery class. Used by OoyalaViewHandler class.</w:t>
+              <w:t xml:space="preserve">Playlist specific implementation of </w:t>
+            </w:r>
+            <w:proofErr w:type="spellStart"/>
+            <w:r>
+              <w:rPr>
+                <w:rFonts w:ascii="Arial" w:hAnsi="Arial" w:cs="Arial"/>
+                <w:color w:val="3B3838" w:themeColor="background2" w:themeShade="40"/>
+                <w:sz w:val="28"/>
+                <w:szCs w:val="28"/>
+              </w:rPr>
+              <w:t>OoyalaViewQuery</w:t>
+            </w:r>
+            <w:proofErr w:type="spellEnd"/>
+            <w:r>
+              <w:rPr>
+                <w:rFonts w:ascii="Arial" w:hAnsi="Arial" w:cs="Arial"/>
+                <w:color w:val="3B3838" w:themeColor="background2" w:themeShade="40"/>
+                <w:sz w:val="28"/>
+                <w:szCs w:val="28"/>
+              </w:rPr>
+              <w:t xml:space="preserve"> class. Used by </w:t>
+            </w:r>
+            <w:proofErr w:type="spellStart"/>
+            <w:r>
+              <w:rPr>
+                <w:rFonts w:ascii="Arial" w:hAnsi="Arial" w:cs="Arial"/>
+                <w:color w:val="3B3838" w:themeColor="background2" w:themeShade="40"/>
+                <w:sz w:val="28"/>
+                <w:szCs w:val="28"/>
+              </w:rPr>
+              <w:t>OoyalaViewHandler</w:t>
+            </w:r>
+            <w:proofErr w:type="spellEnd"/>
+            <w:r>
+              <w:rPr>
+                <w:rFonts w:ascii="Arial" w:hAnsi="Arial" w:cs="Arial"/>
+                <w:color w:val="3B3838" w:themeColor="background2" w:themeShade="40"/>
+                <w:sz w:val="28"/>
+                <w:szCs w:val="28"/>
+              </w:rPr>
+              <w:t xml:space="preserve"> class.</w:t>
             </w:r>
           </w:p>
         </w:tc>
@@ -11773,7 +13835,47 @@
                 <w:sz w:val="28"/>
                 <w:szCs w:val="28"/>
               </w:rPr>
-              <w:t>Single video specific implementation of OoyalaViewQuery class. Used by OoyalaViewHandler class.</w:t>
+              <w:t xml:space="preserve">Single video specific implementation of </w:t>
+            </w:r>
+            <w:proofErr w:type="spellStart"/>
+            <w:r>
+              <w:rPr>
+                <w:rFonts w:ascii="Arial" w:hAnsi="Arial" w:cs="Arial"/>
+                <w:color w:val="3B3838" w:themeColor="background2" w:themeShade="40"/>
+                <w:sz w:val="28"/>
+                <w:szCs w:val="28"/>
+              </w:rPr>
+              <w:t>OoyalaViewQuery</w:t>
+            </w:r>
+            <w:proofErr w:type="spellEnd"/>
+            <w:r>
+              <w:rPr>
+                <w:rFonts w:ascii="Arial" w:hAnsi="Arial" w:cs="Arial"/>
+                <w:color w:val="3B3838" w:themeColor="background2" w:themeShade="40"/>
+                <w:sz w:val="28"/>
+                <w:szCs w:val="28"/>
+              </w:rPr>
+              <w:t xml:space="preserve"> class. Used by </w:t>
+            </w:r>
+            <w:proofErr w:type="spellStart"/>
+            <w:r>
+              <w:rPr>
+                <w:rFonts w:ascii="Arial" w:hAnsi="Arial" w:cs="Arial"/>
+                <w:color w:val="3B3838" w:themeColor="background2" w:themeShade="40"/>
+                <w:sz w:val="28"/>
+                <w:szCs w:val="28"/>
+              </w:rPr>
+              <w:t>OoyalaViewHandler</w:t>
+            </w:r>
+            <w:proofErr w:type="spellEnd"/>
+            <w:r>
+              <w:rPr>
+                <w:rFonts w:ascii="Arial" w:hAnsi="Arial" w:cs="Arial"/>
+                <w:color w:val="3B3838" w:themeColor="background2" w:themeShade="40"/>
+                <w:sz w:val="28"/>
+                <w:szCs w:val="28"/>
+              </w:rPr>
+              <w:t xml:space="preserve"> class.</w:t>
             </w:r>
           </w:p>
         </w:tc>
@@ -11827,7 +13929,47 @@
                 <w:sz w:val="28"/>
                 <w:szCs w:val="28"/>
               </w:rPr>
-              <w:t>The factory class to get necessary extension of OoyalaViewQuery class. Used by OoyalaViewHandler class.</w:t>
+              <w:t xml:space="preserve">The factory class to get necessary extension of </w:t>
+            </w:r>
+            <w:proofErr w:type="spellStart"/>
+            <w:r>
+              <w:rPr>
+                <w:rFonts w:ascii="Arial" w:hAnsi="Arial" w:cs="Arial"/>
+                <w:color w:val="3B3838" w:themeColor="background2" w:themeShade="40"/>
+                <w:sz w:val="28"/>
+                <w:szCs w:val="28"/>
+              </w:rPr>
+              <w:t>OoyalaViewQuery</w:t>
+            </w:r>
+            <w:proofErr w:type="spellEnd"/>
+            <w:r>
+              <w:rPr>
+                <w:rFonts w:ascii="Arial" w:hAnsi="Arial" w:cs="Arial"/>
+                <w:color w:val="3B3838" w:themeColor="background2" w:themeShade="40"/>
+                <w:sz w:val="28"/>
+                <w:szCs w:val="28"/>
+              </w:rPr>
+              <w:t xml:space="preserve"> class. Used by </w:t>
+            </w:r>
+            <w:proofErr w:type="spellStart"/>
+            <w:r>
+              <w:rPr>
+                <w:rFonts w:ascii="Arial" w:hAnsi="Arial" w:cs="Arial"/>
+                <w:color w:val="3B3838" w:themeColor="background2" w:themeShade="40"/>
+                <w:sz w:val="28"/>
+                <w:szCs w:val="28"/>
+              </w:rPr>
+              <w:t>OoyalaViewHandler</w:t>
+            </w:r>
+            <w:proofErr w:type="spellEnd"/>
+            <w:r>
+              <w:rPr>
+                <w:rFonts w:ascii="Arial" w:hAnsi="Arial" w:cs="Arial"/>
+                <w:color w:val="3B3838" w:themeColor="background2" w:themeShade="40"/>
+                <w:sz w:val="28"/>
+                <w:szCs w:val="28"/>
+              </w:rPr>
+              <w:t xml:space="preserve"> class.</w:t>
             </w:r>
           </w:p>
         </w:tc>
@@ -11881,7 +14023,67 @@
                 <w:sz w:val="28"/>
                 <w:szCs w:val="28"/>
               </w:rPr>
-              <w:t>The Sling Model for Backlot Video asset. Construct object by values of Hit object, which is located in SlingHttpServletRequest. Used by ooyalaPlaylistAsset and ooyalaAsset Resource types.</w:t>
+              <w:t xml:space="preserve">The Sling Model for Backlot Video asset. Construct object by values of Hit object, which is located in </w:t>
+            </w:r>
+            <w:proofErr w:type="spellStart"/>
+            <w:r>
+              <w:rPr>
+                <w:rFonts w:ascii="Arial" w:hAnsi="Arial" w:cs="Arial"/>
+                <w:color w:val="3B3838" w:themeColor="background2" w:themeShade="40"/>
+                <w:sz w:val="28"/>
+                <w:szCs w:val="28"/>
+              </w:rPr>
+              <w:t>SlingHttpServletRequest</w:t>
+            </w:r>
+            <w:proofErr w:type="spellEnd"/>
+            <w:r>
+              <w:rPr>
+                <w:rFonts w:ascii="Arial" w:hAnsi="Arial" w:cs="Arial"/>
+                <w:color w:val="3B3838" w:themeColor="background2" w:themeShade="40"/>
+                <w:sz w:val="28"/>
+                <w:szCs w:val="28"/>
+              </w:rPr>
+              <w:t xml:space="preserve">. Used by </w:t>
+            </w:r>
+            <w:proofErr w:type="spellStart"/>
+            <w:r>
+              <w:rPr>
+                <w:rFonts w:ascii="Arial" w:hAnsi="Arial" w:cs="Arial"/>
+                <w:color w:val="3B3838" w:themeColor="background2" w:themeShade="40"/>
+                <w:sz w:val="28"/>
+                <w:szCs w:val="28"/>
+              </w:rPr>
+              <w:t>ooyalaPlaylistAsset</w:t>
+            </w:r>
+            <w:proofErr w:type="spellEnd"/>
+            <w:r>
+              <w:rPr>
+                <w:rFonts w:ascii="Arial" w:hAnsi="Arial" w:cs="Arial"/>
+                <w:color w:val="3B3838" w:themeColor="background2" w:themeShade="40"/>
+                <w:sz w:val="28"/>
+                <w:szCs w:val="28"/>
+              </w:rPr>
+              <w:t xml:space="preserve"> and </w:t>
+            </w:r>
+            <w:proofErr w:type="spellStart"/>
+            <w:r>
+              <w:rPr>
+                <w:rFonts w:ascii="Arial" w:hAnsi="Arial" w:cs="Arial"/>
+                <w:color w:val="3B3838" w:themeColor="background2" w:themeShade="40"/>
+                <w:sz w:val="28"/>
+                <w:szCs w:val="28"/>
+              </w:rPr>
+              <w:t>ooyalaAsset</w:t>
+            </w:r>
+            <w:proofErr w:type="spellEnd"/>
+            <w:r>
+              <w:rPr>
+                <w:rFonts w:ascii="Arial" w:hAnsi="Arial" w:cs="Arial"/>
+                <w:color w:val="3B3838" w:themeColor="background2" w:themeShade="40"/>
+                <w:sz w:val="28"/>
+                <w:szCs w:val="28"/>
+              </w:rPr>
+              <w:t xml:space="preserve"> Resource types.</w:t>
             </w:r>
           </w:p>
         </w:tc>
@@ -11941,7 +14143,27 @@
                 <w:sz w:val="28"/>
                 <w:szCs w:val="28"/>
               </w:rPr>
-              <w:t>The Sling Model for Ooyala Video component. Construct object by dialog values. Used by ooyalaVideo component.</w:t>
+              <w:t xml:space="preserve">The Sling Model for Ooyala Video component. Construct object by dialog values. Used by </w:t>
+            </w:r>
+            <w:proofErr w:type="spellStart"/>
+            <w:r>
+              <w:rPr>
+                <w:rFonts w:ascii="Arial" w:hAnsi="Arial" w:cs="Arial"/>
+                <w:color w:val="3B3838" w:themeColor="background2" w:themeShade="40"/>
+                <w:sz w:val="28"/>
+                <w:szCs w:val="28"/>
+              </w:rPr>
+              <w:t>ooyalaVideo</w:t>
+            </w:r>
+            <w:proofErr w:type="spellEnd"/>
+            <w:r>
+              <w:rPr>
+                <w:rFonts w:ascii="Arial" w:hAnsi="Arial" w:cs="Arial"/>
+                <w:color w:val="3B3838" w:themeColor="background2" w:themeShade="40"/>
+                <w:sz w:val="28"/>
+                <w:szCs w:val="28"/>
+              </w:rPr>
+              <w:t xml:space="preserve"> component.</w:t>
             </w:r>
           </w:p>
         </w:tc>
@@ -12069,6 +14291,7 @@
               </w:rPr>
               <w:t xml:space="preserve">An implementation of </w:t>
             </w:r>
+            <w:proofErr w:type="spellStart"/>
             <w:r>
               <w:rPr>
                 <w:rFonts w:ascii="Arial" w:eastAsiaTheme="minorEastAsia" w:hAnsi="Arial" w:cs="Arial"/>
@@ -12078,6 +14301,7 @@
               </w:rPr>
               <w:t>OoyalaConfigurationService</w:t>
             </w:r>
+            <w:proofErr w:type="spellEnd"/>
             <w:r>
               <w:rPr>
                 <w:rFonts w:ascii="Arial" w:eastAsiaTheme="minorEastAsia" w:hAnsi="Arial" w:cs="Arial"/>
@@ -12085,7 +14309,27 @@
                 <w:sz w:val="28"/>
                 <w:szCs w:val="28"/>
               </w:rPr>
-              <w:t xml:space="preserve"> interface, OSGi service.</w:t>
+              <w:t xml:space="preserve"> interface, </w:t>
+            </w:r>
+            <w:proofErr w:type="spellStart"/>
+            <w:r>
+              <w:rPr>
+                <w:rFonts w:ascii="Arial" w:eastAsiaTheme="minorEastAsia" w:hAnsi="Arial" w:cs="Arial"/>
+                <w:color w:val="3B3838" w:themeColor="background2" w:themeShade="40"/>
+                <w:sz w:val="28"/>
+                <w:szCs w:val="28"/>
+              </w:rPr>
+              <w:t>OSGi</w:t>
+            </w:r>
+            <w:proofErr w:type="spellEnd"/>
+            <w:r>
+              <w:rPr>
+                <w:rFonts w:ascii="Arial" w:eastAsiaTheme="minorEastAsia" w:hAnsi="Arial" w:cs="Arial"/>
+                <w:color w:val="3B3838" w:themeColor="background2" w:themeShade="40"/>
+                <w:sz w:val="28"/>
+                <w:szCs w:val="28"/>
+              </w:rPr>
+              <w:t xml:space="preserve"> service.</w:t>
             </w:r>
           </w:p>
         </w:tc>
@@ -12238,7 +14482,27 @@
                 <w:sz w:val="28"/>
                 <w:szCs w:val="28"/>
               </w:rPr>
-              <w:t>An extension of AbstractValidationServlet class with credentials-specific validation implementation.</w:t>
+              <w:t xml:space="preserve">An extension of </w:t>
+            </w:r>
+            <w:proofErr w:type="spellStart"/>
+            <w:r>
+              <w:rPr>
+                <w:rFonts w:ascii="Arial" w:hAnsi="Arial" w:cs="Arial"/>
+                <w:color w:val="3B3838" w:themeColor="background2" w:themeShade="40"/>
+                <w:sz w:val="28"/>
+                <w:szCs w:val="28"/>
+              </w:rPr>
+              <w:t>AbstractValidationServlet</w:t>
+            </w:r>
+            <w:proofErr w:type="spellEnd"/>
+            <w:r>
+              <w:rPr>
+                <w:rFonts w:ascii="Arial" w:hAnsi="Arial" w:cs="Arial"/>
+                <w:color w:val="3B3838" w:themeColor="background2" w:themeShade="40"/>
+                <w:sz w:val="28"/>
+                <w:szCs w:val="28"/>
+              </w:rPr>
+              <w:t xml:space="preserve"> class with credentials-specific validation implementation.</w:t>
             </w:r>
           </w:p>
           <w:p>
@@ -12274,7 +14538,47 @@
                 <w:sz w:val="28"/>
                 <w:szCs w:val="28"/>
               </w:rPr>
-              <w:t>/bin/wcm/ooyala/validation/credentials</w:t>
+              <w:t>/bin/</w:t>
+            </w:r>
+            <w:proofErr w:type="spellStart"/>
+            <w:r>
+              <w:rPr>
+                <w:rFonts w:ascii="Arial" w:hAnsi="Arial" w:cs="Arial"/>
+                <w:color w:val="3B3838" w:themeColor="background2" w:themeShade="40"/>
+                <w:sz w:val="28"/>
+                <w:szCs w:val="28"/>
+              </w:rPr>
+              <w:t>wcm</w:t>
+            </w:r>
+            <w:proofErr w:type="spellEnd"/>
+            <w:r>
+              <w:rPr>
+                <w:rFonts w:ascii="Arial" w:hAnsi="Arial" w:cs="Arial"/>
+                <w:color w:val="3B3838" w:themeColor="background2" w:themeShade="40"/>
+                <w:sz w:val="28"/>
+                <w:szCs w:val="28"/>
+              </w:rPr>
+              <w:t>/</w:t>
+            </w:r>
+            <w:proofErr w:type="spellStart"/>
+            <w:r>
+              <w:rPr>
+                <w:rFonts w:ascii="Arial" w:hAnsi="Arial" w:cs="Arial"/>
+                <w:color w:val="3B3838" w:themeColor="background2" w:themeShade="40"/>
+                <w:sz w:val="28"/>
+                <w:szCs w:val="28"/>
+              </w:rPr>
+              <w:t>ooyala</w:t>
+            </w:r>
+            <w:proofErr w:type="spellEnd"/>
+            <w:r>
+              <w:rPr>
+                <w:rFonts w:ascii="Arial" w:hAnsi="Arial" w:cs="Arial"/>
+                <w:color w:val="3B3838" w:themeColor="background2" w:themeShade="40"/>
+                <w:sz w:val="28"/>
+                <w:szCs w:val="28"/>
+              </w:rPr>
+              <w:t>/validation/credentials</w:t>
             </w:r>
           </w:p>
           <w:p>
@@ -12291,6 +14595,7 @@
                 <w:szCs w:val="28"/>
               </w:rPr>
             </w:pPr>
+            <w:proofErr w:type="gramStart"/>
             <w:r>
               <w:rPr>
                 <w:rFonts w:ascii="Arial" w:hAnsi="Arial" w:cs="Arial"/>
@@ -12299,7 +14604,17 @@
                 <w:szCs w:val="28"/>
               </w:rPr>
               <w:lastRenderedPageBreak/>
-              <w:t>returns JSON-formatted response.</w:t>
+              <w:t>returns</w:t>
+            </w:r>
+            <w:proofErr w:type="gramEnd"/>
+            <w:r>
+              <w:rPr>
+                <w:rFonts w:ascii="Arial" w:hAnsi="Arial" w:cs="Arial"/>
+                <w:color w:val="3B3838" w:themeColor="background2" w:themeShade="40"/>
+                <w:sz w:val="28"/>
+                <w:szCs w:val="28"/>
+              </w:rPr>
+              <w:t xml:space="preserve"> JSON-formatted response.</w:t>
             </w:r>
           </w:p>
         </w:tc>
@@ -12365,14 +14680,25 @@
               </w:rPr>
               <w:t xml:space="preserve">An extension of </w:t>
             </w:r>
-            <w:r>
-              <w:rPr>
-                <w:rFonts w:ascii="Arial" w:hAnsi="Arial" w:cs="Arial"/>
-                <w:color w:val="3B3838" w:themeColor="background2" w:themeShade="40"/>
-                <w:sz w:val="28"/>
-                <w:szCs w:val="28"/>
-              </w:rPr>
-              <w:t>AbstractValidationServlet class with video name-specific validation implementation.</w:t>
+            <w:proofErr w:type="spellStart"/>
+            <w:r>
+              <w:rPr>
+                <w:rFonts w:ascii="Arial" w:hAnsi="Arial" w:cs="Arial"/>
+                <w:color w:val="3B3838" w:themeColor="background2" w:themeShade="40"/>
+                <w:sz w:val="28"/>
+                <w:szCs w:val="28"/>
+              </w:rPr>
+              <w:t>AbstractValidationServlet</w:t>
+            </w:r>
+            <w:proofErr w:type="spellEnd"/>
+            <w:r>
+              <w:rPr>
+                <w:rFonts w:ascii="Arial" w:hAnsi="Arial" w:cs="Arial"/>
+                <w:color w:val="3B3838" w:themeColor="background2" w:themeShade="40"/>
+                <w:sz w:val="28"/>
+                <w:szCs w:val="28"/>
+              </w:rPr>
+              <w:t xml:space="preserve"> class with video name-specific validation implementation.</w:t>
             </w:r>
             <w:r>
               <w:rPr>
@@ -12417,7 +14743,67 @@
                 <w:sz w:val="28"/>
                 <w:szCs w:val="28"/>
               </w:rPr>
-              <w:t>/bin/wcm/ooyala/validation/video?name=</w:t>
+              <w:t>/bin/</w:t>
+            </w:r>
+            <w:proofErr w:type="spellStart"/>
+            <w:r>
+              <w:rPr>
+                <w:rFonts w:ascii="Arial" w:hAnsi="Arial" w:cs="Arial"/>
+                <w:color w:val="3B3838" w:themeColor="background2" w:themeShade="40"/>
+                <w:sz w:val="28"/>
+                <w:szCs w:val="28"/>
+              </w:rPr>
+              <w:t>wcm</w:t>
+            </w:r>
+            <w:proofErr w:type="spellEnd"/>
+            <w:r>
+              <w:rPr>
+                <w:rFonts w:ascii="Arial" w:hAnsi="Arial" w:cs="Arial"/>
+                <w:color w:val="3B3838" w:themeColor="background2" w:themeShade="40"/>
+                <w:sz w:val="28"/>
+                <w:szCs w:val="28"/>
+              </w:rPr>
+              <w:t>/</w:t>
+            </w:r>
+            <w:proofErr w:type="spellStart"/>
+            <w:r>
+              <w:rPr>
+                <w:rFonts w:ascii="Arial" w:hAnsi="Arial" w:cs="Arial"/>
+                <w:color w:val="3B3838" w:themeColor="background2" w:themeShade="40"/>
+                <w:sz w:val="28"/>
+                <w:szCs w:val="28"/>
+              </w:rPr>
+              <w:t>ooyala</w:t>
+            </w:r>
+            <w:proofErr w:type="spellEnd"/>
+            <w:r>
+              <w:rPr>
+                <w:rFonts w:ascii="Arial" w:hAnsi="Arial" w:cs="Arial"/>
+                <w:color w:val="3B3838" w:themeColor="background2" w:themeShade="40"/>
+                <w:sz w:val="28"/>
+                <w:szCs w:val="28"/>
+              </w:rPr>
+              <w:t>/validation/</w:t>
+            </w:r>
+            <w:proofErr w:type="spellStart"/>
+            <w:r>
+              <w:rPr>
+                <w:rFonts w:ascii="Arial" w:hAnsi="Arial" w:cs="Arial"/>
+                <w:color w:val="3B3838" w:themeColor="background2" w:themeShade="40"/>
+                <w:sz w:val="28"/>
+                <w:szCs w:val="28"/>
+              </w:rPr>
+              <w:t>video?name</w:t>
+            </w:r>
+            <w:proofErr w:type="spellEnd"/>
+            <w:r>
+              <w:rPr>
+                <w:rFonts w:ascii="Arial" w:hAnsi="Arial" w:cs="Arial"/>
+                <w:color w:val="3B3838" w:themeColor="background2" w:themeShade="40"/>
+                <w:sz w:val="28"/>
+                <w:szCs w:val="28"/>
+              </w:rPr>
+              <w:t>=</w:t>
             </w:r>
             <w:r>
               <w:rPr>
@@ -12443,14 +14829,25 @@
                 <w:szCs w:val="28"/>
               </w:rPr>
             </w:pPr>
-            <w:r>
-              <w:rPr>
-                <w:rFonts w:ascii="Arial" w:hAnsi="Arial" w:cs="Arial"/>
-                <w:color w:val="3B3838" w:themeColor="background2" w:themeShade="40"/>
-                <w:sz w:val="28"/>
-                <w:szCs w:val="28"/>
-              </w:rPr>
-              <w:t>returns JSON-formatted response.</w:t>
+            <w:proofErr w:type="gramStart"/>
+            <w:r>
+              <w:rPr>
+                <w:rFonts w:ascii="Arial" w:hAnsi="Arial" w:cs="Arial"/>
+                <w:color w:val="3B3838" w:themeColor="background2" w:themeShade="40"/>
+                <w:sz w:val="28"/>
+                <w:szCs w:val="28"/>
+              </w:rPr>
+              <w:t>returns</w:t>
+            </w:r>
+            <w:proofErr w:type="gramEnd"/>
+            <w:r>
+              <w:rPr>
+                <w:rFonts w:ascii="Arial" w:hAnsi="Arial" w:cs="Arial"/>
+                <w:color w:val="3B3838" w:themeColor="background2" w:themeShade="40"/>
+                <w:sz w:val="28"/>
+                <w:szCs w:val="28"/>
+              </w:rPr>
+              <w:t xml:space="preserve"> JSON-formatted response.</w:t>
             </w:r>
           </w:p>
         </w:tc>
@@ -12497,14 +14894,65 @@
                 <w:szCs w:val="28"/>
               </w:rPr>
             </w:pPr>
-            <w:r>
-              <w:rPr>
-                <w:rFonts w:ascii="Arial" w:hAnsi="Arial" w:cs="Arial"/>
-                <w:color w:val="3B3838" w:themeColor="background2" w:themeShade="40"/>
-                <w:sz w:val="28"/>
-                <w:szCs w:val="28"/>
-              </w:rPr>
-              <w:t>OSGi service to distribute Service ResourceResolver based on AEM Service user with specific JCR privileges. Avoids usage of Administrative ResourceResolver an</w:t>
+            <w:proofErr w:type="spellStart"/>
+            <w:r>
+              <w:rPr>
+                <w:rFonts w:ascii="Arial" w:hAnsi="Arial" w:cs="Arial"/>
+                <w:color w:val="3B3838" w:themeColor="background2" w:themeShade="40"/>
+                <w:sz w:val="28"/>
+                <w:szCs w:val="28"/>
+              </w:rPr>
+              <w:t>OSGi</w:t>
+            </w:r>
+            <w:proofErr w:type="spellEnd"/>
+            <w:r>
+              <w:rPr>
+                <w:rFonts w:ascii="Arial" w:hAnsi="Arial" w:cs="Arial"/>
+                <w:color w:val="3B3838" w:themeColor="background2" w:themeShade="40"/>
+                <w:sz w:val="28"/>
+                <w:szCs w:val="28"/>
+              </w:rPr>
+              <w:t xml:space="preserve"> service to distribute Service </w:t>
+            </w:r>
+            <w:proofErr w:type="spellStart"/>
+            <w:r>
+              <w:rPr>
+                <w:rFonts w:ascii="Arial" w:hAnsi="Arial" w:cs="Arial"/>
+                <w:color w:val="3B3838" w:themeColor="background2" w:themeShade="40"/>
+                <w:sz w:val="28"/>
+                <w:szCs w:val="28"/>
+              </w:rPr>
+              <w:t>ResourceResolver</w:t>
+            </w:r>
+            <w:proofErr w:type="spellEnd"/>
+            <w:r>
+              <w:rPr>
+                <w:rFonts w:ascii="Arial" w:hAnsi="Arial" w:cs="Arial"/>
+                <w:color w:val="3B3838" w:themeColor="background2" w:themeShade="40"/>
+                <w:sz w:val="28"/>
+                <w:szCs w:val="28"/>
+              </w:rPr>
+              <w:t xml:space="preserve"> based on AEM Service user with specific JCR privileges. Avoids usage of Administrative </w:t>
+            </w:r>
+            <w:proofErr w:type="spellStart"/>
+            <w:r>
+              <w:rPr>
+                <w:rFonts w:ascii="Arial" w:hAnsi="Arial" w:cs="Arial"/>
+                <w:color w:val="3B3838" w:themeColor="background2" w:themeShade="40"/>
+                <w:sz w:val="28"/>
+                <w:szCs w:val="28"/>
+              </w:rPr>
+              <w:t>ResourceResolver</w:t>
+            </w:r>
+            <w:proofErr w:type="spellEnd"/>
+            <w:r>
+              <w:rPr>
+                <w:rFonts w:ascii="Arial" w:hAnsi="Arial" w:cs="Arial"/>
+                <w:color w:val="3B3838" w:themeColor="background2" w:themeShade="40"/>
+                <w:sz w:val="28"/>
+                <w:szCs w:val="28"/>
+              </w:rPr>
+              <w:t xml:space="preserve"> an</w:t>
             </w:r>
             <w:r>
               <w:rPr>
@@ -12762,6 +15210,7 @@
               </w:rPr>
               <w:t xml:space="preserve">of </w:t>
             </w:r>
+            <w:proofErr w:type="spellStart"/>
             <w:r>
               <w:rPr>
                 <w:rFonts w:ascii="Arial" w:eastAsiaTheme="minorEastAsia" w:hAnsi="Arial" w:cs="Arial"/>
@@ -12780,6 +15229,7 @@
               </w:rPr>
               <w:t>Client</w:t>
             </w:r>
+            <w:proofErr w:type="spellEnd"/>
             <w:r>
               <w:rPr>
                 <w:rFonts w:ascii="Arial" w:eastAsiaTheme="minorEastAsia" w:hAnsi="Arial" w:cs="Arial"/>
@@ -12854,7 +15304,27 @@
                 <w:sz w:val="28"/>
                 <w:szCs w:val="28"/>
               </w:rPr>
-              <w:t>Produce Ooyala REST API POST request. Extension of OoyalaRequest class.</w:t>
+              <w:t xml:space="preserve">Produce Ooyala REST API POST request. Extension of </w:t>
+            </w:r>
+            <w:proofErr w:type="spellStart"/>
+            <w:r>
+              <w:rPr>
+                <w:rFonts w:ascii="Arial" w:hAnsi="Arial" w:cs="Arial"/>
+                <w:color w:val="3B3838" w:themeColor="background2" w:themeShade="40"/>
+                <w:sz w:val="28"/>
+                <w:szCs w:val="28"/>
+              </w:rPr>
+              <w:t>OoyalaRequest</w:t>
+            </w:r>
+            <w:proofErr w:type="spellEnd"/>
+            <w:r>
+              <w:rPr>
+                <w:rFonts w:ascii="Arial" w:hAnsi="Arial" w:cs="Arial"/>
+                <w:color w:val="3B3838" w:themeColor="background2" w:themeShade="40"/>
+                <w:sz w:val="28"/>
+                <w:szCs w:val="28"/>
+              </w:rPr>
+              <w:t xml:space="preserve"> class.</w:t>
             </w:r>
           </w:p>
         </w:tc>
@@ -12920,7 +15390,27 @@
                 <w:sz w:val="28"/>
                 <w:szCs w:val="28"/>
               </w:rPr>
-              <w:t>Produce Ooyala REST API PUT request. Extension of OoyalaRequest class.</w:t>
+              <w:t xml:space="preserve">Produce Ooyala REST API PUT request. Extension of </w:t>
+            </w:r>
+            <w:proofErr w:type="spellStart"/>
+            <w:r>
+              <w:rPr>
+                <w:rFonts w:ascii="Arial" w:hAnsi="Arial" w:cs="Arial"/>
+                <w:color w:val="3B3838" w:themeColor="background2" w:themeShade="40"/>
+                <w:sz w:val="28"/>
+                <w:szCs w:val="28"/>
+              </w:rPr>
+              <w:t>OoyalaRequest</w:t>
+            </w:r>
+            <w:proofErr w:type="spellEnd"/>
+            <w:r>
+              <w:rPr>
+                <w:rFonts w:ascii="Arial" w:hAnsi="Arial" w:cs="Arial"/>
+                <w:color w:val="3B3838" w:themeColor="background2" w:themeShade="40"/>
+                <w:sz w:val="28"/>
+                <w:szCs w:val="28"/>
+              </w:rPr>
+              <w:t xml:space="preserve"> class.</w:t>
             </w:r>
           </w:p>
         </w:tc>
@@ -12986,7 +15476,27 @@
                 <w:sz w:val="28"/>
                 <w:szCs w:val="28"/>
               </w:rPr>
-              <w:t>An extension of OoyalaRequest class for retrieving URLs for a given asset.</w:t>
+              <w:t xml:space="preserve">An extension of </w:t>
+            </w:r>
+            <w:proofErr w:type="spellStart"/>
+            <w:r>
+              <w:rPr>
+                <w:rFonts w:ascii="Arial" w:hAnsi="Arial" w:cs="Arial"/>
+                <w:color w:val="3B3838" w:themeColor="background2" w:themeShade="40"/>
+                <w:sz w:val="28"/>
+                <w:szCs w:val="28"/>
+              </w:rPr>
+              <w:t>OoyalaRequest</w:t>
+            </w:r>
+            <w:proofErr w:type="spellEnd"/>
+            <w:r>
+              <w:rPr>
+                <w:rFonts w:ascii="Arial" w:hAnsi="Arial" w:cs="Arial"/>
+                <w:color w:val="3B3838" w:themeColor="background2" w:themeShade="40"/>
+                <w:sz w:val="28"/>
+                <w:szCs w:val="28"/>
+              </w:rPr>
+              <w:t xml:space="preserve"> class for retrieving URLs for a given asset.</w:t>
             </w:r>
           </w:p>
         </w:tc>
@@ -13053,7 +15563,47 @@
                 <w:sz w:val="28"/>
                 <w:szCs w:val="28"/>
               </w:rPr>
-              <w:t>An extension of OoyalaRequest class for retrieving labels via Ooyala's RESTful API.</w:t>
+              <w:t xml:space="preserve">An extension of </w:t>
+            </w:r>
+            <w:proofErr w:type="spellStart"/>
+            <w:r>
+              <w:rPr>
+                <w:rFonts w:ascii="Arial" w:hAnsi="Arial" w:cs="Arial"/>
+                <w:color w:val="3B3838" w:themeColor="background2" w:themeShade="40"/>
+                <w:sz w:val="28"/>
+                <w:szCs w:val="28"/>
+              </w:rPr>
+              <w:t>OoyalaRequest</w:t>
+            </w:r>
+            <w:proofErr w:type="spellEnd"/>
+            <w:r>
+              <w:rPr>
+                <w:rFonts w:ascii="Arial" w:hAnsi="Arial" w:cs="Arial"/>
+                <w:color w:val="3B3838" w:themeColor="background2" w:themeShade="40"/>
+                <w:sz w:val="28"/>
+                <w:szCs w:val="28"/>
+              </w:rPr>
+              <w:t xml:space="preserve"> class for retrieving labels via </w:t>
+            </w:r>
+            <w:proofErr w:type="spellStart"/>
+            <w:r>
+              <w:rPr>
+                <w:rFonts w:ascii="Arial" w:hAnsi="Arial" w:cs="Arial"/>
+                <w:color w:val="3B3838" w:themeColor="background2" w:themeShade="40"/>
+                <w:sz w:val="28"/>
+                <w:szCs w:val="28"/>
+              </w:rPr>
+              <w:t>Ooyala's</w:t>
+            </w:r>
+            <w:proofErr w:type="spellEnd"/>
+            <w:r>
+              <w:rPr>
+                <w:rFonts w:ascii="Arial" w:hAnsi="Arial" w:cs="Arial"/>
+                <w:color w:val="3B3838" w:themeColor="background2" w:themeShade="40"/>
+                <w:sz w:val="28"/>
+                <w:szCs w:val="28"/>
+              </w:rPr>
+              <w:t xml:space="preserve"> RESTful API.</w:t>
             </w:r>
           </w:p>
         </w:tc>
@@ -13119,7 +15669,47 @@
                 <w:sz w:val="28"/>
                 <w:szCs w:val="28"/>
               </w:rPr>
-              <w:t>An extension of OoyalaRequest class for retrieving players via Ooyala's RESTful API.</w:t>
+              <w:t xml:space="preserve">An extension of </w:t>
+            </w:r>
+            <w:proofErr w:type="spellStart"/>
+            <w:r>
+              <w:rPr>
+                <w:rFonts w:ascii="Arial" w:hAnsi="Arial" w:cs="Arial"/>
+                <w:color w:val="3B3838" w:themeColor="background2" w:themeShade="40"/>
+                <w:sz w:val="28"/>
+                <w:szCs w:val="28"/>
+              </w:rPr>
+              <w:t>OoyalaRequest</w:t>
+            </w:r>
+            <w:proofErr w:type="spellEnd"/>
+            <w:r>
+              <w:rPr>
+                <w:rFonts w:ascii="Arial" w:hAnsi="Arial" w:cs="Arial"/>
+                <w:color w:val="3B3838" w:themeColor="background2" w:themeShade="40"/>
+                <w:sz w:val="28"/>
+                <w:szCs w:val="28"/>
+              </w:rPr>
+              <w:t xml:space="preserve"> class for retrieving players via </w:t>
+            </w:r>
+            <w:proofErr w:type="spellStart"/>
+            <w:r>
+              <w:rPr>
+                <w:rFonts w:ascii="Arial" w:hAnsi="Arial" w:cs="Arial"/>
+                <w:color w:val="3B3838" w:themeColor="background2" w:themeShade="40"/>
+                <w:sz w:val="28"/>
+                <w:szCs w:val="28"/>
+              </w:rPr>
+              <w:t>Ooyala's</w:t>
+            </w:r>
+            <w:proofErr w:type="spellEnd"/>
+            <w:r>
+              <w:rPr>
+                <w:rFonts w:ascii="Arial" w:hAnsi="Arial" w:cs="Arial"/>
+                <w:color w:val="3B3838" w:themeColor="background2" w:themeShade="40"/>
+                <w:sz w:val="28"/>
+                <w:szCs w:val="28"/>
+              </w:rPr>
+              <w:t xml:space="preserve"> RESTful API.</w:t>
             </w:r>
           </w:p>
         </w:tc>
@@ -13185,7 +15775,47 @@
                 <w:sz w:val="28"/>
                 <w:szCs w:val="28"/>
               </w:rPr>
-              <w:t>An extension of OoyalaRequest class for retrieving playlist information via Ooyala's RESTful API.</w:t>
+              <w:t xml:space="preserve">An extension of </w:t>
+            </w:r>
+            <w:proofErr w:type="spellStart"/>
+            <w:r>
+              <w:rPr>
+                <w:rFonts w:ascii="Arial" w:hAnsi="Arial" w:cs="Arial"/>
+                <w:color w:val="3B3838" w:themeColor="background2" w:themeShade="40"/>
+                <w:sz w:val="28"/>
+                <w:szCs w:val="28"/>
+              </w:rPr>
+              <w:t>OoyalaRequest</w:t>
+            </w:r>
+            <w:proofErr w:type="spellEnd"/>
+            <w:r>
+              <w:rPr>
+                <w:rFonts w:ascii="Arial" w:hAnsi="Arial" w:cs="Arial"/>
+                <w:color w:val="3B3838" w:themeColor="background2" w:themeShade="40"/>
+                <w:sz w:val="28"/>
+                <w:szCs w:val="28"/>
+              </w:rPr>
+              <w:t xml:space="preserve"> class for retrieving playlist information via </w:t>
+            </w:r>
+            <w:proofErr w:type="spellStart"/>
+            <w:r>
+              <w:rPr>
+                <w:rFonts w:ascii="Arial" w:hAnsi="Arial" w:cs="Arial"/>
+                <w:color w:val="3B3838" w:themeColor="background2" w:themeShade="40"/>
+                <w:sz w:val="28"/>
+                <w:szCs w:val="28"/>
+              </w:rPr>
+              <w:t>Ooyala's</w:t>
+            </w:r>
+            <w:proofErr w:type="spellEnd"/>
+            <w:r>
+              <w:rPr>
+                <w:rFonts w:ascii="Arial" w:hAnsi="Arial" w:cs="Arial"/>
+                <w:color w:val="3B3838" w:themeColor="background2" w:themeShade="40"/>
+                <w:sz w:val="28"/>
+                <w:szCs w:val="28"/>
+              </w:rPr>
+              <w:t xml:space="preserve"> RESTful API.</w:t>
             </w:r>
           </w:p>
         </w:tc>
@@ -13251,7 +15881,47 @@
                 <w:sz w:val="28"/>
                 <w:szCs w:val="28"/>
               </w:rPr>
-              <w:t>An extension of OoyalaRequest class for retrieving playlists via Ooyala's RESTful API.</w:t>
+              <w:t xml:space="preserve">An extension of </w:t>
+            </w:r>
+            <w:proofErr w:type="spellStart"/>
+            <w:r>
+              <w:rPr>
+                <w:rFonts w:ascii="Arial" w:hAnsi="Arial" w:cs="Arial"/>
+                <w:color w:val="3B3838" w:themeColor="background2" w:themeShade="40"/>
+                <w:sz w:val="28"/>
+                <w:szCs w:val="28"/>
+              </w:rPr>
+              <w:t>OoyalaRequest</w:t>
+            </w:r>
+            <w:proofErr w:type="spellEnd"/>
+            <w:r>
+              <w:rPr>
+                <w:rFonts w:ascii="Arial" w:hAnsi="Arial" w:cs="Arial"/>
+                <w:color w:val="3B3838" w:themeColor="background2" w:themeShade="40"/>
+                <w:sz w:val="28"/>
+                <w:szCs w:val="28"/>
+              </w:rPr>
+              <w:t xml:space="preserve"> class for retrieving playlists via </w:t>
+            </w:r>
+            <w:proofErr w:type="spellStart"/>
+            <w:r>
+              <w:rPr>
+                <w:rFonts w:ascii="Arial" w:hAnsi="Arial" w:cs="Arial"/>
+                <w:color w:val="3B3838" w:themeColor="background2" w:themeShade="40"/>
+                <w:sz w:val="28"/>
+                <w:szCs w:val="28"/>
+              </w:rPr>
+              <w:t>Ooyala's</w:t>
+            </w:r>
+            <w:proofErr w:type="spellEnd"/>
+            <w:r>
+              <w:rPr>
+                <w:rFonts w:ascii="Arial" w:hAnsi="Arial" w:cs="Arial"/>
+                <w:color w:val="3B3838" w:themeColor="background2" w:themeShade="40"/>
+                <w:sz w:val="28"/>
+                <w:szCs w:val="28"/>
+              </w:rPr>
+              <w:t xml:space="preserve"> RESTful API.</w:t>
             </w:r>
           </w:p>
         </w:tc>
@@ -13317,7 +15987,47 @@
                 <w:sz w:val="28"/>
                 <w:szCs w:val="28"/>
               </w:rPr>
-              <w:t>An extension of OoyalaRequest class for retrieving videos via Ooyala's RESTful API.</w:t>
+              <w:t xml:space="preserve">An extension of </w:t>
+            </w:r>
+            <w:proofErr w:type="spellStart"/>
+            <w:r>
+              <w:rPr>
+                <w:rFonts w:ascii="Arial" w:hAnsi="Arial" w:cs="Arial"/>
+                <w:color w:val="3B3838" w:themeColor="background2" w:themeShade="40"/>
+                <w:sz w:val="28"/>
+                <w:szCs w:val="28"/>
+              </w:rPr>
+              <w:t>OoyalaRequest</w:t>
+            </w:r>
+            <w:proofErr w:type="spellEnd"/>
+            <w:r>
+              <w:rPr>
+                <w:rFonts w:ascii="Arial" w:hAnsi="Arial" w:cs="Arial"/>
+                <w:color w:val="3B3838" w:themeColor="background2" w:themeShade="40"/>
+                <w:sz w:val="28"/>
+                <w:szCs w:val="28"/>
+              </w:rPr>
+              <w:t xml:space="preserve"> class for retrieving videos via </w:t>
+            </w:r>
+            <w:proofErr w:type="spellStart"/>
+            <w:r>
+              <w:rPr>
+                <w:rFonts w:ascii="Arial" w:hAnsi="Arial" w:cs="Arial"/>
+                <w:color w:val="3B3838" w:themeColor="background2" w:themeShade="40"/>
+                <w:sz w:val="28"/>
+                <w:szCs w:val="28"/>
+              </w:rPr>
+              <w:t>Ooyala's</w:t>
+            </w:r>
+            <w:proofErr w:type="spellEnd"/>
+            <w:r>
+              <w:rPr>
+                <w:rFonts w:ascii="Arial" w:hAnsi="Arial" w:cs="Arial"/>
+                <w:color w:val="3B3838" w:themeColor="background2" w:themeShade="40"/>
+                <w:sz w:val="28"/>
+                <w:szCs w:val="28"/>
+              </w:rPr>
+              <w:t xml:space="preserve"> RESTful API.</w:t>
             </w:r>
           </w:p>
         </w:tc>
@@ -13473,14 +16183,65 @@
                 <w:szCs w:val="28"/>
               </w:rPr>
             </w:pPr>
-            <w:r>
-              <w:rPr>
-                <w:rFonts w:ascii="Arial" w:hAnsi="Arial" w:cs="Arial"/>
-                <w:color w:val="3B3838" w:themeColor="background2" w:themeShade="40"/>
-                <w:sz w:val="28"/>
-                <w:szCs w:val="28"/>
-              </w:rPr>
-              <w:t>ooyalaVideo (apps/ooyala/components/content/ooyalaVideo)</w:t>
+            <w:proofErr w:type="spellStart"/>
+            <w:r>
+              <w:rPr>
+                <w:rFonts w:ascii="Arial" w:hAnsi="Arial" w:cs="Arial"/>
+                <w:color w:val="3B3838" w:themeColor="background2" w:themeShade="40"/>
+                <w:sz w:val="28"/>
+                <w:szCs w:val="28"/>
+              </w:rPr>
+              <w:t>ooyalaVideo</w:t>
+            </w:r>
+            <w:proofErr w:type="spellEnd"/>
+            <w:r>
+              <w:rPr>
+                <w:rFonts w:ascii="Arial" w:hAnsi="Arial" w:cs="Arial"/>
+                <w:color w:val="3B3838" w:themeColor="background2" w:themeShade="40"/>
+                <w:sz w:val="28"/>
+                <w:szCs w:val="28"/>
+              </w:rPr>
+              <w:t xml:space="preserve"> (apps/</w:t>
+            </w:r>
+            <w:proofErr w:type="spellStart"/>
+            <w:r>
+              <w:rPr>
+                <w:rFonts w:ascii="Arial" w:hAnsi="Arial" w:cs="Arial"/>
+                <w:color w:val="3B3838" w:themeColor="background2" w:themeShade="40"/>
+                <w:sz w:val="28"/>
+                <w:szCs w:val="28"/>
+              </w:rPr>
+              <w:t>ooyala</w:t>
+            </w:r>
+            <w:proofErr w:type="spellEnd"/>
+            <w:r>
+              <w:rPr>
+                <w:rFonts w:ascii="Arial" w:hAnsi="Arial" w:cs="Arial"/>
+                <w:color w:val="3B3838" w:themeColor="background2" w:themeShade="40"/>
+                <w:sz w:val="28"/>
+                <w:szCs w:val="28"/>
+              </w:rPr>
+              <w:t>/components/content/</w:t>
+            </w:r>
+            <w:proofErr w:type="spellStart"/>
+            <w:r>
+              <w:rPr>
+                <w:rFonts w:ascii="Arial" w:hAnsi="Arial" w:cs="Arial"/>
+                <w:color w:val="3B3838" w:themeColor="background2" w:themeShade="40"/>
+                <w:sz w:val="28"/>
+                <w:szCs w:val="28"/>
+              </w:rPr>
+              <w:t>ooyalaVideo</w:t>
+            </w:r>
+            <w:proofErr w:type="spellEnd"/>
+            <w:r>
+              <w:rPr>
+                <w:rFonts w:ascii="Arial" w:hAnsi="Arial" w:cs="Arial"/>
+                <w:color w:val="3B3838" w:themeColor="background2" w:themeShade="40"/>
+                <w:sz w:val="28"/>
+                <w:szCs w:val="28"/>
+              </w:rPr>
+              <w:t>)</w:t>
             </w:r>
           </w:p>
           <w:p>
@@ -13516,7 +16277,38 @@
                 <w:sz w:val="28"/>
                 <w:szCs w:val="28"/>
               </w:rPr>
-              <w:t>A Standard methodology to creating AEM components. When used on a page, It is placed on a cq:Page wherever a Video should be displayed.</w:t>
+              <w:t xml:space="preserve">A Standard methodology to creating AEM components. When used on a page, It is placed on a </w:t>
+            </w:r>
+            <w:proofErr w:type="spellStart"/>
+            <w:r>
+              <w:rPr>
+                <w:rFonts w:ascii="Arial" w:hAnsi="Arial" w:cs="Arial"/>
+                <w:color w:val="3B3838" w:themeColor="background2" w:themeShade="40"/>
+                <w:sz w:val="28"/>
+                <w:szCs w:val="28"/>
+              </w:rPr>
+              <w:t>cq</w:t>
+            </w:r>
+            <w:proofErr w:type="gramStart"/>
+            <w:r>
+              <w:rPr>
+                <w:rFonts w:ascii="Arial" w:hAnsi="Arial" w:cs="Arial"/>
+                <w:color w:val="3B3838" w:themeColor="background2" w:themeShade="40"/>
+                <w:sz w:val="28"/>
+                <w:szCs w:val="28"/>
+              </w:rPr>
+              <w:t>:Page</w:t>
+            </w:r>
+            <w:proofErr w:type="spellEnd"/>
+            <w:proofErr w:type="gramEnd"/>
+            <w:r>
+              <w:rPr>
+                <w:rFonts w:ascii="Arial" w:hAnsi="Arial" w:cs="Arial"/>
+                <w:color w:val="3B3838" w:themeColor="background2" w:themeShade="40"/>
+                <w:sz w:val="28"/>
+                <w:szCs w:val="28"/>
+              </w:rPr>
+              <w:t xml:space="preserve"> wherever a Video should be displayed.</w:t>
             </w:r>
           </w:p>
         </w:tc>
@@ -13540,6 +16332,7 @@
                 <w:szCs w:val="28"/>
               </w:rPr>
             </w:pPr>
+            <w:proofErr w:type="spellStart"/>
             <w:r>
               <w:rPr>
                 <w:rFonts w:ascii="Arial" w:hAnsi="Arial" w:cs="Arial"/>
@@ -13549,6 +16342,7 @@
               </w:rPr>
               <w:t>ooyalaAsset</w:t>
             </w:r>
+            <w:proofErr w:type="spellEnd"/>
           </w:p>
           <w:p>
             <w:pPr>
@@ -13567,7 +16361,47 @@
                 <w:sz w:val="28"/>
                 <w:szCs w:val="28"/>
               </w:rPr>
-              <w:t>(apps/ooyala/components/content/ooyalaAsset)</w:t>
+              <w:t>(apps/</w:t>
+            </w:r>
+            <w:proofErr w:type="spellStart"/>
+            <w:r>
+              <w:rPr>
+                <w:rFonts w:ascii="Arial" w:hAnsi="Arial" w:cs="Arial"/>
+                <w:color w:val="3B3838" w:themeColor="background2" w:themeShade="40"/>
+                <w:sz w:val="28"/>
+                <w:szCs w:val="28"/>
+              </w:rPr>
+              <w:t>ooyala</w:t>
+            </w:r>
+            <w:proofErr w:type="spellEnd"/>
+            <w:r>
+              <w:rPr>
+                <w:rFonts w:ascii="Arial" w:hAnsi="Arial" w:cs="Arial"/>
+                <w:color w:val="3B3838" w:themeColor="background2" w:themeShade="40"/>
+                <w:sz w:val="28"/>
+                <w:szCs w:val="28"/>
+              </w:rPr>
+              <w:t>/components/content/</w:t>
+            </w:r>
+            <w:proofErr w:type="spellStart"/>
+            <w:r>
+              <w:rPr>
+                <w:rFonts w:ascii="Arial" w:hAnsi="Arial" w:cs="Arial"/>
+                <w:color w:val="3B3838" w:themeColor="background2" w:themeShade="40"/>
+                <w:sz w:val="28"/>
+                <w:szCs w:val="28"/>
+              </w:rPr>
+              <w:t>ooyalaAsset</w:t>
+            </w:r>
+            <w:proofErr w:type="spellEnd"/>
+            <w:r>
+              <w:rPr>
+                <w:rFonts w:ascii="Arial" w:hAnsi="Arial" w:cs="Arial"/>
+                <w:color w:val="3B3838" w:themeColor="background2" w:themeShade="40"/>
+                <w:sz w:val="28"/>
+                <w:szCs w:val="28"/>
+              </w:rPr>
+              <w:t>)</w:t>
             </w:r>
           </w:p>
         </w:tc>
@@ -13644,6 +16478,7 @@
                 <w:szCs w:val="28"/>
               </w:rPr>
             </w:pPr>
+            <w:proofErr w:type="spellStart"/>
             <w:r>
               <w:rPr>
                 <w:rFonts w:ascii="Arial" w:hAnsi="Arial" w:cs="Arial"/>
@@ -13653,6 +16488,7 @@
               </w:rPr>
               <w:t>ooyalaPlaylistAsset</w:t>
             </w:r>
+            <w:proofErr w:type="spellEnd"/>
           </w:p>
           <w:p>
             <w:pPr>
@@ -13671,7 +16507,47 @@
                 <w:sz w:val="28"/>
                 <w:szCs w:val="28"/>
               </w:rPr>
-              <w:t>(apps/ooyala/components/content/ooyalaPlaylistAsset)</w:t>
+              <w:t>(apps/</w:t>
+            </w:r>
+            <w:proofErr w:type="spellStart"/>
+            <w:r>
+              <w:rPr>
+                <w:rFonts w:ascii="Arial" w:hAnsi="Arial" w:cs="Arial"/>
+                <w:color w:val="3B3838" w:themeColor="background2" w:themeShade="40"/>
+                <w:sz w:val="28"/>
+                <w:szCs w:val="28"/>
+              </w:rPr>
+              <w:t>ooyala</w:t>
+            </w:r>
+            <w:proofErr w:type="spellEnd"/>
+            <w:r>
+              <w:rPr>
+                <w:rFonts w:ascii="Arial" w:hAnsi="Arial" w:cs="Arial"/>
+                <w:color w:val="3B3838" w:themeColor="background2" w:themeShade="40"/>
+                <w:sz w:val="28"/>
+                <w:szCs w:val="28"/>
+              </w:rPr>
+              <w:t>/components/content/</w:t>
+            </w:r>
+            <w:proofErr w:type="spellStart"/>
+            <w:r>
+              <w:rPr>
+                <w:rFonts w:ascii="Arial" w:hAnsi="Arial" w:cs="Arial"/>
+                <w:color w:val="3B3838" w:themeColor="background2" w:themeShade="40"/>
+                <w:sz w:val="28"/>
+                <w:szCs w:val="28"/>
+              </w:rPr>
+              <w:t>ooyalaPlaylistAsset</w:t>
+            </w:r>
+            <w:proofErr w:type="spellEnd"/>
+            <w:r>
+              <w:rPr>
+                <w:rFonts w:ascii="Arial" w:hAnsi="Arial" w:cs="Arial"/>
+                <w:color w:val="3B3838" w:themeColor="background2" w:themeShade="40"/>
+                <w:sz w:val="28"/>
+                <w:szCs w:val="28"/>
+              </w:rPr>
+              <w:t>)</w:t>
             </w:r>
           </w:p>
         </w:tc>
@@ -13748,6 +16624,7 @@
                 <w:szCs w:val="28"/>
               </w:rPr>
             </w:pPr>
+            <w:proofErr w:type="spellStart"/>
             <w:r>
               <w:rPr>
                 <w:rFonts w:ascii="Arial" w:hAnsi="Arial" w:cs="Arial"/>
@@ -13756,7 +16633,57 @@
                 <w:szCs w:val="28"/>
               </w:rPr>
               <w:lastRenderedPageBreak/>
-              <w:t>suggestpredicate (apps/ooyala/components/content/suggestpredicate)</w:t>
+              <w:t>suggestpredicate</w:t>
+            </w:r>
+            <w:proofErr w:type="spellEnd"/>
+            <w:r>
+              <w:rPr>
+                <w:rFonts w:ascii="Arial" w:hAnsi="Arial" w:cs="Arial"/>
+                <w:color w:val="3B3838" w:themeColor="background2" w:themeShade="40"/>
+                <w:sz w:val="28"/>
+                <w:szCs w:val="28"/>
+              </w:rPr>
+              <w:t xml:space="preserve"> (apps/</w:t>
+            </w:r>
+            <w:proofErr w:type="spellStart"/>
+            <w:r>
+              <w:rPr>
+                <w:rFonts w:ascii="Arial" w:hAnsi="Arial" w:cs="Arial"/>
+                <w:color w:val="3B3838" w:themeColor="background2" w:themeShade="40"/>
+                <w:sz w:val="28"/>
+                <w:szCs w:val="28"/>
+              </w:rPr>
+              <w:t>ooyala</w:t>
+            </w:r>
+            <w:proofErr w:type="spellEnd"/>
+            <w:r>
+              <w:rPr>
+                <w:rFonts w:ascii="Arial" w:hAnsi="Arial" w:cs="Arial"/>
+                <w:color w:val="3B3838" w:themeColor="background2" w:themeShade="40"/>
+                <w:sz w:val="28"/>
+                <w:szCs w:val="28"/>
+              </w:rPr>
+              <w:t>/components/content/</w:t>
+            </w:r>
+            <w:proofErr w:type="spellStart"/>
+            <w:r>
+              <w:rPr>
+                <w:rFonts w:ascii="Arial" w:hAnsi="Arial" w:cs="Arial"/>
+                <w:color w:val="3B3838" w:themeColor="background2" w:themeShade="40"/>
+                <w:sz w:val="28"/>
+                <w:szCs w:val="28"/>
+              </w:rPr>
+              <w:t>suggestpredicate</w:t>
+            </w:r>
+            <w:proofErr w:type="spellEnd"/>
+            <w:r>
+              <w:rPr>
+                <w:rFonts w:ascii="Arial" w:hAnsi="Arial" w:cs="Arial"/>
+                <w:color w:val="3B3838" w:themeColor="background2" w:themeShade="40"/>
+                <w:sz w:val="28"/>
+                <w:szCs w:val="28"/>
+              </w:rPr>
+              <w:t>)</w:t>
             </w:r>
           </w:p>
         </w:tc>
@@ -13813,7 +16740,47 @@
                 <w:sz w:val="28"/>
                 <w:szCs w:val="28"/>
               </w:rPr>
-              <w:t>/apps/ooyala/clientlib/</w:t>
+              <w:t>/apps/</w:t>
+            </w:r>
+            <w:proofErr w:type="spellStart"/>
+            <w:r>
+              <w:rPr>
+                <w:rFonts w:ascii="Arial" w:hAnsi="Arial" w:cs="Arial"/>
+                <w:color w:val="3B3838" w:themeColor="background2" w:themeShade="40"/>
+                <w:sz w:val="28"/>
+                <w:szCs w:val="28"/>
+              </w:rPr>
+              <w:t>ooyala</w:t>
+            </w:r>
+            <w:proofErr w:type="spellEnd"/>
+            <w:r>
+              <w:rPr>
+                <w:rFonts w:ascii="Arial" w:hAnsi="Arial" w:cs="Arial"/>
+                <w:color w:val="3B3838" w:themeColor="background2" w:themeShade="40"/>
+                <w:sz w:val="28"/>
+                <w:szCs w:val="28"/>
+              </w:rPr>
+              <w:t>/</w:t>
+            </w:r>
+            <w:proofErr w:type="spellStart"/>
+            <w:r>
+              <w:rPr>
+                <w:rFonts w:ascii="Arial" w:hAnsi="Arial" w:cs="Arial"/>
+                <w:color w:val="3B3838" w:themeColor="background2" w:themeShade="40"/>
+                <w:sz w:val="28"/>
+                <w:szCs w:val="28"/>
+              </w:rPr>
+              <w:t>clientlib</w:t>
+            </w:r>
+            <w:proofErr w:type="spellEnd"/>
+            <w:r>
+              <w:rPr>
+                <w:rFonts w:ascii="Arial" w:hAnsi="Arial" w:cs="Arial"/>
+                <w:color w:val="3B3838" w:themeColor="background2" w:themeShade="40"/>
+                <w:sz w:val="28"/>
+                <w:szCs w:val="28"/>
+              </w:rPr>
+              <w:t>/</w:t>
             </w:r>
             <w:r>
               <w:rPr>
@@ -13876,7 +16843,47 @@
                 <w:sz w:val="28"/>
                 <w:szCs w:val="28"/>
               </w:rPr>
-              <w:t>/apps/ooyala/clientlib/</w:t>
+              <w:t>/apps/</w:t>
+            </w:r>
+            <w:proofErr w:type="spellStart"/>
+            <w:r>
+              <w:rPr>
+                <w:rFonts w:ascii="Arial" w:hAnsi="Arial" w:cs="Arial"/>
+                <w:color w:val="3B3838" w:themeColor="background2" w:themeShade="40"/>
+                <w:sz w:val="28"/>
+                <w:szCs w:val="28"/>
+              </w:rPr>
+              <w:t>ooyala</w:t>
+            </w:r>
+            <w:proofErr w:type="spellEnd"/>
+            <w:r>
+              <w:rPr>
+                <w:rFonts w:ascii="Arial" w:hAnsi="Arial" w:cs="Arial"/>
+                <w:color w:val="3B3838" w:themeColor="background2" w:themeShade="40"/>
+                <w:sz w:val="28"/>
+                <w:szCs w:val="28"/>
+              </w:rPr>
+              <w:t>/</w:t>
+            </w:r>
+            <w:proofErr w:type="spellStart"/>
+            <w:r>
+              <w:rPr>
+                <w:rFonts w:ascii="Arial" w:hAnsi="Arial" w:cs="Arial"/>
+                <w:color w:val="3B3838" w:themeColor="background2" w:themeShade="40"/>
+                <w:sz w:val="28"/>
+                <w:szCs w:val="28"/>
+              </w:rPr>
+              <w:t>clientlib</w:t>
+            </w:r>
+            <w:proofErr w:type="spellEnd"/>
+            <w:r>
+              <w:rPr>
+                <w:rFonts w:ascii="Arial" w:hAnsi="Arial" w:cs="Arial"/>
+                <w:color w:val="3B3838" w:themeColor="background2" w:themeShade="40"/>
+                <w:sz w:val="28"/>
+                <w:szCs w:val="28"/>
+              </w:rPr>
+              <w:t>/</w:t>
             </w:r>
             <w:r>
               <w:rPr>
@@ -13939,7 +16946,67 @@
                 <w:sz w:val="28"/>
                 <w:szCs w:val="28"/>
               </w:rPr>
-              <w:t>/apps/ooyala/clientlib/ooyala-backlot-sync</w:t>
+              <w:t>/apps/</w:t>
+            </w:r>
+            <w:proofErr w:type="spellStart"/>
+            <w:r>
+              <w:rPr>
+                <w:rFonts w:ascii="Arial" w:hAnsi="Arial" w:cs="Arial"/>
+                <w:color w:val="3B3838" w:themeColor="background2" w:themeShade="40"/>
+                <w:sz w:val="28"/>
+                <w:szCs w:val="28"/>
+              </w:rPr>
+              <w:t>ooyala</w:t>
+            </w:r>
+            <w:proofErr w:type="spellEnd"/>
+            <w:r>
+              <w:rPr>
+                <w:rFonts w:ascii="Arial" w:hAnsi="Arial" w:cs="Arial"/>
+                <w:color w:val="3B3838" w:themeColor="background2" w:themeShade="40"/>
+                <w:sz w:val="28"/>
+                <w:szCs w:val="28"/>
+              </w:rPr>
+              <w:t>/</w:t>
+            </w:r>
+            <w:proofErr w:type="spellStart"/>
+            <w:r>
+              <w:rPr>
+                <w:rFonts w:ascii="Arial" w:hAnsi="Arial" w:cs="Arial"/>
+                <w:color w:val="3B3838" w:themeColor="background2" w:themeShade="40"/>
+                <w:sz w:val="28"/>
+                <w:szCs w:val="28"/>
+              </w:rPr>
+              <w:t>clientlib</w:t>
+            </w:r>
+            <w:proofErr w:type="spellEnd"/>
+            <w:r>
+              <w:rPr>
+                <w:rFonts w:ascii="Arial" w:hAnsi="Arial" w:cs="Arial"/>
+                <w:color w:val="3B3838" w:themeColor="background2" w:themeShade="40"/>
+                <w:sz w:val="28"/>
+                <w:szCs w:val="28"/>
+              </w:rPr>
+              <w:t>/</w:t>
+            </w:r>
+            <w:proofErr w:type="spellStart"/>
+            <w:r>
+              <w:rPr>
+                <w:rFonts w:ascii="Arial" w:hAnsi="Arial" w:cs="Arial"/>
+                <w:color w:val="3B3838" w:themeColor="background2" w:themeShade="40"/>
+                <w:sz w:val="28"/>
+                <w:szCs w:val="28"/>
+              </w:rPr>
+              <w:t>ooyala</w:t>
+            </w:r>
+            <w:proofErr w:type="spellEnd"/>
+            <w:r>
+              <w:rPr>
+                <w:rFonts w:ascii="Arial" w:hAnsi="Arial" w:cs="Arial"/>
+                <w:color w:val="3B3838" w:themeColor="background2" w:themeShade="40"/>
+                <w:sz w:val="28"/>
+                <w:szCs w:val="28"/>
+              </w:rPr>
+              <w:t>-backlot-sync</w:t>
             </w:r>
           </w:p>
         </w:tc>
@@ -13993,8 +17060,59 @@
                 <w:sz w:val="28"/>
                 <w:szCs w:val="28"/>
               </w:rPr>
-              <w:t>/apps/ooyala/clientlib/suggestpredicate</w:t>
-            </w:r>
+              <w:t>/apps/</w:t>
+            </w:r>
+            <w:proofErr w:type="spellStart"/>
+            <w:r>
+              <w:rPr>
+                <w:rFonts w:ascii="Arial" w:hAnsi="Arial" w:cs="Arial"/>
+                <w:color w:val="3B3838" w:themeColor="background2" w:themeShade="40"/>
+                <w:sz w:val="28"/>
+                <w:szCs w:val="28"/>
+              </w:rPr>
+              <w:t>ooyala</w:t>
+            </w:r>
+            <w:proofErr w:type="spellEnd"/>
+            <w:r>
+              <w:rPr>
+                <w:rFonts w:ascii="Arial" w:hAnsi="Arial" w:cs="Arial"/>
+                <w:color w:val="3B3838" w:themeColor="background2" w:themeShade="40"/>
+                <w:sz w:val="28"/>
+                <w:szCs w:val="28"/>
+              </w:rPr>
+              <w:t>/</w:t>
+            </w:r>
+            <w:proofErr w:type="spellStart"/>
+            <w:r>
+              <w:rPr>
+                <w:rFonts w:ascii="Arial" w:hAnsi="Arial" w:cs="Arial"/>
+                <w:color w:val="3B3838" w:themeColor="background2" w:themeShade="40"/>
+                <w:sz w:val="28"/>
+                <w:szCs w:val="28"/>
+              </w:rPr>
+              <w:t>clientlib</w:t>
+            </w:r>
+            <w:proofErr w:type="spellEnd"/>
+            <w:r>
+              <w:rPr>
+                <w:rFonts w:ascii="Arial" w:hAnsi="Arial" w:cs="Arial"/>
+                <w:color w:val="3B3838" w:themeColor="background2" w:themeShade="40"/>
+                <w:sz w:val="28"/>
+                <w:szCs w:val="28"/>
+              </w:rPr>
+              <w:t>/</w:t>
+            </w:r>
+            <w:proofErr w:type="spellStart"/>
+            <w:r>
+              <w:rPr>
+                <w:rFonts w:ascii="Arial" w:hAnsi="Arial" w:cs="Arial"/>
+                <w:color w:val="3B3838" w:themeColor="background2" w:themeShade="40"/>
+                <w:sz w:val="28"/>
+                <w:szCs w:val="28"/>
+              </w:rPr>
+              <w:t>suggestpredicate</w:t>
+            </w:r>
+            <w:proofErr w:type="spellEnd"/>
           </w:p>
         </w:tc>
         <w:tc>
@@ -14047,7 +17165,47 @@
                 <w:sz w:val="28"/>
                 <w:szCs w:val="28"/>
               </w:rPr>
-              <w:t>/apps/ooyala/clientlib/uploader</w:t>
+              <w:t>/apps/</w:t>
+            </w:r>
+            <w:proofErr w:type="spellStart"/>
+            <w:r>
+              <w:rPr>
+                <w:rFonts w:ascii="Arial" w:hAnsi="Arial" w:cs="Arial"/>
+                <w:color w:val="3B3838" w:themeColor="background2" w:themeShade="40"/>
+                <w:sz w:val="28"/>
+                <w:szCs w:val="28"/>
+              </w:rPr>
+              <w:t>ooyala</w:t>
+            </w:r>
+            <w:proofErr w:type="spellEnd"/>
+            <w:r>
+              <w:rPr>
+                <w:rFonts w:ascii="Arial" w:hAnsi="Arial" w:cs="Arial"/>
+                <w:color w:val="3B3838" w:themeColor="background2" w:themeShade="40"/>
+                <w:sz w:val="28"/>
+                <w:szCs w:val="28"/>
+              </w:rPr>
+              <w:t>/</w:t>
+            </w:r>
+            <w:proofErr w:type="spellStart"/>
+            <w:r>
+              <w:rPr>
+                <w:rFonts w:ascii="Arial" w:hAnsi="Arial" w:cs="Arial"/>
+                <w:color w:val="3B3838" w:themeColor="background2" w:themeShade="40"/>
+                <w:sz w:val="28"/>
+                <w:szCs w:val="28"/>
+              </w:rPr>
+              <w:t>clientlib</w:t>
+            </w:r>
+            <w:proofErr w:type="spellEnd"/>
+            <w:r>
+              <w:rPr>
+                <w:rFonts w:ascii="Arial" w:hAnsi="Arial" w:cs="Arial"/>
+                <w:color w:val="3B3838" w:themeColor="background2" w:themeShade="40"/>
+                <w:sz w:val="28"/>
+                <w:szCs w:val="28"/>
+              </w:rPr>
+              <w:t>/uploader</w:t>
             </w:r>
           </w:p>
         </w:tc>
@@ -14101,7 +17259,47 @@
                 <w:sz w:val="28"/>
                 <w:szCs w:val="28"/>
               </w:rPr>
-              <w:t>/apps/ooyala/clientlib/</w:t>
+              <w:t>/apps/</w:t>
+            </w:r>
+            <w:proofErr w:type="spellStart"/>
+            <w:r>
+              <w:rPr>
+                <w:rFonts w:ascii="Arial" w:hAnsi="Arial" w:cs="Arial"/>
+                <w:color w:val="3B3838" w:themeColor="background2" w:themeShade="40"/>
+                <w:sz w:val="28"/>
+                <w:szCs w:val="28"/>
+              </w:rPr>
+              <w:t>ooyala</w:t>
+            </w:r>
+            <w:proofErr w:type="spellEnd"/>
+            <w:r>
+              <w:rPr>
+                <w:rFonts w:ascii="Arial" w:hAnsi="Arial" w:cs="Arial"/>
+                <w:color w:val="3B3838" w:themeColor="background2" w:themeShade="40"/>
+                <w:sz w:val="28"/>
+                <w:szCs w:val="28"/>
+              </w:rPr>
+              <w:t>/</w:t>
+            </w:r>
+            <w:proofErr w:type="spellStart"/>
+            <w:r>
+              <w:rPr>
+                <w:rFonts w:ascii="Arial" w:hAnsi="Arial" w:cs="Arial"/>
+                <w:color w:val="3B3838" w:themeColor="background2" w:themeShade="40"/>
+                <w:sz w:val="28"/>
+                <w:szCs w:val="28"/>
+              </w:rPr>
+              <w:t>clientlib</w:t>
+            </w:r>
+            <w:proofErr w:type="spellEnd"/>
+            <w:r>
+              <w:rPr>
+                <w:rFonts w:ascii="Arial" w:hAnsi="Arial" w:cs="Arial"/>
+                <w:color w:val="3B3838" w:themeColor="background2" w:themeShade="40"/>
+                <w:sz w:val="28"/>
+                <w:szCs w:val="28"/>
+              </w:rPr>
+              <w:t>/</w:t>
             </w:r>
             <w:r>
               <w:rPr>
@@ -14182,8 +17380,29 @@
                 <w:sz w:val="28"/>
                 <w:szCs w:val="28"/>
               </w:rPr>
-              <w:t>/etc/</w:t>
-            </w:r>
+              <w:t>/</w:t>
+            </w:r>
+            <w:proofErr w:type="spellStart"/>
+            <w:r>
+              <w:rPr>
+                <w:rFonts w:ascii="Arial" w:hAnsi="Arial" w:cs="Arial"/>
+                <w:color w:val="3B3838" w:themeColor="background2" w:themeShade="40"/>
+                <w:sz w:val="28"/>
+                <w:szCs w:val="28"/>
+              </w:rPr>
+              <w:t>etc</w:t>
+            </w:r>
+            <w:proofErr w:type="spellEnd"/>
+            <w:r>
+              <w:rPr>
+                <w:rFonts w:ascii="Arial" w:hAnsi="Arial" w:cs="Arial"/>
+                <w:color w:val="3B3838" w:themeColor="background2" w:themeShade="40"/>
+                <w:sz w:val="28"/>
+                <w:szCs w:val="28"/>
+              </w:rPr>
+              <w:t>/</w:t>
+            </w:r>
+            <w:proofErr w:type="spellStart"/>
             <w:r>
               <w:rPr>
                 <w:rFonts w:ascii="Arial" w:hAnsi="Arial" w:cs="Arial"/>
@@ -14193,6 +17412,7 @@
               </w:rPr>
               <w:t>ooyala</w:t>
             </w:r>
+            <w:proofErr w:type="spellEnd"/>
             <w:r>
               <w:rPr>
                 <w:rFonts w:ascii="Arial" w:hAnsi="Arial" w:cs="Arial"/>
@@ -14202,14 +17422,25 @@
               </w:rPr>
               <w:t>/</w:t>
             </w:r>
-            <w:r>
-              <w:rPr>
-                <w:rFonts w:ascii="Arial" w:hAnsi="Arial" w:cs="Arial"/>
-                <w:color w:val="3B3838" w:themeColor="background2" w:themeShade="40"/>
-                <w:sz w:val="28"/>
-                <w:szCs w:val="28"/>
-              </w:rPr>
-              <w:t>ooyala-configuration</w:t>
+            <w:proofErr w:type="spellStart"/>
+            <w:r>
+              <w:rPr>
+                <w:rFonts w:ascii="Arial" w:hAnsi="Arial" w:cs="Arial"/>
+                <w:color w:val="3B3838" w:themeColor="background2" w:themeShade="40"/>
+                <w:sz w:val="28"/>
+                <w:szCs w:val="28"/>
+              </w:rPr>
+              <w:t>ooyala</w:t>
+            </w:r>
+            <w:proofErr w:type="spellEnd"/>
+            <w:r>
+              <w:rPr>
+                <w:rFonts w:ascii="Arial" w:hAnsi="Arial" w:cs="Arial"/>
+                <w:color w:val="3B3838" w:themeColor="background2" w:themeShade="40"/>
+                <w:sz w:val="28"/>
+                <w:szCs w:val="28"/>
+              </w:rPr>
+              <w:t>-configuration</w:t>
             </w:r>
           </w:p>
         </w:tc>
@@ -14290,7 +17521,67 @@
                 <w:sz w:val="28"/>
                 <w:szCs w:val="28"/>
               </w:rPr>
-              <w:t>/etc/ooyala/ooyala-uploader</w:t>
+              <w:t>/</w:t>
+            </w:r>
+            <w:proofErr w:type="spellStart"/>
+            <w:r>
+              <w:rPr>
+                <w:rFonts w:ascii="Arial" w:hAnsi="Arial" w:cs="Arial"/>
+                <w:color w:val="3B3838" w:themeColor="background2" w:themeShade="40"/>
+                <w:sz w:val="28"/>
+                <w:szCs w:val="28"/>
+              </w:rPr>
+              <w:t>etc</w:t>
+            </w:r>
+            <w:proofErr w:type="spellEnd"/>
+            <w:r>
+              <w:rPr>
+                <w:rFonts w:ascii="Arial" w:hAnsi="Arial" w:cs="Arial"/>
+                <w:color w:val="3B3838" w:themeColor="background2" w:themeShade="40"/>
+                <w:sz w:val="28"/>
+                <w:szCs w:val="28"/>
+              </w:rPr>
+              <w:t>/</w:t>
+            </w:r>
+            <w:proofErr w:type="spellStart"/>
+            <w:r>
+              <w:rPr>
+                <w:rFonts w:ascii="Arial" w:hAnsi="Arial" w:cs="Arial"/>
+                <w:color w:val="3B3838" w:themeColor="background2" w:themeShade="40"/>
+                <w:sz w:val="28"/>
+                <w:szCs w:val="28"/>
+              </w:rPr>
+              <w:t>ooyala</w:t>
+            </w:r>
+            <w:proofErr w:type="spellEnd"/>
+            <w:r>
+              <w:rPr>
+                <w:rFonts w:ascii="Arial" w:hAnsi="Arial" w:cs="Arial"/>
+                <w:color w:val="3B3838" w:themeColor="background2" w:themeShade="40"/>
+                <w:sz w:val="28"/>
+                <w:szCs w:val="28"/>
+              </w:rPr>
+              <w:t>/</w:t>
+            </w:r>
+            <w:proofErr w:type="spellStart"/>
+            <w:r>
+              <w:rPr>
+                <w:rFonts w:ascii="Arial" w:hAnsi="Arial" w:cs="Arial"/>
+                <w:color w:val="3B3838" w:themeColor="background2" w:themeShade="40"/>
+                <w:sz w:val="28"/>
+                <w:szCs w:val="28"/>
+              </w:rPr>
+              <w:t>ooyala</w:t>
+            </w:r>
+            <w:proofErr w:type="spellEnd"/>
+            <w:r>
+              <w:rPr>
+                <w:rFonts w:ascii="Arial" w:hAnsi="Arial" w:cs="Arial"/>
+                <w:color w:val="3B3838" w:themeColor="background2" w:themeShade="40"/>
+                <w:sz w:val="28"/>
+                <w:szCs w:val="28"/>
+              </w:rPr>
+              <w:t>-uploader</w:t>
             </w:r>
           </w:p>
         </w:tc>
@@ -14345,7 +17636,47 @@
                 <w:szCs w:val="28"/>
               </w:rPr>
               <w:lastRenderedPageBreak/>
-              <w:t>/etc/ooyala/</w:t>
+              <w:t>/</w:t>
+            </w:r>
+            <w:proofErr w:type="spellStart"/>
+            <w:r>
+              <w:rPr>
+                <w:rFonts w:ascii="Arial" w:hAnsi="Arial" w:cs="Arial"/>
+                <w:color w:val="3B3838" w:themeColor="background2" w:themeShade="40"/>
+                <w:sz w:val="28"/>
+                <w:szCs w:val="28"/>
+              </w:rPr>
+              <w:t>etc</w:t>
+            </w:r>
+            <w:proofErr w:type="spellEnd"/>
+            <w:r>
+              <w:rPr>
+                <w:rFonts w:ascii="Arial" w:hAnsi="Arial" w:cs="Arial"/>
+                <w:color w:val="3B3838" w:themeColor="background2" w:themeShade="40"/>
+                <w:sz w:val="28"/>
+                <w:szCs w:val="28"/>
+              </w:rPr>
+              <w:t>/</w:t>
+            </w:r>
+            <w:proofErr w:type="spellStart"/>
+            <w:r>
+              <w:rPr>
+                <w:rFonts w:ascii="Arial" w:hAnsi="Arial" w:cs="Arial"/>
+                <w:color w:val="3B3838" w:themeColor="background2" w:themeShade="40"/>
+                <w:sz w:val="28"/>
+                <w:szCs w:val="28"/>
+              </w:rPr>
+              <w:t>ooyala</w:t>
+            </w:r>
+            <w:proofErr w:type="spellEnd"/>
+            <w:r>
+              <w:rPr>
+                <w:rFonts w:ascii="Arial" w:hAnsi="Arial" w:cs="Arial"/>
+                <w:color w:val="3B3838" w:themeColor="background2" w:themeShade="40"/>
+                <w:sz w:val="28"/>
+                <w:szCs w:val="28"/>
+              </w:rPr>
+              <w:t>/</w:t>
             </w:r>
             <w:r>
               <w:rPr>
@@ -14382,6 +17713,7 @@
               </w:rPr>
               <w:t xml:space="preserve">A JCR resource to </w:t>
             </w:r>
+            <w:proofErr w:type="spellStart"/>
             <w:r>
               <w:rPr>
                 <w:rFonts w:ascii="Arial" w:hAnsi="Arial" w:cs="Arial"/>
@@ -14391,6 +17723,7 @@
               </w:rPr>
               <w:t>OoyalaViewHandler</w:t>
             </w:r>
+            <w:proofErr w:type="spellEnd"/>
             <w:r>
               <w:rPr>
                 <w:rFonts w:ascii="Arial" w:hAnsi="Arial" w:cs="Arial"/>
@@ -14766,7 +18099,47 @@
           <w:sz w:val="28"/>
           <w:szCs w:val="28"/>
         </w:rPr>
-        <w:t>To compile the code, a mvn clean install in the parent directory of where the code is checked out.  Navigate to deploy/target directory to get a zip file to deploy into AEM 6.3 instance.</w:t>
+        <w:t xml:space="preserve">To compile the code, </w:t>
+      </w:r>
+      <w:proofErr w:type="gramStart"/>
+      <w:r>
+        <w:rPr>
+          <w:rFonts w:ascii="Arial" w:hAnsi="Arial" w:cs="Arial"/>
+          <w:color w:val="3B3838" w:themeColor="background2" w:themeShade="40"/>
+          <w:sz w:val="28"/>
+          <w:szCs w:val="28"/>
+        </w:rPr>
+        <w:t>a</w:t>
+      </w:r>
+      <w:proofErr w:type="gramEnd"/>
+      <w:r>
+        <w:rPr>
+          <w:rFonts w:ascii="Arial" w:hAnsi="Arial" w:cs="Arial"/>
+          <w:color w:val="3B3838" w:themeColor="background2" w:themeShade="40"/>
+          <w:sz w:val="28"/>
+          <w:szCs w:val="28"/>
+        </w:rPr>
+        <w:t xml:space="preserve"> </w:t>
+      </w:r>
+      <w:proofErr w:type="spellStart"/>
+      <w:r>
+        <w:rPr>
+          <w:rFonts w:ascii="Arial" w:hAnsi="Arial" w:cs="Arial"/>
+          <w:color w:val="3B3838" w:themeColor="background2" w:themeShade="40"/>
+          <w:sz w:val="28"/>
+          <w:szCs w:val="28"/>
+        </w:rPr>
+        <w:t>mvn</w:t>
+      </w:r>
+      <w:proofErr w:type="spellEnd"/>
+      <w:r>
+        <w:rPr>
+          <w:rFonts w:ascii="Arial" w:hAnsi="Arial" w:cs="Arial"/>
+          <w:color w:val="3B3838" w:themeColor="background2" w:themeShade="40"/>
+          <w:sz w:val="28"/>
+          <w:szCs w:val="28"/>
+        </w:rPr>
+        <w:t xml:space="preserve"> clean install in the parent directory of where the code is checked out.  Navigate to deploy/target directory to get a zip file to deploy into AEM 6.3 instance.</w:t>
       </w:r>
     </w:p>
     <w:p>
@@ -14994,7 +18367,27 @@
                 <w:sz w:val="28"/>
                 <w:szCs w:val="28"/>
               </w:rPr>
-              <w:t>AEM_HOME/crx-quickstart/logs</w:t>
+              <w:t>AEM_HOME/</w:t>
+            </w:r>
+            <w:proofErr w:type="spellStart"/>
+            <w:r>
+              <w:rPr>
+                <w:rFonts w:ascii="Arial" w:hAnsi="Arial" w:cs="Arial"/>
+                <w:color w:val="3B3838" w:themeColor="background2" w:themeShade="40"/>
+                <w:sz w:val="28"/>
+                <w:szCs w:val="28"/>
+              </w:rPr>
+              <w:t>crx-quickstart</w:t>
+            </w:r>
+            <w:proofErr w:type="spellEnd"/>
+            <w:r>
+              <w:rPr>
+                <w:rFonts w:ascii="Arial" w:hAnsi="Arial" w:cs="Arial"/>
+                <w:color w:val="3B3838" w:themeColor="background2" w:themeShade="40"/>
+                <w:sz w:val="28"/>
+                <w:szCs w:val="28"/>
+              </w:rPr>
+              <w:t>/logs</w:t>
             </w:r>
           </w:p>
         </w:tc>
@@ -15076,7 +18469,27 @@
                 <w:sz w:val="28"/>
                 <w:szCs w:val="28"/>
               </w:rPr>
-              <w:t>AEM_HOME/crx-quickstart/logs</w:t>
+              <w:t>AEM_HOME/</w:t>
+            </w:r>
+            <w:proofErr w:type="spellStart"/>
+            <w:r>
+              <w:rPr>
+                <w:rFonts w:ascii="Arial" w:hAnsi="Arial" w:cs="Arial"/>
+                <w:color w:val="3B3838" w:themeColor="background2" w:themeShade="40"/>
+                <w:sz w:val="28"/>
+                <w:szCs w:val="28"/>
+              </w:rPr>
+              <w:t>crx-quickstart</w:t>
+            </w:r>
+            <w:proofErr w:type="spellEnd"/>
+            <w:r>
+              <w:rPr>
+                <w:rFonts w:ascii="Arial" w:hAnsi="Arial" w:cs="Arial"/>
+                <w:color w:val="3B3838" w:themeColor="background2" w:themeShade="40"/>
+                <w:sz w:val="28"/>
+                <w:szCs w:val="28"/>
+              </w:rPr>
+              <w:t>/logs</w:t>
             </w:r>
           </w:p>
         </w:tc>
@@ -15157,7 +18570,27 @@
                 <w:sz w:val="28"/>
                 <w:szCs w:val="28"/>
               </w:rPr>
-              <w:t>AEM_HOME/crx-quickstart /logs</w:t>
+              <w:t>AEM_HOME/</w:t>
+            </w:r>
+            <w:proofErr w:type="spellStart"/>
+            <w:r>
+              <w:rPr>
+                <w:rFonts w:ascii="Arial" w:hAnsi="Arial" w:cs="Arial"/>
+                <w:color w:val="3B3838" w:themeColor="background2" w:themeShade="40"/>
+                <w:sz w:val="28"/>
+                <w:szCs w:val="28"/>
+              </w:rPr>
+              <w:t>crx-quickstart</w:t>
+            </w:r>
+            <w:proofErr w:type="spellEnd"/>
+            <w:r>
+              <w:rPr>
+                <w:rFonts w:ascii="Arial" w:hAnsi="Arial" w:cs="Arial"/>
+                <w:color w:val="3B3838" w:themeColor="background2" w:themeShade="40"/>
+                <w:sz w:val="28"/>
+                <w:szCs w:val="28"/>
+              </w:rPr>
+              <w:t xml:space="preserve"> /logs</w:t>
             </w:r>
           </w:p>
         </w:tc>
@@ -17789,7 +21222,7 @@
 </file>
 
 <file path=customXml/itemProps1.xml><?xml version="1.0" encoding="utf-8"?>
-<ds:datastoreItem xmlns:ds="http://schemas.openxmlformats.org/officeDocument/2006/customXml" ds:itemID="{C390CD6B-3B33-4D8B-A512-F65ED329D310}">
+<ds:datastoreItem xmlns:ds="http://schemas.openxmlformats.org/officeDocument/2006/customXml" ds:itemID="{546EC440-F00F-4E73-A4EA-2DAB65BE569C}">
   <ds:schemaRefs>
     <ds:schemaRef ds:uri="http://schemas.openxmlformats.org/officeDocument/2006/bibliography"/>
   </ds:schemaRefs>

</xml_diff>